<commit_message>
Add meeting notes from Ridgely Meeting 4-2-18.docx Slight reorganization
</commit_message>
<xml_diff>
--- a/Main Paper.docx
+++ b/Main Paper.docx
@@ -946,7 +946,7 @@
       <w:r>
         <w:fldChar w:fldCharType="separate"/>
       </w:r>
-      <w:hyperlink w:anchor="_Toc510253177" w:history="1">
+      <w:hyperlink w:anchor="_Toc520873558" w:history="1">
         <w:r>
           <w:rPr>
             <w:rStyle w:val="Hyperlink"/>
@@ -973,7 +973,7 @@
             <w:noProof/>
             <w:webHidden/>
           </w:rPr>
-          <w:instrText xml:space="preserve"> PAGEREF _Toc510253177 \h </w:instrText>
+          <w:instrText xml:space="preserve"> PAGEREF _Toc520873558 \h </w:instrText>
         </w:r>
         <w:r>
           <w:rPr>
@@ -1021,7 +1021,7 @@
           <w:lang w:eastAsia="ja-JP"/>
         </w:rPr>
       </w:pPr>
-      <w:hyperlink w:anchor="_Toc510253178" w:history="1">
+      <w:hyperlink w:anchor="_Toc520873559" w:history="1">
         <w:r>
           <w:rPr>
             <w:rStyle w:val="Hyperlink"/>
@@ -1068,7 +1068,7 @@
             <w:noProof/>
             <w:webHidden/>
           </w:rPr>
-          <w:instrText xml:space="preserve"> PAGEREF _Toc510253178 \h </w:instrText>
+          <w:instrText xml:space="preserve"> PAGEREF _Toc520873559 \h </w:instrText>
         </w:r>
         <w:r>
           <w:rPr>
@@ -1116,7 +1116,7 @@
           <w:lang w:eastAsia="ja-JP"/>
         </w:rPr>
       </w:pPr>
-      <w:hyperlink w:anchor="_Toc510253179" w:history="1">
+      <w:hyperlink w:anchor="_Toc520873560" w:history="1">
         <w:r>
           <w:rPr>
             <w:rStyle w:val="Hyperlink"/>
@@ -1162,7 +1162,7 @@
             <w:noProof/>
             <w:webHidden/>
           </w:rPr>
-          <w:instrText xml:space="preserve"> PAGEREF _Toc510253179 \h </w:instrText>
+          <w:instrText xml:space="preserve"> PAGEREF _Toc520873560 \h </w:instrText>
         </w:r>
         <w:r>
           <w:rPr>
@@ -1210,7 +1210,7 @@
           <w:lang w:eastAsia="ja-JP"/>
         </w:rPr>
       </w:pPr>
-      <w:hyperlink w:anchor="_Toc510253180" w:history="1">
+      <w:hyperlink w:anchor="_Toc520873561" w:history="1">
         <w:r>
           <w:rPr>
             <w:rStyle w:val="Hyperlink"/>
@@ -1256,7 +1256,7 @@
             <w:noProof/>
             <w:webHidden/>
           </w:rPr>
-          <w:instrText xml:space="preserve"> PAGEREF _Toc510253180 \h </w:instrText>
+          <w:instrText xml:space="preserve"> PAGEREF _Toc520873561 \h </w:instrText>
         </w:r>
         <w:r>
           <w:rPr>
@@ -1304,7 +1304,7 @@
           <w:lang w:eastAsia="ja-JP"/>
         </w:rPr>
       </w:pPr>
-      <w:hyperlink w:anchor="_Toc510253181" w:history="1">
+      <w:hyperlink w:anchor="_Toc520873562" w:history="1">
         <w:r>
           <w:rPr>
             <w:rStyle w:val="Hyperlink"/>
@@ -1350,7 +1350,7 @@
             <w:noProof/>
             <w:webHidden/>
           </w:rPr>
-          <w:instrText xml:space="preserve"> PAGEREF _Toc510253181 \h </w:instrText>
+          <w:instrText xml:space="preserve"> PAGEREF _Toc520873562 \h </w:instrText>
         </w:r>
         <w:r>
           <w:rPr>
@@ -1370,7 +1370,7 @@
             <w:noProof/>
             <w:webHidden/>
           </w:rPr>
-          <w:t>8</w:t>
+          <w:t>9</w:t>
         </w:r>
         <w:r>
           <w:rPr>
@@ -1398,7 +1398,7 @@
           <w:lang w:eastAsia="ja-JP"/>
         </w:rPr>
       </w:pPr>
-      <w:hyperlink w:anchor="_Toc510253182" w:history="1">
+      <w:hyperlink w:anchor="_Toc520873563" w:history="1">
         <w:r>
           <w:rPr>
             <w:rStyle w:val="Hyperlink"/>
@@ -1445,7 +1445,7 @@
             <w:noProof/>
             <w:webHidden/>
           </w:rPr>
-          <w:instrText xml:space="preserve"> PAGEREF _Toc510253182 \h </w:instrText>
+          <w:instrText xml:space="preserve"> PAGEREF _Toc520873563 \h </w:instrText>
         </w:r>
         <w:r>
           <w:rPr>
@@ -1476,6 +1476,8 @@
         </w:r>
       </w:hyperlink>
     </w:p>
+    <w:bookmarkStart w:id="0" w:name="_GoBack"/>
+    <w:bookmarkEnd w:id="0"/>
     <w:p>
       <w:pPr>
         <w:pStyle w:val="TOC2"/>
@@ -1493,82 +1495,127 @@
           <w:lang w:eastAsia="ja-JP"/>
         </w:rPr>
       </w:pPr>
-      <w:hyperlink w:anchor="_Toc510253183" w:history="1">
-        <w:r>
-          <w:rPr>
-            <w:rStyle w:val="Hyperlink"/>
-            <w:noProof/>
-          </w:rPr>
-          <w:t>2.1</w:t>
-        </w:r>
-        <w:r>
-          <w:rPr>
-            <w:rFonts w:asciiTheme="minorHAnsi" w:eastAsiaTheme="minorEastAsia" w:hAnsiTheme="minorHAnsi" w:cstheme="minorBidi"/>
-            <w:smallCaps w:val="0"/>
-            <w:noProof/>
-            <w:kern w:val="0"/>
-            <w:sz w:val="22"/>
-            <w:szCs w:val="22"/>
-            <w:lang w:eastAsia="ja-JP"/>
-          </w:rPr>
-          <w:tab/>
-        </w:r>
-        <w:r>
-          <w:rPr>
-            <w:rStyle w:val="Hyperlink"/>
-            <w:noProof/>
-          </w:rPr>
-          <w:t>State of the Art</w:t>
-        </w:r>
-        <w:r>
-          <w:rPr>
-            <w:noProof/>
-            <w:webHidden/>
-          </w:rPr>
-          <w:tab/>
-        </w:r>
-        <w:r>
-          <w:rPr>
-            <w:noProof/>
-            <w:webHidden/>
-          </w:rPr>
-          <w:fldChar w:fldCharType="begin"/>
-        </w:r>
-        <w:r>
-          <w:rPr>
-            <w:noProof/>
-            <w:webHidden/>
-          </w:rPr>
-          <w:instrText xml:space="preserve"> PAGEREF _Toc510253183 \h </w:instrText>
-        </w:r>
-        <w:r>
-          <w:rPr>
-            <w:noProof/>
-            <w:webHidden/>
-          </w:rPr>
-        </w:r>
-        <w:r>
-          <w:rPr>
-            <w:noProof/>
-            <w:webHidden/>
-          </w:rPr>
-          <w:fldChar w:fldCharType="separate"/>
-        </w:r>
-        <w:r>
-          <w:rPr>
-            <w:noProof/>
-            <w:webHidden/>
-          </w:rPr>
-          <w:t>10</w:t>
-        </w:r>
-        <w:r>
-          <w:rPr>
-            <w:noProof/>
-            <w:webHidden/>
-          </w:rPr>
-          <w:fldChar w:fldCharType="end"/>
-        </w:r>
-      </w:hyperlink>
+      <w:r>
+        <w:rPr>
+          <w:rStyle w:val="Hyperlink"/>
+          <w:noProof/>
+        </w:rPr>
+        <w:fldChar w:fldCharType="begin"/>
+      </w:r>
+      <w:r>
+        <w:rPr>
+          <w:rStyle w:val="Hyperlink"/>
+          <w:noProof/>
+        </w:rPr>
+        <w:instrText xml:space="preserve"> </w:instrText>
+      </w:r>
+      <w:r>
+        <w:rPr>
+          <w:noProof/>
+        </w:rPr>
+        <w:instrText>HYPERLINK \l "_Toc520873564"</w:instrText>
+      </w:r>
+      <w:r>
+        <w:rPr>
+          <w:rStyle w:val="Hyperlink"/>
+          <w:noProof/>
+        </w:rPr>
+        <w:instrText xml:space="preserve"> </w:instrText>
+      </w:r>
+      <w:r>
+        <w:rPr>
+          <w:rStyle w:val="Hyperlink"/>
+          <w:noProof/>
+        </w:rPr>
+      </w:r>
+      <w:r>
+        <w:rPr>
+          <w:rStyle w:val="Hyperlink"/>
+          <w:noProof/>
+        </w:rPr>
+        <w:fldChar w:fldCharType="separate"/>
+      </w:r>
+      <w:r>
+        <w:rPr>
+          <w:rStyle w:val="Hyperlink"/>
+          <w:noProof/>
+        </w:rPr>
+        <w:t>2.1</w:t>
+      </w:r>
+      <w:r>
+        <w:rPr>
+          <w:rFonts w:asciiTheme="minorHAnsi" w:eastAsiaTheme="minorEastAsia" w:hAnsiTheme="minorHAnsi" w:cstheme="minorBidi"/>
+          <w:smallCaps w:val="0"/>
+          <w:noProof/>
+          <w:kern w:val="0"/>
+          <w:sz w:val="22"/>
+          <w:szCs w:val="22"/>
+          <w:lang w:eastAsia="ja-JP"/>
+        </w:rPr>
+        <w:tab/>
+      </w:r>
+      <w:r>
+        <w:rPr>
+          <w:rStyle w:val="Hyperlink"/>
+          <w:noProof/>
+        </w:rPr>
+        <w:t>State of the Art</w:t>
+      </w:r>
+      <w:r>
+        <w:rPr>
+          <w:noProof/>
+          <w:webHidden/>
+        </w:rPr>
+        <w:tab/>
+      </w:r>
+      <w:r>
+        <w:rPr>
+          <w:noProof/>
+          <w:webHidden/>
+        </w:rPr>
+        <w:fldChar w:fldCharType="begin"/>
+      </w:r>
+      <w:r>
+        <w:rPr>
+          <w:noProof/>
+          <w:webHidden/>
+        </w:rPr>
+        <w:instrText xml:space="preserve"> PAGEREF _Toc520873564 \h </w:instrText>
+      </w:r>
+      <w:r>
+        <w:rPr>
+          <w:noProof/>
+          <w:webHidden/>
+        </w:rPr>
+      </w:r>
+      <w:r>
+        <w:rPr>
+          <w:noProof/>
+          <w:webHidden/>
+        </w:rPr>
+        <w:fldChar w:fldCharType="separate"/>
+      </w:r>
+      <w:r>
+        <w:rPr>
+          <w:noProof/>
+          <w:webHidden/>
+        </w:rPr>
+        <w:t>10</w:t>
+      </w:r>
+      <w:r>
+        <w:rPr>
+          <w:noProof/>
+          <w:webHidden/>
+        </w:rPr>
+        <w:fldChar w:fldCharType="end"/>
+      </w:r>
+      <w:r>
+        <w:rPr>
+          <w:rStyle w:val="Hyperlink"/>
+          <w:noProof/>
+        </w:rPr>
+        <w:fldChar w:fldCharType="end"/>
+      </w:r>
     </w:p>
     <w:p>
       <w:pPr>
@@ -1587,7 +1634,7 @@
           <w:lang w:eastAsia="ja-JP"/>
         </w:rPr>
       </w:pPr>
-      <w:hyperlink w:anchor="_Toc510253184" w:history="1">
+      <w:hyperlink w:anchor="_Toc520873565" w:history="1">
         <w:r>
           <w:rPr>
             <w:rStyle w:val="Hyperlink"/>
@@ -1634,7 +1681,7 @@
             <w:noProof/>
             <w:webHidden/>
           </w:rPr>
-          <w:instrText xml:space="preserve"> PAGEREF _Toc510253184 \h </w:instrText>
+          <w:instrText xml:space="preserve"> PAGEREF _Toc520873565 \h </w:instrText>
         </w:r>
         <w:r>
           <w:rPr>
@@ -1682,7 +1729,7 @@
           <w:lang w:eastAsia="ja-JP"/>
         </w:rPr>
       </w:pPr>
-      <w:hyperlink w:anchor="_Toc510253185" w:history="1">
+      <w:hyperlink w:anchor="_Toc520873566" w:history="1">
         <w:r>
           <w:rPr>
             <w:rStyle w:val="Hyperlink"/>
@@ -1728,7 +1775,7 @@
             <w:noProof/>
             <w:webHidden/>
           </w:rPr>
-          <w:instrText xml:space="preserve"> PAGEREF _Toc510253185 \h </w:instrText>
+          <w:instrText xml:space="preserve"> PAGEREF _Toc520873566 \h </w:instrText>
         </w:r>
         <w:r>
           <w:rPr>
@@ -1776,7 +1823,7 @@
           <w:lang w:eastAsia="ja-JP"/>
         </w:rPr>
       </w:pPr>
-      <w:hyperlink w:anchor="_Toc510253186" w:history="1">
+      <w:hyperlink w:anchor="_Toc520873567" w:history="1">
         <w:r>
           <w:rPr>
             <w:rStyle w:val="Hyperlink"/>
@@ -1822,7 +1869,7 @@
             <w:noProof/>
             <w:webHidden/>
           </w:rPr>
-          <w:instrText xml:space="preserve"> PAGEREF _Toc510253186 \h </w:instrText>
+          <w:instrText xml:space="preserve"> PAGEREF _Toc520873567 \h </w:instrText>
         </w:r>
         <w:r>
           <w:rPr>
@@ -1870,7 +1917,7 @@
           <w:lang w:eastAsia="ja-JP"/>
         </w:rPr>
       </w:pPr>
-      <w:hyperlink w:anchor="_Toc510253187" w:history="1">
+      <w:hyperlink w:anchor="_Toc520873568" w:history="1">
         <w:r>
           <w:rPr>
             <w:rStyle w:val="Hyperlink"/>
@@ -1916,7 +1963,7 @@
             <w:noProof/>
             <w:webHidden/>
           </w:rPr>
-          <w:instrText xml:space="preserve"> PAGEREF _Toc510253187 \h </w:instrText>
+          <w:instrText xml:space="preserve"> PAGEREF _Toc520873568 \h </w:instrText>
         </w:r>
         <w:r>
           <w:rPr>
@@ -1964,7 +2011,7 @@
           <w:lang w:eastAsia="ja-JP"/>
         </w:rPr>
       </w:pPr>
-      <w:hyperlink w:anchor="_Toc510253188" w:history="1">
+      <w:hyperlink w:anchor="_Toc520873569" w:history="1">
         <w:r>
           <w:rPr>
             <w:rStyle w:val="Hyperlink"/>
@@ -1990,7 +2037,7 @@
             <w:rStyle w:val="Hyperlink"/>
             <w:noProof/>
           </w:rPr>
-          <w:t>Proposed Modifications</w:t>
+          <w:t>Design</w:t>
         </w:r>
         <w:r>
           <w:rPr>
@@ -2011,7 +2058,7 @@
             <w:noProof/>
             <w:webHidden/>
           </w:rPr>
-          <w:instrText xml:space="preserve"> PAGEREF _Toc510253188 \h </w:instrText>
+          <w:instrText xml:space="preserve"> PAGEREF _Toc520873569 \h </w:instrText>
         </w:r>
         <w:r>
           <w:rPr>
@@ -2059,7 +2106,7 @@
           <w:lang w:eastAsia="ja-JP"/>
         </w:rPr>
       </w:pPr>
-      <w:hyperlink w:anchor="_Toc510253189" w:history="1">
+      <w:hyperlink w:anchor="_Toc520873570" w:history="1">
         <w:r>
           <w:rPr>
             <w:rStyle w:val="Hyperlink"/>
@@ -2105,7 +2152,7 @@
             <w:noProof/>
             <w:webHidden/>
           </w:rPr>
-          <w:instrText xml:space="preserve"> PAGEREF _Toc510253189 \h </w:instrText>
+          <w:instrText xml:space="preserve"> PAGEREF _Toc520873570 \h </w:instrText>
         </w:r>
         <w:r>
           <w:rPr>
@@ -2153,7 +2200,7 @@
           <w:lang w:eastAsia="ja-JP"/>
         </w:rPr>
       </w:pPr>
-      <w:hyperlink w:anchor="_Toc510253190" w:history="1">
+      <w:hyperlink w:anchor="_Toc520873571" w:history="1">
         <w:r>
           <w:rPr>
             <w:rStyle w:val="Hyperlink"/>
@@ -2199,7 +2246,7 @@
             <w:noProof/>
             <w:webHidden/>
           </w:rPr>
-          <w:instrText xml:space="preserve"> PAGEREF _Toc510253190 \h </w:instrText>
+          <w:instrText xml:space="preserve"> PAGEREF _Toc520873571 \h </w:instrText>
         </w:r>
         <w:r>
           <w:rPr>
@@ -2247,7 +2294,7 @@
           <w:lang w:eastAsia="ja-JP"/>
         </w:rPr>
       </w:pPr>
-      <w:hyperlink w:anchor="_Toc510253191" w:history="1">
+      <w:hyperlink w:anchor="_Toc520873572" w:history="1">
         <w:r>
           <w:rPr>
             <w:rStyle w:val="Hyperlink"/>
@@ -2293,7 +2340,7 @@
             <w:noProof/>
             <w:webHidden/>
           </w:rPr>
-          <w:instrText xml:space="preserve"> PAGEREF _Toc510253191 \h </w:instrText>
+          <w:instrText xml:space="preserve"> PAGEREF _Toc520873572 \h </w:instrText>
         </w:r>
         <w:r>
           <w:rPr>
@@ -2341,7 +2388,7 @@
           <w:lang w:eastAsia="ja-JP"/>
         </w:rPr>
       </w:pPr>
-      <w:hyperlink w:anchor="_Toc510253192" w:history="1">
+      <w:hyperlink w:anchor="_Toc520873573" w:history="1">
         <w:r>
           <w:rPr>
             <w:rStyle w:val="Hyperlink"/>
@@ -2387,7 +2434,7 @@
             <w:noProof/>
             <w:webHidden/>
           </w:rPr>
-          <w:instrText xml:space="preserve"> PAGEREF _Toc510253192 \h </w:instrText>
+          <w:instrText xml:space="preserve"> PAGEREF _Toc520873573 \h </w:instrText>
         </w:r>
         <w:r>
           <w:rPr>
@@ -2435,7 +2482,7 @@
           <w:lang w:eastAsia="ja-JP"/>
         </w:rPr>
       </w:pPr>
-      <w:hyperlink w:anchor="_Toc510253193" w:history="1">
+      <w:hyperlink w:anchor="_Toc520873574" w:history="1">
         <w:r>
           <w:rPr>
             <w:rStyle w:val="Hyperlink"/>
@@ -2482,7 +2529,7 @@
             <w:noProof/>
             <w:webHidden/>
           </w:rPr>
-          <w:instrText xml:space="preserve"> PAGEREF _Toc510253193 \h </w:instrText>
+          <w:instrText xml:space="preserve"> PAGEREF _Toc520873574 \h </w:instrText>
         </w:r>
         <w:r>
           <w:rPr>
@@ -2530,7 +2577,7 @@
           <w:lang w:eastAsia="ja-JP"/>
         </w:rPr>
       </w:pPr>
-      <w:hyperlink w:anchor="_Toc510253194" w:history="1">
+      <w:hyperlink w:anchor="_Toc520873575" w:history="1">
         <w:r>
           <w:rPr>
             <w:rStyle w:val="Hyperlink"/>
@@ -2576,7 +2623,7 @@
             <w:noProof/>
             <w:webHidden/>
           </w:rPr>
-          <w:instrText xml:space="preserve"> PAGEREF _Toc510253194 \h </w:instrText>
+          <w:instrText xml:space="preserve"> PAGEREF _Toc520873575 \h </w:instrText>
         </w:r>
         <w:r>
           <w:rPr>
@@ -2624,7 +2671,7 @@
           <w:lang w:eastAsia="ja-JP"/>
         </w:rPr>
       </w:pPr>
-      <w:hyperlink w:anchor="_Toc510253195" w:history="1">
+      <w:hyperlink w:anchor="_Toc520873576" w:history="1">
         <w:r>
           <w:rPr>
             <w:rStyle w:val="Hyperlink"/>
@@ -2670,7 +2717,7 @@
             <w:noProof/>
             <w:webHidden/>
           </w:rPr>
-          <w:instrText xml:space="preserve"> PAGEREF _Toc510253195 \h </w:instrText>
+          <w:instrText xml:space="preserve"> PAGEREF _Toc520873576 \h </w:instrText>
         </w:r>
         <w:r>
           <w:rPr>
@@ -2718,7 +2765,7 @@
           <w:lang w:eastAsia="ja-JP"/>
         </w:rPr>
       </w:pPr>
-      <w:hyperlink w:anchor="_Toc510253196" w:history="1">
+      <w:hyperlink w:anchor="_Toc520873577" w:history="1">
         <w:r>
           <w:rPr>
             <w:rStyle w:val="Hyperlink"/>
@@ -2764,7 +2811,7 @@
             <w:noProof/>
             <w:webHidden/>
           </w:rPr>
-          <w:instrText xml:space="preserve"> PAGEREF _Toc510253196 \h </w:instrText>
+          <w:instrText xml:space="preserve"> PAGEREF _Toc520873577 \h </w:instrText>
         </w:r>
         <w:r>
           <w:rPr>
@@ -2812,7 +2859,7 @@
           <w:lang w:eastAsia="ja-JP"/>
         </w:rPr>
       </w:pPr>
-      <w:hyperlink w:anchor="_Toc510253197" w:history="1">
+      <w:hyperlink w:anchor="_Toc520873578" w:history="1">
         <w:r>
           <w:rPr>
             <w:rStyle w:val="Hyperlink"/>
@@ -2859,7 +2906,7 @@
             <w:noProof/>
             <w:webHidden/>
           </w:rPr>
-          <w:instrText xml:space="preserve"> PAGEREF _Toc510253197 \h </w:instrText>
+          <w:instrText xml:space="preserve"> PAGEREF _Toc520873578 \h </w:instrText>
         </w:r>
         <w:r>
           <w:rPr>
@@ -2904,7 +2951,7 @@
           <w:lang w:eastAsia="ja-JP"/>
         </w:rPr>
       </w:pPr>
-      <w:hyperlink w:anchor="_Toc510253198" w:history="1">
+      <w:hyperlink w:anchor="_Toc520873579" w:history="1">
         <w:r>
           <w:rPr>
             <w:rStyle w:val="Hyperlink"/>
@@ -2931,7 +2978,7 @@
             <w:noProof/>
             <w:webHidden/>
           </w:rPr>
-          <w:instrText xml:space="preserve"> PAGEREF _Toc510253198 \h </w:instrText>
+          <w:instrText xml:space="preserve"> PAGEREF _Toc520873579 \h </w:instrText>
         </w:r>
         <w:r>
           <w:rPr>
@@ -2976,7 +3023,7 @@
           <w:lang w:eastAsia="ja-JP"/>
         </w:rPr>
       </w:pPr>
-      <w:hyperlink w:anchor="_Toc510253199" w:history="1">
+      <w:hyperlink w:anchor="_Toc520873580" w:history="1">
         <w:r>
           <w:rPr>
             <w:rStyle w:val="Hyperlink"/>
@@ -3003,7 +3050,7 @@
             <w:noProof/>
             <w:webHidden/>
           </w:rPr>
-          <w:instrText xml:space="preserve"> PAGEREF _Toc510253199 \h </w:instrText>
+          <w:instrText xml:space="preserve"> PAGEREF _Toc520873580 \h </w:instrText>
         </w:r>
         <w:r>
           <w:rPr>
@@ -3077,12 +3124,12 @@
       <w:pPr>
         <w:pStyle w:val="TOC-NoNum1"/>
       </w:pPr>
-      <w:bookmarkStart w:id="0" w:name="_Toc510253177"/>
+      <w:bookmarkStart w:id="1" w:name="_Toc520873558"/>
       <w:r>
         <w:lastRenderedPageBreak/>
         <w:t>LIST OF FIGURES</w:t>
       </w:r>
-      <w:bookmarkEnd w:id="0"/>
+      <w:bookmarkEnd w:id="1"/>
     </w:p>
     <w:p>
       <w:pPr>
@@ -3138,22 +3185,22 @@
       <w:pPr>
         <w:pStyle w:val="Heading1"/>
       </w:pPr>
-      <w:bookmarkStart w:id="1" w:name="_Toc510253178"/>
+      <w:bookmarkStart w:id="2" w:name="_Toc520873559"/>
       <w:r>
         <w:lastRenderedPageBreak/>
         <w:t>Introduction</w:t>
       </w:r>
-      <w:bookmarkEnd w:id="1"/>
+      <w:bookmarkEnd w:id="2"/>
     </w:p>
     <w:p>
       <w:pPr>
         <w:pStyle w:val="Heading2"/>
       </w:pPr>
-      <w:bookmarkStart w:id="2" w:name="_Toc510253179"/>
+      <w:bookmarkStart w:id="3" w:name="_Toc520873560"/>
       <w:r>
         <w:t>Statement of Purpose</w:t>
       </w:r>
-      <w:bookmarkEnd w:id="2"/>
+      <w:bookmarkEnd w:id="3"/>
     </w:p>
     <w:p>
       <w:r>
@@ -3210,11 +3257,11 @@
       <w:pPr>
         <w:pStyle w:val="Heading2"/>
       </w:pPr>
-      <w:bookmarkStart w:id="3" w:name="_Toc510253180"/>
+      <w:bookmarkStart w:id="4" w:name="_Toc520873561"/>
       <w:r>
         <w:t>Description of System</w:t>
       </w:r>
-      <w:bookmarkEnd w:id="3"/>
+      <w:bookmarkEnd w:id="4"/>
     </w:p>
     <w:p>
       <w:r>
@@ -3232,12 +3279,7 @@
         <w:t>which</w:t>
       </w:r>
       <w:r>
-        <w:t xml:space="preserve"> did not </w:t>
-      </w:r>
-      <w:bookmarkStart w:id="4" w:name="_GoBack"/>
-      <w:bookmarkEnd w:id="4"/>
-      <w:r>
-        <w:t>require full sky coverage nor full 6 degree of freedom capabilities. His goal was to create a system which was less massive and more transportable without sacrificing stiffness or accuracy.</w:t>
+        <w:t xml:space="preserve"> did not require full sky coverage nor full 6 degree of freedom capabilities. His goal was to create a system which was less massive and more transportable without sacrificing stiffness or accuracy.</w:t>
       </w:r>
     </w:p>
     <w:p>
@@ -3262,7 +3304,7 @@
       <w:pPr>
         <w:pStyle w:val="Heading2"/>
       </w:pPr>
-      <w:bookmarkStart w:id="5" w:name="_Toc510253181"/>
+      <w:bookmarkStart w:id="5" w:name="_Toc520873562"/>
       <w:r>
         <w:t>Scope of Thesis Project</w:t>
       </w:r>
@@ -3320,7 +3362,7 @@
       <w:pPr>
         <w:pStyle w:val="Heading1"/>
       </w:pPr>
-      <w:bookmarkStart w:id="7" w:name="_Toc510253182"/>
+      <w:bookmarkStart w:id="7" w:name="_Toc520873563"/>
       <w:r>
         <w:lastRenderedPageBreak/>
         <w:t>Background</w:t>
@@ -3332,7 +3374,7 @@
         <w:pStyle w:val="Heading2"/>
       </w:pPr>
       <w:bookmarkStart w:id="8" w:name="_Ref484006465"/>
-      <w:bookmarkStart w:id="9" w:name="_Toc510253183"/>
+      <w:bookmarkStart w:id="9" w:name="_Toc520873564"/>
       <w:r>
         <w:t>State of the Art</w:t>
       </w:r>
@@ -3958,14 +4000,27 @@
       <w:r>
         <w:t xml:space="preserve">Figure </w:t>
       </w:r>
-      <w:fldSimple w:instr=" SEQ Figure \* ARABIC ">
-        <w:r>
-          <w:rPr>
-            <w:noProof/>
-          </w:rPr>
-          <w:t>1</w:t>
-        </w:r>
-      </w:fldSimple>
+      <w:r>
+        <w:fldChar w:fldCharType="begin"/>
+      </w:r>
+      <w:r>
+        <w:instrText xml:space="preserve"> SEQ Figure \* ARABIC </w:instrText>
+      </w:r>
+      <w:r>
+        <w:fldChar w:fldCharType="separate"/>
+      </w:r>
+      <w:r>
+        <w:rPr>
+          <w:noProof/>
+        </w:rPr>
+        <w:t>1</w:t>
+      </w:r>
+      <w:r>
+        <w:rPr>
+          <w:noProof/>
+        </w:rPr>
+        <w:fldChar w:fldCharType="end"/>
+      </w:r>
       <w:r>
         <w:t xml:space="preserve">: </w:t>
       </w:r>
@@ -4190,14 +4245,27 @@
       <w:r>
         <w:t xml:space="preserve">Figure </w:t>
       </w:r>
-      <w:fldSimple w:instr=" SEQ &quot;Figure&quot; \* ARABIC ">
-        <w:r>
-          <w:rPr>
-            <w:noProof/>
-          </w:rPr>
-          <w:t>2</w:t>
-        </w:r>
-      </w:fldSimple>
+      <w:r>
+        <w:fldChar w:fldCharType="begin"/>
+      </w:r>
+      <w:r>
+        <w:instrText xml:space="preserve"> SEQ "Figure" \* ARABIC </w:instrText>
+      </w:r>
+      <w:r>
+        <w:fldChar w:fldCharType="separate"/>
+      </w:r>
+      <w:r>
+        <w:rPr>
+          <w:noProof/>
+        </w:rPr>
+        <w:t>2</w:t>
+      </w:r>
+      <w:r>
+        <w:rPr>
+          <w:noProof/>
+        </w:rPr>
+        <w:fldChar w:fldCharType="end"/>
+      </w:r>
       <w:bookmarkEnd w:id="15"/>
       <w:r>
         <w:t>.</w:t>
@@ -4236,7 +4304,7 @@
         <w:pStyle w:val="Heading1"/>
         <w:pageBreakBefore/>
       </w:pPr>
-      <w:bookmarkStart w:id="17" w:name="_Toc510253184"/>
+      <w:bookmarkStart w:id="17" w:name="_Toc520873565"/>
       <w:r>
         <w:lastRenderedPageBreak/>
         <w:t>Theory</w:t>
@@ -4247,7 +4315,7 @@
       <w:pPr>
         <w:pStyle w:val="Heading2"/>
       </w:pPr>
-      <w:bookmarkStart w:id="18" w:name="_Toc510253185"/>
+      <w:bookmarkStart w:id="18" w:name="_Toc520873566"/>
       <w:r>
         <w:t>Transformations</w:t>
       </w:r>
@@ -4427,7 +4495,7 @@
       <w:pPr>
         <w:pStyle w:val="Heading2"/>
       </w:pPr>
-      <w:bookmarkStart w:id="24" w:name="_Toc510253186"/>
+      <w:bookmarkStart w:id="24" w:name="_Toc520873567"/>
       <w:r>
         <w:lastRenderedPageBreak/>
         <w:t xml:space="preserve">Angular </w:t>
@@ -5009,7 +5077,7 @@
       <w:pPr>
         <w:pStyle w:val="Heading2"/>
       </w:pPr>
-      <w:bookmarkStart w:id="26" w:name="_Toc510253187"/>
+      <w:bookmarkStart w:id="26" w:name="_Toc520873568"/>
       <w:r>
         <w:t xml:space="preserve">L6470 </w:t>
       </w:r>
@@ -5104,10 +5172,10 @@
         <w:pStyle w:val="Heading1"/>
         <w:pageBreakBefore/>
       </w:pPr>
-      <w:bookmarkStart w:id="27" w:name="_Toc510253188"/>
+      <w:bookmarkStart w:id="27" w:name="_Toc520873569"/>
       <w:r>
         <w:lastRenderedPageBreak/>
-        <w:t>Proposed Modifications</w:t>
+        <w:t>Design</w:t>
       </w:r>
       <w:bookmarkEnd w:id="27"/>
     </w:p>
@@ -5116,7 +5184,7 @@
       <w:pPr>
         <w:pStyle w:val="Heading2"/>
       </w:pPr>
-      <w:bookmarkStart w:id="28" w:name="_Toc510253189"/>
+      <w:bookmarkStart w:id="28" w:name="_Toc520873570"/>
       <w:commentRangeStart w:id="29"/>
       <w:r>
         <w:t>Primary Issues of Previous System</w:t>
@@ -5152,7 +5220,7 @@
       <w:pPr>
         <w:pStyle w:val="Heading2"/>
       </w:pPr>
-      <w:bookmarkStart w:id="30" w:name="_Toc510253190"/>
+      <w:bookmarkStart w:id="30" w:name="_Toc520873571"/>
       <w:r>
         <w:t>Hardware Modifications</w:t>
       </w:r>
@@ -5365,7 +5433,7 @@
       <w:pPr>
         <w:pStyle w:val="Heading2"/>
       </w:pPr>
-      <w:bookmarkStart w:id="35" w:name="_Toc510253191"/>
+      <w:bookmarkStart w:id="35" w:name="_Toc520873572"/>
       <w:r>
         <w:t>Electrical Modifications</w:t>
       </w:r>
@@ -5404,7 +5472,7 @@
       <w:pPr>
         <w:pStyle w:val="Heading2"/>
       </w:pPr>
-      <w:bookmarkStart w:id="36" w:name="_Toc510253192"/>
+      <w:bookmarkStart w:id="36" w:name="_Toc520873573"/>
       <w:r>
         <w:t>Software Modifications</w:t>
       </w:r>
@@ -5445,7 +5513,7 @@
         <w:pStyle w:val="Heading1"/>
         <w:pageBreakBefore/>
       </w:pPr>
-      <w:bookmarkStart w:id="38" w:name="_Toc510253193"/>
+      <w:bookmarkStart w:id="38" w:name="_Toc520873574"/>
       <w:r>
         <w:lastRenderedPageBreak/>
         <w:t>Testing and Verification</w:t>
@@ -5456,7 +5524,7 @@
       <w:pPr>
         <w:pStyle w:val="Heading2"/>
       </w:pPr>
-      <w:bookmarkStart w:id="39" w:name="_Toc510253194"/>
+      <w:bookmarkStart w:id="39" w:name="_Toc520873575"/>
       <w:r>
         <w:t>Testing</w:t>
       </w:r>
@@ -5471,7 +5539,7 @@
       <w:pPr>
         <w:pStyle w:val="Heading2"/>
       </w:pPr>
-      <w:bookmarkStart w:id="40" w:name="_Toc510253195"/>
+      <w:bookmarkStart w:id="40" w:name="_Toc520873576"/>
       <w:r>
         <w:t>Future Refinement</w:t>
       </w:r>
@@ -5510,7 +5578,7 @@
       <w:pPr>
         <w:pStyle w:val="Heading2"/>
       </w:pPr>
-      <w:bookmarkStart w:id="43" w:name="_Toc510253196"/>
+      <w:bookmarkStart w:id="43" w:name="_Toc520873577"/>
       <w:r>
         <w:t>Summary</w:t>
       </w:r>
@@ -5531,7 +5599,7 @@
         <w:br w:type="page"/>
       </w:r>
     </w:p>
-    <w:bookmarkStart w:id="44" w:name="_Toc510253197" w:displacedByCustomXml="next"/>
+    <w:bookmarkStart w:id="44" w:name="_Toc520873578" w:displacedByCustomXml="next"/>
     <w:sdt>
       <w:sdtPr>
         <w:rPr>
@@ -5708,7 +5776,7 @@
       <w:pPr>
         <w:pStyle w:val="TOC-NoNum1"/>
       </w:pPr>
-      <w:bookmarkStart w:id="45" w:name="_Toc510253198"/>
+      <w:bookmarkStart w:id="45" w:name="_Toc520873579"/>
       <w:r>
         <w:lastRenderedPageBreak/>
         <w:t>Appendix A –</w:t>
@@ -5859,7 +5927,7 @@
       <w:pPr>
         <w:pStyle w:val="TOC-NoNum1"/>
       </w:pPr>
-      <w:bookmarkStart w:id="46" w:name="_Toc510253199"/>
+      <w:bookmarkStart w:id="46" w:name="_Toc520873580"/>
       <w:r>
         <w:t>Appendix B –</w:t>
       </w:r>
@@ -6674,7 +6742,7 @@
       <w:rPr>
         <w:noProof/>
       </w:rPr>
-      <w:t>10</w:t>
+      <w:t>22</w:t>
     </w:r>
     <w:r>
       <w:fldChar w:fldCharType="end"/>
@@ -10714,7 +10782,7 @@
 </file>
 
 <file path=customXml/itemProps1.xml><?xml version="1.0" encoding="utf-8"?>
-<ds:datastoreItem xmlns:ds="http://schemas.openxmlformats.org/officeDocument/2006/customXml" ds:itemID="{3B1BD274-284C-4548-A0CC-CE2D2DCB0F80}">
+<ds:datastoreItem xmlns:ds="http://schemas.openxmlformats.org/officeDocument/2006/customXml" ds:itemID="{98375B03-13C2-4D19-AFF8-A322A0752C21}">
   <ds:schemaRefs>
     <ds:schemaRef ds:uri="http://schemas.openxmlformats.org/officeDocument/2006/bibliography"/>
   </ds:schemaRefs>

</xml_diff>

<commit_message>
Started entering testing info into Main Paper.docx
</commit_message>
<xml_diff>
--- a/Main Paper.docx
+++ b/Main Paper.docx
@@ -66,26 +66,16 @@
       <w:pPr>
         <w:pStyle w:val="Subtitle"/>
       </w:pPr>
-      <w:proofErr w:type="gramStart"/>
-      <w:r>
-        <w:t>presented</w:t>
-      </w:r>
-      <w:proofErr w:type="gramEnd"/>
-      <w:r>
-        <w:t xml:space="preserve"> to</w:t>
+      <w:r>
+        <w:t>presented to</w:t>
       </w:r>
     </w:p>
     <w:p>
       <w:pPr>
         <w:pStyle w:val="Subtitle"/>
       </w:pPr>
-      <w:proofErr w:type="gramStart"/>
-      <w:r>
-        <w:t>the</w:t>
-      </w:r>
-      <w:proofErr w:type="gramEnd"/>
-      <w:r>
-        <w:t xml:space="preserve"> Faculty of California Polytechnic State University,</w:t>
+      <w:r>
+        <w:t>the Faculty of California Polytechnic State University,</w:t>
       </w:r>
     </w:p>
     <w:p>
@@ -123,13 +113,8 @@
       <w:pPr>
         <w:pStyle w:val="Subtitle"/>
       </w:pPr>
-      <w:proofErr w:type="gramStart"/>
-      <w:r>
-        <w:t>of</w:t>
-      </w:r>
-      <w:proofErr w:type="gramEnd"/>
-      <w:r>
-        <w:t xml:space="preserve"> the Requirements for the Degree</w:t>
+      <w:r>
+        <w:t>of the Requirements for the Degree</w:t>
       </w:r>
     </w:p>
     <w:p>
@@ -154,26 +139,16 @@
       <w:pPr>
         <w:pStyle w:val="Subtitle"/>
       </w:pPr>
-      <w:proofErr w:type="gramStart"/>
       <w:r>
         <w:t>by</w:t>
       </w:r>
-      <w:proofErr w:type="gramEnd"/>
     </w:p>
     <w:p>
       <w:pPr>
         <w:pStyle w:val="Subtitle"/>
       </w:pPr>
       <w:r>
-        <w:t xml:space="preserve">Samuel </w:t>
-      </w:r>
-      <w:proofErr w:type="spellStart"/>
-      <w:r>
-        <w:t>Steejans</w:t>
-      </w:r>
-      <w:proofErr w:type="spellEnd"/>
-      <w:r>
-        <w:t xml:space="preserve"> Artho-Bentz</w:t>
+        <w:t>Samuel Steejans Artho-Bentz</w:t>
       </w:r>
     </w:p>
     <w:p>
@@ -378,35 +353,7 @@
           <w:rPr>
             <w:rStyle w:val="Hyperlink"/>
           </w:rPr>
-          <w:t>Creative Commons Attribution-</w:t>
-        </w:r>
-        <w:proofErr w:type="spellStart"/>
-        <w:r>
-          <w:rPr>
-            <w:rStyle w:val="Hyperlink"/>
-          </w:rPr>
-          <w:t>NonCommercial</w:t>
-        </w:r>
-        <w:proofErr w:type="spellEnd"/>
-        <w:r>
-          <w:rPr>
-            <w:rStyle w:val="Hyperlink"/>
-          </w:rPr>
-          <w:t>-</w:t>
-        </w:r>
-        <w:proofErr w:type="spellStart"/>
-        <w:r>
-          <w:rPr>
-            <w:rStyle w:val="Hyperlink"/>
-          </w:rPr>
-          <w:t>ShareAlike</w:t>
-        </w:r>
-        <w:proofErr w:type="spellEnd"/>
-        <w:r>
-          <w:rPr>
-            <w:rStyle w:val="Hyperlink"/>
-          </w:rPr>
-          <w:t xml:space="preserve"> 4.0 International License</w:t>
+          <w:t>Creative Commons Attribution-NonCommercial-ShareAlike 4.0 International License</w:t>
         </w:r>
       </w:hyperlink>
       <w:r>
@@ -448,15 +395,7 @@
         <w:pStyle w:val="Subtitle"/>
       </w:pPr>
       <w:r>
-        <w:t xml:space="preserve">Samuel </w:t>
-      </w:r>
-      <w:proofErr w:type="spellStart"/>
-      <w:r>
-        <w:t>Steejans</w:t>
-      </w:r>
-      <w:proofErr w:type="spellEnd"/>
-      <w:r>
-        <w:t xml:space="preserve"> Artho-Bentz</w:t>
+        <w:t>Samuel Steejans Artho-Bentz</w:t>
       </w:r>
     </w:p>
     <w:p>
@@ -585,15 +524,7 @@
               <w:jc w:val="left"/>
             </w:pPr>
             <w:r>
-              <w:t xml:space="preserve">Samuel </w:t>
-            </w:r>
-            <w:proofErr w:type="spellStart"/>
-            <w:r>
-              <w:t>Steejans</w:t>
-            </w:r>
-            <w:proofErr w:type="spellEnd"/>
-            <w:r>
-              <w:t xml:space="preserve"> Artho-Bentz</w:t>
+              <w:t>Samuel Steejans Artho-Bentz</w:t>
             </w:r>
           </w:p>
         </w:tc>
@@ -679,15 +610,7 @@
           </w:tcPr>
           <w:p>
             <w:r>
-              <w:t xml:space="preserve">John </w:t>
-            </w:r>
-            <w:proofErr w:type="spellStart"/>
-            <w:r>
-              <w:t>Ridgely</w:t>
-            </w:r>
-            <w:proofErr w:type="spellEnd"/>
-            <w:r>
-              <w:t>, Ph.D.</w:t>
+              <w:t>John Ridgely, Ph.D.</w:t>
             </w:r>
           </w:p>
           <w:p>
@@ -791,15 +714,7 @@
               <w:jc w:val="left"/>
             </w:pPr>
             <w:r>
-              <w:t xml:space="preserve">Glen </w:t>
-            </w:r>
-            <w:proofErr w:type="spellStart"/>
-            <w:r>
-              <w:t>Thorncroft</w:t>
-            </w:r>
-            <w:proofErr w:type="spellEnd"/>
-            <w:r>
-              <w:t>, Ph.D.</w:t>
+              <w:t>Glen Thorncroft, Ph.D.</w:t>
             </w:r>
           </w:p>
           <w:p>
@@ -846,15 +761,7 @@
         <w:pStyle w:val="Subtitle"/>
       </w:pPr>
       <w:r>
-        <w:t xml:space="preserve">Samuel </w:t>
-      </w:r>
-      <w:proofErr w:type="spellStart"/>
-      <w:r>
-        <w:t>Steejans</w:t>
-      </w:r>
-      <w:proofErr w:type="spellEnd"/>
-      <w:r>
-        <w:t xml:space="preserve"> Artho-Bentz</w:t>
+        <w:t>Samuel Steejans Artho-Bentz</w:t>
       </w:r>
     </w:p>
     <w:p/>
@@ -1476,8 +1383,6 @@
         </w:r>
       </w:hyperlink>
     </w:p>
-    <w:bookmarkStart w:id="0" w:name="_GoBack"/>
-    <w:bookmarkEnd w:id="0"/>
     <w:p>
       <w:pPr>
         <w:pStyle w:val="TOC2"/>
@@ -1495,127 +1400,82 @@
           <w:lang w:eastAsia="ja-JP"/>
         </w:rPr>
       </w:pPr>
-      <w:r>
-        <w:rPr>
-          <w:rStyle w:val="Hyperlink"/>
-          <w:noProof/>
-        </w:rPr>
-        <w:fldChar w:fldCharType="begin"/>
-      </w:r>
-      <w:r>
-        <w:rPr>
-          <w:rStyle w:val="Hyperlink"/>
-          <w:noProof/>
-        </w:rPr>
-        <w:instrText xml:space="preserve"> </w:instrText>
-      </w:r>
-      <w:r>
-        <w:rPr>
-          <w:noProof/>
-        </w:rPr>
-        <w:instrText>HYPERLINK \l "_Toc520873564"</w:instrText>
-      </w:r>
-      <w:r>
-        <w:rPr>
-          <w:rStyle w:val="Hyperlink"/>
-          <w:noProof/>
-        </w:rPr>
-        <w:instrText xml:space="preserve"> </w:instrText>
-      </w:r>
-      <w:r>
-        <w:rPr>
-          <w:rStyle w:val="Hyperlink"/>
-          <w:noProof/>
-        </w:rPr>
-      </w:r>
-      <w:r>
-        <w:rPr>
-          <w:rStyle w:val="Hyperlink"/>
-          <w:noProof/>
-        </w:rPr>
-        <w:fldChar w:fldCharType="separate"/>
-      </w:r>
-      <w:r>
-        <w:rPr>
-          <w:rStyle w:val="Hyperlink"/>
-          <w:noProof/>
-        </w:rPr>
-        <w:t>2.1</w:t>
-      </w:r>
-      <w:r>
-        <w:rPr>
-          <w:rFonts w:asciiTheme="minorHAnsi" w:eastAsiaTheme="minorEastAsia" w:hAnsiTheme="minorHAnsi" w:cstheme="minorBidi"/>
-          <w:smallCaps w:val="0"/>
-          <w:noProof/>
-          <w:kern w:val="0"/>
-          <w:sz w:val="22"/>
-          <w:szCs w:val="22"/>
-          <w:lang w:eastAsia="ja-JP"/>
-        </w:rPr>
-        <w:tab/>
-      </w:r>
-      <w:r>
-        <w:rPr>
-          <w:rStyle w:val="Hyperlink"/>
-          <w:noProof/>
-        </w:rPr>
-        <w:t>State of the Art</w:t>
-      </w:r>
-      <w:r>
-        <w:rPr>
-          <w:noProof/>
-          <w:webHidden/>
-        </w:rPr>
-        <w:tab/>
-      </w:r>
-      <w:r>
-        <w:rPr>
-          <w:noProof/>
-          <w:webHidden/>
-        </w:rPr>
-        <w:fldChar w:fldCharType="begin"/>
-      </w:r>
-      <w:r>
-        <w:rPr>
-          <w:noProof/>
-          <w:webHidden/>
-        </w:rPr>
-        <w:instrText xml:space="preserve"> PAGEREF _Toc520873564 \h </w:instrText>
-      </w:r>
-      <w:r>
-        <w:rPr>
-          <w:noProof/>
-          <w:webHidden/>
-        </w:rPr>
-      </w:r>
-      <w:r>
-        <w:rPr>
-          <w:noProof/>
-          <w:webHidden/>
-        </w:rPr>
-        <w:fldChar w:fldCharType="separate"/>
-      </w:r>
-      <w:r>
-        <w:rPr>
-          <w:noProof/>
-          <w:webHidden/>
-        </w:rPr>
-        <w:t>10</w:t>
-      </w:r>
-      <w:r>
-        <w:rPr>
-          <w:noProof/>
-          <w:webHidden/>
-        </w:rPr>
-        <w:fldChar w:fldCharType="end"/>
-      </w:r>
-      <w:r>
-        <w:rPr>
-          <w:rStyle w:val="Hyperlink"/>
-          <w:noProof/>
-        </w:rPr>
-        <w:fldChar w:fldCharType="end"/>
-      </w:r>
+      <w:hyperlink w:anchor="_Toc520873564" w:history="1">
+        <w:r>
+          <w:rPr>
+            <w:rStyle w:val="Hyperlink"/>
+            <w:noProof/>
+          </w:rPr>
+          <w:t>2.1</w:t>
+        </w:r>
+        <w:r>
+          <w:rPr>
+            <w:rFonts w:asciiTheme="minorHAnsi" w:eastAsiaTheme="minorEastAsia" w:hAnsiTheme="minorHAnsi" w:cstheme="minorBidi"/>
+            <w:smallCaps w:val="0"/>
+            <w:noProof/>
+            <w:kern w:val="0"/>
+            <w:sz w:val="22"/>
+            <w:szCs w:val="22"/>
+            <w:lang w:eastAsia="ja-JP"/>
+          </w:rPr>
+          <w:tab/>
+        </w:r>
+        <w:r>
+          <w:rPr>
+            <w:rStyle w:val="Hyperlink"/>
+            <w:noProof/>
+          </w:rPr>
+          <w:t>State of the Art</w:t>
+        </w:r>
+        <w:r>
+          <w:rPr>
+            <w:noProof/>
+            <w:webHidden/>
+          </w:rPr>
+          <w:tab/>
+        </w:r>
+        <w:r>
+          <w:rPr>
+            <w:noProof/>
+            <w:webHidden/>
+          </w:rPr>
+          <w:fldChar w:fldCharType="begin"/>
+        </w:r>
+        <w:r>
+          <w:rPr>
+            <w:noProof/>
+            <w:webHidden/>
+          </w:rPr>
+          <w:instrText xml:space="preserve"> PAGEREF _Toc520873564 \h </w:instrText>
+        </w:r>
+        <w:r>
+          <w:rPr>
+            <w:noProof/>
+            <w:webHidden/>
+          </w:rPr>
+        </w:r>
+        <w:r>
+          <w:rPr>
+            <w:noProof/>
+            <w:webHidden/>
+          </w:rPr>
+          <w:fldChar w:fldCharType="separate"/>
+        </w:r>
+        <w:r>
+          <w:rPr>
+            <w:noProof/>
+            <w:webHidden/>
+          </w:rPr>
+          <w:t>10</w:t>
+        </w:r>
+        <w:r>
+          <w:rPr>
+            <w:noProof/>
+            <w:webHidden/>
+          </w:rPr>
+          <w:fldChar w:fldCharType="end"/>
+        </w:r>
+      </w:hyperlink>
     </w:p>
     <w:p>
       <w:pPr>
@@ -3124,12 +2984,12 @@
       <w:pPr>
         <w:pStyle w:val="TOC-NoNum1"/>
       </w:pPr>
-      <w:bookmarkStart w:id="1" w:name="_Toc520873558"/>
+      <w:bookmarkStart w:id="0" w:name="_Toc520873558"/>
       <w:r>
         <w:lastRenderedPageBreak/>
         <w:t>LIST OF FIGURES</w:t>
       </w:r>
-      <w:bookmarkEnd w:id="1"/>
+      <w:bookmarkEnd w:id="0"/>
     </w:p>
     <w:p>
       <w:pPr>
@@ -3185,95 +3045,71 @@
       <w:pPr>
         <w:pStyle w:val="Heading1"/>
       </w:pPr>
-      <w:bookmarkStart w:id="2" w:name="_Toc520873559"/>
+      <w:bookmarkStart w:id="1" w:name="_Toc520873559"/>
       <w:r>
         <w:lastRenderedPageBreak/>
         <w:t>Introduction</w:t>
       </w:r>
+      <w:bookmarkEnd w:id="1"/>
+    </w:p>
+    <w:p>
+      <w:pPr>
+        <w:pStyle w:val="Heading2"/>
+      </w:pPr>
+      <w:bookmarkStart w:id="2" w:name="_Toc520873560"/>
+      <w:r>
+        <w:t>Statement of Purpose</w:t>
+      </w:r>
       <w:bookmarkEnd w:id="2"/>
     </w:p>
     <w:p>
+      <w:r>
+        <w:t>A previous thesis at California Polytechnic State University, San Luis Obispo</w:t>
+      </w:r>
+      <w:r>
+        <w:fldChar w:fldCharType="begin"/>
+      </w:r>
+      <w:r>
+        <w:instrText xml:space="preserve"> QUOTE Gud15 \l 1033 </w:instrText>
+      </w:r>
+      <w:r>
+        <w:fldChar w:fldCharType="separate"/>
+      </w:r>
+      <w:r>
+        <w:t>[ CITATION Gud15 \l 1033 ]</w:t>
+      </w:r>
+      <w:r>
+        <w:fldChar w:fldCharType="end"/>
+      </w:r>
+      <w:r>
+        <w:t xml:space="preserve"> demonstrated the feasibility of a three degree-of-freedom parallel actuator telescope mount based loosely on the six degree-of-freedom Array for Microwave Background Anisotropy (AMiBA) telescope.</w:t>
+      </w:r>
+      <w:r>
+        <w:t xml:space="preserve"> The shorter load paths created by the parallel actuators result in a stiff, light system with a high natural frequency, which is good for accurate pointing. </w:t>
+      </w:r>
+      <w:r>
+        <w:t>This simplified mount sacrifices full sky coverage for portability, and lower cost</w:t>
+      </w:r>
+      <w:r>
+        <w:t xml:space="preserve">. </w:t>
+      </w:r>
+      <w:r>
+        <w:t>The purpose of this thesis is to refine the proof-of-concept developed at Cal Poly with commonly available, lower priced components and to develop code which can be utilized by universities and astronomers to create their own parallel actuator telescope mounts.</w:t>
+      </w:r>
+    </w:p>
+    <w:p>
       <w:pPr>
         <w:pStyle w:val="Heading2"/>
       </w:pPr>
-      <w:bookmarkStart w:id="3" w:name="_Toc520873560"/>
-      <w:r>
-        <w:t>Statement of Purpose</w:t>
+      <w:bookmarkStart w:id="3" w:name="_Toc520873561"/>
+      <w:r>
+        <w:t>Description of System</w:t>
       </w:r>
       <w:bookmarkEnd w:id="3"/>
     </w:p>
     <w:p>
       <w:r>
-        <w:t>A previous thesis at California Polytechnic State University, San Luis Obispo</w:t>
-      </w:r>
-      <w:r>
-        <w:fldChar w:fldCharType="begin"/>
-      </w:r>
-      <w:r>
-        <w:instrText xml:space="preserve"> QUOTE Gud15 \l 1033 </w:instrText>
-      </w:r>
-      <w:r>
-        <w:fldChar w:fldCharType="separate"/>
-      </w:r>
-      <w:r>
-        <w:t>[ CITATION Gud15 \l 1033 ]</w:t>
-      </w:r>
-      <w:r>
-        <w:fldChar w:fldCharType="end"/>
-      </w:r>
-      <w:r>
-        <w:t xml:space="preserve"> demonstrated the feasibility of a three degree-of-freedom parallel actuator telescope mount based loosely on the six degree-of-freedom Array for Microwave Background Anisotropy (</w:t>
-      </w:r>
-      <w:proofErr w:type="spellStart"/>
-      <w:r>
-        <w:t>AMiBA</w:t>
-      </w:r>
-      <w:proofErr w:type="spellEnd"/>
-      <w:r>
-        <w:t>) telescope.</w:t>
-      </w:r>
-      <w:r>
-        <w:t xml:space="preserve"> </w:t>
-      </w:r>
-      <w:proofErr w:type="gramStart"/>
-      <w:r>
-        <w:t>The shorter load paths created by the parallel actuators result in a stiff, light system with a high natural frequency, which is good for accurate pointing.</w:t>
-      </w:r>
-      <w:proofErr w:type="gramEnd"/>
-      <w:r>
-        <w:t xml:space="preserve"> </w:t>
-      </w:r>
-      <w:r>
-        <w:t>This simplified mount sacrifices full sky coverage for portability, and lower cost</w:t>
-      </w:r>
-      <w:r>
-        <w:t xml:space="preserve">. </w:t>
-      </w:r>
-      <w:r>
-        <w:t>The purpose of this thesis is to refine the proof-of-concept developed at Cal Poly with commonly available, lower priced components and to develop code which can be utilized by universities and astronomers to create their own parallel actuator telescope mounts.</w:t>
-      </w:r>
-    </w:p>
-    <w:p>
-      <w:pPr>
-        <w:pStyle w:val="Heading2"/>
-      </w:pPr>
-      <w:bookmarkStart w:id="4" w:name="_Toc520873561"/>
-      <w:r>
-        <w:t>Description of System</w:t>
-      </w:r>
-      <w:bookmarkEnd w:id="4"/>
-    </w:p>
-    <w:p>
-      <w:r>
-        <w:t xml:space="preserve">Mr. </w:t>
-      </w:r>
-      <w:proofErr w:type="spellStart"/>
-      <w:r>
-        <w:t>Gudgel</w:t>
-      </w:r>
-      <w:proofErr w:type="spellEnd"/>
-      <w:r>
-        <w:t xml:space="preserve"> approached the issue of transportability, long exposure image rotation, and excess required mass with his telescope mount. In his investigation, he found that current telescope mounting systems could be improved for the use of amateur and small scale research purposes </w:t>
+        <w:t xml:space="preserve">Mr. Gudgel approached the issue of transportability, long exposure image rotation, and excess required mass with his telescope mount. In his investigation, he found that current telescope mounting systems could be improved for the use of amateur and small scale research purposes </w:t>
       </w:r>
       <w:r>
         <w:t>which</w:t>
@@ -3284,15 +3120,7 @@
     </w:p>
     <w:p>
       <w:r>
-        <w:t xml:space="preserve">His solution to these issues was to design a mount system, based on the </w:t>
-      </w:r>
-      <w:proofErr w:type="spellStart"/>
-      <w:r>
-        <w:t>AMiBA</w:t>
-      </w:r>
-      <w:proofErr w:type="spellEnd"/>
-      <w:r>
-        <w:t xml:space="preserve"> telescope, which used linear actuators in parallel instead of rotational actuators in series. </w:t>
+        <w:t xml:space="preserve">His solution to these issues was to design a mount system, based on the AMiBA telescope, which used linear actuators in parallel instead of rotational actuators in series. </w:t>
       </w:r>
       <w:r>
         <w:lastRenderedPageBreak/>
@@ -3304,11 +3132,11 @@
       <w:pPr>
         <w:pStyle w:val="Heading2"/>
       </w:pPr>
-      <w:bookmarkStart w:id="5" w:name="_Toc520873562"/>
+      <w:bookmarkStart w:id="4" w:name="_Toc520873562"/>
       <w:r>
         <w:t>Scope of Thesis Project</w:t>
       </w:r>
-      <w:bookmarkEnd w:id="5"/>
+      <w:bookmarkEnd w:id="4"/>
     </w:p>
     <w:p>
       <w:r>
@@ -3335,7 +3163,7 @@
         <w:t>.</w:t>
       </w:r>
       <w:r>
-        <w:commentReference w:id="6"/>
+        <w:commentReference w:id="5"/>
       </w:r>
     </w:p>
     <w:p/>
@@ -3362,24 +3190,24 @@
       <w:pPr>
         <w:pStyle w:val="Heading1"/>
       </w:pPr>
-      <w:bookmarkStart w:id="7" w:name="_Toc520873563"/>
+      <w:bookmarkStart w:id="6" w:name="_Toc520873563"/>
       <w:r>
         <w:lastRenderedPageBreak/>
         <w:t>Background</w:t>
       </w:r>
+      <w:bookmarkEnd w:id="6"/>
+    </w:p>
+    <w:p>
+      <w:pPr>
+        <w:pStyle w:val="Heading2"/>
+      </w:pPr>
+      <w:bookmarkStart w:id="7" w:name="_Ref484006465"/>
+      <w:bookmarkStart w:id="8" w:name="_Toc520873564"/>
+      <w:r>
+        <w:t>State of the Art</w:t>
+      </w:r>
       <w:bookmarkEnd w:id="7"/>
-    </w:p>
-    <w:p>
-      <w:pPr>
-        <w:pStyle w:val="Heading2"/>
-      </w:pPr>
-      <w:bookmarkStart w:id="8" w:name="_Ref484006465"/>
-      <w:bookmarkStart w:id="9" w:name="_Toc520873564"/>
-      <w:r>
-        <w:t>State of the Art</w:t>
-      </w:r>
       <w:bookmarkEnd w:id="8"/>
-      <w:bookmarkEnd w:id="9"/>
     </w:p>
     <w:p>
       <w:r>
@@ -3394,59 +3222,37 @@
       <w:r>
         <w:t xml:space="preserve"> </w:t>
       </w:r>
-      <w:commentRangeStart w:id="10"/>
-      <w:r>
-        <w:t>(Insert alt-</w:t>
-      </w:r>
-      <w:proofErr w:type="spellStart"/>
-      <w:r>
-        <w:t>az</w:t>
-      </w:r>
-      <w:proofErr w:type="spellEnd"/>
-      <w:r>
-        <w:t xml:space="preserve"> reference image)</w:t>
-      </w:r>
-      <w:commentRangeEnd w:id="10"/>
+      <w:commentRangeStart w:id="9"/>
+      <w:r>
+        <w:t>(Insert alt-az reference image)</w:t>
+      </w:r>
+      <w:commentRangeEnd w:id="9"/>
       <w:r>
         <w:rPr>
           <w:rStyle w:val="CommentReference"/>
         </w:rPr>
+        <w:commentReference w:id="9"/>
+      </w:r>
+    </w:p>
+    <w:p>
+      <w:pPr>
+        <w:rPr>
+          <w:shd w:val="clear" w:color="auto" w:fill="FFFFFF"/>
+        </w:rPr>
+      </w:pPr>
+    </w:p>
+    <w:p>
+      <w:r>
+        <w:rPr>
+          <w:shd w:val="clear" w:color="auto" w:fill="FFFFFF"/>
+        </w:rPr>
+        <w:t>(theory of pointing a telescope -- the way we take latitude, longitude, right ascension, declination, and time and turn that into altitude, azimuth, and rotation.  It's not that you're doing anything new in this section, but it would be helpful to define the terms and algorithms as they're being used in this project.  Also, it looks nice and theoretical and math-y, which helps keep the MS (as opposed to Senior project) feel.</w:t>
+      </w:r>
+      <w:r>
+        <w:rPr>
+          <w:shd w:val="clear" w:color="auto" w:fill="FFFFFF"/>
+        </w:rPr>
         <w:commentReference w:id="10"/>
-      </w:r>
-    </w:p>
-    <w:p>
-      <w:pPr>
-        <w:rPr>
-          <w:shd w:val="clear" w:color="auto" w:fill="FFFFFF"/>
-        </w:rPr>
-      </w:pPr>
-    </w:p>
-    <w:p>
-      <w:r>
-        <w:rPr>
-          <w:shd w:val="clear" w:color="auto" w:fill="FFFFFF"/>
-        </w:rPr>
-        <w:t xml:space="preserve">(theory of pointing a telescope -- the way we take latitude, longitude, right ascension, declination, and time and turn that into altitude, azimuth, and rotation.  It's not that you're doing anything new in this section, but it would be helpful to define the terms and algorithms as they're being used in this project.  Also, it looks nice and theoretical and math-y, which helps keep the MS (as opposed to </w:t>
-      </w:r>
-      <w:proofErr w:type="gramStart"/>
-      <w:r>
-        <w:rPr>
-          <w:shd w:val="clear" w:color="auto" w:fill="FFFFFF"/>
-        </w:rPr>
-        <w:t>Senior</w:t>
-      </w:r>
-      <w:proofErr w:type="gramEnd"/>
-      <w:r>
-        <w:rPr>
-          <w:shd w:val="clear" w:color="auto" w:fill="FFFFFF"/>
-        </w:rPr>
-        <w:t xml:space="preserve"> project) feel.</w:t>
-      </w:r>
-      <w:r>
-        <w:rPr>
-          <w:shd w:val="clear" w:color="auto" w:fill="FFFFFF"/>
-        </w:rPr>
-        <w:commentReference w:id="11"/>
       </w:r>
       <w:r>
         <w:rPr>
@@ -3496,28 +3302,31 @@
       <w:r>
         <w:t xml:space="preserve">The most basic mount, referred to as </w:t>
       </w:r>
+      <w:commentRangeStart w:id="11"/>
+      <w:r>
+        <w:t xml:space="preserve">an altazimuth mount, has a rotational actuator which directly moves the </w:t>
+      </w:r>
+      <w:r>
+        <w:t xml:space="preserve">azimuth angle. On top of that, is </w:t>
+      </w:r>
+      <w:commentRangeEnd w:id="11"/>
+      <w:r>
+        <w:rPr>
+          <w:rStyle w:val="CommentReference"/>
+        </w:rPr>
+        <w:commentReference w:id="11"/>
+      </w:r>
+      <w:r>
+        <w:t>a second actuator which controls the altitude angle. The altazimuth mount generally has no way to directly control the image rotation angle and requires that functionality to be built into the telescope itself through means of an image derotation device.</w:t>
+      </w:r>
+    </w:p>
+    <w:p>
+      <w:r>
+        <w:t xml:space="preserve">The </w:t>
+      </w:r>
       <w:commentRangeStart w:id="12"/>
       <w:r>
-        <w:t xml:space="preserve">an </w:t>
-      </w:r>
-      <w:proofErr w:type="spellStart"/>
-      <w:r>
-        <w:t>altazimuth</w:t>
-      </w:r>
-      <w:proofErr w:type="spellEnd"/>
-      <w:r>
-        <w:t xml:space="preserve"> mount, </w:t>
-      </w:r>
-      <w:proofErr w:type="gramStart"/>
-      <w:r>
-        <w:t>has</w:t>
-      </w:r>
-      <w:proofErr w:type="gramEnd"/>
-      <w:r>
-        <w:t xml:space="preserve"> a rotational actuator which directly moves the </w:t>
-      </w:r>
-      <w:r>
-        <w:t xml:space="preserve">azimuth angle. On top of that, is </w:t>
+        <w:t xml:space="preserve">equatorial mount is </w:t>
       </w:r>
       <w:commentRangeEnd w:id="12"/>
       <w:r>
@@ -3525,49 +3334,6 @@
           <w:rStyle w:val="CommentReference"/>
         </w:rPr>
         <w:commentReference w:id="12"/>
-      </w:r>
-      <w:r>
-        <w:t xml:space="preserve">a second actuator which controls the altitude </w:t>
-      </w:r>
-      <w:proofErr w:type="gramStart"/>
-      <w:r>
-        <w:t>angle.</w:t>
-      </w:r>
-      <w:proofErr w:type="gramEnd"/>
-      <w:r>
-        <w:t xml:space="preserve"> The </w:t>
-      </w:r>
-      <w:proofErr w:type="spellStart"/>
-      <w:r>
-        <w:t>altazimuth</w:t>
-      </w:r>
-      <w:proofErr w:type="spellEnd"/>
-      <w:r>
-        <w:t xml:space="preserve"> mount generally has no way to directly control the image rotation angle and requires that functionality to be built into the telescope itself through means of an image </w:t>
-      </w:r>
-      <w:proofErr w:type="spellStart"/>
-      <w:r>
-        <w:t>derotation</w:t>
-      </w:r>
-      <w:proofErr w:type="spellEnd"/>
-      <w:r>
-        <w:t xml:space="preserve"> device.</w:t>
-      </w:r>
-    </w:p>
-    <w:p>
-      <w:r>
-        <w:t xml:space="preserve">The </w:t>
-      </w:r>
-      <w:commentRangeStart w:id="13"/>
-      <w:r>
-        <w:t xml:space="preserve">equatorial mount is </w:t>
-      </w:r>
-      <w:commentRangeEnd w:id="13"/>
-      <w:r>
-        <w:rPr>
-          <w:rStyle w:val="CommentReference"/>
-        </w:rPr>
-        <w:commentReference w:id="13"/>
       </w:r>
       <w:r>
         <w:t>an example of one which controls the image rotation. Instead of having an actuator which controls the angle, a mechanism allows the whole telescope to tilt to match the Earth’s rotational axis which causes the image rotation to remain constant. This unfortunately creates complicated load paths and often necessitates large counterweight systems.</w:t>
@@ -3735,19 +3501,11 @@
         </w:rPr>
         <w:t xml:space="preserve">In 1969, Peter </w:t>
       </w:r>
-      <w:proofErr w:type="spellStart"/>
       <w:r>
         <w:rPr>
           <w:shd w:val="clear" w:color="auto" w:fill="FFFFFF"/>
         </w:rPr>
-        <w:t>Fellgett</w:t>
-      </w:r>
-      <w:proofErr w:type="spellEnd"/>
-      <w:r>
-        <w:rPr>
-          <w:shd w:val="clear" w:color="auto" w:fill="FFFFFF"/>
-        </w:rPr>
-        <w:t xml:space="preserve"> proposed</w:t>
+        <w:t>Fellgett proposed</w:t>
       </w:r>
       <w:r>
         <w:rPr>
@@ -3841,21 +3599,7 @@
         <w:rPr>
           <w:shd w:val="clear" w:color="auto" w:fill="FFFFFF"/>
         </w:rPr>
-        <w:t>In 2006, observations began at the Array for Microwave Background Anisotropy (</w:t>
-      </w:r>
-      <w:proofErr w:type="spellStart"/>
-      <w:r>
-        <w:rPr>
-          <w:shd w:val="clear" w:color="auto" w:fill="FFFFFF"/>
-        </w:rPr>
-        <w:t>AMiBA</w:t>
-      </w:r>
-      <w:proofErr w:type="spellEnd"/>
-      <w:r>
-        <w:rPr>
-          <w:shd w:val="clear" w:color="auto" w:fill="FFFFFF"/>
-        </w:rPr>
-        <w:t>)</w:t>
+        <w:t>In 2006, observations began at the Array for Microwave Background Anisotropy (AMiBA)</w:t>
       </w:r>
       <w:r>
         <w:rPr>
@@ -4022,15 +3766,7 @@
         <w:fldChar w:fldCharType="end"/>
       </w:r>
       <w:r>
-        <w:t xml:space="preserve">: </w:t>
-      </w:r>
-      <w:proofErr w:type="spellStart"/>
-      <w:r>
-        <w:t>AMiBA</w:t>
-      </w:r>
-      <w:proofErr w:type="spellEnd"/>
-      <w:r>
-        <w:t xml:space="preserve"> in neutral position.</w:t>
+        <w:t>: AMiBA in neutral position.</w:t>
       </w:r>
       <w:sdt>
         <w:sdtPr>
@@ -4087,28 +3823,12 @@
       </w:pPr>
       <w:r>
         <w:lastRenderedPageBreak/>
-        <w:t xml:space="preserve">The </w:t>
-      </w:r>
-      <w:proofErr w:type="spellStart"/>
-      <w:r>
-        <w:t>Gudgel</w:t>
-      </w:r>
-      <w:proofErr w:type="spellEnd"/>
-      <w:r>
-        <w:t xml:space="preserve"> Mount</w:t>
-      </w:r>
-    </w:p>
-    <w:p>
-      <w:r>
-        <w:t xml:space="preserve">The </w:t>
-      </w:r>
-      <w:proofErr w:type="spellStart"/>
-      <w:r>
-        <w:t>Gudgel</w:t>
-      </w:r>
-      <w:proofErr w:type="spellEnd"/>
-      <w:r>
-        <w:t xml:space="preserve"> mount is a novel modification of the hexapod mount. It is composed of three linear actuators, a three degree-of-freedom ball-in-socket joint, six two degree-of-freedom joints, a baseplate, and a frame which contains and/or represents the telescope.</w:t>
+        <w:t>The Gudgel Mount</w:t>
+      </w:r>
+    </w:p>
+    <w:p>
+      <w:r>
+        <w:t>The Gudgel mount is a novel modification of the hexapod mount. It is composed of three linear actuators, a three degree-of-freedom ball-in-socket joint, six two degree-of-freedom joints, a baseplate, and a frame which contains and/or represents the telescope.</w:t>
       </w:r>
     </w:p>
     <w:p>
@@ -4145,29 +3865,8 @@
     </w:p>
     <w:p>
       <w:r>
-        <w:t xml:space="preserve">The software developed by Mr. </w:t>
-      </w:r>
-      <w:proofErr w:type="spellStart"/>
-      <w:r>
-        <w:t>Gudgel</w:t>
-      </w:r>
-      <w:proofErr w:type="spellEnd"/>
-      <w:r>
-        <w:t xml:space="preserve"> was used as an inspiration for this project but it was decided to change languages to increase simplicity and to take advantage of newer tools that have become available. The previous software was written in </w:t>
-      </w:r>
-      <w:proofErr w:type="spellStart"/>
-      <w:r>
-        <w:t>mbed</w:t>
-      </w:r>
-      <w:proofErr w:type="spellEnd"/>
-      <w:r>
-        <w:t xml:space="preserve"> C/C++. The new software is written in </w:t>
-      </w:r>
-      <w:proofErr w:type="spellStart"/>
-      <w:r>
-        <w:t>micropython</w:t>
-      </w:r>
-      <w:proofErr w:type="spellEnd"/>
+        <w:t>The software developed by Mr. Gudgel was used as an inspiration for this project but it was decided to change languages to increase simplicity and to take advantage of newer tools that have become available. The previous software was written in mbed C/C++. The new software is written in micropython</w:t>
+      </w:r>
     </w:p>
     <w:p>
       <w:pPr>
@@ -4238,44 +3937,39 @@
           <w:rFonts w:eastAsia="Times New Roman" w:cs="Times New Roman"/>
         </w:rPr>
       </w:pPr>
-      <w:bookmarkStart w:id="14" w:name="__RefHeading___Toc486530575"/>
-      <w:bookmarkStart w:id="15" w:name="_Ref483906336"/>
+      <w:bookmarkStart w:id="13" w:name="__RefHeading___Toc486530575"/>
+      <w:bookmarkStart w:id="14" w:name="_Ref483906336"/>
+      <w:bookmarkEnd w:id="13"/>
+      <w:r>
+        <w:t xml:space="preserve">Figure </w:t>
+      </w:r>
+      <w:r>
+        <w:fldChar w:fldCharType="begin"/>
+      </w:r>
+      <w:r>
+        <w:instrText xml:space="preserve"> SEQ "Figure" \* ARABIC </w:instrText>
+      </w:r>
+      <w:r>
+        <w:fldChar w:fldCharType="separate"/>
+      </w:r>
+      <w:r>
+        <w:rPr>
+          <w:noProof/>
+        </w:rPr>
+        <w:t>2</w:t>
+      </w:r>
+      <w:r>
+        <w:rPr>
+          <w:noProof/>
+        </w:rPr>
+        <w:fldChar w:fldCharType="end"/>
+      </w:r>
       <w:bookmarkEnd w:id="14"/>
-      <w:proofErr w:type="gramStart"/>
-      <w:r>
-        <w:t xml:space="preserve">Figure </w:t>
-      </w:r>
-      <w:r>
-        <w:fldChar w:fldCharType="begin"/>
-      </w:r>
-      <w:r>
-        <w:instrText xml:space="preserve"> SEQ "Figure" \* ARABIC </w:instrText>
-      </w:r>
-      <w:r>
-        <w:fldChar w:fldCharType="separate"/>
-      </w:r>
-      <w:r>
-        <w:rPr>
-          <w:noProof/>
-        </w:rPr>
-        <w:t>2</w:t>
-      </w:r>
-      <w:r>
-        <w:rPr>
-          <w:noProof/>
-        </w:rPr>
-        <w:fldChar w:fldCharType="end"/>
-      </w:r>
-      <w:bookmarkEnd w:id="15"/>
-      <w:r>
-        <w:t>.</w:t>
-      </w:r>
-      <w:proofErr w:type="gramEnd"/>
-      <w:r>
-        <w:t xml:space="preserve"> Placeholder text… Insert content here.</w:t>
-      </w:r>
-      <w:r>
-        <w:commentReference w:id="16"/>
+      <w:r>
+        <w:t>. Placeholder text… Insert content here.</w:t>
+      </w:r>
+      <w:r>
+        <w:commentReference w:id="15"/>
       </w:r>
     </w:p>
     <w:p>
@@ -4304,198 +3998,198 @@
         <w:pStyle w:val="Heading1"/>
         <w:pageBreakBefore/>
       </w:pPr>
-      <w:bookmarkStart w:id="17" w:name="_Toc520873565"/>
+      <w:bookmarkStart w:id="16" w:name="_Toc520873565"/>
       <w:r>
         <w:lastRenderedPageBreak/>
         <w:t>Theory</w:t>
       </w:r>
+      <w:bookmarkEnd w:id="16"/>
+    </w:p>
+    <w:p>
+      <w:pPr>
+        <w:pStyle w:val="Heading2"/>
+      </w:pPr>
+      <w:bookmarkStart w:id="17" w:name="_Toc520873566"/>
+      <w:r>
+        <w:t>Transformations</w:t>
+      </w:r>
       <w:bookmarkEnd w:id="17"/>
-    </w:p>
+      <w:r>
+        <w:t xml:space="preserve"> </w:t>
+      </w:r>
+    </w:p>
+    <w:p>
+      <w:r>
+        <w:t xml:space="preserve">In order to find the actuator lengths required to match a particular set of altitude, azimuth, and image rotation angles, </w:t>
+      </w:r>
+      <w:r>
+        <w:t xml:space="preserve">a known reference position </w:t>
+      </w:r>
+      <w:r>
+        <w:t>must be</w:t>
+      </w:r>
+      <w:r>
+        <w:t xml:space="preserve"> defined</w:t>
+      </w:r>
+      <w:r>
+        <w:t xml:space="preserve">. This </w:t>
+      </w:r>
+      <w:commentRangeStart w:id="18"/>
+      <w:r>
+        <w:t>reference</w:t>
+      </w:r>
+      <w:commentRangeEnd w:id="18"/>
+      <w:r>
+        <w:rPr>
+          <w:rStyle w:val="CommentReference"/>
+        </w:rPr>
+        <w:commentReference w:id="18"/>
+      </w:r>
+      <w:r>
+        <w:t xml:space="preserve"> position, called ‘home’, contains complete information of the locations of </w:t>
+      </w:r>
+      <w:r>
+        <w:t xml:space="preserve">points of interest: </w:t>
+      </w:r>
+      <w:r>
+        <w:t>both ends of each actuator, a point on the image axis, and the point of rotation.</w:t>
+      </w:r>
+      <w:r>
+        <w:t xml:space="preserve"> This position, along with rotation matrices, allows us to find the required lengths. </w:t>
+      </w:r>
+    </w:p>
+    <w:p>
+      <w:r>
+        <w:t xml:space="preserve"> </w:t>
+      </w:r>
+      <w:r>
+        <w:t>A</w:t>
+      </w:r>
+      <w:r>
+        <w:t xml:space="preserve">ll </w:t>
+      </w:r>
+      <w:r>
+        <w:t xml:space="preserve">desired </w:t>
+      </w:r>
+      <w:r>
+        <w:t>angular positions</w:t>
+      </w:r>
+      <w:r>
+        <w:t xml:space="preserve"> </w:t>
+      </w:r>
+      <w:r>
+        <w:t xml:space="preserve">are treated as rotations </w:t>
+      </w:r>
+      <w:r>
+        <w:t xml:space="preserve">away from the home position. </w:t>
+      </w:r>
+      <w:r>
+        <w:t xml:space="preserve">This requires </w:t>
+      </w:r>
+      <w:commentRangeStart w:id="19"/>
+      <w:r>
+        <w:t xml:space="preserve">three primary rotations </w:t>
+      </w:r>
+      <w:commentRangeEnd w:id="19"/>
+      <w:r>
+        <w:rPr>
+          <w:rStyle w:val="CommentReference"/>
+        </w:rPr>
+        <w:commentReference w:id="19"/>
+      </w:r>
+      <w:r>
+        <w:t>which match the altitude, azimuth, an</w:t>
+      </w:r>
+      <w:r>
+        <w:t xml:space="preserve">d image rotation angles desired and three correction rotations which account for the home position not perfectly matching 0,0,0 altitude, azimuth, image rotation. </w:t>
+      </w:r>
+      <w:r>
+        <w:t xml:space="preserve"> These rotations</w:t>
+      </w:r>
+      <w:r>
+        <w:t xml:space="preserve"> </w:t>
+      </w:r>
+      <w:r>
+        <w:t xml:space="preserve">can be combined in a particular order to find a </w:t>
+      </w:r>
+      <w:commentRangeStart w:id="20"/>
+      <w:r>
+        <w:t xml:space="preserve">resultant </w:t>
+      </w:r>
+      <w:r>
+        <w:t xml:space="preserve">combined </w:t>
+      </w:r>
+      <w:r>
+        <w:t>transformation</w:t>
+      </w:r>
+      <w:commentRangeEnd w:id="20"/>
+      <w:r>
+        <w:rPr>
+          <w:rStyle w:val="CommentReference"/>
+        </w:rPr>
+        <w:commentReference w:id="20"/>
+      </w:r>
+      <w:r>
+        <w:t xml:space="preserve">. </w:t>
+      </w:r>
+      <w:r>
+        <w:t xml:space="preserve">Because the correction rotations are constant angles, this can be simplified </w:t>
+      </w:r>
+      <w:commentRangeStart w:id="21"/>
+      <w:r>
+        <w:t>to</w:t>
+      </w:r>
+      <w:commentRangeEnd w:id="21"/>
+      <w:r>
+        <w:rPr>
+          <w:rStyle w:val="CommentReference"/>
+        </w:rPr>
+        <w:commentReference w:id="21"/>
+      </w:r>
+      <w:r>
+        <w:t>:</w:t>
+      </w:r>
+    </w:p>
+    <w:p>
+      <w:r>
+        <w:t xml:space="preserve">In order to find the length of each actuator for a specific set of altitude, azimuth, and image rotation angles, first the combined transformation matrix must be evaluated with the set of angles and applied to each of the home positions of the actuator ends. This finds the new location of each actuator end.  </w:t>
+      </w:r>
+      <w:r>
+        <w:t>Then, the</w:t>
+      </w:r>
+      <w:r>
+        <w:t xml:space="preserve"> distance </w:t>
+      </w:r>
+      <w:commentRangeStart w:id="22"/>
+      <w:r>
+        <w:t xml:space="preserve">formula </w:t>
+      </w:r>
+      <w:commentRangeEnd w:id="22"/>
+      <w:r>
+        <w:t xml:space="preserve">is applied </w:t>
+      </w:r>
+      <w:r>
+        <w:rPr>
+          <w:rStyle w:val="CommentReference"/>
+        </w:rPr>
+        <w:commentReference w:id="22"/>
+      </w:r>
+      <w:r>
+        <w:t xml:space="preserve">between this location and the stationary base of the actuator </w:t>
+      </w:r>
+      <w:r>
+        <w:t>in order to calculate</w:t>
+      </w:r>
+      <w:r>
+        <w:t xml:space="preserve"> the required length.</w:t>
+      </w:r>
+    </w:p>
+    <w:p/>
     <w:p>
       <w:pPr>
         <w:pStyle w:val="Heading2"/>
       </w:pPr>
-      <w:bookmarkStart w:id="18" w:name="_Toc520873566"/>
-      <w:r>
-        <w:t>Transformations</w:t>
-      </w:r>
-      <w:bookmarkEnd w:id="18"/>
-      <w:r>
-        <w:t xml:space="preserve"> </w:t>
-      </w:r>
-    </w:p>
-    <w:p>
-      <w:r>
-        <w:t xml:space="preserve">In order to find the actuator lengths required to match a particular set of altitude, azimuth, and image rotation angles, </w:t>
-      </w:r>
-      <w:r>
-        <w:t xml:space="preserve">a known reference position </w:t>
-      </w:r>
-      <w:r>
-        <w:t>must be</w:t>
-      </w:r>
-      <w:r>
-        <w:t xml:space="preserve"> defined</w:t>
-      </w:r>
-      <w:r>
-        <w:t xml:space="preserve">. This </w:t>
-      </w:r>
-      <w:commentRangeStart w:id="19"/>
-      <w:r>
-        <w:t>reference</w:t>
-      </w:r>
-      <w:commentRangeEnd w:id="19"/>
-      <w:r>
-        <w:rPr>
-          <w:rStyle w:val="CommentReference"/>
-        </w:rPr>
-        <w:commentReference w:id="19"/>
-      </w:r>
-      <w:r>
-        <w:t xml:space="preserve"> position, called ‘home’, contains complete information of the locations of </w:t>
-      </w:r>
-      <w:r>
-        <w:t xml:space="preserve">points of interest: </w:t>
-      </w:r>
-      <w:r>
-        <w:t>both ends of each actuator, a point on the image axis, and the point of rotation.</w:t>
-      </w:r>
-      <w:r>
-        <w:t xml:space="preserve"> This position, along with rotation matrices, allows us to find the required lengths. </w:t>
-      </w:r>
-    </w:p>
-    <w:p>
-      <w:r>
-        <w:t xml:space="preserve"> </w:t>
-      </w:r>
-      <w:r>
-        <w:t>A</w:t>
-      </w:r>
-      <w:r>
-        <w:t xml:space="preserve">ll </w:t>
-      </w:r>
-      <w:r>
-        <w:t xml:space="preserve">desired </w:t>
-      </w:r>
-      <w:r>
-        <w:t>angular positions</w:t>
-      </w:r>
-      <w:r>
-        <w:t xml:space="preserve"> </w:t>
-      </w:r>
-      <w:r>
-        <w:t xml:space="preserve">are treated as rotations </w:t>
-      </w:r>
-      <w:r>
-        <w:t xml:space="preserve">away from the home position. </w:t>
-      </w:r>
-      <w:r>
-        <w:t xml:space="preserve">This requires </w:t>
-      </w:r>
-      <w:commentRangeStart w:id="20"/>
-      <w:r>
-        <w:t xml:space="preserve">three primary rotations </w:t>
-      </w:r>
-      <w:commentRangeEnd w:id="20"/>
-      <w:r>
-        <w:rPr>
-          <w:rStyle w:val="CommentReference"/>
-        </w:rPr>
-        <w:commentReference w:id="20"/>
-      </w:r>
-      <w:r>
-        <w:t>which match the altitude, azimuth, an</w:t>
-      </w:r>
-      <w:r>
-        <w:t xml:space="preserve">d image rotation angles desired and three correction rotations which account for the home position not perfectly matching 0,0,0 altitude, azimuth, image rotation. </w:t>
-      </w:r>
-      <w:r>
-        <w:t xml:space="preserve"> These rotations</w:t>
-      </w:r>
-      <w:r>
-        <w:t xml:space="preserve"> </w:t>
-      </w:r>
-      <w:r>
-        <w:t xml:space="preserve">can be combined in a particular order to find a </w:t>
-      </w:r>
-      <w:commentRangeStart w:id="21"/>
-      <w:r>
-        <w:t xml:space="preserve">resultant </w:t>
-      </w:r>
-      <w:r>
-        <w:t xml:space="preserve">combined </w:t>
-      </w:r>
-      <w:r>
-        <w:t>transformation</w:t>
-      </w:r>
-      <w:commentRangeEnd w:id="21"/>
-      <w:r>
-        <w:rPr>
-          <w:rStyle w:val="CommentReference"/>
-        </w:rPr>
-        <w:commentReference w:id="21"/>
-      </w:r>
-      <w:r>
-        <w:t xml:space="preserve">. </w:t>
-      </w:r>
-      <w:r>
-        <w:t xml:space="preserve">Because the correction rotations are constant angles, this can be simplified </w:t>
-      </w:r>
-      <w:commentRangeStart w:id="22"/>
-      <w:r>
-        <w:t>to</w:t>
-      </w:r>
-      <w:commentRangeEnd w:id="22"/>
-      <w:r>
-        <w:rPr>
-          <w:rStyle w:val="CommentReference"/>
-        </w:rPr>
-        <w:commentReference w:id="22"/>
-      </w:r>
-      <w:r>
-        <w:t>:</w:t>
-      </w:r>
-    </w:p>
-    <w:p>
-      <w:r>
-        <w:t xml:space="preserve">In order to find the length of each actuator for a specific set of altitude, azimuth, and image rotation angles, first the combined transformation matrix must be evaluated with the set of angles and applied to each of the home positions of the actuator ends. This finds the new location of each actuator end.  </w:t>
-      </w:r>
-      <w:r>
-        <w:t>Then, the</w:t>
-      </w:r>
-      <w:r>
-        <w:t xml:space="preserve"> distance </w:t>
-      </w:r>
-      <w:commentRangeStart w:id="23"/>
-      <w:r>
-        <w:t xml:space="preserve">formula </w:t>
-      </w:r>
-      <w:commentRangeEnd w:id="23"/>
-      <w:r>
-        <w:t xml:space="preserve">is applied </w:t>
-      </w:r>
-      <w:r>
-        <w:rPr>
-          <w:rStyle w:val="CommentReference"/>
-        </w:rPr>
-        <w:commentReference w:id="23"/>
-      </w:r>
-      <w:r>
-        <w:t xml:space="preserve">between this location and the stationary base of the actuator </w:t>
-      </w:r>
-      <w:r>
-        <w:t>in order to calculate</w:t>
-      </w:r>
-      <w:r>
-        <w:t xml:space="preserve"> the required length.</w:t>
-      </w:r>
-    </w:p>
-    <w:p/>
-    <w:p>
-      <w:pPr>
-        <w:pStyle w:val="Heading2"/>
-      </w:pPr>
-      <w:bookmarkStart w:id="24" w:name="_Toc520873567"/>
+      <w:bookmarkStart w:id="23" w:name="_Toc520873567"/>
       <w:r>
         <w:lastRenderedPageBreak/>
         <w:t xml:space="preserve">Angular </w:t>
@@ -4506,7 +4200,7 @@
       <w:r>
         <w:t>ies</w:t>
       </w:r>
-      <w:bookmarkEnd w:id="24"/>
+      <w:bookmarkEnd w:id="23"/>
     </w:p>
     <w:p>
       <w:r>
@@ -5012,7 +4706,7 @@
                 <w:rPr>
                   <w:rStyle w:val="CommentReference"/>
                 </w:rPr>
-                <w:commentReference w:id="25"/>
+                <w:commentReference w:id="24"/>
               </m:r>
               <m:r>
                 <w:rPr>
@@ -5077,7 +4771,7 @@
       <w:pPr>
         <w:pStyle w:val="Heading2"/>
       </w:pPr>
-      <w:bookmarkStart w:id="26" w:name="_Toc520873568"/>
+      <w:bookmarkStart w:id="25" w:name="_Toc520873568"/>
       <w:r>
         <w:t xml:space="preserve">L6470 </w:t>
       </w:r>
@@ -5087,7 +4781,7 @@
       <w:r>
         <w:t>Drivers</w:t>
       </w:r>
-      <w:bookmarkEnd w:id="26"/>
+      <w:bookmarkEnd w:id="25"/>
     </w:p>
     <w:p>
       <w:r>
@@ -5172,33 +4866,33 @@
         <w:pStyle w:val="Heading1"/>
         <w:pageBreakBefore/>
       </w:pPr>
-      <w:bookmarkStart w:id="27" w:name="_Toc520873569"/>
+      <w:bookmarkStart w:id="26" w:name="_Toc520873569"/>
       <w:r>
         <w:lastRenderedPageBreak/>
         <w:t>Design</w:t>
       </w:r>
-      <w:bookmarkEnd w:id="27"/>
+      <w:bookmarkEnd w:id="26"/>
     </w:p>
     <w:p/>
     <w:p>
       <w:pPr>
         <w:pStyle w:val="Heading2"/>
       </w:pPr>
-      <w:bookmarkStart w:id="28" w:name="_Toc520873570"/>
-      <w:commentRangeStart w:id="29"/>
+      <w:bookmarkStart w:id="27" w:name="_Toc520873570"/>
+      <w:commentRangeStart w:id="28"/>
       <w:r>
         <w:t>Primary Issues of Previous System</w:t>
       </w:r>
-      <w:commentRangeEnd w:id="29"/>
+      <w:commentRangeEnd w:id="28"/>
       <w:r>
         <w:rPr>
           <w:rStyle w:val="CommentReference"/>
           <w:rFonts w:eastAsia="Calibri"/>
           <w:b w:val="0"/>
         </w:rPr>
-        <w:commentReference w:id="29"/>
-      </w:r>
-      <w:bookmarkEnd w:id="28"/>
+        <w:commentReference w:id="28"/>
+      </w:r>
+      <w:bookmarkEnd w:id="27"/>
     </w:p>
     <w:p>
       <w:r>
@@ -5220,11 +4914,11 @@
       <w:pPr>
         <w:pStyle w:val="Heading2"/>
       </w:pPr>
-      <w:bookmarkStart w:id="30" w:name="_Toc520873571"/>
+      <w:bookmarkStart w:id="29" w:name="_Toc520873571"/>
       <w:r>
         <w:t>Hardware Modifications</w:t>
       </w:r>
-      <w:bookmarkEnd w:id="30"/>
+      <w:bookmarkEnd w:id="29"/>
     </w:p>
     <w:p>
       <w:pPr>
@@ -5238,13 +4932,13 @@
       <w:r>
         <w:t>The change from gear motors to stepper motors is a fundamental design change motivated by lowering cost and simplifying the control scheme (</w:t>
       </w:r>
-      <w:commentRangeStart w:id="31"/>
+      <w:commentRangeStart w:id="30"/>
       <w:r>
         <w:t xml:space="preserve">see Electrical </w:t>
       </w:r>
-      <w:commentRangeEnd w:id="31"/>
-      <w:r>
-        <w:commentReference w:id="31"/>
+      <w:commentRangeEnd w:id="30"/>
+      <w:r>
+        <w:commentReference w:id="30"/>
       </w:r>
       <w:r>
         <w:t xml:space="preserve">Modifications). </w:t>
@@ -5309,11 +5003,11 @@
       <w:pPr>
         <w:pStyle w:val="Heading4"/>
       </w:pPr>
-      <w:bookmarkStart w:id="32" w:name="_Ref489624471"/>
+      <w:bookmarkStart w:id="31" w:name="_Ref489624471"/>
       <w:r>
         <w:t>Disadvantages</w:t>
       </w:r>
-      <w:bookmarkEnd w:id="32"/>
+      <w:bookmarkEnd w:id="31"/>
     </w:p>
     <w:p>
       <w:r>
@@ -5366,32 +5060,32 @@
       <w:r>
         <w:t xml:space="preserve">There were several issues with the build of the physical system. The two primary issues were non-concentricity of the couplers, which led to significant wobble in the rods, and too large of tolerances in the </w:t>
       </w:r>
+      <w:commentRangeStart w:id="32"/>
+      <w:r>
+        <w:t>(beer cans)</w:t>
+      </w:r>
+      <w:commentRangeEnd w:id="32"/>
+      <w:r>
+        <w:commentReference w:id="32"/>
+      </w:r>
+      <w:r>
+        <w:t xml:space="preserve"> which added significant backlash to the system.</w:t>
+      </w:r>
+      <w:r>
+        <w:t xml:space="preserve"> The couplers were remanufactured which led to a visible increase in the smoothness of the telescope motion. Thrust </w:t>
+      </w:r>
       <w:commentRangeStart w:id="33"/>
       <w:r>
-        <w:t>(beer cans)</w:t>
+        <w:t xml:space="preserve">bearings were installed between </w:t>
       </w:r>
       <w:commentRangeEnd w:id="33"/>
       <w:r>
+        <w:rPr>
+          <w:rStyle w:val="CommentReference"/>
+        </w:rPr>
         <w:commentReference w:id="33"/>
       </w:r>
       <w:r>
-        <w:t xml:space="preserve"> which added significant backlash to the system.</w:t>
-      </w:r>
-      <w:r>
-        <w:t xml:space="preserve"> The couplers were remanufactured which led to a visible increase in the smoothness of the telescope motion. Thrust </w:t>
-      </w:r>
-      <w:commentRangeStart w:id="34"/>
-      <w:r>
-        <w:t xml:space="preserve">bearings were installed between </w:t>
-      </w:r>
-      <w:commentRangeEnd w:id="34"/>
-      <w:r>
-        <w:rPr>
-          <w:rStyle w:val="CommentReference"/>
-        </w:rPr>
-        <w:commentReference w:id="34"/>
-      </w:r>
-      <w:r>
         <w:t>the rotary portions of the (beer cans) and all the joints were greased to prevent further wear and help smooth the motion.</w:t>
       </w:r>
     </w:p>
@@ -5433,76 +5127,59 @@
       <w:pPr>
         <w:pStyle w:val="Heading2"/>
       </w:pPr>
-      <w:bookmarkStart w:id="35" w:name="_Toc520873572"/>
+      <w:bookmarkStart w:id="34" w:name="_Toc520873572"/>
       <w:r>
         <w:t>Electrical Modifications</w:t>
       </w:r>
+      <w:bookmarkEnd w:id="34"/>
+    </w:p>
+    <w:p>
+      <w:r>
+        <w:t xml:space="preserve">The electronics were replaced by off the shelf products </w:t>
+      </w:r>
+      <w:r>
+        <w:t xml:space="preserve">as much as possible. This was only possible because STMicroelectronics has created </w:t>
+      </w:r>
+    </w:p>
+    <w:p>
+      <w:pPr>
+        <w:pStyle w:val="Heading3"/>
+      </w:pPr>
+      <w:r>
+        <w:lastRenderedPageBreak/>
+        <w:t>ST L6470 Stepper Motor Drivers</w:t>
+      </w:r>
+    </w:p>
+    <w:p>
+      <w:pPr>
+        <w:pStyle w:val="Heading3"/>
+      </w:pPr>
+      <w:r>
+        <w:t>Nucleo Boards</w:t>
+      </w:r>
+    </w:p>
+    <w:p>
+      <w:pPr>
+        <w:pStyle w:val="Heading2"/>
+      </w:pPr>
+      <w:bookmarkStart w:id="35" w:name="_Toc520873573"/>
+      <w:r>
+        <w:t>Software Modifications</w:t>
+      </w:r>
       <w:bookmarkEnd w:id="35"/>
     </w:p>
     <w:p>
       <w:r>
-        <w:t xml:space="preserve">The electronics were replaced by off the shelf products </w:t>
-      </w:r>
-      <w:r>
-        <w:t xml:space="preserve">as much as possible. This was only possible because STMicroelectronics has created </w:t>
-      </w:r>
-    </w:p>
-    <w:p>
-      <w:pPr>
-        <w:pStyle w:val="Heading3"/>
-      </w:pPr>
-      <w:r>
-        <w:t>ST L6470 Stepper Motor Drivers</w:t>
-      </w:r>
-    </w:p>
-    <w:p>
-      <w:pPr>
-        <w:pStyle w:val="Heading3"/>
-      </w:pPr>
-      <w:proofErr w:type="spellStart"/>
-      <w:r>
-        <w:t>Nucleo</w:t>
-      </w:r>
-      <w:proofErr w:type="spellEnd"/>
-      <w:r>
-        <w:t xml:space="preserve"> Boards</w:t>
-      </w:r>
-    </w:p>
-    <w:p>
-      <w:pPr>
-        <w:pStyle w:val="Heading2"/>
-      </w:pPr>
-      <w:bookmarkStart w:id="36" w:name="_Toc520873573"/>
-      <w:r>
-        <w:t>Software Modifications</w:t>
-      </w:r>
-      <w:bookmarkEnd w:id="36"/>
-    </w:p>
-    <w:p>
-      <w:pPr>
-        <w:spacing w:after="160" w:line="256" w:lineRule="auto"/>
-      </w:pPr>
-      <w:r>
         <w:t xml:space="preserve">It was decided to write this project in </w:t>
       </w:r>
-      <w:proofErr w:type="spellStart"/>
       <w:r>
         <w:t>Micropython</w:t>
       </w:r>
-      <w:proofErr w:type="spellEnd"/>
-      <w:r>
-        <w:commentReference w:id="37"/>
-      </w:r>
-      <w:r>
-        <w:t xml:space="preserve"> because it allowed for easier development, the code could be easy for other users to modify, and it gives access to utilities like </w:t>
-      </w:r>
-      <w:proofErr w:type="spellStart"/>
-      <w:r>
-        <w:t>AstroPy</w:t>
-      </w:r>
-      <w:proofErr w:type="spellEnd"/>
-      <w:r>
-        <w:t>.</w:t>
+      <w:r>
+        <w:commentReference w:id="36"/>
+      </w:r>
+      <w:r>
+        <w:t xml:space="preserve"> because it allowed for easier development, the code could be easy for other users to modify, and it gives access to utilities like AstroPy.</w:t>
       </w:r>
       <w:r>
         <w:t xml:space="preserve"> </w:t>
@@ -5513,28 +5190,119 @@
         <w:pStyle w:val="Heading1"/>
         <w:pageBreakBefore/>
       </w:pPr>
-      <w:bookmarkStart w:id="38" w:name="_Toc520873574"/>
+      <w:bookmarkStart w:id="37" w:name="_Toc520873574"/>
       <w:r>
         <w:lastRenderedPageBreak/>
         <w:t>Testing and Verification</w:t>
       </w:r>
+      <w:bookmarkEnd w:id="37"/>
+    </w:p>
+    <w:p>
+      <w:pPr>
+        <w:pStyle w:val="Heading2"/>
+      </w:pPr>
+      <w:bookmarkStart w:id="38" w:name="_Toc520873575"/>
+      <w:r>
+        <w:t>Testing</w:t>
+      </w:r>
       <w:bookmarkEnd w:id="38"/>
+      <w:r>
+        <w:t xml:space="preserve"> Set Up</w:t>
+      </w:r>
+    </w:p>
+    <w:p>
+      <w:r>
+        <w:t>All tests are performed using laser diodes mounted to the front of the telescope stand in frame. Three lasers are required to perform all the tests.</w:t>
+      </w:r>
+      <w:r>
+        <w:t xml:space="preserve"> </w:t>
+      </w:r>
+      <w:r>
+        <w:t xml:space="preserve">The primary laser is used for repeatability tests and relative angular motion tests. This laser is mounted on an axis parallel to the telescope optical axis and goes through the center of the pivot point. The alignment of this laser is not critical for repeatability tests but is vital for relative motions tests. Deviation from the described positioning can have a major impact </w:t>
+      </w:r>
+      <w:r>
+        <w:t>on comparative measurements.</w:t>
+      </w:r>
+    </w:p>
+    <w:p>
+      <w:r>
+        <w:br/>
+        <w:t>The second and third lasers are used for measuring relative image rotation angle. They are also mounted parallel to the telescope optical axis but they do not need to go through the center of the pivot point. These two lasers should be on the same level such that if the telescope were pointed at a wall with all angles at 0, the two marks would be horizontal.</w:t>
+      </w:r>
+    </w:p>
+    <w:p/>
+    <w:p>
+      <w:r>
+        <w:t xml:space="preserve">The apparatus should be oriented relative to a vertical surface (wall) with the X-Y plane parallel to the wall and the X-Z plane perpendicular to the wall. The origin of the apparatus should be as far as possible from the wall but the optical axis laser must remain on the wall at the extremes of the desired testing area. </w:t>
+      </w:r>
     </w:p>
     <w:p>
       <w:pPr>
         <w:pStyle w:val="Heading2"/>
       </w:pPr>
-      <w:bookmarkStart w:id="39" w:name="_Toc520873575"/>
-      <w:r>
-        <w:t>Testing</w:t>
-      </w:r>
+      <w:r>
+        <w:lastRenderedPageBreak/>
+        <w:t>Test Descriptions</w:t>
+      </w:r>
+    </w:p>
+    <w:p>
+      <w:pPr>
+        <w:pStyle w:val="Heading3"/>
+      </w:pPr>
+      <w:r>
+        <w:t>Relative Positioning</w:t>
+      </w:r>
+    </w:p>
+    <w:p>
+      <w:r>
+        <w:t>The current system does not have an absolute reference for its positioning so all position testing must be done as relative testing. This is sufficient for the purpose of this thesis because a future refinement would be to incorporate feedback via a plate solver.</w:t>
+      </w:r>
+    </w:p>
+    <w:p>
+      <w:pPr>
+        <w:pStyle w:val="Heading3"/>
+      </w:pPr>
+      <w:r>
+        <w:t xml:space="preserve"> Velocity</w:t>
+      </w:r>
+    </w:p>
+    <w:p>
+      <w:r>
+        <w:t>Velocity testing is accomplished by commanding the apparatus to two points and marking them on the wall. When the apparatus is aimed at one of the points, command it along the vector that will intersect with the second point. Either film or time the motion</w:t>
+      </w:r>
+      <w:r>
+        <w:t xml:space="preserve"> between the two points. </w:t>
+      </w:r>
+    </w:p>
+    <w:p>
+      <w:pPr>
+        <w:pStyle w:val="Heading3"/>
+      </w:pPr>
+      <w:r>
+        <w:t>Repeatability</w:t>
+      </w:r>
+    </w:p>
+    <w:p>
+      <w:r>
+        <w:t>Repeatability is tested by moving between a series of points multiple times and seeing how much deviation there is between the first time and subsequent moves</w:t>
+      </w:r>
+      <w:bookmarkStart w:id="39" w:name="_GoBack"/>
       <w:bookmarkEnd w:id="39"/>
     </w:p>
     <w:p>
-      <w:r>
-        <w:t>Need to figure this out still…</w:t>
-      </w:r>
-    </w:p>
+      <w:pPr>
+        <w:pStyle w:val="Heading3"/>
+      </w:pPr>
+      <w:r>
+        <w:t>“Wobble”</w:t>
+      </w:r>
+    </w:p>
+    <w:p>
+      <w:r>
+        <w:t>I’m not sure what to call this section. Basically measuring how much variance in position the system can have when commanded to a specified angle.</w:t>
+      </w:r>
+    </w:p>
+    <w:p/>
     <w:p>
       <w:pPr>
         <w:pStyle w:val="Heading2"/>
@@ -5580,6 +5348,7 @@
       </w:pPr>
       <w:bookmarkStart w:id="43" w:name="_Toc520873577"/>
       <w:r>
+        <w:lastRenderedPageBreak/>
         <w:t>Summary</w:t>
       </w:r>
       <w:bookmarkEnd w:id="43"/>
@@ -5881,15 +5650,7 @@
     <w:p/>
     <w:p>
       <w:r>
-        <w:t>**If you are adding equations, look up how to align them at a specific character, like the equal sign</w:t>
-      </w:r>
-      <w:proofErr w:type="gramStart"/>
-      <w:r>
-        <w:t>.*</w:t>
-      </w:r>
-      <w:proofErr w:type="gramEnd"/>
-      <w:r>
-        <w:t>*</w:t>
+        <w:t>**If you are adding equations, look up how to align them at a specific character, like the equal sign.**</w:t>
       </w:r>
     </w:p>
     <w:p/>
@@ -5952,7 +5713,7 @@
 
 <file path=word/comments.xml><?xml version="1.0" encoding="utf-8"?>
 <w:comments xmlns:wpc="http://schemas.microsoft.com/office/word/2010/wordprocessingCanvas" xmlns:mc="http://schemas.openxmlformats.org/markup-compatibility/2006" xmlns:o="urn:schemas-microsoft-com:office:office" xmlns:r="http://schemas.openxmlformats.org/officeDocument/2006/relationships" xmlns:m="http://schemas.openxmlformats.org/officeDocument/2006/math" xmlns:v="urn:schemas-microsoft-com:vml" xmlns:wp14="http://schemas.microsoft.com/office/word/2010/wordprocessingDrawing" xmlns:wp="http://schemas.openxmlformats.org/drawingml/2006/wordprocessingDrawing" xmlns:w10="urn:schemas-microsoft-com:office:word" xmlns:w="http://schemas.openxmlformats.org/wordprocessingml/2006/main" xmlns:w14="http://schemas.microsoft.com/office/word/2010/wordml" xmlns:wpg="http://schemas.microsoft.com/office/word/2010/wordprocessingGroup" xmlns:wpi="http://schemas.microsoft.com/office/word/2010/wordprocessingInk" xmlns:wne="http://schemas.microsoft.com/office/word/2006/wordml" xmlns:wps="http://schemas.microsoft.com/office/word/2010/wordprocessingShape" mc:Ignorable="w14 wp14">
-  <w:comment w:id="6" w:author="Unknown Author" w:date="2017-07-11T09:06:00Z" w:initials="">
+  <w:comment w:id="5" w:author="Unknown Author" w:date="2017-07-11T09:06:00Z" w:initials="">
     <w:p>
       <w:pPr>
         <w:overflowPunct w:val="0"/>
@@ -5978,7 +5739,7 @@
       </w:r>
     </w:p>
   </w:comment>
-  <w:comment w:id="10" w:author="Sam Artho-Bentz" w:date="2017-09-11T16:19:00Z" w:initials="SA">
+  <w:comment w:id="9" w:author="Sam Artho-Bentz" w:date="2017-09-11T16:19:00Z" w:initials="SA">
     <w:p>
       <w:pPr>
         <w:pStyle w:val="CommentText"/>
@@ -6024,7 +5785,7 @@
       </w:pPr>
     </w:p>
   </w:comment>
-  <w:comment w:id="11" w:author="Unknown Author" w:date="2017-09-11T16:56:00Z" w:initials="">
+  <w:comment w:id="10" w:author="Unknown Author" w:date="2017-09-11T16:56:00Z" w:initials="">
     <w:p>
       <w:pPr>
         <w:overflowPunct w:val="0"/>
@@ -6046,9 +5807,19 @@
           <w:szCs w:val="24"/>
           <w:lang w:eastAsia="zh-CN" w:bidi="hi-IN"/>
         </w:rPr>
-        <w:t xml:space="preserve">The theory stuff should be in its own section; state of the art should discuss traditional telescope mounts as well as reference </w:t>
-      </w:r>
-      <w:proofErr w:type="spellStart"/>
+        <w:t>The theory stuff should be in its own section; state of the art should discuss traditional telescope mounts as well as reference AMiBA, Hexapod Scope (</w:t>
+      </w:r>
+      <w:hyperlink r:id="rId4" w:history="1">
+        <w:r>
+          <w:rPr>
+            <w:rFonts w:ascii="Liberation Serif" w:eastAsia="Noto Sans CJK SC Regular" w:hAnsi="Liberation Serif" w:cs="FreeSans"/>
+            <w:sz w:val="20"/>
+            <w:szCs w:val="24"/>
+            <w:lang w:eastAsia="zh-CN" w:bidi="hi-IN"/>
+          </w:rPr>
+          <w:t>https://en.wikipedia.org/wiki/Hexapod-Telescope</w:t>
+        </w:r>
+      </w:hyperlink>
       <w:r>
         <w:rPr>
           <w:rFonts w:ascii="Liberation Serif" w:eastAsia="Noto Sans CJK SC Regular" w:hAnsi="Liberation Serif" w:cs="FreeSans"/>
@@ -6056,29 +5827,57 @@
           <w:szCs w:val="24"/>
           <w:lang w:eastAsia="zh-CN" w:bidi="hi-IN"/>
         </w:rPr>
-        <w:t>AMiBA</w:t>
-      </w:r>
-      <w:proofErr w:type="spellEnd"/>
-      <w:r>
+        <w:t xml:space="preserve">), etc. and also Mr. Gudgel’s stuff. </w:t>
+      </w:r>
+    </w:p>
+  </w:comment>
+  <w:comment w:id="11" w:author="Sam Artho-Bentz" w:date="2017-09-11T16:42:00Z" w:initials="SA">
+    <w:p>
+      <w:pPr>
+        <w:pStyle w:val="CommentText"/>
+      </w:pPr>
+      <w:r>
+        <w:rPr>
+          <w:rStyle w:val="CommentReference"/>
+        </w:rPr>
+        <w:annotationRef/>
+      </w:r>
+      <w:r>
+        <w:t>Image of alt-az mount</w:t>
+      </w:r>
+    </w:p>
+  </w:comment>
+  <w:comment w:id="12" w:author="Sam Artho-Bentz" w:date="2017-09-11T16:46:00Z" w:initials="SA">
+    <w:p>
+      <w:pPr>
+        <w:pStyle w:val="CommentText"/>
+      </w:pPr>
+      <w:r>
+        <w:rPr>
+          <w:rStyle w:val="CommentReference"/>
+        </w:rPr>
+        <w:annotationRef/>
+      </w:r>
+      <w:r>
+        <w:t>Image of large equatorial mount</w:t>
+      </w:r>
+    </w:p>
+  </w:comment>
+  <w:comment w:id="15" w:author="Unknown Author" w:date="2017-07-11T09:15:00Z" w:initials="">
+    <w:p>
+      <w:pPr>
+        <w:overflowPunct w:val="0"/>
+        <w:spacing w:after="0" w:line="240" w:lineRule="auto"/>
         <w:rPr>
           <w:rFonts w:ascii="Liberation Serif" w:eastAsia="Noto Sans CJK SC Regular" w:hAnsi="Liberation Serif" w:cs="FreeSans"/>
           <w:sz w:val="20"/>
           <w:szCs w:val="24"/>
           <w:lang w:eastAsia="zh-CN" w:bidi="hi-IN"/>
         </w:rPr>
-        <w:t>, Hexapod Scope (</w:t>
-      </w:r>
-      <w:hyperlink r:id="rId4" w:history="1">
-        <w:r>
-          <w:rPr>
-            <w:rFonts w:ascii="Liberation Serif" w:eastAsia="Noto Sans CJK SC Regular" w:hAnsi="Liberation Serif" w:cs="FreeSans"/>
-            <w:sz w:val="20"/>
-            <w:szCs w:val="24"/>
-            <w:lang w:eastAsia="zh-CN" w:bidi="hi-IN"/>
-          </w:rPr>
-          <w:t>https://en.wikipedia.org/wiki/Hexapod-Telescope</w:t>
-        </w:r>
-      </w:hyperlink>
+      </w:pPr>
+      <w:r>
+        <w:annotationRef/>
+      </w:r>
       <w:r>
         <w:rPr>
           <w:rFonts w:ascii="Liberation Serif" w:eastAsia="Noto Sans CJK SC Regular" w:hAnsi="Liberation Serif" w:cs="FreeSans"/>
@@ -6086,19 +5885,197 @@
           <w:szCs w:val="24"/>
           <w:lang w:eastAsia="zh-CN" w:bidi="hi-IN"/>
         </w:rPr>
-        <w:t xml:space="preserve">), etc. and also Mr. </w:t>
-      </w:r>
-      <w:proofErr w:type="spellStart"/>
-      <w:r>
+        <w:t xml:space="preserve">At least we haven’t lost our marbles (yet)...or is it our bearings? </w:t>
+      </w:r>
+    </w:p>
+  </w:comment>
+  <w:comment w:id="18" w:author="Sam Artho-Bentz" w:date="2017-07-25T20:46:00Z" w:initials="SA">
+    <w:p>
+      <w:pPr>
+        <w:pStyle w:val="CommentText"/>
+      </w:pPr>
+      <w:r>
+        <w:rPr>
+          <w:rStyle w:val="CommentReference"/>
+        </w:rPr>
+        <w:annotationRef/>
+      </w:r>
+      <w:r>
+        <w:t xml:space="preserve">Figure showing how positions are defined and emphasizing the required information </w:t>
+      </w:r>
+    </w:p>
+  </w:comment>
+  <w:comment w:id="19" w:author="Sam Artho-Bentz" w:date="2017-07-25T20:47:00Z" w:initials="SA">
+    <w:p>
+      <w:pPr>
+        <w:pStyle w:val="CommentText"/>
+      </w:pPr>
+      <w:r>
+        <w:rPr>
+          <w:rStyle w:val="CommentReference"/>
+        </w:rPr>
+        <w:annotationRef/>
+      </w:r>
+      <w:r>
+        <w:t>Show each rotation matrix</w:t>
+      </w:r>
+    </w:p>
+  </w:comment>
+  <w:comment w:id="20" w:author="Sam Artho-Bentz" w:date="2017-07-25T20:48:00Z" w:initials="SA">
+    <w:p>
+      <w:pPr>
+        <w:pStyle w:val="CommentText"/>
+      </w:pPr>
+      <w:r>
+        <w:rPr>
+          <w:rStyle w:val="CommentReference"/>
+        </w:rPr>
+        <w:annotationRef/>
+      </w:r>
+      <w:r>
+        <w:t>Show combined rotation matrix</w:t>
+      </w:r>
+    </w:p>
+  </w:comment>
+  <w:comment w:id="21" w:author="Sam Artho-Bentz" w:date="2017-07-25T20:50:00Z" w:initials="SA">
+    <w:p>
+      <w:pPr>
+        <w:pStyle w:val="CommentText"/>
+      </w:pPr>
+      <w:r>
+        <w:rPr>
+          <w:rStyle w:val="CommentReference"/>
+        </w:rPr>
+        <w:annotationRef/>
+      </w:r>
+      <w:r>
+        <w:t>Combined matrix with correction trig functions solved.</w:t>
+      </w:r>
+    </w:p>
+  </w:comment>
+  <w:comment w:id="22" w:author="Sam Artho-Bentz" w:date="2017-07-25T20:58:00Z" w:initials="SA">
+    <w:p>
+      <w:pPr>
+        <w:pStyle w:val="CommentText"/>
+      </w:pPr>
+      <w:r>
+        <w:rPr>
+          <w:rStyle w:val="CommentReference"/>
+        </w:rPr>
+        <w:annotationRef/>
+      </w:r>
+      <w:r>
+        <w:t>Sqrt(x^2+y^2+z^2)</w:t>
+      </w:r>
+    </w:p>
+  </w:comment>
+  <w:comment w:id="24" w:author="Sam Artho-Bentz" w:date="2017-08-04T14:25:00Z" w:initials="SA">
+    <w:p>
+      <w:pPr>
+        <w:pStyle w:val="CommentText"/>
+      </w:pPr>
+      <w:r>
+        <w:rPr>
+          <w:rStyle w:val="CommentReference"/>
+        </w:rPr>
+        <w:annotationRef/>
+      </w:r>
+      <w:r>
+        <w:t>Figure out how I want to refer to stuff in this eqn. Develop consistent notation for it.</w:t>
+      </w:r>
+    </w:p>
+  </w:comment>
+  <w:comment w:id="28" w:author="Sam Artho-Bentz" w:date="2017-08-04T14:40:00Z" w:initials="SA">
+    <w:p>
+      <w:pPr>
+        <w:pStyle w:val="CommentText"/>
+      </w:pPr>
+      <w:r>
+        <w:rPr>
+          <w:rStyle w:val="CommentReference"/>
+        </w:rPr>
+        <w:annotationRef/>
+      </w:r>
+      <w:r>
+        <w:t xml:space="preserve">How do I word this while being respectful of the amazing work Garrett did? </w:t>
+      </w:r>
+    </w:p>
+  </w:comment>
+  <w:comment w:id="30" w:author="Sam Artho-Bentz" w:date="2017-07-11T07:12:00Z" w:initials="SA">
+    <w:p>
+      <w:pPr>
+        <w:overflowPunct w:val="0"/>
+        <w:spacing w:after="0" w:line="240" w:lineRule="auto"/>
+        <w:rPr>
+          <w:rFonts w:ascii="Liberation Serif" w:eastAsia="DejaVu Sans" w:hAnsi="Liberation Serif" w:cs="DejaVu Sans"/>
+          <w:szCs w:val="24"/>
+        </w:rPr>
+      </w:pPr>
+      <w:r>
+        <w:annotationRef/>
+      </w:r>
+      <w:r>
+        <w:rPr>
+          <w:rFonts w:ascii="Liberation Serif" w:eastAsia="DejaVu Sans" w:hAnsi="Liberation Serif" w:cs="DejaVu Sans"/>
+          <w:szCs w:val="24"/>
+        </w:rPr>
+        <w:t>Needs reference</w:t>
+      </w:r>
+    </w:p>
+  </w:comment>
+  <w:comment w:id="32" w:author="Sam Artho-Bentz" w:date="2017-07-11T07:47:00Z" w:initials="SA">
+    <w:p>
+      <w:pPr>
+        <w:overflowPunct w:val="0"/>
+        <w:spacing w:after="0" w:line="240" w:lineRule="auto"/>
+        <w:rPr>
+          <w:rFonts w:ascii="Liberation Serif" w:eastAsia="DejaVu Sans" w:hAnsi="Liberation Serif" w:cs="DejaVu Sans"/>
+          <w:szCs w:val="24"/>
+        </w:rPr>
+      </w:pPr>
+      <w:r>
+        <w:annotationRef/>
+      </w:r>
+      <w:r>
+        <w:rPr>
+          <w:rFonts w:ascii="Liberation Serif" w:eastAsia="DejaVu Sans" w:hAnsi="Liberation Serif" w:cs="DejaVu Sans"/>
+          <w:szCs w:val="24"/>
+        </w:rPr>
+        <w:t>Need to decide what to call each part</w:t>
+      </w:r>
+    </w:p>
+  </w:comment>
+  <w:comment w:id="33" w:author="Sam Artho-Bentz" w:date="2017-08-04T15:23:00Z" w:initials="SA">
+    <w:p>
+      <w:pPr>
+        <w:pStyle w:val="CommentText"/>
+      </w:pPr>
+      <w:r>
+        <w:rPr>
+          <w:rStyle w:val="CommentReference"/>
+        </w:rPr>
+        <w:annotationRef/>
+      </w:r>
+      <w:r>
+        <w:t>Did I actually do this? Or just grease them?</w:t>
+      </w:r>
+    </w:p>
+  </w:comment>
+  <w:comment w:id="36" w:author="Unknown Author" w:date="2017-07-11T09:20:00Z" w:initials="">
+    <w:p>
+      <w:pPr>
+        <w:overflowPunct w:val="0"/>
+        <w:spacing w:after="0" w:line="240" w:lineRule="auto"/>
         <w:rPr>
           <w:rFonts w:ascii="Liberation Serif" w:eastAsia="Noto Sans CJK SC Regular" w:hAnsi="Liberation Serif" w:cs="FreeSans"/>
           <w:sz w:val="20"/>
           <w:szCs w:val="24"/>
           <w:lang w:eastAsia="zh-CN" w:bidi="hi-IN"/>
         </w:rPr>
-        <w:t>Gudgel’s</w:t>
-      </w:r>
-      <w:proofErr w:type="spellEnd"/>
+      </w:pPr>
+      <w:r>
+        <w:annotationRef/>
+      </w:r>
       <w:r>
         <w:rPr>
           <w:rFonts w:ascii="Liberation Serif" w:eastAsia="Noto Sans CJK SC Regular" w:hAnsi="Liberation Serif" w:cs="FreeSans"/>
@@ -6106,296 +6083,7 @@
           <w:szCs w:val="24"/>
           <w:lang w:eastAsia="zh-CN" w:bidi="hi-IN"/>
         </w:rPr>
-        <w:t xml:space="preserve"> stuff. </w:t>
-      </w:r>
-    </w:p>
-  </w:comment>
-  <w:comment w:id="12" w:author="Sam Artho-Bentz" w:date="2017-09-11T16:42:00Z" w:initials="SA">
-    <w:p>
-      <w:pPr>
-        <w:pStyle w:val="CommentText"/>
-      </w:pPr>
-      <w:r>
-        <w:rPr>
-          <w:rStyle w:val="CommentReference"/>
-        </w:rPr>
-        <w:annotationRef/>
-      </w:r>
-      <w:r>
-        <w:t>Image of alt-</w:t>
-      </w:r>
-      <w:proofErr w:type="spellStart"/>
-      <w:r>
-        <w:t>az</w:t>
-      </w:r>
-      <w:proofErr w:type="spellEnd"/>
-      <w:r>
-        <w:t xml:space="preserve"> mount</w:t>
-      </w:r>
-    </w:p>
-  </w:comment>
-  <w:comment w:id="13" w:author="Sam Artho-Bentz" w:date="2017-09-11T16:46:00Z" w:initials="SA">
-    <w:p>
-      <w:pPr>
-        <w:pStyle w:val="CommentText"/>
-      </w:pPr>
-      <w:r>
-        <w:rPr>
-          <w:rStyle w:val="CommentReference"/>
-        </w:rPr>
-        <w:annotationRef/>
-      </w:r>
-      <w:r>
-        <w:t>Image of large equatorial mount</w:t>
-      </w:r>
-    </w:p>
-  </w:comment>
-  <w:comment w:id="16" w:author="Unknown Author" w:date="2017-07-11T09:15:00Z" w:initials="">
-    <w:p>
-      <w:pPr>
-        <w:overflowPunct w:val="0"/>
-        <w:spacing w:after="0" w:line="240" w:lineRule="auto"/>
-        <w:rPr>
-          <w:rFonts w:ascii="Liberation Serif" w:eastAsia="Noto Sans CJK SC Regular" w:hAnsi="Liberation Serif" w:cs="FreeSans"/>
-          <w:sz w:val="20"/>
-          <w:szCs w:val="24"/>
-          <w:lang w:eastAsia="zh-CN" w:bidi="hi-IN"/>
-        </w:rPr>
-      </w:pPr>
-      <w:r>
-        <w:annotationRef/>
-      </w:r>
-      <w:r>
-        <w:rPr>
-          <w:rFonts w:ascii="Liberation Serif" w:eastAsia="Noto Sans CJK SC Regular" w:hAnsi="Liberation Serif" w:cs="FreeSans"/>
-          <w:sz w:val="20"/>
-          <w:szCs w:val="24"/>
-          <w:lang w:eastAsia="zh-CN" w:bidi="hi-IN"/>
-        </w:rPr>
-        <w:t xml:space="preserve">At least we haven’t lost our marbles (yet)...or is it our bearings? </w:t>
-      </w:r>
-    </w:p>
-  </w:comment>
-  <w:comment w:id="19" w:author="Sam Artho-Bentz" w:date="2017-07-25T20:46:00Z" w:initials="SA">
-    <w:p>
-      <w:pPr>
-        <w:pStyle w:val="CommentText"/>
-      </w:pPr>
-      <w:r>
-        <w:rPr>
-          <w:rStyle w:val="CommentReference"/>
-        </w:rPr>
-        <w:annotationRef/>
-      </w:r>
-      <w:r>
-        <w:t xml:space="preserve">Figure showing how positions are defined and emphasizing the required information </w:t>
-      </w:r>
-    </w:p>
-  </w:comment>
-  <w:comment w:id="20" w:author="Sam Artho-Bentz" w:date="2017-07-25T20:47:00Z" w:initials="SA">
-    <w:p>
-      <w:pPr>
-        <w:pStyle w:val="CommentText"/>
-      </w:pPr>
-      <w:r>
-        <w:rPr>
-          <w:rStyle w:val="CommentReference"/>
-        </w:rPr>
-        <w:annotationRef/>
-      </w:r>
-      <w:r>
-        <w:t>Show each rotation matrix</w:t>
-      </w:r>
-    </w:p>
-  </w:comment>
-  <w:comment w:id="21" w:author="Sam Artho-Bentz" w:date="2017-07-25T20:48:00Z" w:initials="SA">
-    <w:p>
-      <w:pPr>
-        <w:pStyle w:val="CommentText"/>
-      </w:pPr>
-      <w:r>
-        <w:rPr>
-          <w:rStyle w:val="CommentReference"/>
-        </w:rPr>
-        <w:annotationRef/>
-      </w:r>
-      <w:r>
-        <w:t>Show combined rotation matrix</w:t>
-      </w:r>
-    </w:p>
-  </w:comment>
-  <w:comment w:id="22" w:author="Sam Artho-Bentz" w:date="2017-07-25T20:50:00Z" w:initials="SA">
-    <w:p>
-      <w:pPr>
-        <w:pStyle w:val="CommentText"/>
-      </w:pPr>
-      <w:r>
-        <w:rPr>
-          <w:rStyle w:val="CommentReference"/>
-        </w:rPr>
-        <w:annotationRef/>
-      </w:r>
-      <w:r>
-        <w:t>Combined matrix with correction trig functions solved.</w:t>
-      </w:r>
-    </w:p>
-  </w:comment>
-  <w:comment w:id="23" w:author="Sam Artho-Bentz" w:date="2017-07-25T20:58:00Z" w:initials="SA">
-    <w:p>
-      <w:pPr>
-        <w:pStyle w:val="CommentText"/>
-      </w:pPr>
-      <w:r>
-        <w:rPr>
-          <w:rStyle w:val="CommentReference"/>
-        </w:rPr>
-        <w:annotationRef/>
-      </w:r>
-      <w:proofErr w:type="spellStart"/>
-      <w:r>
-        <w:t>Sqrt</w:t>
-      </w:r>
-      <w:proofErr w:type="spellEnd"/>
-      <w:r>
-        <w:t>(x^2+y^2+z^2)</w:t>
-      </w:r>
-    </w:p>
-  </w:comment>
-  <w:comment w:id="25" w:author="Sam Artho-Bentz" w:date="2017-08-04T14:25:00Z" w:initials="SA">
-    <w:p>
-      <w:pPr>
-        <w:pStyle w:val="CommentText"/>
-      </w:pPr>
-      <w:r>
-        <w:rPr>
-          <w:rStyle w:val="CommentReference"/>
-        </w:rPr>
-        <w:annotationRef/>
-      </w:r>
-      <w:r>
-        <w:t>Figure out how I want to refer to stuff in this eqn. Develop consistent notation for it.</w:t>
-      </w:r>
-    </w:p>
-  </w:comment>
-  <w:comment w:id="29" w:author="Sam Artho-Bentz" w:date="2017-08-04T14:40:00Z" w:initials="SA">
-    <w:p>
-      <w:pPr>
-        <w:pStyle w:val="CommentText"/>
-      </w:pPr>
-      <w:r>
-        <w:rPr>
-          <w:rStyle w:val="CommentReference"/>
-        </w:rPr>
-        <w:annotationRef/>
-      </w:r>
-      <w:r>
-        <w:t xml:space="preserve">How do I word this while being respectful of the amazing work Garrett did? </w:t>
-      </w:r>
-    </w:p>
-  </w:comment>
-  <w:comment w:id="31" w:author="Sam Artho-Bentz" w:date="2017-07-11T07:12:00Z" w:initials="SA">
-    <w:p>
-      <w:pPr>
-        <w:overflowPunct w:val="0"/>
-        <w:spacing w:after="0" w:line="240" w:lineRule="auto"/>
-        <w:rPr>
-          <w:rFonts w:ascii="Liberation Serif" w:eastAsia="DejaVu Sans" w:hAnsi="Liberation Serif" w:cs="DejaVu Sans"/>
-          <w:szCs w:val="24"/>
-        </w:rPr>
-      </w:pPr>
-      <w:r>
-        <w:annotationRef/>
-      </w:r>
-      <w:r>
-        <w:rPr>
-          <w:rFonts w:ascii="Liberation Serif" w:eastAsia="DejaVu Sans" w:hAnsi="Liberation Serif" w:cs="DejaVu Sans"/>
-          <w:szCs w:val="24"/>
-        </w:rPr>
-        <w:t>Needs reference</w:t>
-      </w:r>
-    </w:p>
-  </w:comment>
-  <w:comment w:id="33" w:author="Sam Artho-Bentz" w:date="2017-07-11T07:47:00Z" w:initials="SA">
-    <w:p>
-      <w:pPr>
-        <w:overflowPunct w:val="0"/>
-        <w:spacing w:after="0" w:line="240" w:lineRule="auto"/>
-        <w:rPr>
-          <w:rFonts w:ascii="Liberation Serif" w:eastAsia="DejaVu Sans" w:hAnsi="Liberation Serif" w:cs="DejaVu Sans"/>
-          <w:szCs w:val="24"/>
-        </w:rPr>
-      </w:pPr>
-      <w:r>
-        <w:annotationRef/>
-      </w:r>
-      <w:r>
-        <w:rPr>
-          <w:rFonts w:ascii="Liberation Serif" w:eastAsia="DejaVu Sans" w:hAnsi="Liberation Serif" w:cs="DejaVu Sans"/>
-          <w:szCs w:val="24"/>
-        </w:rPr>
-        <w:t>Need to decide what to call each part</w:t>
-      </w:r>
-    </w:p>
-  </w:comment>
-  <w:comment w:id="34" w:author="Sam Artho-Bentz" w:date="2017-08-04T15:23:00Z" w:initials="SA">
-    <w:p>
-      <w:pPr>
-        <w:pStyle w:val="CommentText"/>
-      </w:pPr>
-      <w:r>
-        <w:rPr>
-          <w:rStyle w:val="CommentReference"/>
-        </w:rPr>
-        <w:annotationRef/>
-      </w:r>
-      <w:r>
-        <w:t>Did I actually do this? Or just grease them?</w:t>
-      </w:r>
-    </w:p>
-  </w:comment>
-  <w:comment w:id="37" w:author="Unknown Author" w:date="2017-07-11T09:20:00Z" w:initials="">
-    <w:p>
-      <w:pPr>
-        <w:overflowPunct w:val="0"/>
-        <w:spacing w:after="0" w:line="240" w:lineRule="auto"/>
-        <w:rPr>
-          <w:rFonts w:ascii="Liberation Serif" w:eastAsia="Noto Sans CJK SC Regular" w:hAnsi="Liberation Serif" w:cs="FreeSans"/>
-          <w:sz w:val="20"/>
-          <w:szCs w:val="24"/>
-          <w:lang w:eastAsia="zh-CN" w:bidi="hi-IN"/>
-        </w:rPr>
-      </w:pPr>
-      <w:r>
-        <w:annotationRef/>
-      </w:r>
-      <w:r>
-        <w:rPr>
-          <w:rFonts w:ascii="Liberation Serif" w:eastAsia="Noto Sans CJK SC Regular" w:hAnsi="Liberation Serif" w:cs="FreeSans"/>
-          <w:sz w:val="20"/>
-          <w:szCs w:val="24"/>
-          <w:lang w:eastAsia="zh-CN" w:bidi="hi-IN"/>
-        </w:rPr>
-        <w:t xml:space="preserve">It will be good to discuss why Python is good for this system (easier and quicker development; easy for other users to modify; </w:t>
-      </w:r>
-      <w:proofErr w:type="spellStart"/>
-      <w:r>
-        <w:rPr>
-          <w:rFonts w:ascii="Liberation Serif" w:eastAsia="Noto Sans CJK SC Regular" w:hAnsi="Liberation Serif" w:cs="FreeSans"/>
-          <w:sz w:val="20"/>
-          <w:szCs w:val="24"/>
-          <w:lang w:eastAsia="zh-CN" w:bidi="hi-IN"/>
-        </w:rPr>
-        <w:t>AstroPy</w:t>
-      </w:r>
-      <w:proofErr w:type="spellEnd"/>
-      <w:r>
-        <w:rPr>
-          <w:rFonts w:ascii="Liberation Serif" w:eastAsia="Noto Sans CJK SC Regular" w:hAnsi="Liberation Serif" w:cs="FreeSans"/>
-          <w:sz w:val="20"/>
-          <w:szCs w:val="24"/>
-          <w:lang w:eastAsia="zh-CN" w:bidi="hi-IN"/>
-        </w:rPr>
-        <w:t xml:space="preserve"> provides LOTS of functionality; the system is generally slow so we don’t need the speed of C/C++/Assembly) </w:t>
+        <w:t xml:space="preserve">It will be good to discuss why Python is good for this system (easier and quicker development; easy for other users to modify; AstroPy provides LOTS of functionality; the system is generally slow so we don’t need the speed of C/C++/Assembly) </w:t>
       </w:r>
     </w:p>
   </w:comment>
@@ -6742,7 +6430,7 @@
       <w:rPr>
         <w:noProof/>
       </w:rPr>
-      <w:t>22</w:t>
+      <w:t>21</w:t>
     </w:r>
     <w:r>
       <w:fldChar w:fldCharType="end"/>
@@ -10782,7 +10470,7 @@
 </file>
 
 <file path=customXml/itemProps1.xml><?xml version="1.0" encoding="utf-8"?>
-<ds:datastoreItem xmlns:ds="http://schemas.openxmlformats.org/officeDocument/2006/customXml" ds:itemID="{98375B03-13C2-4D19-AFF8-A322A0752C21}">
+<ds:datastoreItem xmlns:ds="http://schemas.openxmlformats.org/officeDocument/2006/customXml" ds:itemID="{7E98B62E-E2C3-41DD-905B-A7BED00591E8}">
   <ds:schemaRefs>
     <ds:schemaRef ds:uri="http://schemas.openxmlformats.org/officeDocument/2006/bibliography"/>
   </ds:schemaRefs>

</xml_diff>

<commit_message>
added to testing section moved writing from Testing Method with starting writeup.docx to Main Paper.docx
</commit_message>
<xml_diff>
--- a/Main Paper.docx
+++ b/Main Paper.docx
@@ -66,16 +66,26 @@
       <w:pPr>
         <w:pStyle w:val="Subtitle"/>
       </w:pPr>
-      <w:r>
-        <w:t>presented to</w:t>
+      <w:proofErr w:type="gramStart"/>
+      <w:r>
+        <w:t>presented</w:t>
+      </w:r>
+      <w:proofErr w:type="gramEnd"/>
+      <w:r>
+        <w:t xml:space="preserve"> to</w:t>
       </w:r>
     </w:p>
     <w:p>
       <w:pPr>
         <w:pStyle w:val="Subtitle"/>
       </w:pPr>
-      <w:r>
-        <w:t>the Faculty of California Polytechnic State University,</w:t>
+      <w:proofErr w:type="gramStart"/>
+      <w:r>
+        <w:t>the</w:t>
+      </w:r>
+      <w:proofErr w:type="gramEnd"/>
+      <w:r>
+        <w:t xml:space="preserve"> Faculty of California Polytechnic State University,</w:t>
       </w:r>
     </w:p>
     <w:p>
@@ -113,8 +123,13 @@
       <w:pPr>
         <w:pStyle w:val="Subtitle"/>
       </w:pPr>
-      <w:r>
-        <w:t>of the Requirements for the Degree</w:t>
+      <w:proofErr w:type="gramStart"/>
+      <w:r>
+        <w:t>of</w:t>
+      </w:r>
+      <w:proofErr w:type="gramEnd"/>
+      <w:r>
+        <w:t xml:space="preserve"> the Requirements for the Degree</w:t>
       </w:r>
     </w:p>
     <w:p>
@@ -139,16 +154,26 @@
       <w:pPr>
         <w:pStyle w:val="Subtitle"/>
       </w:pPr>
+      <w:proofErr w:type="gramStart"/>
       <w:r>
         <w:t>by</w:t>
       </w:r>
+      <w:proofErr w:type="gramEnd"/>
     </w:p>
     <w:p>
       <w:pPr>
         <w:pStyle w:val="Subtitle"/>
       </w:pPr>
       <w:r>
-        <w:t>Samuel Steejans Artho-Bentz</w:t>
+        <w:t xml:space="preserve">Samuel </w:t>
+      </w:r>
+      <w:proofErr w:type="spellStart"/>
+      <w:r>
+        <w:t>Steejans</w:t>
+      </w:r>
+      <w:proofErr w:type="spellEnd"/>
+      <w:r>
+        <w:t xml:space="preserve"> Artho-Bentz</w:t>
       </w:r>
     </w:p>
     <w:p>
@@ -353,7 +378,35 @@
           <w:rPr>
             <w:rStyle w:val="Hyperlink"/>
           </w:rPr>
-          <w:t>Creative Commons Attribution-NonCommercial-ShareAlike 4.0 International License</w:t>
+          <w:t>Creative Commons Attribution-</w:t>
+        </w:r>
+        <w:proofErr w:type="spellStart"/>
+        <w:r>
+          <w:rPr>
+            <w:rStyle w:val="Hyperlink"/>
+          </w:rPr>
+          <w:t>NonCommercial</w:t>
+        </w:r>
+        <w:proofErr w:type="spellEnd"/>
+        <w:r>
+          <w:rPr>
+            <w:rStyle w:val="Hyperlink"/>
+          </w:rPr>
+          <w:t>-</w:t>
+        </w:r>
+        <w:proofErr w:type="spellStart"/>
+        <w:r>
+          <w:rPr>
+            <w:rStyle w:val="Hyperlink"/>
+          </w:rPr>
+          <w:t>ShareAlike</w:t>
+        </w:r>
+        <w:proofErr w:type="spellEnd"/>
+        <w:r>
+          <w:rPr>
+            <w:rStyle w:val="Hyperlink"/>
+          </w:rPr>
+          <w:t xml:space="preserve"> 4.0 International License</w:t>
         </w:r>
       </w:hyperlink>
       <w:r>
@@ -395,7 +448,15 @@
         <w:pStyle w:val="Subtitle"/>
       </w:pPr>
       <w:r>
-        <w:t>Samuel Steejans Artho-Bentz</w:t>
+        <w:t xml:space="preserve">Samuel </w:t>
+      </w:r>
+      <w:proofErr w:type="spellStart"/>
+      <w:r>
+        <w:t>Steejans</w:t>
+      </w:r>
+      <w:proofErr w:type="spellEnd"/>
+      <w:r>
+        <w:t xml:space="preserve"> Artho-Bentz</w:t>
       </w:r>
     </w:p>
     <w:p>
@@ -524,7 +585,15 @@
               <w:jc w:val="left"/>
             </w:pPr>
             <w:r>
-              <w:t>Samuel Steejans Artho-Bentz</w:t>
+              <w:t xml:space="preserve">Samuel </w:t>
+            </w:r>
+            <w:proofErr w:type="spellStart"/>
+            <w:r>
+              <w:t>Steejans</w:t>
+            </w:r>
+            <w:proofErr w:type="spellEnd"/>
+            <w:r>
+              <w:t xml:space="preserve"> Artho-Bentz</w:t>
             </w:r>
           </w:p>
         </w:tc>
@@ -610,7 +679,15 @@
           </w:tcPr>
           <w:p>
             <w:r>
-              <w:t>John Ridgely, Ph.D.</w:t>
+              <w:t xml:space="preserve">John </w:t>
+            </w:r>
+            <w:proofErr w:type="spellStart"/>
+            <w:r>
+              <w:t>Ridgely</w:t>
+            </w:r>
+            <w:proofErr w:type="spellEnd"/>
+            <w:r>
+              <w:t>, Ph.D.</w:t>
             </w:r>
           </w:p>
           <w:p>
@@ -714,7 +791,15 @@
               <w:jc w:val="left"/>
             </w:pPr>
             <w:r>
-              <w:t>Glen Thorncroft, Ph.D.</w:t>
+              <w:t xml:space="preserve">Glen </w:t>
+            </w:r>
+            <w:proofErr w:type="spellStart"/>
+            <w:r>
+              <w:t>Thorncroft</w:t>
+            </w:r>
+            <w:proofErr w:type="spellEnd"/>
+            <w:r>
+              <w:t>, Ph.D.</w:t>
             </w:r>
           </w:p>
           <w:p>
@@ -761,7 +846,15 @@
         <w:pStyle w:val="Subtitle"/>
       </w:pPr>
       <w:r>
-        <w:t>Samuel Steejans Artho-Bentz</w:t>
+        <w:t xml:space="preserve">Samuel </w:t>
+      </w:r>
+      <w:proofErr w:type="spellStart"/>
+      <w:r>
+        <w:t>Steejans</w:t>
+      </w:r>
+      <w:proofErr w:type="spellEnd"/>
+      <w:r>
+        <w:t xml:space="preserve"> Artho-Bentz</w:t>
       </w:r>
     </w:p>
     <w:p/>
@@ -3082,10 +3175,26 @@
         <w:fldChar w:fldCharType="end"/>
       </w:r>
       <w:r>
-        <w:t xml:space="preserve"> demonstrated the feasibility of a three degree-of-freedom parallel actuator telescope mount based loosely on the six degree-of-freedom Array for Microwave Background Anisotropy (AMiBA) telescope.</w:t>
-      </w:r>
-      <w:r>
-        <w:t xml:space="preserve"> The shorter load paths created by the parallel actuators result in a stiff, light system with a high natural frequency, which is good for accurate pointing. </w:t>
+        <w:t xml:space="preserve"> demonstrated the feasibility of a three degree-of-freedom parallel actuator telescope mount based loosely on the six degree-of-freedom Array for Microwave Background Anisotropy (</w:t>
+      </w:r>
+      <w:proofErr w:type="spellStart"/>
+      <w:r>
+        <w:t>AMiBA</w:t>
+      </w:r>
+      <w:proofErr w:type="spellEnd"/>
+      <w:r>
+        <w:t>) telescope.</w:t>
+      </w:r>
+      <w:r>
+        <w:t xml:space="preserve"> </w:t>
+      </w:r>
+      <w:proofErr w:type="gramStart"/>
+      <w:r>
+        <w:t>The shorter load paths created by the parallel actuators result in a stiff, light system with a high natural frequency, which is good for accurate pointing.</w:t>
+      </w:r>
+      <w:proofErr w:type="gramEnd"/>
+      <w:r>
+        <w:t xml:space="preserve"> </w:t>
       </w:r>
       <w:r>
         <w:t>This simplified mount sacrifices full sky coverage for portability, and lower cost</w:t>
@@ -3109,7 +3218,23 @@
     </w:p>
     <w:p>
       <w:r>
-        <w:t xml:space="preserve">Mr. Gudgel approached the issue of transportability, long exposure image rotation, and excess required mass with his telescope mount. In his investigation, he found that current telescope mounting systems could be improved for the use of amateur and small scale research purposes </w:t>
+        <w:t xml:space="preserve">Mr. </w:t>
+      </w:r>
+      <w:proofErr w:type="spellStart"/>
+      <w:r>
+        <w:t>Gudgel</w:t>
+      </w:r>
+      <w:proofErr w:type="spellEnd"/>
+      <w:r>
+        <w:t xml:space="preserve"> approached the issue of transportability, long exposure image rotation, and excess required mass with his telescope mount. In his investigation, he found that current telescope mounting systems could be improved </w:t>
+      </w:r>
+      <w:proofErr w:type="gramStart"/>
+      <w:r>
+        <w:t>for the</w:t>
+      </w:r>
+      <w:proofErr w:type="gramEnd"/>
+      <w:r>
+        <w:t xml:space="preserve"> use of amateur and small scale research purposes </w:t>
       </w:r>
       <w:r>
         <w:t>which</w:t>
@@ -3120,7 +3245,15 @@
     </w:p>
     <w:p>
       <w:r>
-        <w:t xml:space="preserve">His solution to these issues was to design a mount system, based on the AMiBA telescope, which used linear actuators in parallel instead of rotational actuators in series. </w:t>
+        <w:t xml:space="preserve">His solution to these issues was to design a mount system, based on the </w:t>
+      </w:r>
+      <w:proofErr w:type="spellStart"/>
+      <w:r>
+        <w:t>AMiBA</w:t>
+      </w:r>
+      <w:proofErr w:type="spellEnd"/>
+      <w:r>
+        <w:t xml:space="preserve"> telescope, which used linear actuators in parallel instead of rotational actuators in series. </w:t>
       </w:r>
       <w:r>
         <w:lastRenderedPageBreak/>
@@ -3224,7 +3357,15 @@
       </w:r>
       <w:commentRangeStart w:id="9"/>
       <w:r>
-        <w:t>(Insert alt-az reference image)</w:t>
+        <w:t>(Insert alt-</w:t>
+      </w:r>
+      <w:proofErr w:type="spellStart"/>
+      <w:r>
+        <w:t>az</w:t>
+      </w:r>
+      <w:proofErr w:type="spellEnd"/>
+      <w:r>
+        <w:t xml:space="preserve"> reference image)</w:t>
       </w:r>
       <w:commentRangeEnd w:id="9"/>
       <w:r>
@@ -3246,7 +3387,21 @@
         <w:rPr>
           <w:shd w:val="clear" w:color="auto" w:fill="FFFFFF"/>
         </w:rPr>
-        <w:t>(theory of pointing a telescope -- the way we take latitude, longitude, right ascension, declination, and time and turn that into altitude, azimuth, and rotation.  It's not that you're doing anything new in this section, but it would be helpful to define the terms and algorithms as they're being used in this project.  Also, it looks nice and theoretical and math-y, which helps keep the MS (as opposed to Senior project) feel.</w:t>
+        <w:t xml:space="preserve">(theory of pointing a telescope -- the way we take latitude, longitude, right ascension, declination, and time and turn that into altitude, azimuth, and rotation.  It's not that you're doing anything new in this section, but it would be helpful to define the terms and algorithms as they're being used in this project.  Also, it looks nice and theoretical and math-y, which helps keep the MS (as opposed to </w:t>
+      </w:r>
+      <w:proofErr w:type="gramStart"/>
+      <w:r>
+        <w:rPr>
+          <w:shd w:val="clear" w:color="auto" w:fill="FFFFFF"/>
+        </w:rPr>
+        <w:t>Senior</w:t>
+      </w:r>
+      <w:proofErr w:type="gramEnd"/>
+      <w:r>
+        <w:rPr>
+          <w:shd w:val="clear" w:color="auto" w:fill="FFFFFF"/>
+        </w:rPr>
+        <w:t xml:space="preserve"> project) feel.</w:t>
       </w:r>
       <w:r>
         <w:rPr>
@@ -3304,7 +3459,23 @@
       </w:r>
       <w:commentRangeStart w:id="11"/>
       <w:r>
-        <w:t xml:space="preserve">an altazimuth mount, has a rotational actuator which directly moves the </w:t>
+        <w:t xml:space="preserve">an </w:t>
+      </w:r>
+      <w:proofErr w:type="spellStart"/>
+      <w:r>
+        <w:t>altazimuth</w:t>
+      </w:r>
+      <w:proofErr w:type="spellEnd"/>
+      <w:r>
+        <w:t xml:space="preserve"> mount, </w:t>
+      </w:r>
+      <w:proofErr w:type="gramStart"/>
+      <w:r>
+        <w:t>has</w:t>
+      </w:r>
+      <w:proofErr w:type="gramEnd"/>
+      <w:r>
+        <w:t xml:space="preserve"> a rotational actuator which directly moves the </w:t>
       </w:r>
       <w:r>
         <w:t xml:space="preserve">azimuth angle. On top of that, is </w:t>
@@ -3317,7 +3488,31 @@
         <w:commentReference w:id="11"/>
       </w:r>
       <w:r>
-        <w:t>a second actuator which controls the altitude angle. The altazimuth mount generally has no way to directly control the image rotation angle and requires that functionality to be built into the telescope itself through means of an image derotation device.</w:t>
+        <w:t xml:space="preserve">a second actuator which controls the altitude </w:t>
+      </w:r>
+      <w:proofErr w:type="gramStart"/>
+      <w:r>
+        <w:t>angle.</w:t>
+      </w:r>
+      <w:proofErr w:type="gramEnd"/>
+      <w:r>
+        <w:t xml:space="preserve"> The </w:t>
+      </w:r>
+      <w:proofErr w:type="spellStart"/>
+      <w:r>
+        <w:t>altazimuth</w:t>
+      </w:r>
+      <w:proofErr w:type="spellEnd"/>
+      <w:r>
+        <w:t xml:space="preserve"> mount generally has no way to directly control the image rotation angle and requires that functionality to be built into the telescope itself through means of an image </w:t>
+      </w:r>
+      <w:proofErr w:type="spellStart"/>
+      <w:r>
+        <w:t>derotation</w:t>
+      </w:r>
+      <w:proofErr w:type="spellEnd"/>
+      <w:r>
+        <w:t xml:space="preserve"> device.</w:t>
       </w:r>
     </w:p>
     <w:p>
@@ -3501,11 +3696,19 @@
         </w:rPr>
         <w:t xml:space="preserve">In 1969, Peter </w:t>
       </w:r>
+      <w:proofErr w:type="spellStart"/>
       <w:r>
         <w:rPr>
           <w:shd w:val="clear" w:color="auto" w:fill="FFFFFF"/>
         </w:rPr>
-        <w:t>Fellgett proposed</w:t>
+        <w:t>Fellgett</w:t>
+      </w:r>
+      <w:proofErr w:type="spellEnd"/>
+      <w:r>
+        <w:rPr>
+          <w:shd w:val="clear" w:color="auto" w:fill="FFFFFF"/>
+        </w:rPr>
+        <w:t xml:space="preserve"> proposed</w:t>
       </w:r>
       <w:r>
         <w:rPr>
@@ -3599,7 +3802,21 @@
         <w:rPr>
           <w:shd w:val="clear" w:color="auto" w:fill="FFFFFF"/>
         </w:rPr>
-        <w:t>In 2006, observations began at the Array for Microwave Background Anisotropy (AMiBA)</w:t>
+        <w:t>In 2006, observations began at the Array for Microwave Background Anisotropy (</w:t>
+      </w:r>
+      <w:proofErr w:type="spellStart"/>
+      <w:r>
+        <w:rPr>
+          <w:shd w:val="clear" w:color="auto" w:fill="FFFFFF"/>
+        </w:rPr>
+        <w:t>AMiBA</w:t>
+      </w:r>
+      <w:proofErr w:type="spellEnd"/>
+      <w:r>
+        <w:rPr>
+          <w:shd w:val="clear" w:color="auto" w:fill="FFFFFF"/>
+        </w:rPr>
+        <w:t>)</w:t>
       </w:r>
       <w:r>
         <w:rPr>
@@ -3744,29 +3961,24 @@
       <w:r>
         <w:t xml:space="preserve">Figure </w:t>
       </w:r>
-      <w:r>
-        <w:fldChar w:fldCharType="begin"/>
-      </w:r>
-      <w:r>
-        <w:instrText xml:space="preserve"> SEQ Figure \* ARABIC </w:instrText>
-      </w:r>
-      <w:r>
-        <w:fldChar w:fldCharType="separate"/>
-      </w:r>
-      <w:r>
-        <w:rPr>
-          <w:noProof/>
-        </w:rPr>
-        <w:t>1</w:t>
-      </w:r>
-      <w:r>
-        <w:rPr>
-          <w:noProof/>
-        </w:rPr>
-        <w:fldChar w:fldCharType="end"/>
-      </w:r>
-      <w:r>
-        <w:t>: AMiBA in neutral position.</w:t>
+      <w:fldSimple w:instr=" SEQ Figure \* ARABIC ">
+        <w:r>
+          <w:rPr>
+            <w:noProof/>
+          </w:rPr>
+          <w:t>1</w:t>
+        </w:r>
+      </w:fldSimple>
+      <w:r>
+        <w:t xml:space="preserve">: </w:t>
+      </w:r>
+      <w:proofErr w:type="spellStart"/>
+      <w:r>
+        <w:t>AMiBA</w:t>
+      </w:r>
+      <w:proofErr w:type="spellEnd"/>
+      <w:r>
+        <w:t xml:space="preserve"> in neutral position.</w:t>
       </w:r>
       <w:sdt>
         <w:sdtPr>
@@ -3823,12 +4035,28 @@
       </w:pPr>
       <w:r>
         <w:lastRenderedPageBreak/>
-        <w:t>The Gudgel Mount</w:t>
-      </w:r>
-    </w:p>
-    <w:p>
-      <w:r>
-        <w:t>The Gudgel mount is a novel modification of the hexapod mount. It is composed of three linear actuators, a three degree-of-freedom ball-in-socket joint, six two degree-of-freedom joints, a baseplate, and a frame which contains and/or represents the telescope.</w:t>
+        <w:t xml:space="preserve">The </w:t>
+      </w:r>
+      <w:proofErr w:type="spellStart"/>
+      <w:r>
+        <w:t>Gudgel</w:t>
+      </w:r>
+      <w:proofErr w:type="spellEnd"/>
+      <w:r>
+        <w:t xml:space="preserve"> Mount</w:t>
+      </w:r>
+    </w:p>
+    <w:p>
+      <w:r>
+        <w:t xml:space="preserve">The </w:t>
+      </w:r>
+      <w:proofErr w:type="spellStart"/>
+      <w:r>
+        <w:t>Gudgel</w:t>
+      </w:r>
+      <w:proofErr w:type="spellEnd"/>
+      <w:r>
+        <w:t xml:space="preserve"> mount is a novel modification of the hexapod mount. It is composed of three linear actuators, a three degree-of-freedom ball-in-socket joint, six two degree-of-freedom joints, a baseplate, and a frame which contains and/or represents the telescope.</w:t>
       </w:r>
     </w:p>
     <w:p>
@@ -3865,8 +4093,29 @@
     </w:p>
     <w:p>
       <w:r>
-        <w:t>The software developed by Mr. Gudgel was used as an inspiration for this project but it was decided to change languages to increase simplicity and to take advantage of newer tools that have become available. The previous software was written in mbed C/C++. The new software is written in micropython</w:t>
-      </w:r>
+        <w:t xml:space="preserve">The software developed by Mr. </w:t>
+      </w:r>
+      <w:proofErr w:type="spellStart"/>
+      <w:r>
+        <w:t>Gudgel</w:t>
+      </w:r>
+      <w:proofErr w:type="spellEnd"/>
+      <w:r>
+        <w:t xml:space="preserve"> was used as an inspiration for this project but it was decided to change languages to increase simplicity and to take advantage of newer tools that have become available. The previous software was written in </w:t>
+      </w:r>
+      <w:proofErr w:type="spellStart"/>
+      <w:r>
+        <w:t>mbed</w:t>
+      </w:r>
+      <w:proofErr w:type="spellEnd"/>
+      <w:r>
+        <w:t xml:space="preserve"> C/C++. The new software is written in </w:t>
+      </w:r>
+      <w:proofErr w:type="spellStart"/>
+      <w:r>
+        <w:t>micropython</w:t>
+      </w:r>
+      <w:proofErr w:type="spellEnd"/>
     </w:p>
     <w:p>
       <w:pPr>
@@ -3940,33 +4189,25 @@
       <w:bookmarkStart w:id="13" w:name="__RefHeading___Toc486530575"/>
       <w:bookmarkStart w:id="14" w:name="_Ref483906336"/>
       <w:bookmarkEnd w:id="13"/>
+      <w:proofErr w:type="gramStart"/>
       <w:r>
         <w:t xml:space="preserve">Figure </w:t>
       </w:r>
-      <w:r>
-        <w:fldChar w:fldCharType="begin"/>
-      </w:r>
-      <w:r>
-        <w:instrText xml:space="preserve"> SEQ "Figure" \* ARABIC </w:instrText>
-      </w:r>
-      <w:r>
-        <w:fldChar w:fldCharType="separate"/>
-      </w:r>
-      <w:r>
-        <w:rPr>
-          <w:noProof/>
-        </w:rPr>
-        <w:t>2</w:t>
-      </w:r>
-      <w:r>
-        <w:rPr>
-          <w:noProof/>
-        </w:rPr>
-        <w:fldChar w:fldCharType="end"/>
-      </w:r>
+      <w:fldSimple w:instr=" SEQ &quot;Figure&quot; \* ARABIC ">
+        <w:r>
+          <w:rPr>
+            <w:noProof/>
+          </w:rPr>
+          <w:t>2</w:t>
+        </w:r>
+      </w:fldSimple>
       <w:bookmarkEnd w:id="14"/>
       <w:r>
-        <w:t>. Placeholder text… Insert content here.</w:t>
+        <w:t>.</w:t>
+      </w:r>
+      <w:proofErr w:type="gramEnd"/>
+      <w:r>
+        <w:t xml:space="preserve"> Placeholder text… Insert content here.</w:t>
       </w:r>
       <w:r>
         <w:commentReference w:id="15"/>
@@ -5154,8 +5395,13 @@
       <w:pPr>
         <w:pStyle w:val="Heading3"/>
       </w:pPr>
-      <w:r>
-        <w:t>Nucleo Boards</w:t>
+      <w:proofErr w:type="spellStart"/>
+      <w:r>
+        <w:t>Nucleo</w:t>
+      </w:r>
+      <w:proofErr w:type="spellEnd"/>
+      <w:r>
+        <w:t xml:space="preserve"> Boards</w:t>
       </w:r>
     </w:p>
     <w:p>
@@ -5172,14 +5418,24 @@
       <w:r>
         <w:t xml:space="preserve">It was decided to write this project in </w:t>
       </w:r>
+      <w:proofErr w:type="spellStart"/>
       <w:r>
         <w:t>Micropython</w:t>
       </w:r>
+      <w:proofErr w:type="spellEnd"/>
       <w:r>
         <w:commentReference w:id="36"/>
       </w:r>
       <w:r>
-        <w:t xml:space="preserve"> because it allowed for easier development, the code could be easy for other users to modify, and it gives access to utilities like AstroPy.</w:t>
+        <w:t xml:space="preserve"> because it allowed for easier development, the code could be easy for other users to modify, and it gives access to utilities like </w:t>
+      </w:r>
+      <w:proofErr w:type="spellStart"/>
+      <w:r>
+        <w:t>AstroPy</w:t>
+      </w:r>
+      <w:proofErr w:type="spellEnd"/>
+      <w:r>
+        <w:t>.</w:t>
       </w:r>
       <w:r>
         <w:t xml:space="preserve"> </w:t>
@@ -5212,16 +5468,7 @@
     </w:p>
     <w:p>
       <w:r>
-        <w:t>All tests are performed using laser diodes mounted to the front of the telescope stand in frame. Three lasers are required to perform all the tests.</w:t>
-      </w:r>
-      <w:r>
-        <w:t xml:space="preserve"> </w:t>
-      </w:r>
-      <w:r>
-        <w:t xml:space="preserve">The primary laser is used for repeatability tests and relative angular motion tests. This laser is mounted on an axis parallel to the telescope optical axis and goes through the center of the pivot point. The alignment of this laser is not critical for repeatability tests but is vital for relative motions tests. Deviation from the described positioning can have a major impact </w:t>
-      </w:r>
-      <w:r>
-        <w:t>on comparative measurements.</w:t>
+        <w:t>All tests are performed using laser diodes mounted to the front of the telescope stand in frame. Three lasers are required to perform all the tests. The primary laser is used for repeatability tests and relative angular motion tests. This laser is mounted on an axis parallel to the telescope optical axis and goes through the center of the pivot point. The alignment of this laser is not critical for repeatability tests but is vital for relative motions tests. Deviation from the described positioning can have a major impact on comparative measurements.</w:t>
       </w:r>
     </w:p>
     <w:p>
@@ -5260,6 +5507,63 @@
     </w:p>
     <w:p>
       <w:pPr>
+        <w:pStyle w:val="Heading4"/>
+      </w:pPr>
+      <w:r>
+        <w:t xml:space="preserve">Rotation </w:t>
+      </w:r>
+    </w:p>
+    <w:p>
+      <w:r>
+        <w:t xml:space="preserve">The point rotation test is designed to test the relative accuracy of commanded image rotations. This test utilizes two laser diodes mounted on the front of the telescope. The telescope is commanded to a position with zero image rotation </w:t>
+      </w:r>
+      <w:proofErr w:type="gramStart"/>
+      <w:r>
+        <w:t>angle</w:t>
+      </w:r>
+      <w:proofErr w:type="gramEnd"/>
+      <w:r>
+        <w:t xml:space="preserve">, then the two lasers are marked on the wall this will be the reference angle. Without moving the telescope base, it is commanded to another position with the same altitude and azimuth but different image rotation. The lasers are again marked on the wall. These sets of points are connected to create two lines which should be at the commanded image rotation angles </w:t>
+      </w:r>
+      <w:bookmarkStart w:id="39" w:name="_GoBack"/>
+      <w:r>
+        <w:t>relative to the horizontal. A photograph of these lines is then taken to be analyzed.</w:t>
+      </w:r>
+    </w:p>
+    <w:bookmarkEnd w:id="39"/>
+    <w:p>
+      <w:r>
+        <w:t xml:space="preserve">Using </w:t>
+      </w:r>
+      <w:proofErr w:type="spellStart"/>
+      <w:r>
+        <w:t>matlab</w:t>
+      </w:r>
+      <w:proofErr w:type="spellEnd"/>
+      <w:r>
+        <w:t xml:space="preserve"> (see appendix XXX for code), the angle of the reference angle and the angle of the second position are measured. Subtracting the reference angle from the angle of the second position, a relative angle is calculated. </w:t>
+      </w:r>
+      <w:proofErr w:type="gramStart"/>
+      <w:r>
+        <w:t>Comparing this to the expected angle results in a measure of the relative accuracy.</w:t>
+      </w:r>
+      <w:proofErr w:type="gramEnd"/>
+    </w:p>
+    <w:p>
+      <w:pPr>
+        <w:pStyle w:val="Heading4"/>
+      </w:pPr>
+      <w:r>
+        <w:t>Altitude</w:t>
+      </w:r>
+    </w:p>
+    <w:p>
+      <w:pPr>
+        <w:ind w:left="720"/>
+      </w:pPr>
+    </w:p>
+    <w:p>
+      <w:pPr>
         <w:pStyle w:val="Heading3"/>
       </w:pPr>
       <w:r>
@@ -5268,7 +5572,11 @@
     </w:p>
     <w:p>
       <w:r>
-        <w:t>Velocity testing is accomplished by commanding the apparatus to two points and marking them on the wall. When the apparatus is aimed at one of the points, command it along the vector that will intersect with the second point. Either film or time the motion</w:t>
+        <w:t xml:space="preserve">Velocity testing is accomplished by commanding the apparatus to two points and marking them on the wall. When the apparatus is aimed at one of the points, command it along the </w:t>
+      </w:r>
+      <w:r>
+        <w:lastRenderedPageBreak/>
+        <w:t>vector that will intersect with the second point. Either film or time the motion</w:t>
       </w:r>
       <w:r>
         <w:t xml:space="preserve"> between the two points. </w:t>
@@ -5286,8 +5594,6 @@
       <w:r>
         <w:t>Repeatability is tested by moving between a series of points multiple times and seeing how much deviation there is between the first time and subsequent moves</w:t>
       </w:r>
-      <w:bookmarkStart w:id="39" w:name="_GoBack"/>
-      <w:bookmarkEnd w:id="39"/>
     </w:p>
     <w:p>
       <w:pPr>
@@ -5348,7 +5654,6 @@
       </w:pPr>
       <w:bookmarkStart w:id="43" w:name="_Toc520873577"/>
       <w:r>
-        <w:lastRenderedPageBreak/>
         <w:t>Summary</w:t>
       </w:r>
       <w:bookmarkEnd w:id="43"/>
@@ -5650,7 +5955,15 @@
     <w:p/>
     <w:p>
       <w:r>
-        <w:t>**If you are adding equations, look up how to align them at a specific character, like the equal sign.**</w:t>
+        <w:t>**If you are adding equations, look up how to align them at a specific character, like the equal sign</w:t>
+      </w:r>
+      <w:proofErr w:type="gramStart"/>
+      <w:r>
+        <w:t>.*</w:t>
+      </w:r>
+      <w:proofErr w:type="gramEnd"/>
+      <w:r>
+        <w:t>*</w:t>
       </w:r>
     </w:p>
     <w:p/>
@@ -5807,7 +6120,27 @@
           <w:szCs w:val="24"/>
           <w:lang w:eastAsia="zh-CN" w:bidi="hi-IN"/>
         </w:rPr>
-        <w:t>The theory stuff should be in its own section; state of the art should discuss traditional telescope mounts as well as reference AMiBA, Hexapod Scope (</w:t>
+        <w:t xml:space="preserve">The theory stuff should be in its own section; state of the art should discuss traditional telescope mounts as well as reference </w:t>
+      </w:r>
+      <w:proofErr w:type="spellStart"/>
+      <w:r>
+        <w:rPr>
+          <w:rFonts w:ascii="Liberation Serif" w:eastAsia="Noto Sans CJK SC Regular" w:hAnsi="Liberation Serif" w:cs="FreeSans"/>
+          <w:sz w:val="20"/>
+          <w:szCs w:val="24"/>
+          <w:lang w:eastAsia="zh-CN" w:bidi="hi-IN"/>
+        </w:rPr>
+        <w:t>AMiBA</w:t>
+      </w:r>
+      <w:proofErr w:type="spellEnd"/>
+      <w:r>
+        <w:rPr>
+          <w:rFonts w:ascii="Liberation Serif" w:eastAsia="Noto Sans CJK SC Regular" w:hAnsi="Liberation Serif" w:cs="FreeSans"/>
+          <w:sz w:val="20"/>
+          <w:szCs w:val="24"/>
+          <w:lang w:eastAsia="zh-CN" w:bidi="hi-IN"/>
+        </w:rPr>
+        <w:t>, Hexapod Scope (</w:t>
       </w:r>
       <w:hyperlink r:id="rId4" w:history="1">
         <w:r>
@@ -5827,57 +6160,19 @@
           <w:szCs w:val="24"/>
           <w:lang w:eastAsia="zh-CN" w:bidi="hi-IN"/>
         </w:rPr>
-        <w:t xml:space="preserve">), etc. and also Mr. Gudgel’s stuff. </w:t>
-      </w:r>
-    </w:p>
-  </w:comment>
-  <w:comment w:id="11" w:author="Sam Artho-Bentz" w:date="2017-09-11T16:42:00Z" w:initials="SA">
-    <w:p>
-      <w:pPr>
-        <w:pStyle w:val="CommentText"/>
-      </w:pPr>
-      <w:r>
-        <w:rPr>
-          <w:rStyle w:val="CommentReference"/>
-        </w:rPr>
-        <w:annotationRef/>
-      </w:r>
-      <w:r>
-        <w:t>Image of alt-az mount</w:t>
-      </w:r>
-    </w:p>
-  </w:comment>
-  <w:comment w:id="12" w:author="Sam Artho-Bentz" w:date="2017-09-11T16:46:00Z" w:initials="SA">
-    <w:p>
-      <w:pPr>
-        <w:pStyle w:val="CommentText"/>
-      </w:pPr>
-      <w:r>
-        <w:rPr>
-          <w:rStyle w:val="CommentReference"/>
-        </w:rPr>
-        <w:annotationRef/>
-      </w:r>
-      <w:r>
-        <w:t>Image of large equatorial mount</w:t>
-      </w:r>
-    </w:p>
-  </w:comment>
-  <w:comment w:id="15" w:author="Unknown Author" w:date="2017-07-11T09:15:00Z" w:initials="">
-    <w:p>
-      <w:pPr>
-        <w:overflowPunct w:val="0"/>
-        <w:spacing w:after="0" w:line="240" w:lineRule="auto"/>
+        <w:t xml:space="preserve">), etc. and also Mr. </w:t>
+      </w:r>
+      <w:proofErr w:type="spellStart"/>
+      <w:r>
         <w:rPr>
           <w:rFonts w:ascii="Liberation Serif" w:eastAsia="Noto Sans CJK SC Regular" w:hAnsi="Liberation Serif" w:cs="FreeSans"/>
           <w:sz w:val="20"/>
           <w:szCs w:val="24"/>
           <w:lang w:eastAsia="zh-CN" w:bidi="hi-IN"/>
         </w:rPr>
-      </w:pPr>
-      <w:r>
-        <w:annotationRef/>
-      </w:r>
+        <w:t>Gudgel’s</w:t>
+      </w:r>
+      <w:proofErr w:type="spellEnd"/>
       <w:r>
         <w:rPr>
           <w:rFonts w:ascii="Liberation Serif" w:eastAsia="Noto Sans CJK SC Regular" w:hAnsi="Liberation Serif" w:cs="FreeSans"/>
@@ -5885,11 +6180,11 @@
           <w:szCs w:val="24"/>
           <w:lang w:eastAsia="zh-CN" w:bidi="hi-IN"/>
         </w:rPr>
-        <w:t xml:space="preserve">At least we haven’t lost our marbles (yet)...or is it our bearings? </w:t>
+        <w:t xml:space="preserve"> stuff. </w:t>
       </w:r>
     </w:p>
   </w:comment>
-  <w:comment w:id="18" w:author="Sam Artho-Bentz" w:date="2017-07-25T20:46:00Z" w:initials="SA">
+  <w:comment w:id="11" w:author="Sam Artho-Bentz" w:date="2017-09-11T16:42:00Z" w:initials="SA">
     <w:p>
       <w:pPr>
         <w:pStyle w:val="CommentText"/>
@@ -5901,11 +6196,19 @@
         <w:annotationRef/>
       </w:r>
       <w:r>
-        <w:t xml:space="preserve">Figure showing how positions are defined and emphasizing the required information </w:t>
+        <w:t>Image of alt-</w:t>
+      </w:r>
+      <w:proofErr w:type="spellStart"/>
+      <w:r>
+        <w:t>az</w:t>
+      </w:r>
+      <w:proofErr w:type="spellEnd"/>
+      <w:r>
+        <w:t xml:space="preserve"> mount</w:t>
       </w:r>
     </w:p>
   </w:comment>
-  <w:comment w:id="19" w:author="Sam Artho-Bentz" w:date="2017-07-25T20:47:00Z" w:initials="SA">
+  <w:comment w:id="12" w:author="Sam Artho-Bentz" w:date="2017-09-11T16:46:00Z" w:initials="SA">
     <w:p>
       <w:pPr>
         <w:pStyle w:val="CommentText"/>
@@ -5917,151 +6220,11 @@
         <w:annotationRef/>
       </w:r>
       <w:r>
-        <w:t>Show each rotation matrix</w:t>
+        <w:t>Image of large equatorial mount</w:t>
       </w:r>
     </w:p>
   </w:comment>
-  <w:comment w:id="20" w:author="Sam Artho-Bentz" w:date="2017-07-25T20:48:00Z" w:initials="SA">
-    <w:p>
-      <w:pPr>
-        <w:pStyle w:val="CommentText"/>
-      </w:pPr>
-      <w:r>
-        <w:rPr>
-          <w:rStyle w:val="CommentReference"/>
-        </w:rPr>
-        <w:annotationRef/>
-      </w:r>
-      <w:r>
-        <w:t>Show combined rotation matrix</w:t>
-      </w:r>
-    </w:p>
-  </w:comment>
-  <w:comment w:id="21" w:author="Sam Artho-Bentz" w:date="2017-07-25T20:50:00Z" w:initials="SA">
-    <w:p>
-      <w:pPr>
-        <w:pStyle w:val="CommentText"/>
-      </w:pPr>
-      <w:r>
-        <w:rPr>
-          <w:rStyle w:val="CommentReference"/>
-        </w:rPr>
-        <w:annotationRef/>
-      </w:r>
-      <w:r>
-        <w:t>Combined matrix with correction trig functions solved.</w:t>
-      </w:r>
-    </w:p>
-  </w:comment>
-  <w:comment w:id="22" w:author="Sam Artho-Bentz" w:date="2017-07-25T20:58:00Z" w:initials="SA">
-    <w:p>
-      <w:pPr>
-        <w:pStyle w:val="CommentText"/>
-      </w:pPr>
-      <w:r>
-        <w:rPr>
-          <w:rStyle w:val="CommentReference"/>
-        </w:rPr>
-        <w:annotationRef/>
-      </w:r>
-      <w:r>
-        <w:t>Sqrt(x^2+y^2+z^2)</w:t>
-      </w:r>
-    </w:p>
-  </w:comment>
-  <w:comment w:id="24" w:author="Sam Artho-Bentz" w:date="2017-08-04T14:25:00Z" w:initials="SA">
-    <w:p>
-      <w:pPr>
-        <w:pStyle w:val="CommentText"/>
-      </w:pPr>
-      <w:r>
-        <w:rPr>
-          <w:rStyle w:val="CommentReference"/>
-        </w:rPr>
-        <w:annotationRef/>
-      </w:r>
-      <w:r>
-        <w:t>Figure out how I want to refer to stuff in this eqn. Develop consistent notation for it.</w:t>
-      </w:r>
-    </w:p>
-  </w:comment>
-  <w:comment w:id="28" w:author="Sam Artho-Bentz" w:date="2017-08-04T14:40:00Z" w:initials="SA">
-    <w:p>
-      <w:pPr>
-        <w:pStyle w:val="CommentText"/>
-      </w:pPr>
-      <w:r>
-        <w:rPr>
-          <w:rStyle w:val="CommentReference"/>
-        </w:rPr>
-        <w:annotationRef/>
-      </w:r>
-      <w:r>
-        <w:t xml:space="preserve">How do I word this while being respectful of the amazing work Garrett did? </w:t>
-      </w:r>
-    </w:p>
-  </w:comment>
-  <w:comment w:id="30" w:author="Sam Artho-Bentz" w:date="2017-07-11T07:12:00Z" w:initials="SA">
-    <w:p>
-      <w:pPr>
-        <w:overflowPunct w:val="0"/>
-        <w:spacing w:after="0" w:line="240" w:lineRule="auto"/>
-        <w:rPr>
-          <w:rFonts w:ascii="Liberation Serif" w:eastAsia="DejaVu Sans" w:hAnsi="Liberation Serif" w:cs="DejaVu Sans"/>
-          <w:szCs w:val="24"/>
-        </w:rPr>
-      </w:pPr>
-      <w:r>
-        <w:annotationRef/>
-      </w:r>
-      <w:r>
-        <w:rPr>
-          <w:rFonts w:ascii="Liberation Serif" w:eastAsia="DejaVu Sans" w:hAnsi="Liberation Serif" w:cs="DejaVu Sans"/>
-          <w:szCs w:val="24"/>
-        </w:rPr>
-        <w:t>Needs reference</w:t>
-      </w:r>
-    </w:p>
-  </w:comment>
-  <w:comment w:id="32" w:author="Sam Artho-Bentz" w:date="2017-07-11T07:47:00Z" w:initials="SA">
-    <w:p>
-      <w:pPr>
-        <w:overflowPunct w:val="0"/>
-        <w:spacing w:after="0" w:line="240" w:lineRule="auto"/>
-        <w:rPr>
-          <w:rFonts w:ascii="Liberation Serif" w:eastAsia="DejaVu Sans" w:hAnsi="Liberation Serif" w:cs="DejaVu Sans"/>
-          <w:szCs w:val="24"/>
-        </w:rPr>
-      </w:pPr>
-      <w:r>
-        <w:annotationRef/>
-      </w:r>
-      <w:r>
-        <w:rPr>
-          <w:rFonts w:ascii="Liberation Serif" w:eastAsia="DejaVu Sans" w:hAnsi="Liberation Serif" w:cs="DejaVu Sans"/>
-          <w:szCs w:val="24"/>
-        </w:rPr>
-        <w:t>Need to decide what to call each part</w:t>
-      </w:r>
-    </w:p>
-  </w:comment>
-  <w:comment w:id="33" w:author="Sam Artho-Bentz" w:date="2017-08-04T15:23:00Z" w:initials="SA">
-    <w:p>
-      <w:pPr>
-        <w:pStyle w:val="CommentText"/>
-      </w:pPr>
-      <w:r>
-        <w:rPr>
-          <w:rStyle w:val="CommentReference"/>
-        </w:rPr>
-        <w:annotationRef/>
-      </w:r>
-      <w:r>
-        <w:t>Did I actually do this? Or just grease them?</w:t>
-      </w:r>
-    </w:p>
-  </w:comment>
-  <w:comment w:id="36" w:author="Unknown Author" w:date="2017-07-11T09:20:00Z" w:initials="">
+  <w:comment w:id="15" w:author="Unknown Author" w:date="2017-07-11T09:15:00Z" w:initials="">
     <w:p>
       <w:pPr>
         <w:overflowPunct w:val="0"/>
@@ -6083,7 +6246,230 @@
           <w:szCs w:val="24"/>
           <w:lang w:eastAsia="zh-CN" w:bidi="hi-IN"/>
         </w:rPr>
-        <w:t xml:space="preserve">It will be good to discuss why Python is good for this system (easier and quicker development; easy for other users to modify; AstroPy provides LOTS of functionality; the system is generally slow so we don’t need the speed of C/C++/Assembly) </w:t>
+        <w:t xml:space="preserve">At least we haven’t lost our marbles (yet)...or is it our bearings? </w:t>
+      </w:r>
+    </w:p>
+  </w:comment>
+  <w:comment w:id="18" w:author="Sam Artho-Bentz" w:date="2017-07-25T20:46:00Z" w:initials="SA">
+    <w:p>
+      <w:pPr>
+        <w:pStyle w:val="CommentText"/>
+      </w:pPr>
+      <w:r>
+        <w:rPr>
+          <w:rStyle w:val="CommentReference"/>
+        </w:rPr>
+        <w:annotationRef/>
+      </w:r>
+      <w:r>
+        <w:t xml:space="preserve">Figure showing how positions are defined and emphasizing the required information </w:t>
+      </w:r>
+    </w:p>
+  </w:comment>
+  <w:comment w:id="19" w:author="Sam Artho-Bentz" w:date="2017-07-25T20:47:00Z" w:initials="SA">
+    <w:p>
+      <w:pPr>
+        <w:pStyle w:val="CommentText"/>
+      </w:pPr>
+      <w:r>
+        <w:rPr>
+          <w:rStyle w:val="CommentReference"/>
+        </w:rPr>
+        <w:annotationRef/>
+      </w:r>
+      <w:r>
+        <w:t>Show each rotation matrix</w:t>
+      </w:r>
+    </w:p>
+  </w:comment>
+  <w:comment w:id="20" w:author="Sam Artho-Bentz" w:date="2017-07-25T20:48:00Z" w:initials="SA">
+    <w:p>
+      <w:pPr>
+        <w:pStyle w:val="CommentText"/>
+      </w:pPr>
+      <w:r>
+        <w:rPr>
+          <w:rStyle w:val="CommentReference"/>
+        </w:rPr>
+        <w:annotationRef/>
+      </w:r>
+      <w:r>
+        <w:t>Show combined rotation matrix</w:t>
+      </w:r>
+    </w:p>
+  </w:comment>
+  <w:comment w:id="21" w:author="Sam Artho-Bentz" w:date="2017-07-25T20:50:00Z" w:initials="SA">
+    <w:p>
+      <w:pPr>
+        <w:pStyle w:val="CommentText"/>
+      </w:pPr>
+      <w:r>
+        <w:rPr>
+          <w:rStyle w:val="CommentReference"/>
+        </w:rPr>
+        <w:annotationRef/>
+      </w:r>
+      <w:r>
+        <w:t>Combined matrix with correction trig functions solved.</w:t>
+      </w:r>
+    </w:p>
+  </w:comment>
+  <w:comment w:id="22" w:author="Sam Artho-Bentz" w:date="2017-07-25T20:58:00Z" w:initials="SA">
+    <w:p>
+      <w:pPr>
+        <w:pStyle w:val="CommentText"/>
+      </w:pPr>
+      <w:r>
+        <w:rPr>
+          <w:rStyle w:val="CommentReference"/>
+        </w:rPr>
+        <w:annotationRef/>
+      </w:r>
+      <w:proofErr w:type="spellStart"/>
+      <w:r>
+        <w:t>Sqrt</w:t>
+      </w:r>
+      <w:proofErr w:type="spellEnd"/>
+      <w:r>
+        <w:t>(x^2+y^2+z^2)</w:t>
+      </w:r>
+    </w:p>
+  </w:comment>
+  <w:comment w:id="24" w:author="Sam Artho-Bentz" w:date="2017-08-04T14:25:00Z" w:initials="SA">
+    <w:p>
+      <w:pPr>
+        <w:pStyle w:val="CommentText"/>
+      </w:pPr>
+      <w:r>
+        <w:rPr>
+          <w:rStyle w:val="CommentReference"/>
+        </w:rPr>
+        <w:annotationRef/>
+      </w:r>
+      <w:r>
+        <w:t>Figure out how I want to refer to stuff in this eqn. Develop consistent notation for it.</w:t>
+      </w:r>
+    </w:p>
+  </w:comment>
+  <w:comment w:id="28" w:author="Sam Artho-Bentz" w:date="2017-08-04T14:40:00Z" w:initials="SA">
+    <w:p>
+      <w:pPr>
+        <w:pStyle w:val="CommentText"/>
+      </w:pPr>
+      <w:r>
+        <w:rPr>
+          <w:rStyle w:val="CommentReference"/>
+        </w:rPr>
+        <w:annotationRef/>
+      </w:r>
+      <w:r>
+        <w:t xml:space="preserve">How do I word this while being respectful of the amazing work Garrett did? </w:t>
+      </w:r>
+    </w:p>
+  </w:comment>
+  <w:comment w:id="30" w:author="Sam Artho-Bentz" w:date="2017-07-11T07:12:00Z" w:initials="SA">
+    <w:p>
+      <w:pPr>
+        <w:overflowPunct w:val="0"/>
+        <w:spacing w:after="0" w:line="240" w:lineRule="auto"/>
+        <w:rPr>
+          <w:rFonts w:ascii="Liberation Serif" w:eastAsia="DejaVu Sans" w:hAnsi="Liberation Serif" w:cs="DejaVu Sans"/>
+          <w:szCs w:val="24"/>
+        </w:rPr>
+      </w:pPr>
+      <w:r>
+        <w:annotationRef/>
+      </w:r>
+      <w:r>
+        <w:rPr>
+          <w:rFonts w:ascii="Liberation Serif" w:eastAsia="DejaVu Sans" w:hAnsi="Liberation Serif" w:cs="DejaVu Sans"/>
+          <w:szCs w:val="24"/>
+        </w:rPr>
+        <w:t>Needs reference</w:t>
+      </w:r>
+    </w:p>
+  </w:comment>
+  <w:comment w:id="32" w:author="Sam Artho-Bentz" w:date="2017-07-11T07:47:00Z" w:initials="SA">
+    <w:p>
+      <w:pPr>
+        <w:overflowPunct w:val="0"/>
+        <w:spacing w:after="0" w:line="240" w:lineRule="auto"/>
+        <w:rPr>
+          <w:rFonts w:ascii="Liberation Serif" w:eastAsia="DejaVu Sans" w:hAnsi="Liberation Serif" w:cs="DejaVu Sans"/>
+          <w:szCs w:val="24"/>
+        </w:rPr>
+      </w:pPr>
+      <w:r>
+        <w:annotationRef/>
+      </w:r>
+      <w:r>
+        <w:rPr>
+          <w:rFonts w:ascii="Liberation Serif" w:eastAsia="DejaVu Sans" w:hAnsi="Liberation Serif" w:cs="DejaVu Sans"/>
+          <w:szCs w:val="24"/>
+        </w:rPr>
+        <w:t>Need to decide what to call each part</w:t>
+      </w:r>
+    </w:p>
+  </w:comment>
+  <w:comment w:id="33" w:author="Sam Artho-Bentz" w:date="2017-08-04T15:23:00Z" w:initials="SA">
+    <w:p>
+      <w:pPr>
+        <w:pStyle w:val="CommentText"/>
+      </w:pPr>
+      <w:r>
+        <w:rPr>
+          <w:rStyle w:val="CommentReference"/>
+        </w:rPr>
+        <w:annotationRef/>
+      </w:r>
+      <w:r>
+        <w:t>Did I actually do this? Or just grease them?</w:t>
+      </w:r>
+    </w:p>
+  </w:comment>
+  <w:comment w:id="36" w:author="Unknown Author" w:date="2017-07-11T09:20:00Z" w:initials="">
+    <w:p>
+      <w:pPr>
+        <w:overflowPunct w:val="0"/>
+        <w:spacing w:after="0" w:line="240" w:lineRule="auto"/>
+        <w:rPr>
+          <w:rFonts w:ascii="Liberation Serif" w:eastAsia="Noto Sans CJK SC Regular" w:hAnsi="Liberation Serif" w:cs="FreeSans"/>
+          <w:sz w:val="20"/>
+          <w:szCs w:val="24"/>
+          <w:lang w:eastAsia="zh-CN" w:bidi="hi-IN"/>
+        </w:rPr>
+      </w:pPr>
+      <w:r>
+        <w:annotationRef/>
+      </w:r>
+      <w:r>
+        <w:rPr>
+          <w:rFonts w:ascii="Liberation Serif" w:eastAsia="Noto Sans CJK SC Regular" w:hAnsi="Liberation Serif" w:cs="FreeSans"/>
+          <w:sz w:val="20"/>
+          <w:szCs w:val="24"/>
+          <w:lang w:eastAsia="zh-CN" w:bidi="hi-IN"/>
+        </w:rPr>
+        <w:t xml:space="preserve">It will be good to discuss why Python is good for this system (easier and quicker development; easy for other users to modify; </w:t>
+      </w:r>
+      <w:proofErr w:type="spellStart"/>
+      <w:r>
+        <w:rPr>
+          <w:rFonts w:ascii="Liberation Serif" w:eastAsia="Noto Sans CJK SC Regular" w:hAnsi="Liberation Serif" w:cs="FreeSans"/>
+          <w:sz w:val="20"/>
+          <w:szCs w:val="24"/>
+          <w:lang w:eastAsia="zh-CN" w:bidi="hi-IN"/>
+        </w:rPr>
+        <w:t>AstroPy</w:t>
+      </w:r>
+      <w:proofErr w:type="spellEnd"/>
+      <w:r>
+        <w:rPr>
+          <w:rFonts w:ascii="Liberation Serif" w:eastAsia="Noto Sans CJK SC Regular" w:hAnsi="Liberation Serif" w:cs="FreeSans"/>
+          <w:sz w:val="20"/>
+          <w:szCs w:val="24"/>
+          <w:lang w:eastAsia="zh-CN" w:bidi="hi-IN"/>
+        </w:rPr>
+        <w:t xml:space="preserve"> provides LOTS of functionality; the system is generally slow so we don’t need the speed of C/C++/Assembly) </w:t>
       </w:r>
     </w:p>
   </w:comment>
@@ -6430,7 +6816,7 @@
       <w:rPr>
         <w:noProof/>
       </w:rPr>
-      <w:t>21</w:t>
+      <w:t>13</w:t>
     </w:r>
     <w:r>
       <w:fldChar w:fldCharType="end"/>
@@ -10470,7 +10856,7 @@
 </file>
 
 <file path=customXml/itemProps1.xml><?xml version="1.0" encoding="utf-8"?>
-<ds:datastoreItem xmlns:ds="http://schemas.openxmlformats.org/officeDocument/2006/customXml" ds:itemID="{7E98B62E-E2C3-41DD-905B-A7BED00591E8}">
+<ds:datastoreItem xmlns:ds="http://schemas.openxmlformats.org/officeDocument/2006/customXml" ds:itemID="{9DC07A2A-D743-4B7F-84FC-A646ACBD5BD7}">
   <ds:schemaRefs>
     <ds:schemaRef ds:uri="http://schemas.openxmlformats.org/officeDocument/2006/bibliography"/>
   </ds:schemaRefs>

</xml_diff>

<commit_message>
Worked on state of previous system section
</commit_message>
<xml_diff>
--- a/Main Paper.docx
+++ b/Main Paper.docx
@@ -918,11 +918,13 @@
       <w:pPr>
         <w:pStyle w:val="Title"/>
       </w:pPr>
+      <w:bookmarkStart w:id="0" w:name="_GoBack"/>
       <w:r>
         <w:lastRenderedPageBreak/>
         <w:t>Table of contents</w:t>
       </w:r>
     </w:p>
+    <w:bookmarkEnd w:id="0"/>
     <w:p>
       <w:pPr>
         <w:pStyle w:val="TOC1"/>
@@ -946,7 +948,7 @@
       <w:r>
         <w:fldChar w:fldCharType="separate"/>
       </w:r>
-      <w:hyperlink w:anchor="_Toc520873558" w:history="1">
+      <w:hyperlink w:anchor="_Toc521309803" w:history="1">
         <w:r>
           <w:rPr>
             <w:rStyle w:val="Hyperlink"/>
@@ -973,7 +975,7 @@
             <w:noProof/>
             <w:webHidden/>
           </w:rPr>
-          <w:instrText xml:space="preserve"> PAGEREF _Toc520873558 \h </w:instrText>
+          <w:instrText xml:space="preserve"> PAGEREF _Toc521309803 \h </w:instrText>
         </w:r>
         <w:r>
           <w:rPr>
@@ -1021,7 +1023,7 @@
           <w:lang w:eastAsia="ja-JP"/>
         </w:rPr>
       </w:pPr>
-      <w:hyperlink w:anchor="_Toc520873559" w:history="1">
+      <w:hyperlink w:anchor="_Toc521309804" w:history="1">
         <w:r>
           <w:rPr>
             <w:rStyle w:val="Hyperlink"/>
@@ -1068,7 +1070,7 @@
             <w:noProof/>
             <w:webHidden/>
           </w:rPr>
-          <w:instrText xml:space="preserve"> PAGEREF _Toc520873559 \h </w:instrText>
+          <w:instrText xml:space="preserve"> PAGEREF _Toc521309804 \h </w:instrText>
         </w:r>
         <w:r>
           <w:rPr>
@@ -1116,7 +1118,7 @@
           <w:lang w:eastAsia="ja-JP"/>
         </w:rPr>
       </w:pPr>
-      <w:hyperlink w:anchor="_Toc520873560" w:history="1">
+      <w:hyperlink w:anchor="_Toc521309805" w:history="1">
         <w:r>
           <w:rPr>
             <w:rStyle w:val="Hyperlink"/>
@@ -1162,7 +1164,7 @@
             <w:noProof/>
             <w:webHidden/>
           </w:rPr>
-          <w:instrText xml:space="preserve"> PAGEREF _Toc520873560 \h </w:instrText>
+          <w:instrText xml:space="preserve"> PAGEREF _Toc521309805 \h </w:instrText>
         </w:r>
         <w:r>
           <w:rPr>
@@ -1210,7 +1212,7 @@
           <w:lang w:eastAsia="ja-JP"/>
         </w:rPr>
       </w:pPr>
-      <w:hyperlink w:anchor="_Toc520873561" w:history="1">
+      <w:hyperlink w:anchor="_Toc521309806" w:history="1">
         <w:r>
           <w:rPr>
             <w:rStyle w:val="Hyperlink"/>
@@ -1256,7 +1258,7 @@
             <w:noProof/>
             <w:webHidden/>
           </w:rPr>
-          <w:instrText xml:space="preserve"> PAGEREF _Toc520873561 \h </w:instrText>
+          <w:instrText xml:space="preserve"> PAGEREF _Toc521309806 \h </w:instrText>
         </w:r>
         <w:r>
           <w:rPr>
@@ -1304,7 +1306,7 @@
           <w:lang w:eastAsia="ja-JP"/>
         </w:rPr>
       </w:pPr>
-      <w:hyperlink w:anchor="_Toc520873562" w:history="1">
+      <w:hyperlink w:anchor="_Toc521309807" w:history="1">
         <w:r>
           <w:rPr>
             <w:rStyle w:val="Hyperlink"/>
@@ -1350,7 +1352,7 @@
             <w:noProof/>
             <w:webHidden/>
           </w:rPr>
-          <w:instrText xml:space="preserve"> PAGEREF _Toc520873562 \h </w:instrText>
+          <w:instrText xml:space="preserve"> PAGEREF _Toc521309807 \h </w:instrText>
         </w:r>
         <w:r>
           <w:rPr>
@@ -1398,7 +1400,7 @@
           <w:lang w:eastAsia="ja-JP"/>
         </w:rPr>
       </w:pPr>
-      <w:hyperlink w:anchor="_Toc520873563" w:history="1">
+      <w:hyperlink w:anchor="_Toc521309808" w:history="1">
         <w:r>
           <w:rPr>
             <w:rStyle w:val="Hyperlink"/>
@@ -1445,7 +1447,7 @@
             <w:noProof/>
             <w:webHidden/>
           </w:rPr>
-          <w:instrText xml:space="preserve"> PAGEREF _Toc520873563 \h </w:instrText>
+          <w:instrText xml:space="preserve"> PAGEREF _Toc521309808 \h </w:instrText>
         </w:r>
         <w:r>
           <w:rPr>
@@ -1493,7 +1495,7 @@
           <w:lang w:eastAsia="ja-JP"/>
         </w:rPr>
       </w:pPr>
-      <w:hyperlink w:anchor="_Toc520873564" w:history="1">
+      <w:hyperlink w:anchor="_Toc521309809" w:history="1">
         <w:r>
           <w:rPr>
             <w:rStyle w:val="Hyperlink"/>
@@ -1539,7 +1541,7 @@
             <w:noProof/>
             <w:webHidden/>
           </w:rPr>
-          <w:instrText xml:space="preserve"> PAGEREF _Toc520873564 \h </w:instrText>
+          <w:instrText xml:space="preserve"> PAGEREF _Toc521309809 \h </w:instrText>
         </w:r>
         <w:r>
           <w:rPr>
@@ -1587,7 +1589,7 @@
           <w:lang w:eastAsia="ja-JP"/>
         </w:rPr>
       </w:pPr>
-      <w:hyperlink w:anchor="_Toc520873565" w:history="1">
+      <w:hyperlink w:anchor="_Toc521309810" w:history="1">
         <w:r>
           <w:rPr>
             <w:rStyle w:val="Hyperlink"/>
@@ -1634,7 +1636,7 @@
             <w:noProof/>
             <w:webHidden/>
           </w:rPr>
-          <w:instrText xml:space="preserve"> PAGEREF _Toc520873565 \h </w:instrText>
+          <w:instrText xml:space="preserve"> PAGEREF _Toc521309810 \h </w:instrText>
         </w:r>
         <w:r>
           <w:rPr>
@@ -1682,7 +1684,7 @@
           <w:lang w:eastAsia="ja-JP"/>
         </w:rPr>
       </w:pPr>
-      <w:hyperlink w:anchor="_Toc520873566" w:history="1">
+      <w:hyperlink w:anchor="_Toc521309811" w:history="1">
         <w:r>
           <w:rPr>
             <w:rStyle w:val="Hyperlink"/>
@@ -1728,7 +1730,7 @@
             <w:noProof/>
             <w:webHidden/>
           </w:rPr>
-          <w:instrText xml:space="preserve"> PAGEREF _Toc520873566 \h </w:instrText>
+          <w:instrText xml:space="preserve"> PAGEREF _Toc521309811 \h </w:instrText>
         </w:r>
         <w:r>
           <w:rPr>
@@ -1776,7 +1778,7 @@
           <w:lang w:eastAsia="ja-JP"/>
         </w:rPr>
       </w:pPr>
-      <w:hyperlink w:anchor="_Toc520873567" w:history="1">
+      <w:hyperlink w:anchor="_Toc521309812" w:history="1">
         <w:r>
           <w:rPr>
             <w:rStyle w:val="Hyperlink"/>
@@ -1822,7 +1824,7 @@
             <w:noProof/>
             <w:webHidden/>
           </w:rPr>
-          <w:instrText xml:space="preserve"> PAGEREF _Toc520873567 \h </w:instrText>
+          <w:instrText xml:space="preserve"> PAGEREF _Toc521309812 \h </w:instrText>
         </w:r>
         <w:r>
           <w:rPr>
@@ -1870,7 +1872,7 @@
           <w:lang w:eastAsia="ja-JP"/>
         </w:rPr>
       </w:pPr>
-      <w:hyperlink w:anchor="_Toc520873568" w:history="1">
+      <w:hyperlink w:anchor="_Toc521309813" w:history="1">
         <w:r>
           <w:rPr>
             <w:rStyle w:val="Hyperlink"/>
@@ -1916,7 +1918,7 @@
             <w:noProof/>
             <w:webHidden/>
           </w:rPr>
-          <w:instrText xml:space="preserve"> PAGEREF _Toc520873568 \h </w:instrText>
+          <w:instrText xml:space="preserve"> PAGEREF _Toc521309813 \h </w:instrText>
         </w:r>
         <w:r>
           <w:rPr>
@@ -1964,7 +1966,7 @@
           <w:lang w:eastAsia="ja-JP"/>
         </w:rPr>
       </w:pPr>
-      <w:hyperlink w:anchor="_Toc520873569" w:history="1">
+      <w:hyperlink w:anchor="_Toc521309814" w:history="1">
         <w:r>
           <w:rPr>
             <w:rStyle w:val="Hyperlink"/>
@@ -2011,7 +2013,7 @@
             <w:noProof/>
             <w:webHidden/>
           </w:rPr>
-          <w:instrText xml:space="preserve"> PAGEREF _Toc520873569 \h </w:instrText>
+          <w:instrText xml:space="preserve"> PAGEREF _Toc521309814 \h </w:instrText>
         </w:r>
         <w:r>
           <w:rPr>
@@ -2059,7 +2061,7 @@
           <w:lang w:eastAsia="ja-JP"/>
         </w:rPr>
       </w:pPr>
-      <w:hyperlink w:anchor="_Toc520873570" w:history="1">
+      <w:hyperlink w:anchor="_Toc521309815" w:history="1">
         <w:r>
           <w:rPr>
             <w:rStyle w:val="Hyperlink"/>
@@ -2084,7 +2086,7 @@
             <w:rStyle w:val="Hyperlink"/>
             <w:noProof/>
           </w:rPr>
-          <w:t>Primary Issues of Previous System</w:t>
+          <w:t>State of Previous System</w:t>
         </w:r>
         <w:r>
           <w:rPr>
@@ -2105,7 +2107,7 @@
             <w:noProof/>
             <w:webHidden/>
           </w:rPr>
-          <w:instrText xml:space="preserve"> PAGEREF _Toc520873570 \h </w:instrText>
+          <w:instrText xml:space="preserve"> PAGEREF _Toc521309815 \h </w:instrText>
         </w:r>
         <w:r>
           <w:rPr>
@@ -2153,7 +2155,7 @@
           <w:lang w:eastAsia="ja-JP"/>
         </w:rPr>
       </w:pPr>
-      <w:hyperlink w:anchor="_Toc520873571" w:history="1">
+      <w:hyperlink w:anchor="_Toc521309816" w:history="1">
         <w:r>
           <w:rPr>
             <w:rStyle w:val="Hyperlink"/>
@@ -2178,7 +2180,7 @@
             <w:rStyle w:val="Hyperlink"/>
             <w:noProof/>
           </w:rPr>
-          <w:t>Hardware Modifications</w:t>
+          <w:t>Hardware Design</w:t>
         </w:r>
         <w:r>
           <w:rPr>
@@ -2199,7 +2201,7 @@
             <w:noProof/>
             <w:webHidden/>
           </w:rPr>
-          <w:instrText xml:space="preserve"> PAGEREF _Toc520873571 \h </w:instrText>
+          <w:instrText xml:space="preserve"> PAGEREF _Toc521309816 \h </w:instrText>
         </w:r>
         <w:r>
           <w:rPr>
@@ -2219,7 +2221,7 @@
             <w:noProof/>
             <w:webHidden/>
           </w:rPr>
-          <w:t>17</w:t>
+          <w:t>18</w:t>
         </w:r>
         <w:r>
           <w:rPr>
@@ -2247,7 +2249,7 @@
           <w:lang w:eastAsia="ja-JP"/>
         </w:rPr>
       </w:pPr>
-      <w:hyperlink w:anchor="_Toc520873572" w:history="1">
+      <w:hyperlink w:anchor="_Toc521309817" w:history="1">
         <w:r>
           <w:rPr>
             <w:rStyle w:val="Hyperlink"/>
@@ -2293,7 +2295,7 @@
             <w:noProof/>
             <w:webHidden/>
           </w:rPr>
-          <w:instrText xml:space="preserve"> PAGEREF _Toc520873572 \h </w:instrText>
+          <w:instrText xml:space="preserve"> PAGEREF _Toc521309817 \h </w:instrText>
         </w:r>
         <w:r>
           <w:rPr>
@@ -2313,7 +2315,7 @@
             <w:noProof/>
             <w:webHidden/>
           </w:rPr>
-          <w:t>18</w:t>
+          <w:t>19</w:t>
         </w:r>
         <w:r>
           <w:rPr>
@@ -2341,7 +2343,7 @@
           <w:lang w:eastAsia="ja-JP"/>
         </w:rPr>
       </w:pPr>
-      <w:hyperlink w:anchor="_Toc520873573" w:history="1">
+      <w:hyperlink w:anchor="_Toc521309818" w:history="1">
         <w:r>
           <w:rPr>
             <w:rStyle w:val="Hyperlink"/>
@@ -2387,7 +2389,7 @@
             <w:noProof/>
             <w:webHidden/>
           </w:rPr>
-          <w:instrText xml:space="preserve"> PAGEREF _Toc520873573 \h </w:instrText>
+          <w:instrText xml:space="preserve"> PAGEREF _Toc521309818 \h </w:instrText>
         </w:r>
         <w:r>
           <w:rPr>
@@ -2407,7 +2409,7 @@
             <w:noProof/>
             <w:webHidden/>
           </w:rPr>
-          <w:t>18</w:t>
+          <w:t>20</w:t>
         </w:r>
         <w:r>
           <w:rPr>
@@ -2435,7 +2437,7 @@
           <w:lang w:eastAsia="ja-JP"/>
         </w:rPr>
       </w:pPr>
-      <w:hyperlink w:anchor="_Toc520873574" w:history="1">
+      <w:hyperlink w:anchor="_Toc521309819" w:history="1">
         <w:r>
           <w:rPr>
             <w:rStyle w:val="Hyperlink"/>
@@ -2482,7 +2484,7 @@
             <w:noProof/>
             <w:webHidden/>
           </w:rPr>
-          <w:instrText xml:space="preserve"> PAGEREF _Toc520873574 \h </w:instrText>
+          <w:instrText xml:space="preserve"> PAGEREF _Toc521309819 \h </w:instrText>
         </w:r>
         <w:r>
           <w:rPr>
@@ -2502,7 +2504,7 @@
             <w:noProof/>
             <w:webHidden/>
           </w:rPr>
-          <w:t>19</w:t>
+          <w:t>21</w:t>
         </w:r>
         <w:r>
           <w:rPr>
@@ -2530,7 +2532,7 @@
           <w:lang w:eastAsia="ja-JP"/>
         </w:rPr>
       </w:pPr>
-      <w:hyperlink w:anchor="_Toc520873575" w:history="1">
+      <w:hyperlink w:anchor="_Toc521309820" w:history="1">
         <w:r>
           <w:rPr>
             <w:rStyle w:val="Hyperlink"/>
@@ -2555,7 +2557,7 @@
             <w:rStyle w:val="Hyperlink"/>
             <w:noProof/>
           </w:rPr>
-          <w:t>Testing</w:t>
+          <w:t>Testing Set Up</w:t>
         </w:r>
         <w:r>
           <w:rPr>
@@ -2576,7 +2578,7 @@
             <w:noProof/>
             <w:webHidden/>
           </w:rPr>
-          <w:instrText xml:space="preserve"> PAGEREF _Toc520873575 \h </w:instrText>
+          <w:instrText xml:space="preserve"> PAGEREF _Toc521309820 \h </w:instrText>
         </w:r>
         <w:r>
           <w:rPr>
@@ -2596,7 +2598,7 @@
             <w:noProof/>
             <w:webHidden/>
           </w:rPr>
-          <w:t>19</w:t>
+          <w:t>21</w:t>
         </w:r>
         <w:r>
           <w:rPr>
@@ -2624,7 +2626,7 @@
           <w:lang w:eastAsia="ja-JP"/>
         </w:rPr>
       </w:pPr>
-      <w:hyperlink w:anchor="_Toc520873576" w:history="1">
+      <w:hyperlink w:anchor="_Toc521309821" w:history="1">
         <w:r>
           <w:rPr>
             <w:rStyle w:val="Hyperlink"/>
@@ -2649,7 +2651,7 @@
             <w:rStyle w:val="Hyperlink"/>
             <w:noProof/>
           </w:rPr>
-          <w:t>Future Refinement</w:t>
+          <w:t>Test Descriptions</w:t>
         </w:r>
         <w:r>
           <w:rPr>
@@ -2670,7 +2672,7 @@
             <w:noProof/>
             <w:webHidden/>
           </w:rPr>
-          <w:instrText xml:space="preserve"> PAGEREF _Toc520873576 \h </w:instrText>
+          <w:instrText xml:space="preserve"> PAGEREF _Toc521309821 \h </w:instrText>
         </w:r>
         <w:r>
           <w:rPr>
@@ -2690,7 +2692,7 @@
             <w:noProof/>
             <w:webHidden/>
           </w:rPr>
-          <w:t>19</w:t>
+          <w:t>22</w:t>
         </w:r>
         <w:r>
           <w:rPr>
@@ -2718,7 +2720,7 @@
           <w:lang w:eastAsia="ja-JP"/>
         </w:rPr>
       </w:pPr>
-      <w:hyperlink w:anchor="_Toc520873577" w:history="1">
+      <w:hyperlink w:anchor="_Toc521309822" w:history="1">
         <w:r>
           <w:rPr>
             <w:rStyle w:val="Hyperlink"/>
@@ -2743,6 +2745,100 @@
             <w:rStyle w:val="Hyperlink"/>
             <w:noProof/>
           </w:rPr>
+          <w:t>Future Refinement</w:t>
+        </w:r>
+        <w:r>
+          <w:rPr>
+            <w:noProof/>
+            <w:webHidden/>
+          </w:rPr>
+          <w:tab/>
+        </w:r>
+        <w:r>
+          <w:rPr>
+            <w:noProof/>
+            <w:webHidden/>
+          </w:rPr>
+          <w:fldChar w:fldCharType="begin"/>
+        </w:r>
+        <w:r>
+          <w:rPr>
+            <w:noProof/>
+            <w:webHidden/>
+          </w:rPr>
+          <w:instrText xml:space="preserve"> PAGEREF _Toc521309822 \h </w:instrText>
+        </w:r>
+        <w:r>
+          <w:rPr>
+            <w:noProof/>
+            <w:webHidden/>
+          </w:rPr>
+        </w:r>
+        <w:r>
+          <w:rPr>
+            <w:noProof/>
+            <w:webHidden/>
+          </w:rPr>
+          <w:fldChar w:fldCharType="separate"/>
+        </w:r>
+        <w:r>
+          <w:rPr>
+            <w:noProof/>
+            <w:webHidden/>
+          </w:rPr>
+          <w:t>23</w:t>
+        </w:r>
+        <w:r>
+          <w:rPr>
+            <w:noProof/>
+            <w:webHidden/>
+          </w:rPr>
+          <w:fldChar w:fldCharType="end"/>
+        </w:r>
+      </w:hyperlink>
+    </w:p>
+    <w:p>
+      <w:pPr>
+        <w:pStyle w:val="TOC2"/>
+        <w:tabs>
+          <w:tab w:val="left" w:pos="1152"/>
+          <w:tab w:val="right" w:leader="dot" w:pos="8630"/>
+        </w:tabs>
+        <w:rPr>
+          <w:rFonts w:asciiTheme="minorHAnsi" w:eastAsiaTheme="minorEastAsia" w:hAnsiTheme="minorHAnsi" w:cstheme="minorBidi"/>
+          <w:smallCaps w:val="0"/>
+          <w:noProof/>
+          <w:kern w:val="0"/>
+          <w:sz w:val="22"/>
+          <w:szCs w:val="22"/>
+          <w:lang w:eastAsia="ja-JP"/>
+        </w:rPr>
+      </w:pPr>
+      <w:hyperlink w:anchor="_Toc521309823" w:history="1">
+        <w:r>
+          <w:rPr>
+            <w:rStyle w:val="Hyperlink"/>
+            <w:noProof/>
+          </w:rPr>
+          <w:t>5.4</w:t>
+        </w:r>
+        <w:r>
+          <w:rPr>
+            <w:rFonts w:asciiTheme="minorHAnsi" w:eastAsiaTheme="minorEastAsia" w:hAnsiTheme="minorHAnsi" w:cstheme="minorBidi"/>
+            <w:smallCaps w:val="0"/>
+            <w:noProof/>
+            <w:kern w:val="0"/>
+            <w:sz w:val="22"/>
+            <w:szCs w:val="22"/>
+            <w:lang w:eastAsia="ja-JP"/>
+          </w:rPr>
+          <w:tab/>
+        </w:r>
+        <w:r>
+          <w:rPr>
+            <w:rStyle w:val="Hyperlink"/>
+            <w:noProof/>
+          </w:rPr>
           <w:t>Summary</w:t>
         </w:r>
         <w:r>
@@ -2764,7 +2860,7 @@
             <w:noProof/>
             <w:webHidden/>
           </w:rPr>
-          <w:instrText xml:space="preserve"> PAGEREF _Toc520873577 \h </w:instrText>
+          <w:instrText xml:space="preserve"> PAGEREF _Toc521309823 \h </w:instrText>
         </w:r>
         <w:r>
           <w:rPr>
@@ -2784,7 +2880,7 @@
             <w:noProof/>
             <w:webHidden/>
           </w:rPr>
-          <w:t>19</w:t>
+          <w:t>23</w:t>
         </w:r>
         <w:r>
           <w:rPr>
@@ -2812,7 +2908,7 @@
           <w:lang w:eastAsia="ja-JP"/>
         </w:rPr>
       </w:pPr>
-      <w:hyperlink w:anchor="_Toc520873578" w:history="1">
+      <w:hyperlink w:anchor="_Toc521309824" w:history="1">
         <w:r>
           <w:rPr>
             <w:rStyle w:val="Hyperlink"/>
@@ -2859,7 +2955,7 @@
             <w:noProof/>
             <w:webHidden/>
           </w:rPr>
-          <w:instrText xml:space="preserve"> PAGEREF _Toc520873578 \h </w:instrText>
+          <w:instrText xml:space="preserve"> PAGEREF _Toc521309824 \h </w:instrText>
         </w:r>
         <w:r>
           <w:rPr>
@@ -2879,7 +2975,7 @@
             <w:noProof/>
             <w:webHidden/>
           </w:rPr>
-          <w:t>20</w:t>
+          <w:t>24</w:t>
         </w:r>
         <w:r>
           <w:rPr>
@@ -2904,7 +3000,7 @@
           <w:lang w:eastAsia="ja-JP"/>
         </w:rPr>
       </w:pPr>
-      <w:hyperlink w:anchor="_Toc520873579" w:history="1">
+      <w:hyperlink w:anchor="_Toc521309825" w:history="1">
         <w:r>
           <w:rPr>
             <w:rStyle w:val="Hyperlink"/>
@@ -2931,7 +3027,7 @@
             <w:noProof/>
             <w:webHidden/>
           </w:rPr>
-          <w:instrText xml:space="preserve"> PAGEREF _Toc520873579 \h </w:instrText>
+          <w:instrText xml:space="preserve"> PAGEREF _Toc521309825 \h </w:instrText>
         </w:r>
         <w:r>
           <w:rPr>
@@ -2951,7 +3047,7 @@
             <w:noProof/>
             <w:webHidden/>
           </w:rPr>
-          <w:t>21</w:t>
+          <w:t>26</w:t>
         </w:r>
         <w:r>
           <w:rPr>
@@ -2976,7 +3072,7 @@
           <w:lang w:eastAsia="ja-JP"/>
         </w:rPr>
       </w:pPr>
-      <w:hyperlink w:anchor="_Toc520873580" w:history="1">
+      <w:hyperlink w:anchor="_Toc521309826" w:history="1">
         <w:r>
           <w:rPr>
             <w:rStyle w:val="Hyperlink"/>
@@ -3003,7 +3099,7 @@
             <w:noProof/>
             <w:webHidden/>
           </w:rPr>
-          <w:instrText xml:space="preserve"> PAGEREF _Toc520873580 \h </w:instrText>
+          <w:instrText xml:space="preserve"> PAGEREF _Toc521309826 \h </w:instrText>
         </w:r>
         <w:r>
           <w:rPr>
@@ -3023,7 +3119,7 @@
             <w:noProof/>
             <w:webHidden/>
           </w:rPr>
-          <w:t>22</w:t>
+          <w:t>27</w:t>
         </w:r>
         <w:r>
           <w:rPr>
@@ -3077,12 +3173,12 @@
       <w:pPr>
         <w:pStyle w:val="TOC-NoNum1"/>
       </w:pPr>
-      <w:bookmarkStart w:id="0" w:name="_Toc520873558"/>
+      <w:bookmarkStart w:id="1" w:name="_Toc521309803"/>
       <w:r>
         <w:lastRenderedPageBreak/>
         <w:t>LIST OF FIGURES</w:t>
       </w:r>
-      <w:bookmarkEnd w:id="0"/>
+      <w:bookmarkEnd w:id="1"/>
     </w:p>
     <w:p>
       <w:pPr>
@@ -3138,22 +3234,22 @@
       <w:pPr>
         <w:pStyle w:val="Heading1"/>
       </w:pPr>
-      <w:bookmarkStart w:id="1" w:name="_Toc520873559"/>
+      <w:bookmarkStart w:id="2" w:name="_Toc521309804"/>
       <w:r>
         <w:lastRenderedPageBreak/>
         <w:t>Introduction</w:t>
       </w:r>
-      <w:bookmarkEnd w:id="1"/>
+      <w:bookmarkEnd w:id="2"/>
     </w:p>
     <w:p>
       <w:pPr>
         <w:pStyle w:val="Heading2"/>
       </w:pPr>
-      <w:bookmarkStart w:id="2" w:name="_Toc520873560"/>
+      <w:bookmarkStart w:id="3" w:name="_Toc521309805"/>
       <w:r>
         <w:t>Statement of Purpose</w:t>
       </w:r>
-      <w:bookmarkEnd w:id="2"/>
+      <w:bookmarkEnd w:id="3"/>
     </w:p>
     <w:p>
       <w:r>
@@ -3210,11 +3306,11 @@
       <w:pPr>
         <w:pStyle w:val="Heading2"/>
       </w:pPr>
-      <w:bookmarkStart w:id="3" w:name="_Toc520873561"/>
+      <w:bookmarkStart w:id="4" w:name="_Toc521309806"/>
       <w:r>
         <w:t>Description of System</w:t>
       </w:r>
-      <w:bookmarkEnd w:id="3"/>
+      <w:bookmarkEnd w:id="4"/>
     </w:p>
     <w:p>
       <w:r>
@@ -3265,11 +3361,11 @@
       <w:pPr>
         <w:pStyle w:val="Heading2"/>
       </w:pPr>
-      <w:bookmarkStart w:id="4" w:name="_Toc520873562"/>
+      <w:bookmarkStart w:id="5" w:name="_Toc521309807"/>
       <w:r>
         <w:t>Scope of Thesis Project</w:t>
       </w:r>
-      <w:bookmarkEnd w:id="4"/>
+      <w:bookmarkEnd w:id="5"/>
     </w:p>
     <w:p>
       <w:r>
@@ -3296,7 +3392,7 @@
         <w:t>.</w:t>
       </w:r>
       <w:r>
-        <w:commentReference w:id="5"/>
+        <w:commentReference w:id="6"/>
       </w:r>
     </w:p>
     <w:p/>
@@ -3323,24 +3419,24 @@
       <w:pPr>
         <w:pStyle w:val="Heading1"/>
       </w:pPr>
-      <w:bookmarkStart w:id="6" w:name="_Toc520873563"/>
+      <w:bookmarkStart w:id="7" w:name="_Toc521309808"/>
       <w:r>
         <w:lastRenderedPageBreak/>
         <w:t>Background</w:t>
       </w:r>
-      <w:bookmarkEnd w:id="6"/>
+      <w:bookmarkEnd w:id="7"/>
     </w:p>
     <w:p>
       <w:pPr>
         <w:pStyle w:val="Heading2"/>
       </w:pPr>
-      <w:bookmarkStart w:id="7" w:name="_Ref484006465"/>
-      <w:bookmarkStart w:id="8" w:name="_Toc520873564"/>
+      <w:bookmarkStart w:id="8" w:name="_Ref484006465"/>
+      <w:bookmarkStart w:id="9" w:name="_Toc521309809"/>
       <w:r>
         <w:t>State of the Art</w:t>
       </w:r>
-      <w:bookmarkEnd w:id="7"/>
       <w:bookmarkEnd w:id="8"/>
+      <w:bookmarkEnd w:id="9"/>
     </w:p>
     <w:p>
       <w:r>
@@ -3355,7 +3451,7 @@
       <w:r>
         <w:t xml:space="preserve"> </w:t>
       </w:r>
-      <w:commentRangeStart w:id="9"/>
+      <w:commentRangeStart w:id="10"/>
       <w:r>
         <w:t>(Insert alt-</w:t>
       </w:r>
@@ -3367,12 +3463,12 @@
       <w:r>
         <w:t xml:space="preserve"> reference image)</w:t>
       </w:r>
-      <w:commentRangeEnd w:id="9"/>
+      <w:commentRangeEnd w:id="10"/>
       <w:r>
         <w:rPr>
           <w:rStyle w:val="CommentReference"/>
         </w:rPr>
-        <w:commentReference w:id="9"/>
+        <w:commentReference w:id="10"/>
       </w:r>
     </w:p>
     <w:p>
@@ -3407,7 +3503,7 @@
         <w:rPr>
           <w:shd w:val="clear" w:color="auto" w:fill="FFFFFF"/>
         </w:rPr>
-        <w:commentReference w:id="10"/>
+        <w:commentReference w:id="11"/>
       </w:r>
       <w:r>
         <w:rPr>
@@ -3457,7 +3553,7 @@
       <w:r>
         <w:t xml:space="preserve">The most basic mount, referred to as </w:t>
       </w:r>
-      <w:commentRangeStart w:id="11"/>
+      <w:commentRangeStart w:id="12"/>
       <w:r>
         <w:t xml:space="preserve">an </w:t>
       </w:r>
@@ -3480,12 +3576,12 @@
       <w:r>
         <w:t xml:space="preserve">azimuth angle. On top of that, is </w:t>
       </w:r>
-      <w:commentRangeEnd w:id="11"/>
+      <w:commentRangeEnd w:id="12"/>
       <w:r>
         <w:rPr>
           <w:rStyle w:val="CommentReference"/>
         </w:rPr>
-        <w:commentReference w:id="11"/>
+        <w:commentReference w:id="12"/>
       </w:r>
       <w:r>
         <w:t xml:space="preserve">a second actuator which controls the altitude </w:t>
@@ -3519,16 +3615,16 @@
       <w:r>
         <w:t xml:space="preserve">The </w:t>
       </w:r>
-      <w:commentRangeStart w:id="12"/>
+      <w:commentRangeStart w:id="13"/>
       <w:r>
         <w:t xml:space="preserve">equatorial mount is </w:t>
       </w:r>
-      <w:commentRangeEnd w:id="12"/>
+      <w:commentRangeEnd w:id="13"/>
       <w:r>
         <w:rPr>
           <w:rStyle w:val="CommentReference"/>
         </w:rPr>
-        <w:commentReference w:id="12"/>
+        <w:commentReference w:id="13"/>
       </w:r>
       <w:r>
         <w:t>an example of one which controls the image rotation. Instead of having an actuator which controls the angle, a mechanism allows the whole telescope to tilt to match the Earth’s rotational axis which causes the image rotation to remain constant. This unfortunately creates complicated load paths and often necessitates large counterweight systems.</w:t>
@@ -3961,14 +4057,27 @@
       <w:r>
         <w:t xml:space="preserve">Figure </w:t>
       </w:r>
-      <w:fldSimple w:instr=" SEQ Figure \* ARABIC ">
-        <w:r>
-          <w:rPr>
-            <w:noProof/>
-          </w:rPr>
-          <w:t>1</w:t>
-        </w:r>
-      </w:fldSimple>
+      <w:r>
+        <w:fldChar w:fldCharType="begin"/>
+      </w:r>
+      <w:r>
+        <w:instrText xml:space="preserve"> SEQ Figure \* ARABIC </w:instrText>
+      </w:r>
+      <w:r>
+        <w:fldChar w:fldCharType="separate"/>
+      </w:r>
+      <w:r>
+        <w:rPr>
+          <w:noProof/>
+        </w:rPr>
+        <w:t>1</w:t>
+      </w:r>
+      <w:r>
+        <w:rPr>
+          <w:noProof/>
+        </w:rPr>
+        <w:fldChar w:fldCharType="end"/>
+      </w:r>
       <w:r>
         <w:t xml:space="preserve">: </w:t>
       </w:r>
@@ -4186,22 +4295,35 @@
           <w:rFonts w:eastAsia="Times New Roman" w:cs="Times New Roman"/>
         </w:rPr>
       </w:pPr>
-      <w:bookmarkStart w:id="13" w:name="__RefHeading___Toc486530575"/>
-      <w:bookmarkStart w:id="14" w:name="_Ref483906336"/>
-      <w:bookmarkEnd w:id="13"/>
+      <w:bookmarkStart w:id="14" w:name="__RefHeading___Toc486530575"/>
+      <w:bookmarkStart w:id="15" w:name="_Ref483906336"/>
+      <w:bookmarkEnd w:id="14"/>
       <w:proofErr w:type="gramStart"/>
       <w:r>
         <w:t xml:space="preserve">Figure </w:t>
       </w:r>
-      <w:fldSimple w:instr=" SEQ &quot;Figure&quot; \* ARABIC ">
-        <w:r>
-          <w:rPr>
-            <w:noProof/>
-          </w:rPr>
-          <w:t>2</w:t>
-        </w:r>
-      </w:fldSimple>
-      <w:bookmarkEnd w:id="14"/>
+      <w:r>
+        <w:fldChar w:fldCharType="begin"/>
+      </w:r>
+      <w:r>
+        <w:instrText xml:space="preserve"> SEQ "Figure" \* ARABIC </w:instrText>
+      </w:r>
+      <w:r>
+        <w:fldChar w:fldCharType="separate"/>
+      </w:r>
+      <w:r>
+        <w:rPr>
+          <w:noProof/>
+        </w:rPr>
+        <w:t>2</w:t>
+      </w:r>
+      <w:r>
+        <w:rPr>
+          <w:noProof/>
+        </w:rPr>
+        <w:fldChar w:fldCharType="end"/>
+      </w:r>
+      <w:bookmarkEnd w:id="15"/>
       <w:r>
         <w:t>.</w:t>
       </w:r>
@@ -4210,7 +4332,7 @@
         <w:t xml:space="preserve"> Placeholder text… Insert content here.</w:t>
       </w:r>
       <w:r>
-        <w:commentReference w:id="15"/>
+        <w:commentReference w:id="16"/>
       </w:r>
     </w:p>
     <w:p>
@@ -4239,22 +4361,22 @@
         <w:pStyle w:val="Heading1"/>
         <w:pageBreakBefore/>
       </w:pPr>
-      <w:bookmarkStart w:id="16" w:name="_Toc520873565"/>
+      <w:bookmarkStart w:id="17" w:name="_Toc521309810"/>
       <w:r>
         <w:lastRenderedPageBreak/>
         <w:t>Theory</w:t>
       </w:r>
-      <w:bookmarkEnd w:id="16"/>
+      <w:bookmarkEnd w:id="17"/>
     </w:p>
     <w:p>
       <w:pPr>
         <w:pStyle w:val="Heading2"/>
       </w:pPr>
-      <w:bookmarkStart w:id="17" w:name="_Toc520873566"/>
+      <w:bookmarkStart w:id="18" w:name="_Toc521309811"/>
       <w:r>
         <w:t>Transformations</w:t>
       </w:r>
-      <w:bookmarkEnd w:id="17"/>
+      <w:bookmarkEnd w:id="18"/>
       <w:r>
         <w:t xml:space="preserve"> </w:t>
       </w:r>
@@ -4275,16 +4397,16 @@
       <w:r>
         <w:t xml:space="preserve">. This </w:t>
       </w:r>
-      <w:commentRangeStart w:id="18"/>
+      <w:commentRangeStart w:id="19"/>
       <w:r>
         <w:t>reference</w:t>
       </w:r>
-      <w:commentRangeEnd w:id="18"/>
+      <w:commentRangeEnd w:id="19"/>
       <w:r>
         <w:rPr>
           <w:rStyle w:val="CommentReference"/>
         </w:rPr>
-        <w:commentReference w:id="18"/>
+        <w:commentReference w:id="19"/>
       </w:r>
       <w:r>
         <w:t xml:space="preserve"> position, called ‘home’, contains complete information of the locations of </w:t>
@@ -4327,16 +4449,16 @@
       <w:r>
         <w:t xml:space="preserve">This requires </w:t>
       </w:r>
-      <w:commentRangeStart w:id="19"/>
+      <w:commentRangeStart w:id="20"/>
       <w:r>
         <w:t xml:space="preserve">three primary rotations </w:t>
       </w:r>
-      <w:commentRangeEnd w:id="19"/>
+      <w:commentRangeEnd w:id="20"/>
       <w:r>
         <w:rPr>
           <w:rStyle w:val="CommentReference"/>
         </w:rPr>
-        <w:commentReference w:id="19"/>
+        <w:commentReference w:id="20"/>
       </w:r>
       <w:r>
         <w:t>which match the altitude, azimuth, an</w:t>
@@ -4353,7 +4475,7 @@
       <w:r>
         <w:t xml:space="preserve">can be combined in a particular order to find a </w:t>
       </w:r>
-      <w:commentRangeStart w:id="20"/>
+      <w:commentRangeStart w:id="21"/>
       <w:r>
         <w:t xml:space="preserve">resultant </w:t>
       </w:r>
@@ -4363,12 +4485,12 @@
       <w:r>
         <w:t>transformation</w:t>
       </w:r>
-      <w:commentRangeEnd w:id="20"/>
+      <w:commentRangeEnd w:id="21"/>
       <w:r>
         <w:rPr>
           <w:rStyle w:val="CommentReference"/>
         </w:rPr>
-        <w:commentReference w:id="20"/>
+        <w:commentReference w:id="21"/>
       </w:r>
       <w:r>
         <w:t xml:space="preserve">. </w:t>
@@ -4376,16 +4498,16 @@
       <w:r>
         <w:t xml:space="preserve">Because the correction rotations are constant angles, this can be simplified </w:t>
       </w:r>
-      <w:commentRangeStart w:id="21"/>
+      <w:commentRangeStart w:id="22"/>
       <w:r>
         <w:t>to</w:t>
       </w:r>
-      <w:commentRangeEnd w:id="21"/>
+      <w:commentRangeEnd w:id="22"/>
       <w:r>
         <w:rPr>
           <w:rStyle w:val="CommentReference"/>
         </w:rPr>
-        <w:commentReference w:id="21"/>
+        <w:commentReference w:id="22"/>
       </w:r>
       <w:r>
         <w:t>:</w:t>
@@ -4401,11 +4523,11 @@
       <w:r>
         <w:t xml:space="preserve"> distance </w:t>
       </w:r>
-      <w:commentRangeStart w:id="22"/>
+      <w:commentRangeStart w:id="23"/>
       <w:r>
         <w:t xml:space="preserve">formula </w:t>
       </w:r>
-      <w:commentRangeEnd w:id="22"/>
+      <w:commentRangeEnd w:id="23"/>
       <w:r>
         <w:t xml:space="preserve">is applied </w:t>
       </w:r>
@@ -4413,7 +4535,7 @@
         <w:rPr>
           <w:rStyle w:val="CommentReference"/>
         </w:rPr>
-        <w:commentReference w:id="22"/>
+        <w:commentReference w:id="23"/>
       </w:r>
       <w:r>
         <w:t xml:space="preserve">between this location and the stationary base of the actuator </w:t>
@@ -4430,7 +4552,7 @@
       <w:pPr>
         <w:pStyle w:val="Heading2"/>
       </w:pPr>
-      <w:bookmarkStart w:id="23" w:name="_Toc520873567"/>
+      <w:bookmarkStart w:id="24" w:name="_Toc521309812"/>
       <w:r>
         <w:lastRenderedPageBreak/>
         <w:t xml:space="preserve">Angular </w:t>
@@ -4441,7 +4563,7 @@
       <w:r>
         <w:t>ies</w:t>
       </w:r>
-      <w:bookmarkEnd w:id="23"/>
+      <w:bookmarkEnd w:id="24"/>
     </w:p>
     <w:p>
       <w:r>
@@ -4947,7 +5069,7 @@
                 <w:rPr>
                   <w:rStyle w:val="CommentReference"/>
                 </w:rPr>
-                <w:commentReference w:id="24"/>
+                <w:commentReference w:id="25"/>
               </m:r>
               <m:r>
                 <w:rPr>
@@ -5012,7 +5134,7 @@
       <w:pPr>
         <w:pStyle w:val="Heading2"/>
       </w:pPr>
-      <w:bookmarkStart w:id="25" w:name="_Toc520873568"/>
+      <w:bookmarkStart w:id="26" w:name="_Toc521309813"/>
       <w:r>
         <w:t xml:space="preserve">L6470 </w:t>
       </w:r>
@@ -5022,7 +5144,7 @@
       <w:r>
         <w:t>Drivers</w:t>
       </w:r>
-      <w:bookmarkEnd w:id="25"/>
+      <w:bookmarkEnd w:id="26"/>
     </w:p>
     <w:p>
       <w:r>
@@ -5107,57 +5229,151 @@
         <w:pStyle w:val="Heading1"/>
         <w:pageBreakBefore/>
       </w:pPr>
-      <w:bookmarkStart w:id="26" w:name="_Toc520873569"/>
+      <w:bookmarkStart w:id="27" w:name="_Toc521309814"/>
       <w:r>
         <w:lastRenderedPageBreak/>
         <w:t>Design</w:t>
       </w:r>
-      <w:bookmarkEnd w:id="26"/>
-    </w:p>
-    <w:p/>
+      <w:bookmarkEnd w:id="27"/>
+    </w:p>
     <w:p>
       <w:pPr>
         <w:pStyle w:val="Heading2"/>
       </w:pPr>
-      <w:bookmarkStart w:id="27" w:name="_Toc520873570"/>
-      <w:commentRangeStart w:id="28"/>
-      <w:r>
-        <w:t>Primary Issues of Previous System</w:t>
-      </w:r>
-      <w:commentRangeEnd w:id="28"/>
-      <w:r>
-        <w:rPr>
-          <w:rStyle w:val="CommentReference"/>
-          <w:rFonts w:eastAsia="Calibri"/>
-          <w:b w:val="0"/>
-        </w:rPr>
-        <w:commentReference w:id="28"/>
-      </w:r>
-      <w:bookmarkEnd w:id="27"/>
-    </w:p>
-    <w:p>
-      <w:r>
-        <w:t>Manufacturing</w:t>
-      </w:r>
-    </w:p>
-    <w:p>
-      <w:r>
-        <w:t>Price</w:t>
-      </w:r>
-    </w:p>
-    <w:p>
-      <w:r>
-        <w:t>Custom electronics</w:t>
-      </w:r>
-    </w:p>
-    <w:p/>
+      <w:bookmarkStart w:id="28" w:name="_Toc521309815"/>
+      <w:r>
+        <w:t>State of Previous System</w:t>
+      </w:r>
+      <w:bookmarkEnd w:id="28"/>
+    </w:p>
+    <w:p>
+      <w:r>
+        <w:t xml:space="preserve">The system as received from Mr. </w:t>
+      </w:r>
+      <w:proofErr w:type="spellStart"/>
+      <w:r>
+        <w:t>Gudgel</w:t>
+      </w:r>
+      <w:proofErr w:type="spellEnd"/>
+      <w:r>
+        <w:t xml:space="preserve"> was a solid proof of concept with a few design choices that were not optimal for this continuation of the project.</w:t>
+      </w:r>
+    </w:p>
+    <w:p>
+      <w:pPr>
+        <w:pStyle w:val="Heading3"/>
+      </w:pPr>
+      <w:r>
+        <w:t>Linear Actuators</w:t>
+      </w:r>
+    </w:p>
+    <w:p>
+      <w:r>
+        <w:t xml:space="preserve"> The linear actuators for the system received were made up of several parts. Linear movement is generated with an Acme threaded rod rigidly mounted to the output shaft of a DC motor with gearbox. A nut can move along the threaded rod. </w:t>
+      </w:r>
+    </w:p>
+    <w:p>
+      <w:pPr>
+        <w:pStyle w:val="Heading3"/>
+      </w:pPr>
+      <w:r>
+        <w:t>Ground-to-Actuator R</w:t>
+      </w:r>
+      <w:r>
+        <w:t>otator A</w:t>
+      </w:r>
+      <w:r>
+        <w:t>ssembly</w:t>
+      </w:r>
+    </w:p>
+    <w:p>
+      <w:r>
+        <w:t>The Ground-</w:t>
+      </w:r>
+      <w:r>
+        <w:t>to</w:t>
+      </w:r>
+      <w:r>
+        <w:t>-A</w:t>
+      </w:r>
+      <w:r>
+        <w:t xml:space="preserve">ctuator </w:t>
+      </w:r>
+      <w:r>
+        <w:t>B</w:t>
+      </w:r>
+      <w:r>
+        <w:t xml:space="preserve">ase </w:t>
+      </w:r>
+      <w:r>
+        <w:t>R</w:t>
+      </w:r>
+      <w:r>
+        <w:t xml:space="preserve">otator assembly is the connection between the base plate and the motor. It constrains the motion such that the motor can drive the threaded rod without the motor body spinning. </w:t>
+      </w:r>
+      <w:r>
+        <w:t>A possible singularity position exists if the motor output shaft is in a vertical position. The system provided prevents this position from being reached</w:t>
+      </w:r>
+      <w:r>
+        <w:t>.</w:t>
+      </w:r>
+    </w:p>
+    <w:p>
+      <w:pPr>
+        <w:pStyle w:val="Heading3"/>
+      </w:pPr>
+      <w:r>
+        <w:t xml:space="preserve">Actuator-to-Telescope Rotator </w:t>
+      </w:r>
+      <w:r>
+        <w:t>A</w:t>
+      </w:r>
+      <w:r>
+        <w:t>ssembly</w:t>
+      </w:r>
+    </w:p>
+    <w:p>
+      <w:r>
+        <w:t>The Actuator-to-Telescope Rotator assembly connects the nut which moves on the linear actuator and the rigid body of the telescope. This assembly prevents the nut from spinning freely and thus causes it to travel as the threaded rod spins.</w:t>
+      </w:r>
+    </w:p>
+    <w:p>
+      <w:pPr>
+        <w:pStyle w:val="Heading3"/>
+      </w:pPr>
+      <w:r>
+        <w:lastRenderedPageBreak/>
+        <w:t>Telescope Rotator Assembly</w:t>
+      </w:r>
+    </w:p>
+    <w:p>
+      <w:r>
+        <w:t>The Telescope Rotator assembly is the stationary about which the telescope rotates. This joint is the origin for all transformation calculations. It is built from a ball joint rod end, which allows for rotations, a shaft, and several simple machined parts.</w:t>
+      </w:r>
+    </w:p>
+    <w:p>
+      <w:pPr>
+        <w:pStyle w:val="Heading3"/>
+      </w:pPr>
+      <w:r>
+        <w:t>Electronics</w:t>
+      </w:r>
+    </w:p>
+    <w:p>
+      <w:r>
+        <w:t>The electronics provided included several custom made board and user interface. (ADD MORE INFO ON THE ELECTRONICS)</w:t>
+      </w:r>
+    </w:p>
     <w:p>
       <w:pPr>
         <w:pStyle w:val="Heading2"/>
       </w:pPr>
-      <w:bookmarkStart w:id="29" w:name="_Toc520873571"/>
-      <w:r>
-        <w:t>Hardware Modifications</w:t>
+      <w:bookmarkStart w:id="29" w:name="_Toc521309816"/>
+      <w:r>
+        <w:t xml:space="preserve">Hardware </w:t>
+      </w:r>
+      <w:r>
+        <w:t>Design</w:t>
       </w:r>
       <w:bookmarkEnd w:id="29"/>
     </w:p>
@@ -5368,7 +5584,7 @@
       <w:pPr>
         <w:pStyle w:val="Heading2"/>
       </w:pPr>
-      <w:bookmarkStart w:id="34" w:name="_Toc520873572"/>
+      <w:bookmarkStart w:id="34" w:name="_Toc521309817"/>
       <w:r>
         <w:t>Electrical Modifications</w:t>
       </w:r>
@@ -5408,7 +5624,7 @@
       <w:pPr>
         <w:pStyle w:val="Heading2"/>
       </w:pPr>
-      <w:bookmarkStart w:id="35" w:name="_Toc520873573"/>
+      <w:bookmarkStart w:id="35" w:name="_Toc521309818"/>
       <w:r>
         <w:t>Software Modifications</w:t>
       </w:r>
@@ -5446,7 +5662,7 @@
         <w:pStyle w:val="Heading1"/>
         <w:pageBreakBefore/>
       </w:pPr>
-      <w:bookmarkStart w:id="37" w:name="_Toc520873574"/>
+      <w:bookmarkStart w:id="37" w:name="_Toc521309819"/>
       <w:r>
         <w:lastRenderedPageBreak/>
         <w:t>Testing and Verification</w:t>
@@ -5457,14 +5673,14 @@
       <w:pPr>
         <w:pStyle w:val="Heading2"/>
       </w:pPr>
-      <w:bookmarkStart w:id="38" w:name="_Toc520873575"/>
+      <w:bookmarkStart w:id="38" w:name="_Toc521309820"/>
       <w:r>
         <w:t>Testing</w:t>
       </w:r>
+      <w:r>
+        <w:t xml:space="preserve"> Set Up</w:t>
+      </w:r>
       <w:bookmarkEnd w:id="38"/>
-      <w:r>
-        <w:t xml:space="preserve"> Set Up</w:t>
-      </w:r>
     </w:p>
     <w:p>
       <w:r>
@@ -5487,10 +5703,12 @@
       <w:pPr>
         <w:pStyle w:val="Heading2"/>
       </w:pPr>
+      <w:bookmarkStart w:id="39" w:name="_Toc521309821"/>
       <w:r>
         <w:lastRenderedPageBreak/>
         <w:t>Test Descriptions</w:t>
       </w:r>
+      <w:bookmarkEnd w:id="39"/>
     </w:p>
     <w:p>
       <w:pPr>
@@ -5523,14 +5741,9 @@
       </w:r>
       <w:proofErr w:type="gramEnd"/>
       <w:r>
-        <w:t xml:space="preserve">, then the two lasers are marked on the wall this will be the reference angle. Without moving the telescope base, it is commanded to another position with the same altitude and azimuth but different image rotation. The lasers are again marked on the wall. These sets of points are connected to create two lines which should be at the commanded image rotation angles </w:t>
-      </w:r>
-      <w:bookmarkStart w:id="39" w:name="_GoBack"/>
-      <w:r>
-        <w:t>relative to the horizontal. A photograph of these lines is then taken to be analyzed.</w:t>
-      </w:r>
-    </w:p>
-    <w:bookmarkEnd w:id="39"/>
+        <w:t>, then the two lasers are marked on the wall this will be the reference angle. Without moving the telescope base, it is commanded to another position with the same altitude and azimuth but different image rotation. The lasers are again marked on the wall. These sets of points are connected to create two lines which should be at the commanded image rotation angles relative to the horizontal. A photograph of these lines is then taken to be analyzed.</w:t>
+      </w:r>
+    </w:p>
     <w:p>
       <w:r>
         <w:t xml:space="preserve">Using </w:t>
@@ -5613,7 +5826,7 @@
       <w:pPr>
         <w:pStyle w:val="Heading2"/>
       </w:pPr>
-      <w:bookmarkStart w:id="40" w:name="_Toc520873576"/>
+      <w:bookmarkStart w:id="40" w:name="_Toc521309822"/>
       <w:r>
         <w:t>Future Refinement</w:t>
       </w:r>
@@ -5652,7 +5865,7 @@
       <w:pPr>
         <w:pStyle w:val="Heading2"/>
       </w:pPr>
-      <w:bookmarkStart w:id="43" w:name="_Toc520873577"/>
+      <w:bookmarkStart w:id="43" w:name="_Toc521309823"/>
       <w:r>
         <w:t>Summary</w:t>
       </w:r>
@@ -5673,7 +5886,7 @@
         <w:br w:type="page"/>
       </w:r>
     </w:p>
-    <w:bookmarkStart w:id="44" w:name="_Toc520873578" w:displacedByCustomXml="next"/>
+    <w:bookmarkStart w:id="44" w:name="_Toc521309824" w:displacedByCustomXml="next"/>
     <w:sdt>
       <w:sdtPr>
         <w:rPr>
@@ -5750,6 +5963,103 @@
                 <w:ind w:left="720" w:hanging="720"/>
                 <w:rPr>
                   <w:noProof/>
+                  <w:lang w:val="de-DE"/>
+                </w:rPr>
+              </w:pPr>
+              <w:r>
+                <w:rPr>
+                  <w:noProof/>
+                </w:rPr>
+                <w:t xml:space="preserve">Chini, R. (2000). The Hexapod Telescope - A Never-ending Story. </w:t>
+              </w:r>
+              <w:r>
+                <w:rPr>
+                  <w:i/>
+                  <w:iCs/>
+                  <w:noProof/>
+                  <w:lang w:val="de-DE"/>
+                </w:rPr>
+                <w:t>Astronomische Gesellschaft: Reviews in Modern Astronomy</w:t>
+              </w:r>
+              <w:r>
+                <w:rPr>
+                  <w:noProof/>
+                  <w:lang w:val="de-DE"/>
+                </w:rPr>
+                <w:t>, 257-268.</w:t>
+              </w:r>
+            </w:p>
+            <w:p>
+              <w:pPr>
+                <w:pStyle w:val="Bibliography"/>
+                <w:ind w:left="720" w:hanging="720"/>
+                <w:rPr>
+                  <w:noProof/>
+                </w:rPr>
+              </w:pPr>
+              <w:r>
+                <w:rPr>
+                  <w:noProof/>
+                  <w:lang w:val="de-DE"/>
+                </w:rPr>
+                <w:t xml:space="preserve">Koch, P. M., Kesteven, M., Nishioka, H., Jiang, H., Lin, K.-Y., Umetsu, K., et al. </w:t>
+              </w:r>
+              <w:r>
+                <w:rPr>
+                  <w:noProof/>
+                </w:rPr>
+                <w:t xml:space="preserve">(2009, April 1). The AMiBA Hexapod Telescope Mount. </w:t>
+              </w:r>
+              <w:r>
+                <w:rPr>
+                  <w:i/>
+                  <w:iCs/>
+                  <w:noProof/>
+                </w:rPr>
+                <w:t>The Astrophysical Journal</w:t>
+              </w:r>
+              <w:r>
+                <w:rPr>
+                  <w:noProof/>
+                </w:rPr>
+                <w:t>, 1670-1684.</w:t>
+              </w:r>
+            </w:p>
+            <w:p>
+              <w:pPr>
+                <w:pStyle w:val="Bibliography"/>
+                <w:ind w:left="720" w:hanging="720"/>
+                <w:rPr>
+                  <w:noProof/>
+                </w:rPr>
+              </w:pPr>
+              <w:r>
+                <w:rPr>
+                  <w:noProof/>
+                </w:rPr>
+                <w:t xml:space="preserve">Stewart, D. (1965). A PlatformwithSix Degrees of Freedom. </w:t>
+              </w:r>
+              <w:r>
+                <w:rPr>
+                  <w:i/>
+                  <w:iCs/>
+                  <w:noProof/>
+                </w:rPr>
+                <w:t>Proceedings of The Institution of Mechanical Engineers</w:t>
+              </w:r>
+              <w:r>
+                <w:rPr>
+                  <w:noProof/>
+                </w:rPr>
+                <w:t>, 371-386.</w:t>
+              </w:r>
+            </w:p>
+            <w:p>
+              <w:pPr>
+                <w:pStyle w:val="Bibliography"/>
+                <w:ind w:left="720" w:hanging="720"/>
+                <w:rPr>
+                  <w:noProof/>
                 </w:rPr>
               </w:pPr>
               <w:r>
@@ -5850,7 +6160,7 @@
       <w:pPr>
         <w:pStyle w:val="TOC-NoNum1"/>
       </w:pPr>
-      <w:bookmarkStart w:id="45" w:name="_Toc520873579"/>
+      <w:bookmarkStart w:id="45" w:name="_Toc521309825"/>
       <w:r>
         <w:lastRenderedPageBreak/>
         <w:t>Appendix A –</w:t>
@@ -6001,7 +6311,7 @@
       <w:pPr>
         <w:pStyle w:val="TOC-NoNum1"/>
       </w:pPr>
-      <w:bookmarkStart w:id="46" w:name="_Toc520873580"/>
+      <w:bookmarkStart w:id="46" w:name="_Toc521309826"/>
       <w:r>
         <w:t>Appendix B –</w:t>
       </w:r>
@@ -6026,7 +6336,7 @@
 
 <file path=word/comments.xml><?xml version="1.0" encoding="utf-8"?>
 <w:comments xmlns:wpc="http://schemas.microsoft.com/office/word/2010/wordprocessingCanvas" xmlns:mc="http://schemas.openxmlformats.org/markup-compatibility/2006" xmlns:o="urn:schemas-microsoft-com:office:office" xmlns:r="http://schemas.openxmlformats.org/officeDocument/2006/relationships" xmlns:m="http://schemas.openxmlformats.org/officeDocument/2006/math" xmlns:v="urn:schemas-microsoft-com:vml" xmlns:wp14="http://schemas.microsoft.com/office/word/2010/wordprocessingDrawing" xmlns:wp="http://schemas.openxmlformats.org/drawingml/2006/wordprocessingDrawing" xmlns:w10="urn:schemas-microsoft-com:office:word" xmlns:w="http://schemas.openxmlformats.org/wordprocessingml/2006/main" xmlns:w14="http://schemas.microsoft.com/office/word/2010/wordml" xmlns:wpg="http://schemas.microsoft.com/office/word/2010/wordprocessingGroup" xmlns:wpi="http://schemas.microsoft.com/office/word/2010/wordprocessingInk" xmlns:wne="http://schemas.microsoft.com/office/word/2006/wordml" xmlns:wps="http://schemas.microsoft.com/office/word/2010/wordprocessingShape" mc:Ignorable="w14 wp14">
-  <w:comment w:id="5" w:author="Unknown Author" w:date="2017-07-11T09:06:00Z" w:initials="">
+  <w:comment w:id="6" w:author="Unknown Author" w:date="2017-07-11T09:06:00Z" w:initials="">
     <w:p>
       <w:pPr>
         <w:overflowPunct w:val="0"/>
@@ -6052,7 +6362,7 @@
       </w:r>
     </w:p>
   </w:comment>
-  <w:comment w:id="9" w:author="Sam Artho-Bentz" w:date="2017-09-11T16:19:00Z" w:initials="SA">
+  <w:comment w:id="10" w:author="Sam Artho-Bentz" w:date="2017-09-11T16:19:00Z" w:initials="SA">
     <w:p>
       <w:pPr>
         <w:pStyle w:val="CommentText"/>
@@ -6098,7 +6408,7 @@
       </w:pPr>
     </w:p>
   </w:comment>
-  <w:comment w:id="10" w:author="Unknown Author" w:date="2017-09-11T16:56:00Z" w:initials="">
+  <w:comment w:id="11" w:author="Unknown Author" w:date="2017-09-11T16:56:00Z" w:initials="">
     <w:p>
       <w:pPr>
         <w:overflowPunct w:val="0"/>
@@ -6184,7 +6494,7 @@
       </w:r>
     </w:p>
   </w:comment>
-  <w:comment w:id="11" w:author="Sam Artho-Bentz" w:date="2017-09-11T16:42:00Z" w:initials="SA">
+  <w:comment w:id="12" w:author="Sam Artho-Bentz" w:date="2017-09-11T16:42:00Z" w:initials="SA">
     <w:p>
       <w:pPr>
         <w:pStyle w:val="CommentText"/>
@@ -6208,7 +6518,7 @@
       </w:r>
     </w:p>
   </w:comment>
-  <w:comment w:id="12" w:author="Sam Artho-Bentz" w:date="2017-09-11T16:46:00Z" w:initials="SA">
+  <w:comment w:id="13" w:author="Sam Artho-Bentz" w:date="2017-09-11T16:46:00Z" w:initials="SA">
     <w:p>
       <w:pPr>
         <w:pStyle w:val="CommentText"/>
@@ -6224,7 +6534,7 @@
       </w:r>
     </w:p>
   </w:comment>
-  <w:comment w:id="15" w:author="Unknown Author" w:date="2017-07-11T09:15:00Z" w:initials="">
+  <w:comment w:id="16" w:author="Unknown Author" w:date="2017-07-11T09:15:00Z" w:initials="">
     <w:p>
       <w:pPr>
         <w:overflowPunct w:val="0"/>
@@ -6250,7 +6560,7 @@
       </w:r>
     </w:p>
   </w:comment>
-  <w:comment w:id="18" w:author="Sam Artho-Bentz" w:date="2017-07-25T20:46:00Z" w:initials="SA">
+  <w:comment w:id="19" w:author="Sam Artho-Bentz" w:date="2017-07-25T20:46:00Z" w:initials="SA">
     <w:p>
       <w:pPr>
         <w:pStyle w:val="CommentText"/>
@@ -6266,7 +6576,7 @@
       </w:r>
     </w:p>
   </w:comment>
-  <w:comment w:id="19" w:author="Sam Artho-Bentz" w:date="2017-07-25T20:47:00Z" w:initials="SA">
+  <w:comment w:id="20" w:author="Sam Artho-Bentz" w:date="2017-07-25T20:47:00Z" w:initials="SA">
     <w:p>
       <w:pPr>
         <w:pStyle w:val="CommentText"/>
@@ -6282,7 +6592,7 @@
       </w:r>
     </w:p>
   </w:comment>
-  <w:comment w:id="20" w:author="Sam Artho-Bentz" w:date="2017-07-25T20:48:00Z" w:initials="SA">
+  <w:comment w:id="21" w:author="Sam Artho-Bentz" w:date="2017-07-25T20:48:00Z" w:initials="SA">
     <w:p>
       <w:pPr>
         <w:pStyle w:val="CommentText"/>
@@ -6298,7 +6608,7 @@
       </w:r>
     </w:p>
   </w:comment>
-  <w:comment w:id="21" w:author="Sam Artho-Bentz" w:date="2017-07-25T20:50:00Z" w:initials="SA">
+  <w:comment w:id="22" w:author="Sam Artho-Bentz" w:date="2017-07-25T20:50:00Z" w:initials="SA">
     <w:p>
       <w:pPr>
         <w:pStyle w:val="CommentText"/>
@@ -6314,7 +6624,7 @@
       </w:r>
     </w:p>
   </w:comment>
-  <w:comment w:id="22" w:author="Sam Artho-Bentz" w:date="2017-07-25T20:58:00Z" w:initials="SA">
+  <w:comment w:id="23" w:author="Sam Artho-Bentz" w:date="2017-07-25T20:58:00Z" w:initials="SA">
     <w:p>
       <w:pPr>
         <w:pStyle w:val="CommentText"/>
@@ -6335,7 +6645,7 @@
       </w:r>
     </w:p>
   </w:comment>
-  <w:comment w:id="24" w:author="Sam Artho-Bentz" w:date="2017-08-04T14:25:00Z" w:initials="SA">
+  <w:comment w:id="25" w:author="Sam Artho-Bentz" w:date="2017-08-04T14:25:00Z" w:initials="SA">
     <w:p>
       <w:pPr>
         <w:pStyle w:val="CommentText"/>
@@ -6348,22 +6658,6 @@
       </w:r>
       <w:r>
         <w:t>Figure out how I want to refer to stuff in this eqn. Develop consistent notation for it.</w:t>
-      </w:r>
-    </w:p>
-  </w:comment>
-  <w:comment w:id="28" w:author="Sam Artho-Bentz" w:date="2017-08-04T14:40:00Z" w:initials="SA">
-    <w:p>
-      <w:pPr>
-        <w:pStyle w:val="CommentText"/>
-      </w:pPr>
-      <w:r>
-        <w:rPr>
-          <w:rStyle w:val="CommentReference"/>
-        </w:rPr>
-        <w:annotationRef/>
-      </w:r>
-      <w:r>
-        <w:t xml:space="preserve">How do I word this while being respectful of the amazing work Garrett did? </w:t>
       </w:r>
     </w:p>
   </w:comment>
@@ -6764,7 +7058,7 @@
       <w:rPr>
         <w:noProof/>
       </w:rPr>
-      <w:t>9</w:t>
+      <w:t>8</w:t>
     </w:r>
     <w:r>
       <w:fldChar w:fldCharType="end"/>
@@ -6816,7 +7110,7 @@
       <w:rPr>
         <w:noProof/>
       </w:rPr>
-      <w:t>13</w:t>
+      <w:t>10</w:t>
     </w:r>
     <w:r>
       <w:fldChar w:fldCharType="end"/>
@@ -10856,7 +11150,7 @@
 </file>
 
 <file path=customXml/itemProps1.xml><?xml version="1.0" encoding="utf-8"?>
-<ds:datastoreItem xmlns:ds="http://schemas.openxmlformats.org/officeDocument/2006/customXml" ds:itemID="{9DC07A2A-D743-4B7F-84FC-A646ACBD5BD7}">
+<ds:datastoreItem xmlns:ds="http://schemas.openxmlformats.org/officeDocument/2006/customXml" ds:itemID="{4CDEB7B2-F352-4997-AF43-6CC29A997766}">
   <ds:schemaRefs>
     <ds:schemaRef ds:uri="http://schemas.openxmlformats.org/officeDocument/2006/bibliography"/>
   </ds:schemaRefs>

</xml_diff>

<commit_message>
Hardware upgrade and repair
</commit_message>
<xml_diff>
--- a/Main Paper.docx
+++ b/Main Paper.docx
@@ -105,6 +105,8 @@
       <w:pPr>
         <w:pStyle w:val="Subtitle"/>
       </w:pPr>
+      <w:bookmarkStart w:id="0" w:name="_GoBack"/>
+      <w:bookmarkEnd w:id="0"/>
     </w:p>
     <w:p>
       <w:pPr>
@@ -918,13 +920,11 @@
       <w:pPr>
         <w:pStyle w:val="Title"/>
       </w:pPr>
-      <w:bookmarkStart w:id="0" w:name="_GoBack"/>
       <w:r>
         <w:lastRenderedPageBreak/>
         <w:t>Table of contents</w:t>
       </w:r>
     </w:p>
-    <w:bookmarkEnd w:id="0"/>
     <w:p>
       <w:pPr>
         <w:pStyle w:val="TOC1"/>
@@ -948,7 +948,7 @@
       <w:r>
         <w:fldChar w:fldCharType="separate"/>
       </w:r>
-      <w:hyperlink w:anchor="_Toc521309803" w:history="1">
+      <w:hyperlink w:anchor="_Toc521385402" w:history="1">
         <w:r>
           <w:rPr>
             <w:rStyle w:val="Hyperlink"/>
@@ -975,7 +975,7 @@
             <w:noProof/>
             <w:webHidden/>
           </w:rPr>
-          <w:instrText xml:space="preserve"> PAGEREF _Toc521309803 \h </w:instrText>
+          <w:instrText xml:space="preserve"> PAGEREF _Toc521385402 \h </w:instrText>
         </w:r>
         <w:r>
           <w:rPr>
@@ -1023,7 +1023,7 @@
           <w:lang w:eastAsia="ja-JP"/>
         </w:rPr>
       </w:pPr>
-      <w:hyperlink w:anchor="_Toc521309804" w:history="1">
+      <w:hyperlink w:anchor="_Toc521385403" w:history="1">
         <w:r>
           <w:rPr>
             <w:rStyle w:val="Hyperlink"/>
@@ -1070,7 +1070,7 @@
             <w:noProof/>
             <w:webHidden/>
           </w:rPr>
-          <w:instrText xml:space="preserve"> PAGEREF _Toc521309804 \h </w:instrText>
+          <w:instrText xml:space="preserve"> PAGEREF _Toc521385403 \h </w:instrText>
         </w:r>
         <w:r>
           <w:rPr>
@@ -1118,7 +1118,7 @@
           <w:lang w:eastAsia="ja-JP"/>
         </w:rPr>
       </w:pPr>
-      <w:hyperlink w:anchor="_Toc521309805" w:history="1">
+      <w:hyperlink w:anchor="_Toc521385404" w:history="1">
         <w:r>
           <w:rPr>
             <w:rStyle w:val="Hyperlink"/>
@@ -1164,7 +1164,7 @@
             <w:noProof/>
             <w:webHidden/>
           </w:rPr>
-          <w:instrText xml:space="preserve"> PAGEREF _Toc521309805 \h </w:instrText>
+          <w:instrText xml:space="preserve"> PAGEREF _Toc521385404 \h </w:instrText>
         </w:r>
         <w:r>
           <w:rPr>
@@ -1212,7 +1212,7 @@
           <w:lang w:eastAsia="ja-JP"/>
         </w:rPr>
       </w:pPr>
-      <w:hyperlink w:anchor="_Toc521309806" w:history="1">
+      <w:hyperlink w:anchor="_Toc521385405" w:history="1">
         <w:r>
           <w:rPr>
             <w:rStyle w:val="Hyperlink"/>
@@ -1258,7 +1258,7 @@
             <w:noProof/>
             <w:webHidden/>
           </w:rPr>
-          <w:instrText xml:space="preserve"> PAGEREF _Toc521309806 \h </w:instrText>
+          <w:instrText xml:space="preserve"> PAGEREF _Toc521385405 \h </w:instrText>
         </w:r>
         <w:r>
           <w:rPr>
@@ -1306,7 +1306,7 @@
           <w:lang w:eastAsia="ja-JP"/>
         </w:rPr>
       </w:pPr>
-      <w:hyperlink w:anchor="_Toc521309807" w:history="1">
+      <w:hyperlink w:anchor="_Toc521385406" w:history="1">
         <w:r>
           <w:rPr>
             <w:rStyle w:val="Hyperlink"/>
@@ -1352,7 +1352,7 @@
             <w:noProof/>
             <w:webHidden/>
           </w:rPr>
-          <w:instrText xml:space="preserve"> PAGEREF _Toc521309807 \h </w:instrText>
+          <w:instrText xml:space="preserve"> PAGEREF _Toc521385406 \h </w:instrText>
         </w:r>
         <w:r>
           <w:rPr>
@@ -1400,7 +1400,7 @@
           <w:lang w:eastAsia="ja-JP"/>
         </w:rPr>
       </w:pPr>
-      <w:hyperlink w:anchor="_Toc521309808" w:history="1">
+      <w:hyperlink w:anchor="_Toc521385407" w:history="1">
         <w:r>
           <w:rPr>
             <w:rStyle w:val="Hyperlink"/>
@@ -1447,7 +1447,7 @@
             <w:noProof/>
             <w:webHidden/>
           </w:rPr>
-          <w:instrText xml:space="preserve"> PAGEREF _Toc521309808 \h </w:instrText>
+          <w:instrText xml:space="preserve"> PAGEREF _Toc521385407 \h </w:instrText>
         </w:r>
         <w:r>
           <w:rPr>
@@ -1495,7 +1495,7 @@
           <w:lang w:eastAsia="ja-JP"/>
         </w:rPr>
       </w:pPr>
-      <w:hyperlink w:anchor="_Toc521309809" w:history="1">
+      <w:hyperlink w:anchor="_Toc521385408" w:history="1">
         <w:r>
           <w:rPr>
             <w:rStyle w:val="Hyperlink"/>
@@ -1541,7 +1541,7 @@
             <w:noProof/>
             <w:webHidden/>
           </w:rPr>
-          <w:instrText xml:space="preserve"> PAGEREF _Toc521309809 \h </w:instrText>
+          <w:instrText xml:space="preserve"> PAGEREF _Toc521385408 \h </w:instrText>
         </w:r>
         <w:r>
           <w:rPr>
@@ -1589,7 +1589,7 @@
           <w:lang w:eastAsia="ja-JP"/>
         </w:rPr>
       </w:pPr>
-      <w:hyperlink w:anchor="_Toc521309810" w:history="1">
+      <w:hyperlink w:anchor="_Toc521385409" w:history="1">
         <w:r>
           <w:rPr>
             <w:rStyle w:val="Hyperlink"/>
@@ -1636,7 +1636,7 @@
             <w:noProof/>
             <w:webHidden/>
           </w:rPr>
-          <w:instrText xml:space="preserve"> PAGEREF _Toc521309810 \h </w:instrText>
+          <w:instrText xml:space="preserve"> PAGEREF _Toc521385409 \h </w:instrText>
         </w:r>
         <w:r>
           <w:rPr>
@@ -1684,7 +1684,7 @@
           <w:lang w:eastAsia="ja-JP"/>
         </w:rPr>
       </w:pPr>
-      <w:hyperlink w:anchor="_Toc521309811" w:history="1">
+      <w:hyperlink w:anchor="_Toc521385410" w:history="1">
         <w:r>
           <w:rPr>
             <w:rStyle w:val="Hyperlink"/>
@@ -1730,7 +1730,7 @@
             <w:noProof/>
             <w:webHidden/>
           </w:rPr>
-          <w:instrText xml:space="preserve"> PAGEREF _Toc521309811 \h </w:instrText>
+          <w:instrText xml:space="preserve"> PAGEREF _Toc521385410 \h </w:instrText>
         </w:r>
         <w:r>
           <w:rPr>
@@ -1778,7 +1778,7 @@
           <w:lang w:eastAsia="ja-JP"/>
         </w:rPr>
       </w:pPr>
-      <w:hyperlink w:anchor="_Toc521309812" w:history="1">
+      <w:hyperlink w:anchor="_Toc521385411" w:history="1">
         <w:r>
           <w:rPr>
             <w:rStyle w:val="Hyperlink"/>
@@ -1824,7 +1824,7 @@
             <w:noProof/>
             <w:webHidden/>
           </w:rPr>
-          <w:instrText xml:space="preserve"> PAGEREF _Toc521309812 \h </w:instrText>
+          <w:instrText xml:space="preserve"> PAGEREF _Toc521385411 \h </w:instrText>
         </w:r>
         <w:r>
           <w:rPr>
@@ -1872,7 +1872,7 @@
           <w:lang w:eastAsia="ja-JP"/>
         </w:rPr>
       </w:pPr>
-      <w:hyperlink w:anchor="_Toc521309813" w:history="1">
+      <w:hyperlink w:anchor="_Toc521385412" w:history="1">
         <w:r>
           <w:rPr>
             <w:rStyle w:val="Hyperlink"/>
@@ -1918,7 +1918,7 @@
             <w:noProof/>
             <w:webHidden/>
           </w:rPr>
-          <w:instrText xml:space="preserve"> PAGEREF _Toc521309813 \h </w:instrText>
+          <w:instrText xml:space="preserve"> PAGEREF _Toc521385412 \h </w:instrText>
         </w:r>
         <w:r>
           <w:rPr>
@@ -1966,7 +1966,7 @@
           <w:lang w:eastAsia="ja-JP"/>
         </w:rPr>
       </w:pPr>
-      <w:hyperlink w:anchor="_Toc521309814" w:history="1">
+      <w:hyperlink w:anchor="_Toc521385413" w:history="1">
         <w:r>
           <w:rPr>
             <w:rStyle w:val="Hyperlink"/>
@@ -2013,7 +2013,7 @@
             <w:noProof/>
             <w:webHidden/>
           </w:rPr>
-          <w:instrText xml:space="preserve"> PAGEREF _Toc521309814 \h </w:instrText>
+          <w:instrText xml:space="preserve"> PAGEREF _Toc521385413 \h </w:instrText>
         </w:r>
         <w:r>
           <w:rPr>
@@ -2061,7 +2061,7 @@
           <w:lang w:eastAsia="ja-JP"/>
         </w:rPr>
       </w:pPr>
-      <w:hyperlink w:anchor="_Toc521309815" w:history="1">
+      <w:hyperlink w:anchor="_Toc521385414" w:history="1">
         <w:r>
           <w:rPr>
             <w:rStyle w:val="Hyperlink"/>
@@ -2107,7 +2107,7 @@
             <w:noProof/>
             <w:webHidden/>
           </w:rPr>
-          <w:instrText xml:space="preserve"> PAGEREF _Toc521309815 \h </w:instrText>
+          <w:instrText xml:space="preserve"> PAGEREF _Toc521385414 \h </w:instrText>
         </w:r>
         <w:r>
           <w:rPr>
@@ -2155,7 +2155,7 @@
           <w:lang w:eastAsia="ja-JP"/>
         </w:rPr>
       </w:pPr>
-      <w:hyperlink w:anchor="_Toc521309816" w:history="1">
+      <w:hyperlink w:anchor="_Toc521385415" w:history="1">
         <w:r>
           <w:rPr>
             <w:rStyle w:val="Hyperlink"/>
@@ -2201,7 +2201,7 @@
             <w:noProof/>
             <w:webHidden/>
           </w:rPr>
-          <w:instrText xml:space="preserve"> PAGEREF _Toc521309816 \h </w:instrText>
+          <w:instrText xml:space="preserve"> PAGEREF _Toc521385415 \h </w:instrText>
         </w:r>
         <w:r>
           <w:rPr>
@@ -2249,7 +2249,7 @@
           <w:lang w:eastAsia="ja-JP"/>
         </w:rPr>
       </w:pPr>
-      <w:hyperlink w:anchor="_Toc521309817" w:history="1">
+      <w:hyperlink w:anchor="_Toc521385416" w:history="1">
         <w:r>
           <w:rPr>
             <w:rStyle w:val="Hyperlink"/>
@@ -2295,7 +2295,7 @@
             <w:noProof/>
             <w:webHidden/>
           </w:rPr>
-          <w:instrText xml:space="preserve"> PAGEREF _Toc521309817 \h </w:instrText>
+          <w:instrText xml:space="preserve"> PAGEREF _Toc521385416 \h </w:instrText>
         </w:r>
         <w:r>
           <w:rPr>
@@ -2315,7 +2315,7 @@
             <w:noProof/>
             <w:webHidden/>
           </w:rPr>
-          <w:t>19</w:t>
+          <w:t>20</w:t>
         </w:r>
         <w:r>
           <w:rPr>
@@ -2343,7 +2343,7 @@
           <w:lang w:eastAsia="ja-JP"/>
         </w:rPr>
       </w:pPr>
-      <w:hyperlink w:anchor="_Toc521309818" w:history="1">
+      <w:hyperlink w:anchor="_Toc521385417" w:history="1">
         <w:r>
           <w:rPr>
             <w:rStyle w:val="Hyperlink"/>
@@ -2389,7 +2389,7 @@
             <w:noProof/>
             <w:webHidden/>
           </w:rPr>
-          <w:instrText xml:space="preserve"> PAGEREF _Toc521309818 \h </w:instrText>
+          <w:instrText xml:space="preserve"> PAGEREF _Toc521385417 \h </w:instrText>
         </w:r>
         <w:r>
           <w:rPr>
@@ -2437,7 +2437,7 @@
           <w:lang w:eastAsia="ja-JP"/>
         </w:rPr>
       </w:pPr>
-      <w:hyperlink w:anchor="_Toc521309819" w:history="1">
+      <w:hyperlink w:anchor="_Toc521385418" w:history="1">
         <w:r>
           <w:rPr>
             <w:rStyle w:val="Hyperlink"/>
@@ -2484,7 +2484,7 @@
             <w:noProof/>
             <w:webHidden/>
           </w:rPr>
-          <w:instrText xml:space="preserve"> PAGEREF _Toc521309819 \h </w:instrText>
+          <w:instrText xml:space="preserve"> PAGEREF _Toc521385418 \h </w:instrText>
         </w:r>
         <w:r>
           <w:rPr>
@@ -2532,7 +2532,7 @@
           <w:lang w:eastAsia="ja-JP"/>
         </w:rPr>
       </w:pPr>
-      <w:hyperlink w:anchor="_Toc521309820" w:history="1">
+      <w:hyperlink w:anchor="_Toc521385419" w:history="1">
         <w:r>
           <w:rPr>
             <w:rStyle w:val="Hyperlink"/>
@@ -2578,7 +2578,7 @@
             <w:noProof/>
             <w:webHidden/>
           </w:rPr>
-          <w:instrText xml:space="preserve"> PAGEREF _Toc521309820 \h </w:instrText>
+          <w:instrText xml:space="preserve"> PAGEREF _Toc521385419 \h </w:instrText>
         </w:r>
         <w:r>
           <w:rPr>
@@ -2626,7 +2626,7 @@
           <w:lang w:eastAsia="ja-JP"/>
         </w:rPr>
       </w:pPr>
-      <w:hyperlink w:anchor="_Toc521309821" w:history="1">
+      <w:hyperlink w:anchor="_Toc521385420" w:history="1">
         <w:r>
           <w:rPr>
             <w:rStyle w:val="Hyperlink"/>
@@ -2672,7 +2672,7 @@
             <w:noProof/>
             <w:webHidden/>
           </w:rPr>
-          <w:instrText xml:space="preserve"> PAGEREF _Toc521309821 \h </w:instrText>
+          <w:instrText xml:space="preserve"> PAGEREF _Toc521385420 \h </w:instrText>
         </w:r>
         <w:r>
           <w:rPr>
@@ -2693,194 +2693,6 @@
             <w:webHidden/>
           </w:rPr>
           <w:t>22</w:t>
-        </w:r>
-        <w:r>
-          <w:rPr>
-            <w:noProof/>
-            <w:webHidden/>
-          </w:rPr>
-          <w:fldChar w:fldCharType="end"/>
-        </w:r>
-      </w:hyperlink>
-    </w:p>
-    <w:p>
-      <w:pPr>
-        <w:pStyle w:val="TOC2"/>
-        <w:tabs>
-          <w:tab w:val="left" w:pos="1152"/>
-          <w:tab w:val="right" w:leader="dot" w:pos="8630"/>
-        </w:tabs>
-        <w:rPr>
-          <w:rFonts w:asciiTheme="minorHAnsi" w:eastAsiaTheme="minorEastAsia" w:hAnsiTheme="minorHAnsi" w:cstheme="minorBidi"/>
-          <w:smallCaps w:val="0"/>
-          <w:noProof/>
-          <w:kern w:val="0"/>
-          <w:sz w:val="22"/>
-          <w:szCs w:val="22"/>
-          <w:lang w:eastAsia="ja-JP"/>
-        </w:rPr>
-      </w:pPr>
-      <w:hyperlink w:anchor="_Toc521309822" w:history="1">
-        <w:r>
-          <w:rPr>
-            <w:rStyle w:val="Hyperlink"/>
-            <w:noProof/>
-          </w:rPr>
-          <w:t>5.3</w:t>
-        </w:r>
-        <w:r>
-          <w:rPr>
-            <w:rFonts w:asciiTheme="minorHAnsi" w:eastAsiaTheme="minorEastAsia" w:hAnsiTheme="minorHAnsi" w:cstheme="minorBidi"/>
-            <w:smallCaps w:val="0"/>
-            <w:noProof/>
-            <w:kern w:val="0"/>
-            <w:sz w:val="22"/>
-            <w:szCs w:val="22"/>
-            <w:lang w:eastAsia="ja-JP"/>
-          </w:rPr>
-          <w:tab/>
-        </w:r>
-        <w:r>
-          <w:rPr>
-            <w:rStyle w:val="Hyperlink"/>
-            <w:noProof/>
-          </w:rPr>
-          <w:t>Future Refinement</w:t>
-        </w:r>
-        <w:r>
-          <w:rPr>
-            <w:noProof/>
-            <w:webHidden/>
-          </w:rPr>
-          <w:tab/>
-        </w:r>
-        <w:r>
-          <w:rPr>
-            <w:noProof/>
-            <w:webHidden/>
-          </w:rPr>
-          <w:fldChar w:fldCharType="begin"/>
-        </w:r>
-        <w:r>
-          <w:rPr>
-            <w:noProof/>
-            <w:webHidden/>
-          </w:rPr>
-          <w:instrText xml:space="preserve"> PAGEREF _Toc521309822 \h </w:instrText>
-        </w:r>
-        <w:r>
-          <w:rPr>
-            <w:noProof/>
-            <w:webHidden/>
-          </w:rPr>
-        </w:r>
-        <w:r>
-          <w:rPr>
-            <w:noProof/>
-            <w:webHidden/>
-          </w:rPr>
-          <w:fldChar w:fldCharType="separate"/>
-        </w:r>
-        <w:r>
-          <w:rPr>
-            <w:noProof/>
-            <w:webHidden/>
-          </w:rPr>
-          <w:t>23</w:t>
-        </w:r>
-        <w:r>
-          <w:rPr>
-            <w:noProof/>
-            <w:webHidden/>
-          </w:rPr>
-          <w:fldChar w:fldCharType="end"/>
-        </w:r>
-      </w:hyperlink>
-    </w:p>
-    <w:p>
-      <w:pPr>
-        <w:pStyle w:val="TOC2"/>
-        <w:tabs>
-          <w:tab w:val="left" w:pos="1152"/>
-          <w:tab w:val="right" w:leader="dot" w:pos="8630"/>
-        </w:tabs>
-        <w:rPr>
-          <w:rFonts w:asciiTheme="minorHAnsi" w:eastAsiaTheme="minorEastAsia" w:hAnsiTheme="minorHAnsi" w:cstheme="minorBidi"/>
-          <w:smallCaps w:val="0"/>
-          <w:noProof/>
-          <w:kern w:val="0"/>
-          <w:sz w:val="22"/>
-          <w:szCs w:val="22"/>
-          <w:lang w:eastAsia="ja-JP"/>
-        </w:rPr>
-      </w:pPr>
-      <w:hyperlink w:anchor="_Toc521309823" w:history="1">
-        <w:r>
-          <w:rPr>
-            <w:rStyle w:val="Hyperlink"/>
-            <w:noProof/>
-          </w:rPr>
-          <w:t>5.4</w:t>
-        </w:r>
-        <w:r>
-          <w:rPr>
-            <w:rFonts w:asciiTheme="minorHAnsi" w:eastAsiaTheme="minorEastAsia" w:hAnsiTheme="minorHAnsi" w:cstheme="minorBidi"/>
-            <w:smallCaps w:val="0"/>
-            <w:noProof/>
-            <w:kern w:val="0"/>
-            <w:sz w:val="22"/>
-            <w:szCs w:val="22"/>
-            <w:lang w:eastAsia="ja-JP"/>
-          </w:rPr>
-          <w:tab/>
-        </w:r>
-        <w:r>
-          <w:rPr>
-            <w:rStyle w:val="Hyperlink"/>
-            <w:noProof/>
-          </w:rPr>
-          <w:t>Summary</w:t>
-        </w:r>
-        <w:r>
-          <w:rPr>
-            <w:noProof/>
-            <w:webHidden/>
-          </w:rPr>
-          <w:tab/>
-        </w:r>
-        <w:r>
-          <w:rPr>
-            <w:noProof/>
-            <w:webHidden/>
-          </w:rPr>
-          <w:fldChar w:fldCharType="begin"/>
-        </w:r>
-        <w:r>
-          <w:rPr>
-            <w:noProof/>
-            <w:webHidden/>
-          </w:rPr>
-          <w:instrText xml:space="preserve"> PAGEREF _Toc521309823 \h </w:instrText>
-        </w:r>
-        <w:r>
-          <w:rPr>
-            <w:noProof/>
-            <w:webHidden/>
-          </w:rPr>
-        </w:r>
-        <w:r>
-          <w:rPr>
-            <w:noProof/>
-            <w:webHidden/>
-          </w:rPr>
-          <w:fldChar w:fldCharType="separate"/>
-        </w:r>
-        <w:r>
-          <w:rPr>
-            <w:noProof/>
-            <w:webHidden/>
-          </w:rPr>
-          <w:t>23</w:t>
         </w:r>
         <w:r>
           <w:rPr>
@@ -2908,7 +2720,7 @@
           <w:lang w:eastAsia="ja-JP"/>
         </w:rPr>
       </w:pPr>
-      <w:hyperlink w:anchor="_Toc521309824" w:history="1">
+      <w:hyperlink w:anchor="_Toc521385421" w:history="1">
         <w:r>
           <w:rPr>
             <w:rStyle w:val="Hyperlink"/>
@@ -2934,7 +2746,7 @@
             <w:rStyle w:val="Hyperlink"/>
             <w:noProof/>
           </w:rPr>
-          <w:t>Bibliography</w:t>
+          <w:t>Future Refinement</w:t>
         </w:r>
         <w:r>
           <w:rPr>
@@ -2955,7 +2767,7 @@
             <w:noProof/>
             <w:webHidden/>
           </w:rPr>
-          <w:instrText xml:space="preserve"> PAGEREF _Toc521309824 \h </w:instrText>
+          <w:instrText xml:space="preserve"> PAGEREF _Toc521385421 \h </w:instrText>
         </w:r>
         <w:r>
           <w:rPr>
@@ -2975,7 +2787,7 @@
             <w:noProof/>
             <w:webHidden/>
           </w:rPr>
-          <w:t>24</w:t>
+          <w:t>23</w:t>
         </w:r>
         <w:r>
           <w:rPr>
@@ -2988,7 +2800,198 @@
     </w:p>
     <w:p>
       <w:pPr>
+        <w:pStyle w:val="TOC2"/>
+        <w:tabs>
+          <w:tab w:val="left" w:pos="1152"/>
+          <w:tab w:val="right" w:leader="dot" w:pos="8630"/>
+        </w:tabs>
+        <w:rPr>
+          <w:rFonts w:asciiTheme="minorHAnsi" w:eastAsiaTheme="minorEastAsia" w:hAnsiTheme="minorHAnsi" w:cstheme="minorBidi"/>
+          <w:smallCaps w:val="0"/>
+          <w:noProof/>
+          <w:kern w:val="0"/>
+          <w:sz w:val="22"/>
+          <w:szCs w:val="22"/>
+          <w:lang w:eastAsia="ja-JP"/>
+        </w:rPr>
+      </w:pPr>
+      <w:hyperlink w:anchor="_Toc521385422" w:history="1">
+        <w:r>
+          <w:rPr>
+            <w:rStyle w:val="Hyperlink"/>
+            <w:noProof/>
+          </w:rPr>
+          <w:t>6.1</w:t>
+        </w:r>
+        <w:r>
+          <w:rPr>
+            <w:rFonts w:asciiTheme="minorHAnsi" w:eastAsiaTheme="minorEastAsia" w:hAnsiTheme="minorHAnsi" w:cstheme="minorBidi"/>
+            <w:smallCaps w:val="0"/>
+            <w:noProof/>
+            <w:kern w:val="0"/>
+            <w:sz w:val="22"/>
+            <w:szCs w:val="22"/>
+            <w:lang w:eastAsia="ja-JP"/>
+          </w:rPr>
+          <w:tab/>
+        </w:r>
+        <w:r>
+          <w:rPr>
+            <w:rStyle w:val="Hyperlink"/>
+            <w:noProof/>
+          </w:rPr>
+          <w:t>Rotators</w:t>
+        </w:r>
+        <w:r>
+          <w:rPr>
+            <w:noProof/>
+            <w:webHidden/>
+          </w:rPr>
+          <w:tab/>
+        </w:r>
+        <w:r>
+          <w:rPr>
+            <w:noProof/>
+            <w:webHidden/>
+          </w:rPr>
+          <w:fldChar w:fldCharType="begin"/>
+        </w:r>
+        <w:r>
+          <w:rPr>
+            <w:noProof/>
+            <w:webHidden/>
+          </w:rPr>
+          <w:instrText xml:space="preserve"> PAGEREF _Toc521385422 \h </w:instrText>
+        </w:r>
+        <w:r>
+          <w:rPr>
+            <w:noProof/>
+            <w:webHidden/>
+          </w:rPr>
+        </w:r>
+        <w:r>
+          <w:rPr>
+            <w:noProof/>
+            <w:webHidden/>
+          </w:rPr>
+          <w:fldChar w:fldCharType="separate"/>
+        </w:r>
+        <w:r>
+          <w:rPr>
+            <w:noProof/>
+            <w:webHidden/>
+          </w:rPr>
+          <w:t>23</w:t>
+        </w:r>
+        <w:r>
+          <w:rPr>
+            <w:noProof/>
+            <w:webHidden/>
+          </w:rPr>
+          <w:fldChar w:fldCharType="end"/>
+        </w:r>
+      </w:hyperlink>
+    </w:p>
+    <w:p>
+      <w:pPr>
+        <w:pStyle w:val="TOC2"/>
+        <w:tabs>
+          <w:tab w:val="left" w:pos="1152"/>
+          <w:tab w:val="right" w:leader="dot" w:pos="8630"/>
+        </w:tabs>
+        <w:rPr>
+          <w:rFonts w:asciiTheme="minorHAnsi" w:eastAsiaTheme="minorEastAsia" w:hAnsiTheme="minorHAnsi" w:cstheme="minorBidi"/>
+          <w:smallCaps w:val="0"/>
+          <w:noProof/>
+          <w:kern w:val="0"/>
+          <w:sz w:val="22"/>
+          <w:szCs w:val="22"/>
+          <w:lang w:eastAsia="ja-JP"/>
+        </w:rPr>
+      </w:pPr>
+      <w:hyperlink w:anchor="_Toc521385423" w:history="1">
+        <w:r>
+          <w:rPr>
+            <w:rStyle w:val="Hyperlink"/>
+            <w:noProof/>
+          </w:rPr>
+          <w:t>6.2</w:t>
+        </w:r>
+        <w:r>
+          <w:rPr>
+            <w:rFonts w:asciiTheme="minorHAnsi" w:eastAsiaTheme="minorEastAsia" w:hAnsiTheme="minorHAnsi" w:cstheme="minorBidi"/>
+            <w:smallCaps w:val="0"/>
+            <w:noProof/>
+            <w:kern w:val="0"/>
+            <w:sz w:val="22"/>
+            <w:szCs w:val="22"/>
+            <w:lang w:eastAsia="ja-JP"/>
+          </w:rPr>
+          <w:tab/>
+        </w:r>
+        <w:r>
+          <w:rPr>
+            <w:rStyle w:val="Hyperlink"/>
+            <w:noProof/>
+          </w:rPr>
+          <w:t>Control Feedback</w:t>
+        </w:r>
+        <w:r>
+          <w:rPr>
+            <w:noProof/>
+            <w:webHidden/>
+          </w:rPr>
+          <w:tab/>
+        </w:r>
+        <w:r>
+          <w:rPr>
+            <w:noProof/>
+            <w:webHidden/>
+          </w:rPr>
+          <w:fldChar w:fldCharType="begin"/>
+        </w:r>
+        <w:r>
+          <w:rPr>
+            <w:noProof/>
+            <w:webHidden/>
+          </w:rPr>
+          <w:instrText xml:space="preserve"> PAGEREF _Toc521385423 \h </w:instrText>
+        </w:r>
+        <w:r>
+          <w:rPr>
+            <w:noProof/>
+            <w:webHidden/>
+          </w:rPr>
+        </w:r>
+        <w:r>
+          <w:rPr>
+            <w:noProof/>
+            <w:webHidden/>
+          </w:rPr>
+          <w:fldChar w:fldCharType="separate"/>
+        </w:r>
+        <w:r>
+          <w:rPr>
+            <w:noProof/>
+            <w:webHidden/>
+          </w:rPr>
+          <w:t>23</w:t>
+        </w:r>
+        <w:r>
+          <w:rPr>
+            <w:noProof/>
+            <w:webHidden/>
+          </w:rPr>
+          <w:fldChar w:fldCharType="end"/>
+        </w:r>
+      </w:hyperlink>
+    </w:p>
+    <w:p>
+      <w:pPr>
         <w:pStyle w:val="TOC1"/>
+        <w:tabs>
+          <w:tab w:val="left" w:pos="576"/>
+        </w:tabs>
         <w:rPr>
           <w:rFonts w:asciiTheme="minorHAnsi" w:eastAsiaTheme="minorEastAsia" w:hAnsiTheme="minorHAnsi" w:cstheme="minorBidi"/>
           <w:bCs w:val="0"/>
@@ -3000,23 +3003,43 @@
           <w:lang w:eastAsia="ja-JP"/>
         </w:rPr>
       </w:pPr>
-      <w:hyperlink w:anchor="_Toc521309825" w:history="1">
+      <w:hyperlink w:anchor="_Toc521385424" w:history="1">
         <w:r>
           <w:rPr>
             <w:rStyle w:val="Hyperlink"/>
             <w:noProof/>
           </w:rPr>
-          <w:t>Appendix A –</w:t>
-        </w:r>
-        <w:r>
-          <w:rPr>
-            <w:noProof/>
-            <w:webHidden/>
+          <w:t>7.</w:t>
+        </w:r>
+        <w:r>
+          <w:rPr>
+            <w:rFonts w:asciiTheme="minorHAnsi" w:eastAsiaTheme="minorEastAsia" w:hAnsiTheme="minorHAnsi" w:cstheme="minorBidi"/>
+            <w:bCs w:val="0"/>
+            <w:caps w:val="0"/>
+            <w:noProof/>
+            <w:kern w:val="0"/>
+            <w:sz w:val="22"/>
+            <w:szCs w:val="22"/>
+            <w:lang w:eastAsia="ja-JP"/>
           </w:rPr>
           <w:tab/>
         </w:r>
         <w:r>
           <w:rPr>
+            <w:rStyle w:val="Hyperlink"/>
+            <w:noProof/>
+          </w:rPr>
+          <w:t>Summary</w:t>
+        </w:r>
+        <w:r>
+          <w:rPr>
+            <w:noProof/>
+            <w:webHidden/>
+          </w:rPr>
+          <w:tab/>
+        </w:r>
+        <w:r>
+          <w:rPr>
             <w:noProof/>
             <w:webHidden/>
           </w:rPr>
@@ -3027,7 +3050,7 @@
             <w:noProof/>
             <w:webHidden/>
           </w:rPr>
-          <w:instrText xml:space="preserve"> PAGEREF _Toc521309825 \h </w:instrText>
+          <w:instrText xml:space="preserve"> PAGEREF _Toc521385424 \h </w:instrText>
         </w:r>
         <w:r>
           <w:rPr>
@@ -3047,7 +3070,7 @@
             <w:noProof/>
             <w:webHidden/>
           </w:rPr>
-          <w:t>26</w:t>
+          <w:t>24</w:t>
         </w:r>
         <w:r>
           <w:rPr>
@@ -3061,6 +3084,9 @@
     <w:p>
       <w:pPr>
         <w:pStyle w:val="TOC1"/>
+        <w:tabs>
+          <w:tab w:val="left" w:pos="576"/>
+        </w:tabs>
         <w:rPr>
           <w:rFonts w:asciiTheme="minorHAnsi" w:eastAsiaTheme="minorEastAsia" w:hAnsiTheme="minorHAnsi" w:cstheme="minorBidi"/>
           <w:bCs w:val="0"/>
@@ -3072,12 +3098,176 @@
           <w:lang w:eastAsia="ja-JP"/>
         </w:rPr>
       </w:pPr>
-      <w:hyperlink w:anchor="_Toc521309826" w:history="1">
+      <w:hyperlink w:anchor="_Toc521385425" w:history="1">
         <w:r>
           <w:rPr>
             <w:rStyle w:val="Hyperlink"/>
             <w:noProof/>
           </w:rPr>
+          <w:t>8.</w:t>
+        </w:r>
+        <w:r>
+          <w:rPr>
+            <w:rFonts w:asciiTheme="minorHAnsi" w:eastAsiaTheme="minorEastAsia" w:hAnsiTheme="minorHAnsi" w:cstheme="minorBidi"/>
+            <w:bCs w:val="0"/>
+            <w:caps w:val="0"/>
+            <w:noProof/>
+            <w:kern w:val="0"/>
+            <w:sz w:val="22"/>
+            <w:szCs w:val="22"/>
+            <w:lang w:eastAsia="ja-JP"/>
+          </w:rPr>
+          <w:tab/>
+        </w:r>
+        <w:r>
+          <w:rPr>
+            <w:rStyle w:val="Hyperlink"/>
+            <w:noProof/>
+          </w:rPr>
+          <w:t>Bibliography</w:t>
+        </w:r>
+        <w:r>
+          <w:rPr>
+            <w:noProof/>
+            <w:webHidden/>
+          </w:rPr>
+          <w:tab/>
+        </w:r>
+        <w:r>
+          <w:rPr>
+            <w:noProof/>
+            <w:webHidden/>
+          </w:rPr>
+          <w:fldChar w:fldCharType="begin"/>
+        </w:r>
+        <w:r>
+          <w:rPr>
+            <w:noProof/>
+            <w:webHidden/>
+          </w:rPr>
+          <w:instrText xml:space="preserve"> PAGEREF _Toc521385425 \h </w:instrText>
+        </w:r>
+        <w:r>
+          <w:rPr>
+            <w:noProof/>
+            <w:webHidden/>
+          </w:rPr>
+        </w:r>
+        <w:r>
+          <w:rPr>
+            <w:noProof/>
+            <w:webHidden/>
+          </w:rPr>
+          <w:fldChar w:fldCharType="separate"/>
+        </w:r>
+        <w:r>
+          <w:rPr>
+            <w:noProof/>
+            <w:webHidden/>
+          </w:rPr>
+          <w:t>25</w:t>
+        </w:r>
+        <w:r>
+          <w:rPr>
+            <w:noProof/>
+            <w:webHidden/>
+          </w:rPr>
+          <w:fldChar w:fldCharType="end"/>
+        </w:r>
+      </w:hyperlink>
+    </w:p>
+    <w:p>
+      <w:pPr>
+        <w:pStyle w:val="TOC1"/>
+        <w:rPr>
+          <w:rFonts w:asciiTheme="minorHAnsi" w:eastAsiaTheme="minorEastAsia" w:hAnsiTheme="minorHAnsi" w:cstheme="minorBidi"/>
+          <w:bCs w:val="0"/>
+          <w:caps w:val="0"/>
+          <w:noProof/>
+          <w:kern w:val="0"/>
+          <w:sz w:val="22"/>
+          <w:szCs w:val="22"/>
+          <w:lang w:eastAsia="ja-JP"/>
+        </w:rPr>
+      </w:pPr>
+      <w:hyperlink w:anchor="_Toc521385426" w:history="1">
+        <w:r>
+          <w:rPr>
+            <w:rStyle w:val="Hyperlink"/>
+            <w:noProof/>
+          </w:rPr>
+          <w:t>Appendix A –</w:t>
+        </w:r>
+        <w:r>
+          <w:rPr>
+            <w:noProof/>
+            <w:webHidden/>
+          </w:rPr>
+          <w:tab/>
+        </w:r>
+        <w:r>
+          <w:rPr>
+            <w:noProof/>
+            <w:webHidden/>
+          </w:rPr>
+          <w:fldChar w:fldCharType="begin"/>
+        </w:r>
+        <w:r>
+          <w:rPr>
+            <w:noProof/>
+            <w:webHidden/>
+          </w:rPr>
+          <w:instrText xml:space="preserve"> PAGEREF _Toc521385426 \h </w:instrText>
+        </w:r>
+        <w:r>
+          <w:rPr>
+            <w:noProof/>
+            <w:webHidden/>
+          </w:rPr>
+        </w:r>
+        <w:r>
+          <w:rPr>
+            <w:noProof/>
+            <w:webHidden/>
+          </w:rPr>
+          <w:fldChar w:fldCharType="separate"/>
+        </w:r>
+        <w:r>
+          <w:rPr>
+            <w:noProof/>
+            <w:webHidden/>
+          </w:rPr>
+          <w:t>27</w:t>
+        </w:r>
+        <w:r>
+          <w:rPr>
+            <w:noProof/>
+            <w:webHidden/>
+          </w:rPr>
+          <w:fldChar w:fldCharType="end"/>
+        </w:r>
+      </w:hyperlink>
+    </w:p>
+    <w:p>
+      <w:pPr>
+        <w:pStyle w:val="TOC1"/>
+        <w:rPr>
+          <w:rFonts w:asciiTheme="minorHAnsi" w:eastAsiaTheme="minorEastAsia" w:hAnsiTheme="minorHAnsi" w:cstheme="minorBidi"/>
+          <w:bCs w:val="0"/>
+          <w:caps w:val="0"/>
+          <w:noProof/>
+          <w:kern w:val="0"/>
+          <w:sz w:val="22"/>
+          <w:szCs w:val="22"/>
+          <w:lang w:eastAsia="ja-JP"/>
+        </w:rPr>
+      </w:pPr>
+      <w:hyperlink w:anchor="_Toc521385427" w:history="1">
+        <w:r>
+          <w:rPr>
+            <w:rStyle w:val="Hyperlink"/>
+            <w:noProof/>
+          </w:rPr>
           <w:t>Appendix B –</w:t>
         </w:r>
         <w:r>
@@ -3099,7 +3289,7 @@
             <w:noProof/>
             <w:webHidden/>
           </w:rPr>
-          <w:instrText xml:space="preserve"> PAGEREF _Toc521309826 \h </w:instrText>
+          <w:instrText xml:space="preserve"> PAGEREF _Toc521385427 \h </w:instrText>
         </w:r>
         <w:r>
           <w:rPr>
@@ -3119,7 +3309,7 @@
             <w:noProof/>
             <w:webHidden/>
           </w:rPr>
-          <w:t>27</w:t>
+          <w:t>28</w:t>
         </w:r>
         <w:r>
           <w:rPr>
@@ -3173,7 +3363,7 @@
       <w:pPr>
         <w:pStyle w:val="TOC-NoNum1"/>
       </w:pPr>
-      <w:bookmarkStart w:id="1" w:name="_Toc521309803"/>
+      <w:bookmarkStart w:id="1" w:name="_Toc521385402"/>
       <w:r>
         <w:lastRenderedPageBreak/>
         <w:t>LIST OF FIGURES</w:t>
@@ -3234,7 +3424,7 @@
       <w:pPr>
         <w:pStyle w:val="Heading1"/>
       </w:pPr>
-      <w:bookmarkStart w:id="2" w:name="_Toc521309804"/>
+      <w:bookmarkStart w:id="2" w:name="_Toc521385403"/>
       <w:r>
         <w:lastRenderedPageBreak/>
         <w:t>Introduction</w:t>
@@ -3245,7 +3435,7 @@
       <w:pPr>
         <w:pStyle w:val="Heading2"/>
       </w:pPr>
-      <w:bookmarkStart w:id="3" w:name="_Toc521309805"/>
+      <w:bookmarkStart w:id="3" w:name="_Toc521385404"/>
       <w:r>
         <w:t>Statement of Purpose</w:t>
       </w:r>
@@ -3306,7 +3496,7 @@
       <w:pPr>
         <w:pStyle w:val="Heading2"/>
       </w:pPr>
-      <w:bookmarkStart w:id="4" w:name="_Toc521309806"/>
+      <w:bookmarkStart w:id="4" w:name="_Toc521385405"/>
       <w:r>
         <w:t>Description of System</w:t>
       </w:r>
@@ -3361,7 +3551,7 @@
       <w:pPr>
         <w:pStyle w:val="Heading2"/>
       </w:pPr>
-      <w:bookmarkStart w:id="5" w:name="_Toc521309807"/>
+      <w:bookmarkStart w:id="5" w:name="_Toc521385406"/>
       <w:r>
         <w:t>Scope of Thesis Project</w:t>
       </w:r>
@@ -3419,7 +3609,7 @@
       <w:pPr>
         <w:pStyle w:val="Heading1"/>
       </w:pPr>
-      <w:bookmarkStart w:id="7" w:name="_Toc521309808"/>
+      <w:bookmarkStart w:id="7" w:name="_Toc521385407"/>
       <w:r>
         <w:lastRenderedPageBreak/>
         <w:t>Background</w:t>
@@ -3431,7 +3621,7 @@
         <w:pStyle w:val="Heading2"/>
       </w:pPr>
       <w:bookmarkStart w:id="8" w:name="_Ref484006465"/>
-      <w:bookmarkStart w:id="9" w:name="_Toc521309809"/>
+      <w:bookmarkStart w:id="9" w:name="_Toc521385408"/>
       <w:r>
         <w:t>State of the Art</w:t>
       </w:r>
@@ -3658,7 +3848,6 @@
           <w:id w:val="1561753580"/>
           <w:citation/>
         </w:sdtPr>
-        <w:sdtEndPr/>
         <w:sdtContent>
           <w:r>
             <w:rPr>
@@ -3732,7 +3921,6 @@
           <w:id w:val="436255156"/>
           <w:citation/>
         </w:sdtPr>
-        <w:sdtEndPr/>
         <w:sdtContent>
           <w:r>
             <w:rPr>
@@ -3845,7 +4033,6 @@
           <w:id w:val="910434169"/>
           <w:citation/>
         </w:sdtPr>
-        <w:sdtEndPr/>
         <w:sdtContent>
           <w:r>
             <w:rPr>
@@ -3934,7 +4121,6 @@
           <w:id w:val="-467667826"/>
           <w:citation/>
         </w:sdtPr>
-        <w:sdtEndPr/>
         <w:sdtContent>
           <w:r>
             <w:rPr>
@@ -4057,27 +4243,14 @@
       <w:r>
         <w:t xml:space="preserve">Figure </w:t>
       </w:r>
-      <w:r>
-        <w:fldChar w:fldCharType="begin"/>
-      </w:r>
-      <w:r>
-        <w:instrText xml:space="preserve"> SEQ Figure \* ARABIC </w:instrText>
-      </w:r>
-      <w:r>
-        <w:fldChar w:fldCharType="separate"/>
-      </w:r>
-      <w:r>
-        <w:rPr>
-          <w:noProof/>
-        </w:rPr>
-        <w:t>1</w:t>
-      </w:r>
-      <w:r>
-        <w:rPr>
-          <w:noProof/>
-        </w:rPr>
-        <w:fldChar w:fldCharType="end"/>
-      </w:r>
+      <w:fldSimple w:instr=" SEQ Figure \* ARABIC ">
+        <w:r>
+          <w:rPr>
+            <w:noProof/>
+          </w:rPr>
+          <w:t>1</w:t>
+        </w:r>
+      </w:fldSimple>
       <w:r>
         <w:t xml:space="preserve">: </w:t>
       </w:r>
@@ -4094,7 +4267,6 @@
           <w:id w:val="-893584197"/>
           <w:citation/>
         </w:sdtPr>
-        <w:sdtEndPr/>
         <w:sdtContent>
           <w:r>
             <w:fldChar w:fldCharType="begin"/>
@@ -4302,27 +4474,14 @@
       <w:r>
         <w:t xml:space="preserve">Figure </w:t>
       </w:r>
-      <w:r>
-        <w:fldChar w:fldCharType="begin"/>
-      </w:r>
-      <w:r>
-        <w:instrText xml:space="preserve"> SEQ "Figure" \* ARABIC </w:instrText>
-      </w:r>
-      <w:r>
-        <w:fldChar w:fldCharType="separate"/>
-      </w:r>
-      <w:r>
-        <w:rPr>
-          <w:noProof/>
-        </w:rPr>
-        <w:t>2</w:t>
-      </w:r>
-      <w:r>
-        <w:rPr>
-          <w:noProof/>
-        </w:rPr>
-        <w:fldChar w:fldCharType="end"/>
-      </w:r>
+      <w:fldSimple w:instr=" SEQ &quot;Figure&quot; \* ARABIC ">
+        <w:r>
+          <w:rPr>
+            <w:noProof/>
+          </w:rPr>
+          <w:t>2</w:t>
+        </w:r>
+      </w:fldSimple>
       <w:bookmarkEnd w:id="15"/>
       <w:r>
         <w:t>.</w:t>
@@ -4361,7 +4520,7 @@
         <w:pStyle w:val="Heading1"/>
         <w:pageBreakBefore/>
       </w:pPr>
-      <w:bookmarkStart w:id="17" w:name="_Toc521309810"/>
+      <w:bookmarkStart w:id="17" w:name="_Toc521385409"/>
       <w:r>
         <w:lastRenderedPageBreak/>
         <w:t>Theory</w:t>
@@ -4372,7 +4531,7 @@
       <w:pPr>
         <w:pStyle w:val="Heading2"/>
       </w:pPr>
-      <w:bookmarkStart w:id="18" w:name="_Toc521309811"/>
+      <w:bookmarkStart w:id="18" w:name="_Toc521385410"/>
       <w:r>
         <w:t>Transformations</w:t>
       </w:r>
@@ -4552,7 +4711,7 @@
       <w:pPr>
         <w:pStyle w:val="Heading2"/>
       </w:pPr>
-      <w:bookmarkStart w:id="24" w:name="_Toc521309812"/>
+      <w:bookmarkStart w:id="24" w:name="_Toc521385411"/>
       <w:r>
         <w:lastRenderedPageBreak/>
         <w:t xml:space="preserve">Angular </w:t>
@@ -4824,7 +4983,13 @@
                 <w:rPr>
                   <w:rFonts w:ascii="Cambria Math" w:hAnsi="Cambria Math"/>
                 </w:rPr>
-                <m:t>azimuth new</m:t>
+                <m:t>azimuth n</m:t>
+              </m:r>
+              <m:r>
+                <w:rPr>
+                  <w:rFonts w:ascii="Cambria Math" w:hAnsi="Cambria Math"/>
+                </w:rPr>
+                <m:t>ew</m:t>
               </m:r>
             </m:sub>
           </m:sSub>
@@ -5134,7 +5299,7 @@
       <w:pPr>
         <w:pStyle w:val="Heading2"/>
       </w:pPr>
-      <w:bookmarkStart w:id="26" w:name="_Toc521309813"/>
+      <w:bookmarkStart w:id="26" w:name="_Toc521385412"/>
       <w:r>
         <w:t xml:space="preserve">L6470 </w:t>
       </w:r>
@@ -5164,7 +5329,6 @@
           <w:id w:val="626125551"/>
           <w:citation/>
         </w:sdtPr>
-        <w:sdtEndPr/>
         <w:sdtContent>
           <w:r>
             <w:rPr>
@@ -5229,7 +5393,7 @@
         <w:pStyle w:val="Heading1"/>
         <w:pageBreakBefore/>
       </w:pPr>
-      <w:bookmarkStart w:id="27" w:name="_Toc521309814"/>
+      <w:bookmarkStart w:id="27" w:name="_Toc521385413"/>
       <w:r>
         <w:lastRenderedPageBreak/>
         <w:t>Design</w:t>
@@ -5240,7 +5404,7 @@
       <w:pPr>
         <w:pStyle w:val="Heading2"/>
       </w:pPr>
-      <w:bookmarkStart w:id="28" w:name="_Toc521309815"/>
+      <w:bookmarkStart w:id="28" w:name="_Toc521385414"/>
       <w:r>
         <w:t>State of Previous System</w:t>
       </w:r>
@@ -5277,13 +5441,7 @@
         <w:pStyle w:val="Heading3"/>
       </w:pPr>
       <w:r>
-        <w:t>Ground-to-Actuator R</w:t>
-      </w:r>
-      <w:r>
-        <w:t>otator A</w:t>
-      </w:r>
-      <w:r>
-        <w:t>ssembly</w:t>
+        <w:t>Ground-to-Actuator Rotator Assembly</w:t>
       </w:r>
     </w:p>
     <w:p>
@@ -5323,13 +5481,7 @@
         <w:pStyle w:val="Heading3"/>
       </w:pPr>
       <w:r>
-        <w:t xml:space="preserve">Actuator-to-Telescope Rotator </w:t>
-      </w:r>
-      <w:r>
-        <w:t>A</w:t>
-      </w:r>
-      <w:r>
-        <w:t>ssembly</w:t>
+        <w:t>Actuator-to-Telescope Rotator Assembly</w:t>
       </w:r>
     </w:p>
     <w:p>
@@ -5368,7 +5520,7 @@
       <w:pPr>
         <w:pStyle w:val="Heading2"/>
       </w:pPr>
-      <w:bookmarkStart w:id="29" w:name="_Toc521309816"/>
+      <w:bookmarkStart w:id="29" w:name="_Toc521385415"/>
       <w:r>
         <w:t xml:space="preserve">Hardware </w:t>
       </w:r>
@@ -5424,7 +5576,6 @@
           <w:id w:val="495854080"/>
           <w:citation/>
         </w:sdtPr>
-        <w:sdtEndPr/>
         <w:sdtContent>
           <w:r>
             <w:fldChar w:fldCharType="begin"/>
@@ -5507,43 +5658,184 @@
     </w:p>
     <w:p>
       <w:pPr>
+        <w:pStyle w:val="Heading4"/>
+      </w:pPr>
+      <w:r>
+        <w:t>Stepper Motor Selection</w:t>
+      </w:r>
+    </w:p>
+    <w:p>
+      <w:r>
+        <w:t>(</w:t>
+      </w:r>
+      <w:r>
+        <w:t>TORQUE REQUIREMENTS MATH</w:t>
+      </w:r>
+      <w:r>
+        <w:t>)</w:t>
+      </w:r>
+    </w:p>
+    <w:p>
+      <w:pPr>
         <w:pStyle w:val="Heading3"/>
       </w:pPr>
       <w:r>
-        <w:t>Manufacturing Repair</w:t>
-      </w:r>
-    </w:p>
-    <w:p>
-      <w:r>
-        <w:t xml:space="preserve">There were several issues with the build of the physical system. The two primary issues were non-concentricity of the couplers, which led to significant wobble in the rods, and too large of tolerances in the </w:t>
-      </w:r>
-      <w:commentRangeStart w:id="32"/>
-      <w:r>
-        <w:t>(beer cans)</w:t>
-      </w:r>
-      <w:commentRangeEnd w:id="32"/>
-      <w:r>
-        <w:commentReference w:id="32"/>
+        <w:t xml:space="preserve">Hardware Upgrades and </w:t>
+      </w:r>
+      <w:r>
+        <w:t>Repair</w:t>
+      </w:r>
+    </w:p>
+    <w:p>
+      <w:r>
+        <w:t xml:space="preserve">There were several issues with the build of the physical system. The two primary issues were non-concentricity of the </w:t>
+      </w:r>
+      <w:r>
+        <w:t xml:space="preserve">Motor-Threaded Rod </w:t>
+      </w:r>
+      <w:r>
+        <w:t xml:space="preserve">couplers, which led to significant wobble in the rods, and too </w:t>
+      </w:r>
+      <w:r>
+        <w:t>loose</w:t>
+      </w:r>
+      <w:r>
+        <w:t xml:space="preserve"> of tolerances in the </w:t>
+      </w:r>
+      <w:r>
+        <w:t>Ground-to-Actuator Rotator and Actuator-to-Telescope Rotator assemblies</w:t>
       </w:r>
       <w:r>
         <w:t xml:space="preserve"> which added significant backlash to the system.</w:t>
       </w:r>
       <w:r>
-        <w:t xml:space="preserve"> The couplers were remanufactured which led to a visible increase in the smoothness of the telescope motion. Thrust </w:t>
-      </w:r>
-      <w:commentRangeStart w:id="33"/>
-      <w:r>
-        <w:t xml:space="preserve">bearings were installed between </w:t>
-      </w:r>
-      <w:commentRangeEnd w:id="33"/>
-      <w:r>
-        <w:rPr>
-          <w:rStyle w:val="CommentReference"/>
-        </w:rPr>
-        <w:commentReference w:id="33"/>
-      </w:r>
-      <w:r>
-        <w:t>the rotary portions of the (beer cans) and all the joints were greased to prevent further wear and help smooth the motion.</w:t>
+        <w:t xml:space="preserve"> </w:t>
+      </w:r>
+    </w:p>
+    <w:p>
+      <w:pPr>
+        <w:pStyle w:val="Heading4"/>
+      </w:pPr>
+      <w:r>
+        <w:t>Motor-Threaded Rod Couplers</w:t>
+      </w:r>
+    </w:p>
+    <w:p>
+      <w:r>
+        <w:t>One of t</w:t>
+      </w:r>
+      <w:r>
+        <w:t>he couplers</w:t>
+      </w:r>
+      <w:r>
+        <w:t xml:space="preserve"> which transmit motion from the motor to the threaded rod had a manufacturing defect where the input and output sides of the couple were non-concentric. This </w:t>
+      </w:r>
+      <w:r>
+        <w:t>caused</w:t>
+      </w:r>
+      <w:r>
+        <w:t xml:space="preserve"> significant wobble </w:t>
+      </w:r>
+      <w:r>
+        <w:t xml:space="preserve">during motion. Remanufacturing this coupler resulted in a visible increase in the smoothness of the telescope motion. </w:t>
+      </w:r>
+    </w:p>
+    <w:p>
+      <w:pPr>
+        <w:pStyle w:val="Heading4"/>
+      </w:pPr>
+      <w:bookmarkStart w:id="32" w:name="_Ref521385063"/>
+      <w:r>
+        <w:t>Rotator Assemblies</w:t>
+      </w:r>
+      <w:bookmarkEnd w:id="32"/>
+    </w:p>
+    <w:p>
+      <w:r>
+        <w:t xml:space="preserve">The rotators have aluminum moving against aluminum over a relatively large surface area and the steel shafts move directly against aluminum as well. Both of these interfaces have </w:t>
+      </w:r>
+      <w:r>
+        <w:t>large frictional coefficients</w:t>
+      </w:r>
+      <w:sdt>
+        <w:sdtPr>
+          <w:id w:val="162587960"/>
+          <w:citation/>
+        </w:sdtPr>
+        <w:sdtContent>
+          <w:r>
+            <w:fldChar w:fldCharType="begin"/>
+          </w:r>
+          <w:r>
+            <w:instrText xml:space="preserve"> CITATION Friction \l 1033 </w:instrText>
+          </w:r>
+          <w:r>
+            <w:fldChar w:fldCharType="separate"/>
+          </w:r>
+          <w:r>
+            <w:rPr>
+              <w:noProof/>
+            </w:rPr>
+            <w:t xml:space="preserve"> (Friction and Friction Coefficients)</w:t>
+          </w:r>
+          <w:r>
+            <w:fldChar w:fldCharType="end"/>
+          </w:r>
+        </w:sdtContent>
+      </w:sdt>
+      <w:r>
+        <w:t xml:space="preserve">. </w:t>
+      </w:r>
+      <w:r>
+        <w:t xml:space="preserve">These interfaces were all greased to lower the frictional coefficient and help prevent binding. </w:t>
+      </w:r>
+    </w:p>
+    <w:p>
+      <w:r>
+        <w:t>Several of the rotators also either had too loose of manufa</w:t>
+      </w:r>
+      <w:r>
+        <w:t xml:space="preserve">cturing tolerances or had worn enough that there was excess movements in the joints. </w:t>
+      </w:r>
+      <w:r>
+        <w:t xml:space="preserve">Although it would have been </w:t>
+      </w:r>
+      <w:r>
+        <w:lastRenderedPageBreak/>
+        <w:t>better to re-machine these components, they require a major redesign which is outside the scope of this thesis</w:t>
+      </w:r>
+      <w:r>
+        <w:t xml:space="preserve"> (See Section </w:t>
+      </w:r>
+      <w:r>
+        <w:fldChar w:fldCharType="begin"/>
+      </w:r>
+      <w:r>
+        <w:instrText xml:space="preserve"> REF _Ref521384350 \r \h </w:instrText>
+      </w:r>
+      <w:r>
+        <w:fldChar w:fldCharType="separate"/>
+      </w:r>
+      <w:r>
+        <w:t>6.1</w:t>
+      </w:r>
+      <w:r>
+        <w:fldChar w:fldCharType="end"/>
+      </w:r>
+      <w:r>
+        <w:t>).</w:t>
+      </w:r>
+      <w:r>
+        <w:t xml:space="preserve"> </w:t>
+      </w:r>
+      <w:r>
+        <w:t>Adding shims helped alleviate this issue</w:t>
+      </w:r>
+      <w:r>
+        <w:t>.</w:t>
+      </w:r>
+      <w:r>
+        <w:t xml:space="preserve"> </w:t>
       </w:r>
     </w:p>
     <w:p>
@@ -5584,63 +5876,62 @@
       <w:pPr>
         <w:pStyle w:val="Heading2"/>
       </w:pPr>
-      <w:bookmarkStart w:id="34" w:name="_Toc521309817"/>
+      <w:bookmarkStart w:id="33" w:name="_Toc521385416"/>
       <w:r>
         <w:t>Electrical Modifications</w:t>
       </w:r>
+      <w:bookmarkEnd w:id="33"/>
+    </w:p>
+    <w:p>
+      <w:r>
+        <w:t xml:space="preserve">The electronics were replaced by off the shelf products </w:t>
+      </w:r>
+      <w:r>
+        <w:t xml:space="preserve">as much as possible. This was only possible because STMicroelectronics has created </w:t>
+      </w:r>
+    </w:p>
+    <w:p>
+      <w:pPr>
+        <w:pStyle w:val="Heading3"/>
+      </w:pPr>
+      <w:r>
+        <w:t>ST L6470 Stepper Motor Drivers</w:t>
+      </w:r>
+    </w:p>
+    <w:p>
+      <w:pPr>
+        <w:pStyle w:val="Heading3"/>
+      </w:pPr>
+      <w:proofErr w:type="spellStart"/>
+      <w:r>
+        <w:t>Nucleo</w:t>
+      </w:r>
+      <w:proofErr w:type="spellEnd"/>
+      <w:r>
+        <w:t xml:space="preserve"> Boards</w:t>
+      </w:r>
+    </w:p>
+    <w:p>
+      <w:pPr>
+        <w:pStyle w:val="Heading2"/>
+      </w:pPr>
+      <w:bookmarkStart w:id="34" w:name="_Toc521385417"/>
+      <w:r>
+        <w:t>Software Modifications</w:t>
+      </w:r>
       <w:bookmarkEnd w:id="34"/>
     </w:p>
     <w:p>
       <w:r>
-        <w:t xml:space="preserve">The electronics were replaced by off the shelf products </w:t>
-      </w:r>
-      <w:r>
-        <w:t xml:space="preserve">as much as possible. This was only possible because STMicroelectronics has created </w:t>
-      </w:r>
-    </w:p>
-    <w:p>
-      <w:pPr>
-        <w:pStyle w:val="Heading3"/>
-      </w:pPr>
-      <w:r>
-        <w:lastRenderedPageBreak/>
-        <w:t>ST L6470 Stepper Motor Drivers</w:t>
-      </w:r>
-    </w:p>
-    <w:p>
-      <w:pPr>
-        <w:pStyle w:val="Heading3"/>
-      </w:pPr>
+        <w:t xml:space="preserve">It was decided to write this project in </w:t>
+      </w:r>
       <w:proofErr w:type="spellStart"/>
       <w:r>
-        <w:t>Nucleo</w:t>
+        <w:t>Micropython</w:t>
       </w:r>
       <w:proofErr w:type="spellEnd"/>
       <w:r>
-        <w:t xml:space="preserve"> Boards</w:t>
-      </w:r>
-    </w:p>
-    <w:p>
-      <w:pPr>
-        <w:pStyle w:val="Heading2"/>
-      </w:pPr>
-      <w:bookmarkStart w:id="35" w:name="_Toc521309818"/>
-      <w:r>
-        <w:t>Software Modifications</w:t>
-      </w:r>
-      <w:bookmarkEnd w:id="35"/>
-    </w:p>
-    <w:p>
-      <w:r>
-        <w:t xml:space="preserve">It was decided to write this project in </w:t>
-      </w:r>
-      <w:proofErr w:type="spellStart"/>
-      <w:r>
-        <w:t>Micropython</w:t>
-      </w:r>
-      <w:proofErr w:type="spellEnd"/>
-      <w:r>
-        <w:commentReference w:id="36"/>
+        <w:commentReference w:id="35"/>
       </w:r>
       <w:r>
         <w:t xml:space="preserve"> because it allowed for easier development, the code could be easy for other users to modify, and it gives access to utilities like </w:t>
@@ -5662,25 +5953,25 @@
         <w:pStyle w:val="Heading1"/>
         <w:pageBreakBefore/>
       </w:pPr>
-      <w:bookmarkStart w:id="37" w:name="_Toc521309819"/>
+      <w:bookmarkStart w:id="36" w:name="_Toc521385418"/>
       <w:r>
         <w:lastRenderedPageBreak/>
         <w:t>Testing and Verification</w:t>
       </w:r>
+      <w:bookmarkEnd w:id="36"/>
+    </w:p>
+    <w:p>
+      <w:pPr>
+        <w:pStyle w:val="Heading2"/>
+      </w:pPr>
+      <w:bookmarkStart w:id="37" w:name="_Toc521385419"/>
+      <w:r>
+        <w:t>Testing</w:t>
+      </w:r>
+      <w:r>
+        <w:t xml:space="preserve"> Set Up</w:t>
+      </w:r>
       <w:bookmarkEnd w:id="37"/>
-    </w:p>
-    <w:p>
-      <w:pPr>
-        <w:pStyle w:val="Heading2"/>
-      </w:pPr>
-      <w:bookmarkStart w:id="38" w:name="_Toc521309820"/>
-      <w:r>
-        <w:t>Testing</w:t>
-      </w:r>
-      <w:r>
-        <w:t xml:space="preserve"> Set Up</w:t>
-      </w:r>
-      <w:bookmarkEnd w:id="38"/>
     </w:p>
     <w:p>
       <w:r>
@@ -5703,12 +5994,12 @@
       <w:pPr>
         <w:pStyle w:val="Heading2"/>
       </w:pPr>
-      <w:bookmarkStart w:id="39" w:name="_Toc521309821"/>
+      <w:bookmarkStart w:id="38" w:name="_Toc521385420"/>
       <w:r>
         <w:lastRenderedPageBreak/>
         <w:t>Test Descriptions</w:t>
       </w:r>
-      <w:bookmarkEnd w:id="39"/>
+      <w:bookmarkEnd w:id="38"/>
     </w:p>
     <w:p>
       <w:pPr>
@@ -5824,49 +6115,77 @@
     <w:p/>
     <w:p>
       <w:pPr>
+        <w:pStyle w:val="Heading1"/>
+      </w:pPr>
+      <w:bookmarkStart w:id="39" w:name="_Toc521385421"/>
+      <w:r>
+        <w:t>Future Refinement</w:t>
+      </w:r>
+      <w:bookmarkEnd w:id="39"/>
+    </w:p>
+    <w:p>
+      <w:pPr>
         <w:pStyle w:val="Heading2"/>
       </w:pPr>
-      <w:bookmarkStart w:id="40" w:name="_Toc521309822"/>
-      <w:r>
-        <w:t>Future Refinement</w:t>
+      <w:bookmarkStart w:id="40" w:name="_Ref521384350"/>
+      <w:bookmarkStart w:id="41" w:name="_Toc521385422"/>
+      <w:r>
+        <w:t>Rotators</w:t>
       </w:r>
       <w:bookmarkEnd w:id="40"/>
-    </w:p>
-    <w:p>
-      <w:r>
-        <w:t>Pairs of bearings at each motor</w:t>
-      </w:r>
-      <w:r>
-        <w:commentReference w:id="41"/>
-      </w:r>
-    </w:p>
-    <w:p>
-      <w:pPr>
-        <w:tabs>
-          <w:tab w:val="left" w:pos="1870"/>
-        </w:tabs>
-      </w:pPr>
-      <w:r>
-        <w:t>Better software</w:t>
-      </w:r>
-      <w:r>
-        <w:commentReference w:id="42"/>
-      </w:r>
-      <w:r>
-        <w:tab/>
-      </w:r>
-    </w:p>
-    <w:p>
-      <w:r>
-        <w:t>Interface with external software</w:t>
+      <w:bookmarkEnd w:id="41"/>
+    </w:p>
+    <w:p>
+      <w:r>
+        <w:t xml:space="preserve">As discussed in section </w:t>
+      </w:r>
+      <w:r>
+        <w:fldChar w:fldCharType="begin"/>
+      </w:r>
+      <w:r>
+        <w:instrText xml:space="preserve"> REF _Ref521385063 \r \h </w:instrText>
+      </w:r>
+      <w:r>
+        <w:fldChar w:fldCharType="separate"/>
+      </w:r>
+      <w:r>
+        <w:t>4.2.2.2</w:t>
+      </w:r>
+      <w:r>
+        <w:fldChar w:fldCharType="end"/>
+      </w:r>
+      <w:r>
+        <w:t xml:space="preserve">, the rotators currently rely on aluminum/aluminum and aluminum/steel interfaces. A major improvement to this system would be to redesign </w:t>
+      </w:r>
+      <w:r>
+        <w:t>the rotator assemblies with either bearings or bushings. This would allow much tighter tolerances and help to mitigate (THE SLOP IN THE SYSTEM WITH HOW THE WHOLE THING CAN BE MOVED TO DIFFERENT POSITIONS WITHOUT CHANGING LENGTHS)</w:t>
+      </w:r>
+      <w:r>
+        <w:t xml:space="preserve"> </w:t>
       </w:r>
     </w:p>
     <w:p>
       <w:pPr>
         <w:pStyle w:val="Heading2"/>
       </w:pPr>
-      <w:bookmarkStart w:id="43" w:name="_Toc521309823"/>
-      <w:r>
+      <w:bookmarkStart w:id="42" w:name="_Toc521385423"/>
+      <w:r>
+        <w:t>Control Feedback</w:t>
+      </w:r>
+      <w:bookmarkEnd w:id="42"/>
+    </w:p>
+    <w:p>
+      <w:r>
+        <w:t>Feedback from plate solver</w:t>
+      </w:r>
+    </w:p>
+    <w:p>
+      <w:pPr>
+        <w:pStyle w:val="Heading1"/>
+      </w:pPr>
+      <w:bookmarkStart w:id="43" w:name="_Toc521385424"/>
+      <w:r>
+        <w:lastRenderedPageBreak/>
         <w:t>Summary</w:t>
       </w:r>
       <w:bookmarkEnd w:id="43"/>
@@ -5886,7 +6205,7 @@
         <w:br w:type="page"/>
       </w:r>
     </w:p>
-    <w:bookmarkStart w:id="44" w:name="_Toc521309824" w:displacedByCustomXml="next"/>
+    <w:bookmarkStart w:id="44" w:name="_Toc521385425" w:displacedByCustomXml="next"/>
     <w:sdt>
       <w:sdtPr>
         <w:rPr>
@@ -5901,7 +6220,6 @@
           <w:docPartUnique/>
         </w:docPartObj>
       </w:sdtPr>
-      <w:sdtEndPr/>
       <w:sdtContent>
         <w:p>
           <w:pPr>
@@ -5917,7 +6235,6 @@
             <w:id w:val="111145805"/>
             <w:bibliography/>
           </w:sdtPr>
-          <w:sdtEndPr/>
           <w:sdtContent>
             <w:p>
               <w:pPr>
@@ -5987,6 +6304,29 @@
                   <w:lang w:val="de-DE"/>
                 </w:rPr>
                 <w:t>, 257-268.</w:t>
+              </w:r>
+            </w:p>
+            <w:p>
+              <w:pPr>
+                <w:pStyle w:val="Bibliography"/>
+                <w:ind w:left="720" w:hanging="720"/>
+                <w:rPr>
+                  <w:noProof/>
+                </w:rPr>
+              </w:pPr>
+              <w:r>
+                <w:rPr>
+                  <w:i/>
+                  <w:iCs/>
+                  <w:noProof/>
+                </w:rPr>
+                <w:t>Friction and Friction Coefficients</w:t>
+              </w:r>
+              <w:r>
+                <w:rPr>
+                  <w:noProof/>
+                </w:rPr>
+                <w:t>. (n.d.). Retrieved 08 07, 2018, from The Engineering Toolbox: https://www.engineeringtoolbox.com/friction-coefficients-d_778.html</w:t>
               </w:r>
             </w:p>
             <w:p>
@@ -6160,7 +6500,7 @@
       <w:pPr>
         <w:pStyle w:val="TOC-NoNum1"/>
       </w:pPr>
-      <w:bookmarkStart w:id="45" w:name="_Toc521309825"/>
+      <w:bookmarkStart w:id="45" w:name="_Toc521385426"/>
       <w:r>
         <w:lastRenderedPageBreak/>
         <w:t>Appendix A –</w:t>
@@ -6311,7 +6651,7 @@
       <w:pPr>
         <w:pStyle w:val="TOC-NoNum1"/>
       </w:pPr>
-      <w:bookmarkStart w:id="46" w:name="_Toc521309826"/>
+      <w:bookmarkStart w:id="46" w:name="_Toc521385427"/>
       <w:r>
         <w:t>Appendix B –</w:t>
       </w:r>
@@ -6683,45 +7023,7 @@
       </w:r>
     </w:p>
   </w:comment>
-  <w:comment w:id="32" w:author="Sam Artho-Bentz" w:date="2017-07-11T07:47:00Z" w:initials="SA">
-    <w:p>
-      <w:pPr>
-        <w:overflowPunct w:val="0"/>
-        <w:spacing w:after="0" w:line="240" w:lineRule="auto"/>
-        <w:rPr>
-          <w:rFonts w:ascii="Liberation Serif" w:eastAsia="DejaVu Sans" w:hAnsi="Liberation Serif" w:cs="DejaVu Sans"/>
-          <w:szCs w:val="24"/>
-        </w:rPr>
-      </w:pPr>
-      <w:r>
-        <w:annotationRef/>
-      </w:r>
-      <w:r>
-        <w:rPr>
-          <w:rFonts w:ascii="Liberation Serif" w:eastAsia="DejaVu Sans" w:hAnsi="Liberation Serif" w:cs="DejaVu Sans"/>
-          <w:szCs w:val="24"/>
-        </w:rPr>
-        <w:t>Need to decide what to call each part</w:t>
-      </w:r>
-    </w:p>
-  </w:comment>
-  <w:comment w:id="33" w:author="Sam Artho-Bentz" w:date="2017-08-04T15:23:00Z" w:initials="SA">
-    <w:p>
-      <w:pPr>
-        <w:pStyle w:val="CommentText"/>
-      </w:pPr>
-      <w:r>
-        <w:rPr>
-          <w:rStyle w:val="CommentReference"/>
-        </w:rPr>
-        <w:annotationRef/>
-      </w:r>
-      <w:r>
-        <w:t>Did I actually do this? Or just grease them?</w:t>
-      </w:r>
-    </w:p>
-  </w:comment>
-  <w:comment w:id="36" w:author="Unknown Author" w:date="2017-07-11T09:20:00Z" w:initials="">
+  <w:comment w:id="35" w:author="Unknown Author" w:date="2017-07-11T09:20:00Z" w:initials="">
     <w:p>
       <w:pPr>
         <w:overflowPunct w:val="0"/>
@@ -6764,58 +7066,6 @@
           <w:lang w:eastAsia="zh-CN" w:bidi="hi-IN"/>
         </w:rPr>
         <w:t xml:space="preserve"> provides LOTS of functionality; the system is generally slow so we don’t need the speed of C/C++/Assembly) </w:t>
-      </w:r>
-    </w:p>
-  </w:comment>
-  <w:comment w:id="41" w:author="Unknown Author" w:date="2017-07-13T07:53:00Z" w:initials="">
-    <w:p>
-      <w:pPr>
-        <w:overflowPunct w:val="0"/>
-        <w:spacing w:after="0" w:line="240" w:lineRule="auto"/>
-        <w:rPr>
-          <w:rFonts w:ascii="Liberation Serif" w:eastAsia="Noto Sans CJK SC Regular" w:hAnsi="Liberation Serif" w:cs="FreeSans"/>
-          <w:sz w:val="20"/>
-          <w:szCs w:val="24"/>
-          <w:lang w:eastAsia="zh-CN" w:bidi="hi-IN"/>
-        </w:rPr>
-      </w:pPr>
-      <w:r>
-        <w:annotationRef/>
-      </w:r>
-      <w:r>
-        <w:rPr>
-          <w:rFonts w:ascii="Liberation Serif" w:eastAsia="Noto Sans CJK SC Regular" w:hAnsi="Liberation Serif" w:cs="FreeSans"/>
-          <w:sz w:val="20"/>
-          <w:szCs w:val="24"/>
-          <w:lang w:eastAsia="zh-CN" w:bidi="hi-IN"/>
-        </w:rPr>
-        <w:t xml:space="preserve">Motor or hinge?  In any case, total agreement about need for more precise bearings. </w:t>
-      </w:r>
-    </w:p>
-  </w:comment>
-  <w:comment w:id="42" w:author="Unknown Author" w:date="2017-07-13T07:54:00Z" w:initials="">
-    <w:p>
-      <w:pPr>
-        <w:overflowPunct w:val="0"/>
-        <w:spacing w:after="0" w:line="240" w:lineRule="auto"/>
-        <w:rPr>
-          <w:rFonts w:ascii="Liberation Serif" w:eastAsia="Noto Sans CJK SC Regular" w:hAnsi="Liberation Serif" w:cs="FreeSans"/>
-          <w:sz w:val="20"/>
-          <w:szCs w:val="24"/>
-          <w:lang w:eastAsia="zh-CN" w:bidi="hi-IN"/>
-        </w:rPr>
-      </w:pPr>
-      <w:r>
-        <w:annotationRef/>
-      </w:r>
-      <w:r>
-        <w:rPr>
-          <w:rFonts w:ascii="Liberation Serif" w:eastAsia="Noto Sans CJK SC Regular" w:hAnsi="Liberation Serif" w:cs="FreeSans"/>
-          <w:sz w:val="20"/>
-          <w:szCs w:val="24"/>
-          <w:lang w:eastAsia="zh-CN" w:bidi="hi-IN"/>
-        </w:rPr>
-        <w:t>???</w:t>
       </w:r>
     </w:p>
   </w:comment>
@@ -7110,7 +7360,7 @@
       <w:rPr>
         <w:noProof/>
       </w:rPr>
-      <w:t>10</w:t>
+      <w:t>28</w:t>
     </w:r>
     <w:r>
       <w:fldChar w:fldCharType="end"/>
@@ -11146,11 +11396,23 @@
     </b:Author>
     <b:RefOrder>2</b:RefOrder>
   </b:Source>
+  <b:Source>
+    <b:Tag>Friction</b:Tag>
+    <b:SourceType>InternetSite</b:SourceType>
+    <b:Guid>{F7C10A93-0C91-46C1-A118-E7328FF280AD}</b:Guid>
+    <b:Title>Friction and Friction Coefficients</b:Title>
+    <b:InternetSiteTitle>The Engineering Toolbox</b:InternetSiteTitle>
+    <b:YearAccessed>2018</b:YearAccessed>
+    <b:MonthAccessed>08</b:MonthAccessed>
+    <b:DayAccessed>07</b:DayAccessed>
+    <b:URL>https://www.engineeringtoolbox.com/friction-coefficients-d_778.html</b:URL>
+    <b:RefOrder>6</b:RefOrder>
+  </b:Source>
 </b:Sources>
 </file>
 
 <file path=customXml/itemProps1.xml><?xml version="1.0" encoding="utf-8"?>
-<ds:datastoreItem xmlns:ds="http://schemas.openxmlformats.org/officeDocument/2006/customXml" ds:itemID="{4CDEB7B2-F352-4997-AF43-6CC29A997766}">
+<ds:datastoreItem xmlns:ds="http://schemas.openxmlformats.org/officeDocument/2006/customXml" ds:itemID="{352F299B-4704-485B-93E2-0DFC5F503E90}">
   <ds:schemaRefs>
     <ds:schemaRef ds:uri="http://schemas.openxmlformats.org/officeDocument/2006/bibliography"/>
   </ds:schemaRefs>

</xml_diff>

<commit_message>
Added comments to Main Paper.docx, made sure outline and paper were consistent.
</commit_message>
<xml_diff>
--- a/Main Paper.docx
+++ b/Main Paper.docx
@@ -105,8 +105,6 @@
       <w:pPr>
         <w:pStyle w:val="Subtitle"/>
       </w:pPr>
-      <w:bookmarkStart w:id="0" w:name="_GoBack"/>
-      <w:bookmarkEnd w:id="0"/>
     </w:p>
     <w:p>
       <w:pPr>
@@ -948,7 +946,7 @@
       <w:r>
         <w:fldChar w:fldCharType="separate"/>
       </w:r>
-      <w:hyperlink w:anchor="_Toc521385402" w:history="1">
+      <w:hyperlink w:anchor="_Toc521478284" w:history="1">
         <w:r>
           <w:rPr>
             <w:rStyle w:val="Hyperlink"/>
@@ -975,7 +973,7 @@
             <w:noProof/>
             <w:webHidden/>
           </w:rPr>
-          <w:instrText xml:space="preserve"> PAGEREF _Toc521385402 \h </w:instrText>
+          <w:instrText xml:space="preserve"> PAGEREF _Toc521478284 \h </w:instrText>
         </w:r>
         <w:r>
           <w:rPr>
@@ -1023,7 +1021,7 @@
           <w:lang w:eastAsia="ja-JP"/>
         </w:rPr>
       </w:pPr>
-      <w:hyperlink w:anchor="_Toc521385403" w:history="1">
+      <w:hyperlink w:anchor="_Toc521478285" w:history="1">
         <w:r>
           <w:rPr>
             <w:rStyle w:val="Hyperlink"/>
@@ -1070,7 +1068,7 @@
             <w:noProof/>
             <w:webHidden/>
           </w:rPr>
-          <w:instrText xml:space="preserve"> PAGEREF _Toc521385403 \h </w:instrText>
+          <w:instrText xml:space="preserve"> PAGEREF _Toc521478285 \h </w:instrText>
         </w:r>
         <w:r>
           <w:rPr>
@@ -1118,7 +1116,7 @@
           <w:lang w:eastAsia="ja-JP"/>
         </w:rPr>
       </w:pPr>
-      <w:hyperlink w:anchor="_Toc521385404" w:history="1">
+      <w:hyperlink w:anchor="_Toc521478286" w:history="1">
         <w:r>
           <w:rPr>
             <w:rStyle w:val="Hyperlink"/>
@@ -1164,7 +1162,7 @@
             <w:noProof/>
             <w:webHidden/>
           </w:rPr>
-          <w:instrText xml:space="preserve"> PAGEREF _Toc521385404 \h </w:instrText>
+          <w:instrText xml:space="preserve"> PAGEREF _Toc521478286 \h </w:instrText>
         </w:r>
         <w:r>
           <w:rPr>
@@ -1212,7 +1210,7 @@
           <w:lang w:eastAsia="ja-JP"/>
         </w:rPr>
       </w:pPr>
-      <w:hyperlink w:anchor="_Toc521385405" w:history="1">
+      <w:hyperlink w:anchor="_Toc521478287" w:history="1">
         <w:r>
           <w:rPr>
             <w:rStyle w:val="Hyperlink"/>
@@ -1237,7 +1235,7 @@
             <w:rStyle w:val="Hyperlink"/>
             <w:noProof/>
           </w:rPr>
-          <w:t>Description of System</w:t>
+          <w:t>Scope of Thesis Project</w:t>
         </w:r>
         <w:r>
           <w:rPr>
@@ -1258,7 +1256,7 @@
             <w:noProof/>
             <w:webHidden/>
           </w:rPr>
-          <w:instrText xml:space="preserve"> PAGEREF _Toc521385405 \h </w:instrText>
+          <w:instrText xml:space="preserve"> PAGEREF _Toc521478287 \h </w:instrText>
         </w:r>
         <w:r>
           <w:rPr>
@@ -1279,100 +1277,6 @@
             <w:webHidden/>
           </w:rPr>
           <w:t>8</w:t>
-        </w:r>
-        <w:r>
-          <w:rPr>
-            <w:noProof/>
-            <w:webHidden/>
-          </w:rPr>
-          <w:fldChar w:fldCharType="end"/>
-        </w:r>
-      </w:hyperlink>
-    </w:p>
-    <w:p>
-      <w:pPr>
-        <w:pStyle w:val="TOC2"/>
-        <w:tabs>
-          <w:tab w:val="left" w:pos="1152"/>
-          <w:tab w:val="right" w:leader="dot" w:pos="8630"/>
-        </w:tabs>
-        <w:rPr>
-          <w:rFonts w:asciiTheme="minorHAnsi" w:eastAsiaTheme="minorEastAsia" w:hAnsiTheme="minorHAnsi" w:cstheme="minorBidi"/>
-          <w:smallCaps w:val="0"/>
-          <w:noProof/>
-          <w:kern w:val="0"/>
-          <w:sz w:val="22"/>
-          <w:szCs w:val="22"/>
-          <w:lang w:eastAsia="ja-JP"/>
-        </w:rPr>
-      </w:pPr>
-      <w:hyperlink w:anchor="_Toc521385406" w:history="1">
-        <w:r>
-          <w:rPr>
-            <w:rStyle w:val="Hyperlink"/>
-            <w:noProof/>
-          </w:rPr>
-          <w:t>1.3</w:t>
-        </w:r>
-        <w:r>
-          <w:rPr>
-            <w:rFonts w:asciiTheme="minorHAnsi" w:eastAsiaTheme="minorEastAsia" w:hAnsiTheme="minorHAnsi" w:cstheme="minorBidi"/>
-            <w:smallCaps w:val="0"/>
-            <w:noProof/>
-            <w:kern w:val="0"/>
-            <w:sz w:val="22"/>
-            <w:szCs w:val="22"/>
-            <w:lang w:eastAsia="ja-JP"/>
-          </w:rPr>
-          <w:tab/>
-        </w:r>
-        <w:r>
-          <w:rPr>
-            <w:rStyle w:val="Hyperlink"/>
-            <w:noProof/>
-          </w:rPr>
-          <w:t>Scope of Thesis Project</w:t>
-        </w:r>
-        <w:r>
-          <w:rPr>
-            <w:noProof/>
-            <w:webHidden/>
-          </w:rPr>
-          <w:tab/>
-        </w:r>
-        <w:r>
-          <w:rPr>
-            <w:noProof/>
-            <w:webHidden/>
-          </w:rPr>
-          <w:fldChar w:fldCharType="begin"/>
-        </w:r>
-        <w:r>
-          <w:rPr>
-            <w:noProof/>
-            <w:webHidden/>
-          </w:rPr>
-          <w:instrText xml:space="preserve"> PAGEREF _Toc521385406 \h </w:instrText>
-        </w:r>
-        <w:r>
-          <w:rPr>
-            <w:noProof/>
-            <w:webHidden/>
-          </w:rPr>
-        </w:r>
-        <w:r>
-          <w:rPr>
-            <w:noProof/>
-            <w:webHidden/>
-          </w:rPr>
-          <w:fldChar w:fldCharType="separate"/>
-        </w:r>
-        <w:r>
-          <w:rPr>
-            <w:noProof/>
-            <w:webHidden/>
-          </w:rPr>
-          <w:t>9</w:t>
         </w:r>
         <w:r>
           <w:rPr>
@@ -1400,7 +1304,7 @@
           <w:lang w:eastAsia="ja-JP"/>
         </w:rPr>
       </w:pPr>
-      <w:hyperlink w:anchor="_Toc521385407" w:history="1">
+      <w:hyperlink w:anchor="_Toc521478288" w:history="1">
         <w:r>
           <w:rPr>
             <w:rStyle w:val="Hyperlink"/>
@@ -1447,7 +1351,7 @@
             <w:noProof/>
             <w:webHidden/>
           </w:rPr>
-          <w:instrText xml:space="preserve"> PAGEREF _Toc521385407 \h </w:instrText>
+          <w:instrText xml:space="preserve"> PAGEREF _Toc521478288 \h </w:instrText>
         </w:r>
         <w:r>
           <w:rPr>
@@ -1467,7 +1371,7 @@
             <w:noProof/>
             <w:webHidden/>
           </w:rPr>
-          <w:t>10</w:t>
+          <w:t>9</w:t>
         </w:r>
         <w:r>
           <w:rPr>
@@ -1495,7 +1399,7 @@
           <w:lang w:eastAsia="ja-JP"/>
         </w:rPr>
       </w:pPr>
-      <w:hyperlink w:anchor="_Toc521385408" w:history="1">
+      <w:hyperlink w:anchor="_Toc521478289" w:history="1">
         <w:r>
           <w:rPr>
             <w:rStyle w:val="Hyperlink"/>
@@ -1541,7 +1445,7 @@
             <w:noProof/>
             <w:webHidden/>
           </w:rPr>
-          <w:instrText xml:space="preserve"> PAGEREF _Toc521385408 \h </w:instrText>
+          <w:instrText xml:space="preserve"> PAGEREF _Toc521478289 \h </w:instrText>
         </w:r>
         <w:r>
           <w:rPr>
@@ -1561,7 +1465,7 @@
             <w:noProof/>
             <w:webHidden/>
           </w:rPr>
-          <w:t>10</w:t>
+          <w:t>9</w:t>
         </w:r>
         <w:r>
           <w:rPr>
@@ -1589,7 +1493,7 @@
           <w:lang w:eastAsia="ja-JP"/>
         </w:rPr>
       </w:pPr>
-      <w:hyperlink w:anchor="_Toc521385409" w:history="1">
+      <w:hyperlink w:anchor="_Toc521478290" w:history="1">
         <w:r>
           <w:rPr>
             <w:rStyle w:val="Hyperlink"/>
@@ -1636,7 +1540,7 @@
             <w:noProof/>
             <w:webHidden/>
           </w:rPr>
-          <w:instrText xml:space="preserve"> PAGEREF _Toc521385409 \h </w:instrText>
+          <w:instrText xml:space="preserve"> PAGEREF _Toc521478290 \h </w:instrText>
         </w:r>
         <w:r>
           <w:rPr>
@@ -1656,7 +1560,7 @@
             <w:noProof/>
             <w:webHidden/>
           </w:rPr>
-          <w:t>15</w:t>
+          <w:t>14</w:t>
         </w:r>
         <w:r>
           <w:rPr>
@@ -1684,7 +1588,7 @@
           <w:lang w:eastAsia="ja-JP"/>
         </w:rPr>
       </w:pPr>
-      <w:hyperlink w:anchor="_Toc521385410" w:history="1">
+      <w:hyperlink w:anchor="_Toc521478291" w:history="1">
         <w:r>
           <w:rPr>
             <w:rStyle w:val="Hyperlink"/>
@@ -1709,7 +1613,7 @@
             <w:rStyle w:val="Hyperlink"/>
             <w:noProof/>
           </w:rPr>
-          <w:t>Transformations</w:t>
+          <w:t xml:space="preserve">Transformations </w:t>
         </w:r>
         <w:r>
           <w:rPr>
@@ -1730,7 +1634,7 @@
             <w:noProof/>
             <w:webHidden/>
           </w:rPr>
-          <w:instrText xml:space="preserve"> PAGEREF _Toc521385410 \h </w:instrText>
+          <w:instrText xml:space="preserve"> PAGEREF _Toc521478291 \h </w:instrText>
         </w:r>
         <w:r>
           <w:rPr>
@@ -1750,7 +1654,7 @@
             <w:noProof/>
             <w:webHidden/>
           </w:rPr>
-          <w:t>15</w:t>
+          <w:t>14</w:t>
         </w:r>
         <w:r>
           <w:rPr>
@@ -1778,7 +1682,7 @@
           <w:lang w:eastAsia="ja-JP"/>
         </w:rPr>
       </w:pPr>
-      <w:hyperlink w:anchor="_Toc521385411" w:history="1">
+      <w:hyperlink w:anchor="_Toc521478292" w:history="1">
         <w:r>
           <w:rPr>
             <w:rStyle w:val="Hyperlink"/>
@@ -1824,7 +1728,7 @@
             <w:noProof/>
             <w:webHidden/>
           </w:rPr>
-          <w:instrText xml:space="preserve"> PAGEREF _Toc521385411 \h </w:instrText>
+          <w:instrText xml:space="preserve"> PAGEREF _Toc521478292 \h </w:instrText>
         </w:r>
         <w:r>
           <w:rPr>
@@ -1844,7 +1748,7 @@
             <w:noProof/>
             <w:webHidden/>
           </w:rPr>
-          <w:t>16</w:t>
+          <w:t>15</w:t>
         </w:r>
         <w:r>
           <w:rPr>
@@ -1872,7 +1776,7 @@
           <w:lang w:eastAsia="ja-JP"/>
         </w:rPr>
       </w:pPr>
-      <w:hyperlink w:anchor="_Toc521385412" w:history="1">
+      <w:hyperlink w:anchor="_Toc521478293" w:history="1">
         <w:r>
           <w:rPr>
             <w:rStyle w:val="Hyperlink"/>
@@ -1918,7 +1822,101 @@
             <w:noProof/>
             <w:webHidden/>
           </w:rPr>
-          <w:instrText xml:space="preserve"> PAGEREF _Toc521385412 \h </w:instrText>
+          <w:instrText xml:space="preserve"> PAGEREF _Toc521478293 \h </w:instrText>
+        </w:r>
+        <w:r>
+          <w:rPr>
+            <w:noProof/>
+            <w:webHidden/>
+          </w:rPr>
+        </w:r>
+        <w:r>
+          <w:rPr>
+            <w:noProof/>
+            <w:webHidden/>
+          </w:rPr>
+          <w:fldChar w:fldCharType="separate"/>
+        </w:r>
+        <w:r>
+          <w:rPr>
+            <w:noProof/>
+            <w:webHidden/>
+          </w:rPr>
+          <w:t>15</w:t>
+        </w:r>
+        <w:r>
+          <w:rPr>
+            <w:noProof/>
+            <w:webHidden/>
+          </w:rPr>
+          <w:fldChar w:fldCharType="end"/>
+        </w:r>
+      </w:hyperlink>
+    </w:p>
+    <w:p>
+      <w:pPr>
+        <w:pStyle w:val="TOC2"/>
+        <w:tabs>
+          <w:tab w:val="left" w:pos="1152"/>
+          <w:tab w:val="right" w:leader="dot" w:pos="8630"/>
+        </w:tabs>
+        <w:rPr>
+          <w:rFonts w:asciiTheme="minorHAnsi" w:eastAsiaTheme="minorEastAsia" w:hAnsiTheme="minorHAnsi" w:cstheme="minorBidi"/>
+          <w:smallCaps w:val="0"/>
+          <w:noProof/>
+          <w:kern w:val="0"/>
+          <w:sz w:val="22"/>
+          <w:szCs w:val="22"/>
+          <w:lang w:eastAsia="ja-JP"/>
+        </w:rPr>
+      </w:pPr>
+      <w:hyperlink w:anchor="_Toc521478294" w:history="1">
+        <w:r>
+          <w:rPr>
+            <w:rStyle w:val="Hyperlink"/>
+            <w:noProof/>
+          </w:rPr>
+          <w:t>3.4</w:t>
+        </w:r>
+        <w:r>
+          <w:rPr>
+            <w:rFonts w:asciiTheme="minorHAnsi" w:eastAsiaTheme="minorEastAsia" w:hAnsiTheme="minorHAnsi" w:cstheme="minorBidi"/>
+            <w:smallCaps w:val="0"/>
+            <w:noProof/>
+            <w:kern w:val="0"/>
+            <w:sz w:val="22"/>
+            <w:szCs w:val="22"/>
+            <w:lang w:eastAsia="ja-JP"/>
+          </w:rPr>
+          <w:tab/>
+        </w:r>
+        <w:r>
+          <w:rPr>
+            <w:rStyle w:val="Hyperlink"/>
+            <w:noProof/>
+          </w:rPr>
+          <w:t>Pointing a telescope</w:t>
+        </w:r>
+        <w:r>
+          <w:rPr>
+            <w:noProof/>
+            <w:webHidden/>
+          </w:rPr>
+          <w:tab/>
+        </w:r>
+        <w:r>
+          <w:rPr>
+            <w:noProof/>
+            <w:webHidden/>
+          </w:rPr>
+          <w:fldChar w:fldCharType="begin"/>
+        </w:r>
+        <w:r>
+          <w:rPr>
+            <w:noProof/>
+            <w:webHidden/>
+          </w:rPr>
+          <w:instrText xml:space="preserve"> PAGEREF _Toc521478294 \h </w:instrText>
         </w:r>
         <w:r>
           <w:rPr>
@@ -1966,7 +1964,7 @@
           <w:lang w:eastAsia="ja-JP"/>
         </w:rPr>
       </w:pPr>
-      <w:hyperlink w:anchor="_Toc521385413" w:history="1">
+      <w:hyperlink w:anchor="_Toc521478295" w:history="1">
         <w:r>
           <w:rPr>
             <w:rStyle w:val="Hyperlink"/>
@@ -2013,7 +2011,7 @@
             <w:noProof/>
             <w:webHidden/>
           </w:rPr>
-          <w:instrText xml:space="preserve"> PAGEREF _Toc521385413 \h </w:instrText>
+          <w:instrText xml:space="preserve"> PAGEREF _Toc521478295 \h </w:instrText>
         </w:r>
         <w:r>
           <w:rPr>
@@ -2061,7 +2059,7 @@
           <w:lang w:eastAsia="ja-JP"/>
         </w:rPr>
       </w:pPr>
-      <w:hyperlink w:anchor="_Toc521385414" w:history="1">
+      <w:hyperlink w:anchor="_Toc521478296" w:history="1">
         <w:r>
           <w:rPr>
             <w:rStyle w:val="Hyperlink"/>
@@ -2107,7 +2105,7 @@
             <w:noProof/>
             <w:webHidden/>
           </w:rPr>
-          <w:instrText xml:space="preserve"> PAGEREF _Toc521385414 \h </w:instrText>
+          <w:instrText xml:space="preserve"> PAGEREF _Toc521478296 \h </w:instrText>
         </w:r>
         <w:r>
           <w:rPr>
@@ -2155,7 +2153,7 @@
           <w:lang w:eastAsia="ja-JP"/>
         </w:rPr>
       </w:pPr>
-      <w:hyperlink w:anchor="_Toc521385415" w:history="1">
+      <w:hyperlink w:anchor="_Toc521478297" w:history="1">
         <w:r>
           <w:rPr>
             <w:rStyle w:val="Hyperlink"/>
@@ -2201,7 +2199,7 @@
             <w:noProof/>
             <w:webHidden/>
           </w:rPr>
-          <w:instrText xml:space="preserve"> PAGEREF _Toc521385415 \h </w:instrText>
+          <w:instrText xml:space="preserve"> PAGEREF _Toc521478297 \h </w:instrText>
         </w:r>
         <w:r>
           <w:rPr>
@@ -2249,7 +2247,7 @@
           <w:lang w:eastAsia="ja-JP"/>
         </w:rPr>
       </w:pPr>
-      <w:hyperlink w:anchor="_Toc521385416" w:history="1">
+      <w:hyperlink w:anchor="_Toc521478298" w:history="1">
         <w:r>
           <w:rPr>
             <w:rStyle w:val="Hyperlink"/>
@@ -2295,7 +2293,7 @@
             <w:noProof/>
             <w:webHidden/>
           </w:rPr>
-          <w:instrText xml:space="preserve"> PAGEREF _Toc521385416 \h </w:instrText>
+          <w:instrText xml:space="preserve"> PAGEREF _Toc521478298 \h </w:instrText>
         </w:r>
         <w:r>
           <w:rPr>
@@ -2343,7 +2341,7 @@
           <w:lang w:eastAsia="ja-JP"/>
         </w:rPr>
       </w:pPr>
-      <w:hyperlink w:anchor="_Toc521385417" w:history="1">
+      <w:hyperlink w:anchor="_Toc521478299" w:history="1">
         <w:r>
           <w:rPr>
             <w:rStyle w:val="Hyperlink"/>
@@ -2389,7 +2387,7 @@
             <w:noProof/>
             <w:webHidden/>
           </w:rPr>
-          <w:instrText xml:space="preserve"> PAGEREF _Toc521385417 \h </w:instrText>
+          <w:instrText xml:space="preserve"> PAGEREF _Toc521478299 \h </w:instrText>
         </w:r>
         <w:r>
           <w:rPr>
@@ -2437,7 +2435,7 @@
           <w:lang w:eastAsia="ja-JP"/>
         </w:rPr>
       </w:pPr>
-      <w:hyperlink w:anchor="_Toc521385418" w:history="1">
+      <w:hyperlink w:anchor="_Toc521478300" w:history="1">
         <w:r>
           <w:rPr>
             <w:rStyle w:val="Hyperlink"/>
@@ -2484,7 +2482,7 @@
             <w:noProof/>
             <w:webHidden/>
           </w:rPr>
-          <w:instrText xml:space="preserve"> PAGEREF _Toc521385418 \h </w:instrText>
+          <w:instrText xml:space="preserve"> PAGEREF _Toc521478300 \h </w:instrText>
         </w:r>
         <w:r>
           <w:rPr>
@@ -2532,7 +2530,7 @@
           <w:lang w:eastAsia="ja-JP"/>
         </w:rPr>
       </w:pPr>
-      <w:hyperlink w:anchor="_Toc521385419" w:history="1">
+      <w:hyperlink w:anchor="_Toc521478301" w:history="1">
         <w:r>
           <w:rPr>
             <w:rStyle w:val="Hyperlink"/>
@@ -2578,7 +2576,7 @@
             <w:noProof/>
             <w:webHidden/>
           </w:rPr>
-          <w:instrText xml:space="preserve"> PAGEREF _Toc521385419 \h </w:instrText>
+          <w:instrText xml:space="preserve"> PAGEREF _Toc521478301 \h </w:instrText>
         </w:r>
         <w:r>
           <w:rPr>
@@ -2626,7 +2624,7 @@
           <w:lang w:eastAsia="ja-JP"/>
         </w:rPr>
       </w:pPr>
-      <w:hyperlink w:anchor="_Toc521385420" w:history="1">
+      <w:hyperlink w:anchor="_Toc521478302" w:history="1">
         <w:r>
           <w:rPr>
             <w:rStyle w:val="Hyperlink"/>
@@ -2672,7 +2670,7 @@
             <w:noProof/>
             <w:webHidden/>
           </w:rPr>
-          <w:instrText xml:space="preserve"> PAGEREF _Toc521385420 \h </w:instrText>
+          <w:instrText xml:space="preserve"> PAGEREF _Toc521478302 \h </w:instrText>
         </w:r>
         <w:r>
           <w:rPr>
@@ -2720,7 +2718,7 @@
           <w:lang w:eastAsia="ja-JP"/>
         </w:rPr>
       </w:pPr>
-      <w:hyperlink w:anchor="_Toc521385421" w:history="1">
+      <w:hyperlink w:anchor="_Toc521478303" w:history="1">
         <w:r>
           <w:rPr>
             <w:rStyle w:val="Hyperlink"/>
@@ -2767,7 +2765,7 @@
             <w:noProof/>
             <w:webHidden/>
           </w:rPr>
-          <w:instrText xml:space="preserve"> PAGEREF _Toc521385421 \h </w:instrText>
+          <w:instrText xml:space="preserve"> PAGEREF _Toc521478303 \h </w:instrText>
         </w:r>
         <w:r>
           <w:rPr>
@@ -2815,7 +2813,7 @@
           <w:lang w:eastAsia="ja-JP"/>
         </w:rPr>
       </w:pPr>
-      <w:hyperlink w:anchor="_Toc521385422" w:history="1">
+      <w:hyperlink w:anchor="_Toc521478304" w:history="1">
         <w:r>
           <w:rPr>
             <w:rStyle w:val="Hyperlink"/>
@@ -2861,7 +2859,7 @@
             <w:noProof/>
             <w:webHidden/>
           </w:rPr>
-          <w:instrText xml:space="preserve"> PAGEREF _Toc521385422 \h </w:instrText>
+          <w:instrText xml:space="preserve"> PAGEREF _Toc521478304 \h </w:instrText>
         </w:r>
         <w:r>
           <w:rPr>
@@ -2909,7 +2907,7 @@
           <w:lang w:eastAsia="ja-JP"/>
         </w:rPr>
       </w:pPr>
-      <w:hyperlink w:anchor="_Toc521385423" w:history="1">
+      <w:hyperlink w:anchor="_Toc521478305" w:history="1">
         <w:r>
           <w:rPr>
             <w:rStyle w:val="Hyperlink"/>
@@ -2934,6 +2932,100 @@
             <w:rStyle w:val="Hyperlink"/>
             <w:noProof/>
           </w:rPr>
+          <w:t>Linear Actuators</w:t>
+        </w:r>
+        <w:r>
+          <w:rPr>
+            <w:noProof/>
+            <w:webHidden/>
+          </w:rPr>
+          <w:tab/>
+        </w:r>
+        <w:r>
+          <w:rPr>
+            <w:noProof/>
+            <w:webHidden/>
+          </w:rPr>
+          <w:fldChar w:fldCharType="begin"/>
+        </w:r>
+        <w:r>
+          <w:rPr>
+            <w:noProof/>
+            <w:webHidden/>
+          </w:rPr>
+          <w:instrText xml:space="preserve"> PAGEREF _Toc521478305 \h </w:instrText>
+        </w:r>
+        <w:r>
+          <w:rPr>
+            <w:noProof/>
+            <w:webHidden/>
+          </w:rPr>
+        </w:r>
+        <w:r>
+          <w:rPr>
+            <w:noProof/>
+            <w:webHidden/>
+          </w:rPr>
+          <w:fldChar w:fldCharType="separate"/>
+        </w:r>
+        <w:r>
+          <w:rPr>
+            <w:noProof/>
+            <w:webHidden/>
+          </w:rPr>
+          <w:t>23</w:t>
+        </w:r>
+        <w:r>
+          <w:rPr>
+            <w:noProof/>
+            <w:webHidden/>
+          </w:rPr>
+          <w:fldChar w:fldCharType="end"/>
+        </w:r>
+      </w:hyperlink>
+    </w:p>
+    <w:p>
+      <w:pPr>
+        <w:pStyle w:val="TOC2"/>
+        <w:tabs>
+          <w:tab w:val="left" w:pos="1152"/>
+          <w:tab w:val="right" w:leader="dot" w:pos="8630"/>
+        </w:tabs>
+        <w:rPr>
+          <w:rFonts w:asciiTheme="minorHAnsi" w:eastAsiaTheme="minorEastAsia" w:hAnsiTheme="minorHAnsi" w:cstheme="minorBidi"/>
+          <w:smallCaps w:val="0"/>
+          <w:noProof/>
+          <w:kern w:val="0"/>
+          <w:sz w:val="22"/>
+          <w:szCs w:val="22"/>
+          <w:lang w:eastAsia="ja-JP"/>
+        </w:rPr>
+      </w:pPr>
+      <w:hyperlink w:anchor="_Toc521478306" w:history="1">
+        <w:r>
+          <w:rPr>
+            <w:rStyle w:val="Hyperlink"/>
+            <w:noProof/>
+          </w:rPr>
+          <w:t>6.3</w:t>
+        </w:r>
+        <w:r>
+          <w:rPr>
+            <w:rFonts w:asciiTheme="minorHAnsi" w:eastAsiaTheme="minorEastAsia" w:hAnsiTheme="minorHAnsi" w:cstheme="minorBidi"/>
+            <w:smallCaps w:val="0"/>
+            <w:noProof/>
+            <w:kern w:val="0"/>
+            <w:sz w:val="22"/>
+            <w:szCs w:val="22"/>
+            <w:lang w:eastAsia="ja-JP"/>
+          </w:rPr>
+          <w:tab/>
+        </w:r>
+        <w:r>
+          <w:rPr>
+            <w:rStyle w:val="Hyperlink"/>
+            <w:noProof/>
+          </w:rPr>
           <w:t>Control Feedback</w:t>
         </w:r>
         <w:r>
@@ -2955,7 +3047,7 @@
             <w:noProof/>
             <w:webHidden/>
           </w:rPr>
-          <w:instrText xml:space="preserve"> PAGEREF _Toc521385423 \h </w:instrText>
+          <w:instrText xml:space="preserve"> PAGEREF _Toc521478306 \h </w:instrText>
         </w:r>
         <w:r>
           <w:rPr>
@@ -2975,7 +3067,7 @@
             <w:noProof/>
             <w:webHidden/>
           </w:rPr>
-          <w:t>23</w:t>
+          <w:t>24</w:t>
         </w:r>
         <w:r>
           <w:rPr>
@@ -3003,7 +3095,7 @@
           <w:lang w:eastAsia="ja-JP"/>
         </w:rPr>
       </w:pPr>
-      <w:hyperlink w:anchor="_Toc521385424" w:history="1">
+      <w:hyperlink w:anchor="_Toc521478307" w:history="1">
         <w:r>
           <w:rPr>
             <w:rStyle w:val="Hyperlink"/>
@@ -3050,7 +3142,7 @@
             <w:noProof/>
             <w:webHidden/>
           </w:rPr>
-          <w:instrText xml:space="preserve"> PAGEREF _Toc521385424 \h </w:instrText>
+          <w:instrText xml:space="preserve"> PAGEREF _Toc521478307 \h </w:instrText>
         </w:r>
         <w:r>
           <w:rPr>
@@ -3098,7 +3190,7 @@
           <w:lang w:eastAsia="ja-JP"/>
         </w:rPr>
       </w:pPr>
-      <w:hyperlink w:anchor="_Toc521385425" w:history="1">
+      <w:hyperlink w:anchor="_Toc521478308" w:history="1">
         <w:r>
           <w:rPr>
             <w:rStyle w:val="Hyperlink"/>
@@ -3145,7 +3237,7 @@
             <w:noProof/>
             <w:webHidden/>
           </w:rPr>
-          <w:instrText xml:space="preserve"> PAGEREF _Toc521385425 \h </w:instrText>
+          <w:instrText xml:space="preserve"> PAGEREF _Toc521478308 \h </w:instrText>
         </w:r>
         <w:r>
           <w:rPr>
@@ -3190,7 +3282,7 @@
           <w:lang w:eastAsia="ja-JP"/>
         </w:rPr>
       </w:pPr>
-      <w:hyperlink w:anchor="_Toc521385426" w:history="1">
+      <w:hyperlink w:anchor="_Toc521478309" w:history="1">
         <w:r>
           <w:rPr>
             <w:rStyle w:val="Hyperlink"/>
@@ -3217,7 +3309,7 @@
             <w:noProof/>
             <w:webHidden/>
           </w:rPr>
-          <w:instrText xml:space="preserve"> PAGEREF _Toc521385426 \h </w:instrText>
+          <w:instrText xml:space="preserve"> PAGEREF _Toc521478309 \h </w:instrText>
         </w:r>
         <w:r>
           <w:rPr>
@@ -3262,7 +3354,7 @@
           <w:lang w:eastAsia="ja-JP"/>
         </w:rPr>
       </w:pPr>
-      <w:hyperlink w:anchor="_Toc521385427" w:history="1">
+      <w:hyperlink w:anchor="_Toc521478310" w:history="1">
         <w:r>
           <w:rPr>
             <w:rStyle w:val="Hyperlink"/>
@@ -3289,7 +3381,7 @@
             <w:noProof/>
             <w:webHidden/>
           </w:rPr>
-          <w:instrText xml:space="preserve"> PAGEREF _Toc521385427 \h </w:instrText>
+          <w:instrText xml:space="preserve"> PAGEREF _Toc521478310 \h </w:instrText>
         </w:r>
         <w:r>
           <w:rPr>
@@ -3358,12 +3450,14 @@
           <w:docGrid w:linePitch="360" w:charSpace="-6350"/>
         </w:sectPr>
       </w:pPr>
+      <w:bookmarkStart w:id="0" w:name="_GoBack"/>
+      <w:bookmarkEnd w:id="0"/>
     </w:p>
     <w:p>
       <w:pPr>
         <w:pStyle w:val="TOC-NoNum1"/>
       </w:pPr>
-      <w:bookmarkStart w:id="1" w:name="_Toc521385402"/>
+      <w:bookmarkStart w:id="1" w:name="_Toc521478284"/>
       <w:r>
         <w:lastRenderedPageBreak/>
         <w:t>LIST OF FIGURES</w:t>
@@ -3424,7 +3518,7 @@
       <w:pPr>
         <w:pStyle w:val="Heading1"/>
       </w:pPr>
-      <w:bookmarkStart w:id="2" w:name="_Toc521385403"/>
+      <w:bookmarkStart w:id="2" w:name="_Toc521478285"/>
       <w:r>
         <w:lastRenderedPageBreak/>
         <w:t>Introduction</w:t>
@@ -3435,7 +3529,7 @@
       <w:pPr>
         <w:pStyle w:val="Heading2"/>
       </w:pPr>
-      <w:bookmarkStart w:id="3" w:name="_Toc521385404"/>
+      <w:bookmarkStart w:id="3" w:name="_Toc521478286"/>
       <w:r>
         <w:t>Statement of Purpose</w:t>
       </w:r>
@@ -3491,74 +3585,35 @@
       <w:r>
         <w:t>The purpose of this thesis is to refine the proof-of-concept developed at Cal Poly with commonly available, lower priced components and to develop code which can be utilized by universities and astronomers to create their own parallel actuator telescope mounts.</w:t>
       </w:r>
+      <w:r>
+        <w:t xml:space="preserve"> </w:t>
+      </w:r>
     </w:p>
     <w:p>
       <w:pPr>
         <w:pStyle w:val="Heading2"/>
       </w:pPr>
-      <w:bookmarkStart w:id="4" w:name="_Toc521385405"/>
-      <w:r>
-        <w:t>Description of System</w:t>
+      <w:bookmarkStart w:id="4" w:name="_Toc521478287"/>
+      <w:r>
+        <w:t xml:space="preserve">Scope of Thesis </w:t>
+      </w:r>
+      <w:commentRangeStart w:id="5"/>
+      <w:r>
+        <w:t>Project</w:t>
+      </w:r>
+      <w:commentRangeEnd w:id="5"/>
+      <w:r>
+        <w:rPr>
+          <w:rStyle w:val="CommentReference"/>
+          <w:rFonts w:eastAsia="Calibri"/>
+          <w:b w:val="0"/>
+        </w:rPr>
+        <w:commentReference w:id="5"/>
       </w:r>
       <w:bookmarkEnd w:id="4"/>
     </w:p>
     <w:p>
       <w:r>
-        <w:t xml:space="preserve">Mr. </w:t>
-      </w:r>
-      <w:proofErr w:type="spellStart"/>
-      <w:r>
-        <w:t>Gudgel</w:t>
-      </w:r>
-      <w:proofErr w:type="spellEnd"/>
-      <w:r>
-        <w:t xml:space="preserve"> approached the issue of transportability, long exposure image rotation, and excess required mass with his telescope mount. In his investigation, he found that current telescope mounting systems could be improved </w:t>
-      </w:r>
-      <w:proofErr w:type="gramStart"/>
-      <w:r>
-        <w:t>for the</w:t>
-      </w:r>
-      <w:proofErr w:type="gramEnd"/>
-      <w:r>
-        <w:t xml:space="preserve"> use of amateur and small scale research purposes </w:t>
-      </w:r>
-      <w:r>
-        <w:t>which</w:t>
-      </w:r>
-      <w:r>
-        <w:t xml:space="preserve"> did not require full sky coverage nor full 6 degree of freedom capabilities. His goal was to create a system which was less massive and more transportable without sacrificing stiffness or accuracy.</w:t>
-      </w:r>
-    </w:p>
-    <w:p>
-      <w:r>
-        <w:t xml:space="preserve">His solution to these issues was to design a mount system, based on the </w:t>
-      </w:r>
-      <w:proofErr w:type="spellStart"/>
-      <w:r>
-        <w:t>AMiBA</w:t>
-      </w:r>
-      <w:proofErr w:type="spellEnd"/>
-      <w:r>
-        <w:t xml:space="preserve"> telescope, which used linear actuators in parallel instead of rotational actuators in series. </w:t>
-      </w:r>
-      <w:r>
-        <w:lastRenderedPageBreak/>
-        <w:t>This allowed him to build image rotation into the system as well as to create simpler loading paths which lower the overall mass/strength required of each actuator.</w:t>
-      </w:r>
-    </w:p>
-    <w:p/>
-    <w:p>
-      <w:pPr>
-        <w:pStyle w:val="Heading2"/>
-      </w:pPr>
-      <w:bookmarkStart w:id="5" w:name="_Toc521385406"/>
-      <w:r>
-        <w:t>Scope of Thesis Project</w:t>
-      </w:r>
-      <w:bookmarkEnd w:id="5"/>
-    </w:p>
-    <w:p>
-      <w:r>
         <w:t xml:space="preserve">The goal of this thesis is to </w:t>
       </w:r>
       <w:r>
@@ -3567,22 +3622,8 @@
       <w:r>
         <w:t xml:space="preserve"> A focus will be on the simplification of the system, cost saving, and the use of off-the-shelf parts in order to increase the feasibility of the design for educational and hobbyist use.</w:t>
       </w:r>
-    </w:p>
-    <w:p>
-      <w:r>
-        <w:t>(Implement</w:t>
-      </w:r>
-      <w:r>
-        <w:t xml:space="preserve"> stepper motors in place of the existing gear motors, correct issues in design and manufacturing, and to demonstrate constant angular velocity movement</w:t>
-      </w:r>
-      <w:r>
-        <w:t>)</w:t>
-      </w:r>
-      <w:r>
-        <w:t>.</w:t>
-      </w:r>
-      <w:r>
-        <w:commentReference w:id="6"/>
+      <w:r>
+        <w:t xml:space="preserve"> </w:t>
       </w:r>
     </w:p>
     <w:p/>
@@ -3609,24 +3650,24 @@
       <w:pPr>
         <w:pStyle w:val="Heading1"/>
       </w:pPr>
-      <w:bookmarkStart w:id="7" w:name="_Toc521385407"/>
+      <w:bookmarkStart w:id="6" w:name="_Toc521478288"/>
       <w:r>
         <w:lastRenderedPageBreak/>
         <w:t>Background</w:t>
       </w:r>
+      <w:bookmarkEnd w:id="6"/>
+    </w:p>
+    <w:p>
+      <w:pPr>
+        <w:pStyle w:val="Heading2"/>
+      </w:pPr>
+      <w:bookmarkStart w:id="7" w:name="_Ref484006465"/>
+      <w:bookmarkStart w:id="8" w:name="_Toc521478289"/>
+      <w:r>
+        <w:t>State of the Art</w:t>
+      </w:r>
       <w:bookmarkEnd w:id="7"/>
-    </w:p>
-    <w:p>
-      <w:pPr>
-        <w:pStyle w:val="Heading2"/>
-      </w:pPr>
-      <w:bookmarkStart w:id="8" w:name="_Ref484006465"/>
-      <w:bookmarkStart w:id="9" w:name="_Toc521385408"/>
-      <w:r>
-        <w:t>State of the Art</w:t>
-      </w:r>
       <w:bookmarkEnd w:id="8"/>
-      <w:bookmarkEnd w:id="9"/>
     </w:p>
     <w:p>
       <w:r>
@@ -3641,17 +3682,92 @@
       <w:r>
         <w:t xml:space="preserve"> </w:t>
       </w:r>
+      <w:commentRangeStart w:id="9"/>
+      <w:r>
+        <w:t>(Insert alt-</w:t>
+      </w:r>
+      <w:proofErr w:type="spellStart"/>
+      <w:r>
+        <w:t>az</w:t>
+      </w:r>
+      <w:proofErr w:type="spellEnd"/>
+      <w:r>
+        <w:t xml:space="preserve"> reference image)</w:t>
+      </w:r>
+      <w:commentRangeEnd w:id="9"/>
+      <w:r>
+        <w:rPr>
+          <w:rStyle w:val="CommentReference"/>
+        </w:rPr>
+        <w:commentReference w:id="9"/>
+      </w:r>
+    </w:p>
+    <w:p>
+      <w:pPr>
+        <w:rPr>
+          <w:shd w:val="clear" w:color="auto" w:fill="FFFFFF"/>
+        </w:rPr>
+      </w:pPr>
+    </w:p>
+    <w:p/>
+    <w:p>
+      <w:pPr>
+        <w:pStyle w:val="Heading3"/>
+        <w:rPr>
+          <w:shd w:val="clear" w:color="auto" w:fill="FFFFFF"/>
+        </w:rPr>
+      </w:pPr>
+      <w:r>
+        <w:rPr>
+          <w:shd w:val="clear" w:color="auto" w:fill="FFFFFF"/>
+        </w:rPr>
+        <w:t>Traditional Telescope Mounts</w:t>
+      </w:r>
+    </w:p>
+    <w:p>
+      <w:r>
+        <w:t xml:space="preserve">Traditional telescope mounts generally use one actuator </w:t>
+      </w:r>
+      <w:r>
+        <w:t xml:space="preserve">per angle of interest. </w:t>
+      </w:r>
+      <w:r>
+        <w:t xml:space="preserve">These actuators are </w:t>
+      </w:r>
+      <w:r>
+        <w:t xml:space="preserve">necessarily mounted in series such that each actuator must hold the entire weight of the telescope as well as that of each actuator above it. This results in large required actuation strength as well as </w:t>
+      </w:r>
+      <w:r>
+        <w:t>massive systems to get the required stiffness.</w:t>
+      </w:r>
+    </w:p>
+    <w:p/>
+    <w:p>
+      <w:r>
+        <w:t xml:space="preserve">The most basic mount, referred to as </w:t>
+      </w:r>
       <w:commentRangeStart w:id="10"/>
       <w:r>
-        <w:t>(Insert alt-</w:t>
+        <w:t xml:space="preserve">an </w:t>
       </w:r>
       <w:proofErr w:type="spellStart"/>
       <w:r>
-        <w:t>az</w:t>
+        <w:t>altazimuth</w:t>
       </w:r>
       <w:proofErr w:type="spellEnd"/>
       <w:r>
-        <w:t xml:space="preserve"> reference image)</w:t>
+        <w:t xml:space="preserve"> mount, </w:t>
+      </w:r>
+      <w:proofErr w:type="gramStart"/>
+      <w:r>
+        <w:t>has</w:t>
+      </w:r>
+      <w:proofErr w:type="gramEnd"/>
+      <w:r>
+        <w:t xml:space="preserve"> a rotational actuator which directly moves the </w:t>
+      </w:r>
+      <w:r>
+        <w:t xml:space="preserve">azimuth angle. On top of that, is </w:t>
       </w:r>
       <w:commentRangeEnd w:id="10"/>
       <w:r>
@@ -3660,161 +3776,52 @@
         </w:rPr>
         <w:commentReference w:id="10"/>
       </w:r>
-    </w:p>
-    <w:p>
-      <w:pPr>
-        <w:rPr>
-          <w:shd w:val="clear" w:color="auto" w:fill="FFFFFF"/>
-        </w:rPr>
-      </w:pPr>
-    </w:p>
-    <w:p>
-      <w:r>
-        <w:rPr>
-          <w:shd w:val="clear" w:color="auto" w:fill="FFFFFF"/>
-        </w:rPr>
-        <w:t xml:space="preserve">(theory of pointing a telescope -- the way we take latitude, longitude, right ascension, declination, and time and turn that into altitude, azimuth, and rotation.  It's not that you're doing anything new in this section, but it would be helpful to define the terms and algorithms as they're being used in this project.  Also, it looks nice and theoretical and math-y, which helps keep the MS (as opposed to </w:t>
+      <w:r>
+        <w:t xml:space="preserve">a second actuator which controls the altitude </w:t>
       </w:r>
       <w:proofErr w:type="gramStart"/>
       <w:r>
-        <w:rPr>
-          <w:shd w:val="clear" w:color="auto" w:fill="FFFFFF"/>
-        </w:rPr>
-        <w:t>Senior</w:t>
+        <w:t>angle.</w:t>
       </w:r>
       <w:proofErr w:type="gramEnd"/>
       <w:r>
-        <w:rPr>
-          <w:shd w:val="clear" w:color="auto" w:fill="FFFFFF"/>
-        </w:rPr>
-        <w:t xml:space="preserve"> project) feel.</w:t>
-      </w:r>
-      <w:r>
-        <w:rPr>
-          <w:shd w:val="clear" w:color="auto" w:fill="FFFFFF"/>
+        <w:t xml:space="preserve"> The </w:t>
+      </w:r>
+      <w:proofErr w:type="spellStart"/>
+      <w:r>
+        <w:t>altazimuth</w:t>
+      </w:r>
+      <w:proofErr w:type="spellEnd"/>
+      <w:r>
+        <w:t xml:space="preserve"> mount generally has no way to directly control the image </w:t>
+      </w:r>
+      <w:r>
+        <w:lastRenderedPageBreak/>
+        <w:t xml:space="preserve">rotation angle and requires that functionality to be built into the telescope itself through means of an image </w:t>
+      </w:r>
+      <w:proofErr w:type="spellStart"/>
+      <w:r>
+        <w:t>derotation</w:t>
+      </w:r>
+      <w:proofErr w:type="spellEnd"/>
+      <w:r>
+        <w:t xml:space="preserve"> device.</w:t>
+      </w:r>
+    </w:p>
+    <w:p>
+      <w:r>
+        <w:t xml:space="preserve">The </w:t>
+      </w:r>
+      <w:commentRangeStart w:id="11"/>
+      <w:r>
+        <w:t xml:space="preserve">equatorial mount is </w:t>
+      </w:r>
+      <w:commentRangeEnd w:id="11"/>
+      <w:r>
+        <w:rPr>
+          <w:rStyle w:val="CommentReference"/>
         </w:rPr>
         <w:commentReference w:id="11"/>
-      </w:r>
-      <w:r>
-        <w:rPr>
-          <w:shd w:val="clear" w:color="auto" w:fill="FFFFFF"/>
-        </w:rPr>
-        <w:t>)</w:t>
-      </w:r>
-    </w:p>
-    <w:p/>
-    <w:p>
-      <w:pPr>
-        <w:pStyle w:val="Heading3"/>
-        <w:rPr>
-          <w:shd w:val="clear" w:color="auto" w:fill="FFFFFF"/>
-        </w:rPr>
-      </w:pPr>
-      <w:r>
-        <w:rPr>
-          <w:shd w:val="clear" w:color="auto" w:fill="FFFFFF"/>
-        </w:rPr>
-        <w:t>Traditional Telescope Mounts</w:t>
-      </w:r>
-    </w:p>
-    <w:p>
-      <w:r>
-        <w:t xml:space="preserve">Traditional telescope mounts generally use one actuator </w:t>
-      </w:r>
-      <w:r>
-        <w:t xml:space="preserve">per angle of interest. </w:t>
-      </w:r>
-      <w:r>
-        <w:t xml:space="preserve">These actuators are </w:t>
-      </w:r>
-      <w:r>
-        <w:t xml:space="preserve">necessarily mounted in series such that each actuator must hold the entire </w:t>
-      </w:r>
-      <w:r>
-        <w:lastRenderedPageBreak/>
-        <w:t xml:space="preserve">weight of the telescope as well as that of each actuator above it. This results in large required actuation strength as well as </w:t>
-      </w:r>
-      <w:r>
-        <w:t>massive systems to get the required stiffness.</w:t>
-      </w:r>
-    </w:p>
-    <w:p/>
-    <w:p>
-      <w:r>
-        <w:t xml:space="preserve">The most basic mount, referred to as </w:t>
-      </w:r>
-      <w:commentRangeStart w:id="12"/>
-      <w:r>
-        <w:t xml:space="preserve">an </w:t>
-      </w:r>
-      <w:proofErr w:type="spellStart"/>
-      <w:r>
-        <w:t>altazimuth</w:t>
-      </w:r>
-      <w:proofErr w:type="spellEnd"/>
-      <w:r>
-        <w:t xml:space="preserve"> mount, </w:t>
-      </w:r>
-      <w:proofErr w:type="gramStart"/>
-      <w:r>
-        <w:t>has</w:t>
-      </w:r>
-      <w:proofErr w:type="gramEnd"/>
-      <w:r>
-        <w:t xml:space="preserve"> a rotational actuator which directly moves the </w:t>
-      </w:r>
-      <w:r>
-        <w:t xml:space="preserve">azimuth angle. On top of that, is </w:t>
-      </w:r>
-      <w:commentRangeEnd w:id="12"/>
-      <w:r>
-        <w:rPr>
-          <w:rStyle w:val="CommentReference"/>
-        </w:rPr>
-        <w:commentReference w:id="12"/>
-      </w:r>
-      <w:r>
-        <w:t xml:space="preserve">a second actuator which controls the altitude </w:t>
-      </w:r>
-      <w:proofErr w:type="gramStart"/>
-      <w:r>
-        <w:t>angle.</w:t>
-      </w:r>
-      <w:proofErr w:type="gramEnd"/>
-      <w:r>
-        <w:t xml:space="preserve"> The </w:t>
-      </w:r>
-      <w:proofErr w:type="spellStart"/>
-      <w:r>
-        <w:t>altazimuth</w:t>
-      </w:r>
-      <w:proofErr w:type="spellEnd"/>
-      <w:r>
-        <w:t xml:space="preserve"> mount generally has no way to directly control the image rotation angle and requires that functionality to be built into the telescope itself through means of an image </w:t>
-      </w:r>
-      <w:proofErr w:type="spellStart"/>
-      <w:r>
-        <w:t>derotation</w:t>
-      </w:r>
-      <w:proofErr w:type="spellEnd"/>
-      <w:r>
-        <w:t xml:space="preserve"> device.</w:t>
-      </w:r>
-    </w:p>
-    <w:p>
-      <w:r>
-        <w:t xml:space="preserve">The </w:t>
-      </w:r>
-      <w:commentRangeStart w:id="13"/>
-      <w:r>
-        <w:t xml:space="preserve">equatorial mount is </w:t>
-      </w:r>
-      <w:commentRangeEnd w:id="13"/>
-      <w:r>
-        <w:rPr>
-          <w:rStyle w:val="CommentReference"/>
-        </w:rPr>
-        <w:commentReference w:id="13"/>
       </w:r>
       <w:r>
         <w:t>an example of one which controls the image rotation. Instead of having an actuator which controls the angle, a mechanism allows the whole telescope to tilt to match the Earth’s rotational axis which causes the image rotation to remain constant. This unfortunately creates complicated load paths and often necessitates large counterweight systems.</w:t>
@@ -4004,14 +4011,7 @@
         <w:rPr>
           <w:shd w:val="clear" w:color="auto" w:fill="FFFFFF"/>
         </w:rPr>
-        <w:t xml:space="preserve">In 1989, a 1.5m prototype of a hexapod telescope was funded in Germany with the intent of proving the concept for use with a 12m telescope. The mechanical system was completed and demonstrated to meet the required </w:t>
-      </w:r>
-      <w:r>
-        <w:rPr>
-          <w:shd w:val="clear" w:color="auto" w:fill="FFFFFF"/>
-        </w:rPr>
-        <w:lastRenderedPageBreak/>
-        <w:t xml:space="preserve">specifications but the full telescope was </w:t>
+        <w:t xml:space="preserve">In 1989, a 1.5m prototype of a hexapod telescope was funded in Germany with the intent of proving the concept for use with a 12m telescope. The mechanical system was completed and demonstrated to meet the required specifications but the full telescope was </w:t>
       </w:r>
       <w:r>
         <w:rPr>
@@ -4324,9 +4324,60 @@
       </w:r>
       <w:proofErr w:type="spellEnd"/>
       <w:r>
-        <w:t xml:space="preserve"> Mount</w:t>
-      </w:r>
-    </w:p>
+        <w:t xml:space="preserve"> </w:t>
+      </w:r>
+      <w:commentRangeStart w:id="12"/>
+      <w:r>
+        <w:t>Mount</w:t>
+      </w:r>
+      <w:commentRangeEnd w:id="12"/>
+      <w:r>
+        <w:rPr>
+          <w:rStyle w:val="CommentReference"/>
+          <w:rFonts w:eastAsia="Calibri"/>
+          <w:b w:val="0"/>
+        </w:rPr>
+        <w:commentReference w:id="12"/>
+      </w:r>
+      <w:r>
+        <w:t xml:space="preserve"> </w:t>
+      </w:r>
+    </w:p>
+    <w:p>
+      <w:r>
+        <w:t xml:space="preserve">Mr. </w:t>
+      </w:r>
+      <w:proofErr w:type="spellStart"/>
+      <w:r>
+        <w:t>Gudgel</w:t>
+      </w:r>
+      <w:proofErr w:type="spellEnd"/>
+      <w:r>
+        <w:t xml:space="preserve"> approached the issue of transportability, long exposure image rotation, and excess required mass with his telescope mount. In his investigation, he found that current telescope mounting systems could be improved </w:t>
+      </w:r>
+      <w:proofErr w:type="gramStart"/>
+      <w:r>
+        <w:t>for the</w:t>
+      </w:r>
+      <w:proofErr w:type="gramEnd"/>
+      <w:r>
+        <w:t xml:space="preserve"> use of amateur and small scale research purposes which did not require full sky coverage nor full 6 degree of freedom capabilities. His goal was to create a system which was less massive and more transportable without sacrificing stiffness or accuracy.</w:t>
+      </w:r>
+    </w:p>
+    <w:p>
+      <w:r>
+        <w:t xml:space="preserve">His solution to these issues was to design a mount system, based on the </w:t>
+      </w:r>
+      <w:proofErr w:type="spellStart"/>
+      <w:r>
+        <w:t>AMiBA</w:t>
+      </w:r>
+      <w:proofErr w:type="spellEnd"/>
+      <w:r>
+        <w:t xml:space="preserve"> telescope, which used linear actuators in parallel instead of rotational actuators in series. This allowed him to build image rotation into the system as well as to create simpler loading paths which lower the overall mass/strength required of each actuator.</w:t>
+      </w:r>
+    </w:p>
+    <w:p/>
     <w:p>
       <w:r>
         <w:t xml:space="preserve">The </w:t>
@@ -4382,7 +4433,11 @@
       </w:r>
       <w:proofErr w:type="spellEnd"/>
       <w:r>
-        <w:t xml:space="preserve"> was used as an inspiration for this project but it was decided to change languages to increase simplicity and to take advantage of newer tools that have become available. The previous software was written in </w:t>
+        <w:t xml:space="preserve"> was used as an inspiration for this project but it was decided to change languages to increase simplicity and to take advantage of newer </w:t>
+      </w:r>
+      <w:r>
+        <w:lastRenderedPageBreak/>
+        <w:t xml:space="preserve">tools that have become available. The previous software was written in </w:t>
       </w:r>
       <w:proofErr w:type="spellStart"/>
       <w:r>
@@ -4467,22 +4522,22 @@
           <w:rFonts w:eastAsia="Times New Roman" w:cs="Times New Roman"/>
         </w:rPr>
       </w:pPr>
-      <w:bookmarkStart w:id="14" w:name="__RefHeading___Toc486530575"/>
-      <w:bookmarkStart w:id="15" w:name="_Ref483906336"/>
+      <w:bookmarkStart w:id="13" w:name="__RefHeading___Toc486530575"/>
+      <w:bookmarkStart w:id="14" w:name="_Ref483906336"/>
+      <w:bookmarkEnd w:id="13"/>
+      <w:proofErr w:type="gramStart"/>
+      <w:r>
+        <w:t xml:space="preserve">Figure </w:t>
+      </w:r>
+      <w:fldSimple w:instr=" SEQ &quot;Figure&quot; \* ARABIC ">
+        <w:r>
+          <w:rPr>
+            <w:noProof/>
+          </w:rPr>
+          <w:t>2</w:t>
+        </w:r>
+      </w:fldSimple>
       <w:bookmarkEnd w:id="14"/>
-      <w:proofErr w:type="gramStart"/>
-      <w:r>
-        <w:t xml:space="preserve">Figure </w:t>
-      </w:r>
-      <w:fldSimple w:instr=" SEQ &quot;Figure&quot; \* ARABIC ">
-        <w:r>
-          <w:rPr>
-            <w:noProof/>
-          </w:rPr>
-          <w:t>2</w:t>
-        </w:r>
-      </w:fldSimple>
-      <w:bookmarkEnd w:id="15"/>
       <w:r>
         <w:t>.</w:t>
       </w:r>
@@ -4491,7 +4546,7 @@
         <w:t xml:space="preserve"> Placeholder text… Insert content here.</w:t>
       </w:r>
       <w:r>
-        <w:commentReference w:id="16"/>
+        <w:commentReference w:id="15"/>
       </w:r>
     </w:p>
     <w:p>
@@ -4520,198 +4575,207 @@
         <w:pStyle w:val="Heading1"/>
         <w:pageBreakBefore/>
       </w:pPr>
-      <w:bookmarkStart w:id="17" w:name="_Toc521385409"/>
+      <w:bookmarkStart w:id="16" w:name="_Toc521478290"/>
       <w:r>
         <w:lastRenderedPageBreak/>
         <w:t>Theory</w:t>
       </w:r>
+      <w:bookmarkEnd w:id="16"/>
+    </w:p>
+    <w:p>
+      <w:pPr>
+        <w:pStyle w:val="Heading2"/>
+      </w:pPr>
+      <w:bookmarkStart w:id="17" w:name="_Toc521478291"/>
+      <w:commentRangeStart w:id="18"/>
+      <w:r>
+        <w:t xml:space="preserve">Transformations </w:t>
+      </w:r>
+      <w:commentRangeEnd w:id="18"/>
+      <w:r>
+        <w:rPr>
+          <w:rStyle w:val="CommentReference"/>
+          <w:rFonts w:eastAsia="Calibri"/>
+          <w:b w:val="0"/>
+        </w:rPr>
+        <w:commentReference w:id="18"/>
+      </w:r>
       <w:bookmarkEnd w:id="17"/>
     </w:p>
     <w:p>
+      <w:r>
+        <w:t xml:space="preserve">In order to find the actuator lengths required to match a particular set of altitude, azimuth, and image rotation angles, </w:t>
+      </w:r>
+      <w:r>
+        <w:t xml:space="preserve">a known reference position </w:t>
+      </w:r>
+      <w:r>
+        <w:t>must be</w:t>
+      </w:r>
+      <w:r>
+        <w:t xml:space="preserve"> defined</w:t>
+      </w:r>
+      <w:r>
+        <w:t xml:space="preserve">. This </w:t>
+      </w:r>
+      <w:commentRangeStart w:id="19"/>
+      <w:r>
+        <w:t>reference</w:t>
+      </w:r>
+      <w:commentRangeEnd w:id="19"/>
+      <w:r>
+        <w:rPr>
+          <w:rStyle w:val="CommentReference"/>
+        </w:rPr>
+        <w:commentReference w:id="19"/>
+      </w:r>
+      <w:r>
+        <w:t xml:space="preserve"> position, called ‘home’, contains complete information of the locations of </w:t>
+      </w:r>
+      <w:r>
+        <w:t xml:space="preserve">points of interest: </w:t>
+      </w:r>
+      <w:r>
+        <w:t>both ends of each actuator, a point on the image axis, and the point of rotation.</w:t>
+      </w:r>
+      <w:r>
+        <w:t xml:space="preserve"> This position, along with rotation matrices, allows us to find the required lengths. </w:t>
+      </w:r>
+    </w:p>
+    <w:p>
+      <w:r>
+        <w:t xml:space="preserve"> </w:t>
+      </w:r>
+      <w:r>
+        <w:t>A</w:t>
+      </w:r>
+      <w:r>
+        <w:t xml:space="preserve">ll </w:t>
+      </w:r>
+      <w:r>
+        <w:t xml:space="preserve">desired </w:t>
+      </w:r>
+      <w:r>
+        <w:t>angular positions</w:t>
+      </w:r>
+      <w:r>
+        <w:t xml:space="preserve"> </w:t>
+      </w:r>
+      <w:r>
+        <w:t xml:space="preserve">are treated as rotations </w:t>
+      </w:r>
+      <w:r>
+        <w:t xml:space="preserve">away from the home position. </w:t>
+      </w:r>
+      <w:r>
+        <w:t xml:space="preserve">This requires </w:t>
+      </w:r>
+      <w:commentRangeStart w:id="20"/>
+      <w:r>
+        <w:t xml:space="preserve">three primary rotations </w:t>
+      </w:r>
+      <w:commentRangeEnd w:id="20"/>
+      <w:r>
+        <w:rPr>
+          <w:rStyle w:val="CommentReference"/>
+        </w:rPr>
+        <w:commentReference w:id="20"/>
+      </w:r>
+      <w:r>
+        <w:t>which match the altitude, azimuth, an</w:t>
+      </w:r>
+      <w:r>
+        <w:t xml:space="preserve">d image rotation angles desired and three correction rotations which account for the home position not perfectly matching 0,0,0 altitude, azimuth, image rotation. </w:t>
+      </w:r>
+      <w:r>
+        <w:t xml:space="preserve"> These rotations</w:t>
+      </w:r>
+      <w:r>
+        <w:t xml:space="preserve"> </w:t>
+      </w:r>
+      <w:r>
+        <w:t xml:space="preserve">can be combined in a particular order to find a </w:t>
+      </w:r>
+      <w:commentRangeStart w:id="21"/>
+      <w:r>
+        <w:t xml:space="preserve">resultant </w:t>
+      </w:r>
+      <w:r>
+        <w:t xml:space="preserve">combined </w:t>
+      </w:r>
+      <w:r>
+        <w:t>transformation</w:t>
+      </w:r>
+      <w:commentRangeEnd w:id="21"/>
+      <w:r>
+        <w:rPr>
+          <w:rStyle w:val="CommentReference"/>
+        </w:rPr>
+        <w:commentReference w:id="21"/>
+      </w:r>
+      <w:r>
+        <w:t xml:space="preserve">. </w:t>
+      </w:r>
+      <w:r>
+        <w:t xml:space="preserve">Because the correction rotations are constant angles, this can be simplified </w:t>
+      </w:r>
+      <w:commentRangeStart w:id="22"/>
+      <w:r>
+        <w:t>to</w:t>
+      </w:r>
+      <w:commentRangeEnd w:id="22"/>
+      <w:r>
+        <w:rPr>
+          <w:rStyle w:val="CommentReference"/>
+        </w:rPr>
+        <w:commentReference w:id="22"/>
+      </w:r>
+      <w:r>
+        <w:t>:</w:t>
+      </w:r>
+    </w:p>
+    <w:p>
+      <w:r>
+        <w:t xml:space="preserve">In order to find the length of each actuator for a specific set of altitude, azimuth, and image rotation angles, first the combined transformation matrix must be evaluated with the set of angles and applied to each of the home positions of the actuator ends. This finds the new location of each actuator end.  </w:t>
+      </w:r>
+      <w:r>
+        <w:t>Then, the</w:t>
+      </w:r>
+      <w:r>
+        <w:t xml:space="preserve"> distance </w:t>
+      </w:r>
+      <w:commentRangeStart w:id="23"/>
+      <w:r>
+        <w:t xml:space="preserve">formula </w:t>
+      </w:r>
+      <w:commentRangeEnd w:id="23"/>
+      <w:r>
+        <w:t xml:space="preserve">is applied </w:t>
+      </w:r>
+      <w:r>
+        <w:rPr>
+          <w:rStyle w:val="CommentReference"/>
+        </w:rPr>
+        <w:commentReference w:id="23"/>
+      </w:r>
+      <w:r>
+        <w:t xml:space="preserve">between this location and the stationary base of the actuator </w:t>
+      </w:r>
+      <w:r>
+        <w:t>in order to calculate</w:t>
+      </w:r>
+      <w:r>
+        <w:t xml:space="preserve"> the required length.</w:t>
+      </w:r>
+    </w:p>
+    <w:p/>
+    <w:p>
       <w:pPr>
         <w:pStyle w:val="Heading2"/>
       </w:pPr>
-      <w:bookmarkStart w:id="18" w:name="_Toc521385410"/>
-      <w:r>
-        <w:t>Transformations</w:t>
-      </w:r>
-      <w:bookmarkEnd w:id="18"/>
-      <w:r>
-        <w:t xml:space="preserve"> </w:t>
-      </w:r>
-    </w:p>
-    <w:p>
-      <w:r>
-        <w:t xml:space="preserve">In order to find the actuator lengths required to match a particular set of altitude, azimuth, and image rotation angles, </w:t>
-      </w:r>
-      <w:r>
-        <w:t xml:space="preserve">a known reference position </w:t>
-      </w:r>
-      <w:r>
-        <w:t>must be</w:t>
-      </w:r>
-      <w:r>
-        <w:t xml:space="preserve"> defined</w:t>
-      </w:r>
-      <w:r>
-        <w:t xml:space="preserve">. This </w:t>
-      </w:r>
-      <w:commentRangeStart w:id="19"/>
-      <w:r>
-        <w:t>reference</w:t>
-      </w:r>
-      <w:commentRangeEnd w:id="19"/>
-      <w:r>
-        <w:rPr>
-          <w:rStyle w:val="CommentReference"/>
-        </w:rPr>
-        <w:commentReference w:id="19"/>
-      </w:r>
-      <w:r>
-        <w:t xml:space="preserve"> position, called ‘home’, contains complete information of the locations of </w:t>
-      </w:r>
-      <w:r>
-        <w:t xml:space="preserve">points of interest: </w:t>
-      </w:r>
-      <w:r>
-        <w:t>both ends of each actuator, a point on the image axis, and the point of rotation.</w:t>
-      </w:r>
-      <w:r>
-        <w:t xml:space="preserve"> This position, along with rotation matrices, allows us to find the required lengths. </w:t>
-      </w:r>
-    </w:p>
-    <w:p>
-      <w:r>
-        <w:t xml:space="preserve"> </w:t>
-      </w:r>
-      <w:r>
-        <w:t>A</w:t>
-      </w:r>
-      <w:r>
-        <w:t xml:space="preserve">ll </w:t>
-      </w:r>
-      <w:r>
-        <w:t xml:space="preserve">desired </w:t>
-      </w:r>
-      <w:r>
-        <w:t>angular positions</w:t>
-      </w:r>
-      <w:r>
-        <w:t xml:space="preserve"> </w:t>
-      </w:r>
-      <w:r>
-        <w:t xml:space="preserve">are treated as rotations </w:t>
-      </w:r>
-      <w:r>
-        <w:t xml:space="preserve">away from the home position. </w:t>
-      </w:r>
-      <w:r>
-        <w:t xml:space="preserve">This requires </w:t>
-      </w:r>
-      <w:commentRangeStart w:id="20"/>
-      <w:r>
-        <w:t xml:space="preserve">three primary rotations </w:t>
-      </w:r>
-      <w:commentRangeEnd w:id="20"/>
-      <w:r>
-        <w:rPr>
-          <w:rStyle w:val="CommentReference"/>
-        </w:rPr>
-        <w:commentReference w:id="20"/>
-      </w:r>
-      <w:r>
-        <w:t>which match the altitude, azimuth, an</w:t>
-      </w:r>
-      <w:r>
-        <w:t xml:space="preserve">d image rotation angles desired and three correction rotations which account for the home position not perfectly matching 0,0,0 altitude, azimuth, image rotation. </w:t>
-      </w:r>
-      <w:r>
-        <w:t xml:space="preserve"> These rotations</w:t>
-      </w:r>
-      <w:r>
-        <w:t xml:space="preserve"> </w:t>
-      </w:r>
-      <w:r>
-        <w:t xml:space="preserve">can be combined in a particular order to find a </w:t>
-      </w:r>
-      <w:commentRangeStart w:id="21"/>
-      <w:r>
-        <w:t xml:space="preserve">resultant </w:t>
-      </w:r>
-      <w:r>
-        <w:t xml:space="preserve">combined </w:t>
-      </w:r>
-      <w:r>
-        <w:t>transformation</w:t>
-      </w:r>
-      <w:commentRangeEnd w:id="21"/>
-      <w:r>
-        <w:rPr>
-          <w:rStyle w:val="CommentReference"/>
-        </w:rPr>
-        <w:commentReference w:id="21"/>
-      </w:r>
-      <w:r>
-        <w:t xml:space="preserve">. </w:t>
-      </w:r>
-      <w:r>
-        <w:t xml:space="preserve">Because the correction rotations are constant angles, this can be simplified </w:t>
-      </w:r>
-      <w:commentRangeStart w:id="22"/>
-      <w:r>
-        <w:t>to</w:t>
-      </w:r>
-      <w:commentRangeEnd w:id="22"/>
-      <w:r>
-        <w:rPr>
-          <w:rStyle w:val="CommentReference"/>
-        </w:rPr>
-        <w:commentReference w:id="22"/>
-      </w:r>
-      <w:r>
-        <w:t>:</w:t>
-      </w:r>
-    </w:p>
-    <w:p>
-      <w:r>
-        <w:t xml:space="preserve">In order to find the length of each actuator for a specific set of altitude, azimuth, and image rotation angles, first the combined transformation matrix must be evaluated with the set of angles and applied to each of the home positions of the actuator ends. This finds the new location of each actuator end.  </w:t>
-      </w:r>
-      <w:r>
-        <w:t>Then, the</w:t>
-      </w:r>
-      <w:r>
-        <w:t xml:space="preserve"> distance </w:t>
-      </w:r>
-      <w:commentRangeStart w:id="23"/>
-      <w:r>
-        <w:t xml:space="preserve">formula </w:t>
-      </w:r>
-      <w:commentRangeEnd w:id="23"/>
-      <w:r>
-        <w:t xml:space="preserve">is applied </w:t>
-      </w:r>
-      <w:r>
-        <w:rPr>
-          <w:rStyle w:val="CommentReference"/>
-        </w:rPr>
-        <w:commentReference w:id="23"/>
-      </w:r>
-      <w:r>
-        <w:t xml:space="preserve">between this location and the stationary base of the actuator </w:t>
-      </w:r>
-      <w:r>
-        <w:t>in order to calculate</w:t>
-      </w:r>
-      <w:r>
-        <w:t xml:space="preserve"> the required length.</w:t>
-      </w:r>
-    </w:p>
-    <w:p/>
-    <w:p>
-      <w:pPr>
-        <w:pStyle w:val="Heading2"/>
-      </w:pPr>
-      <w:bookmarkStart w:id="24" w:name="_Toc521385411"/>
+      <w:bookmarkStart w:id="24" w:name="_Toc521478292"/>
+      <w:commentRangeStart w:id="25"/>
+      <w:commentRangeStart w:id="26"/>
       <w:r>
         <w:lastRenderedPageBreak/>
         <w:t xml:space="preserve">Angular </w:t>
@@ -4721,6 +4785,24 @@
       </w:r>
       <w:r>
         <w:t>ies</w:t>
+      </w:r>
+      <w:commentRangeEnd w:id="25"/>
+      <w:r>
+        <w:rPr>
+          <w:rStyle w:val="CommentReference"/>
+          <w:rFonts w:eastAsia="Calibri"/>
+          <w:b w:val="0"/>
+        </w:rPr>
+        <w:commentReference w:id="25"/>
+      </w:r>
+      <w:commentRangeEnd w:id="26"/>
+      <w:r>
+        <w:rPr>
+          <w:rStyle w:val="CommentReference"/>
+          <w:rFonts w:eastAsia="Calibri"/>
+          <w:b w:val="0"/>
+        </w:rPr>
+        <w:commentReference w:id="26"/>
       </w:r>
       <w:bookmarkEnd w:id="24"/>
     </w:p>
@@ -5234,7 +5316,7 @@
                 <w:rPr>
                   <w:rStyle w:val="CommentReference"/>
                 </w:rPr>
-                <w:commentReference w:id="25"/>
+                <w:commentReference w:id="27"/>
               </m:r>
               <m:r>
                 <w:rPr>
@@ -5299,7 +5381,8 @@
       <w:pPr>
         <w:pStyle w:val="Heading2"/>
       </w:pPr>
-      <w:bookmarkStart w:id="26" w:name="_Toc521385412"/>
+      <w:bookmarkStart w:id="28" w:name="_Toc521478293"/>
+      <w:commentRangeStart w:id="29"/>
       <w:r>
         <w:t xml:space="preserve">L6470 </w:t>
       </w:r>
@@ -5309,9 +5392,23 @@
       <w:r>
         <w:t>Drivers</w:t>
       </w:r>
-      <w:bookmarkEnd w:id="26"/>
-    </w:p>
-    <w:p>
+      <w:commentRangeEnd w:id="29"/>
+      <w:r>
+        <w:rPr>
+          <w:rStyle w:val="CommentReference"/>
+          <w:rFonts w:eastAsia="Calibri"/>
+          <w:b w:val="0"/>
+        </w:rPr>
+        <w:commentReference w:id="29"/>
+      </w:r>
+      <w:bookmarkEnd w:id="28"/>
+    </w:p>
+    <w:p>
+      <w:pPr>
+        <w:rPr>
+          <w:noProof/>
+        </w:rPr>
+      </w:pPr>
       <w:r>
         <w:t>The L6470 stepper motor driver from ST</w:t>
       </w:r>
@@ -5387,28 +5484,70 @@
         <w:t xml:space="preserve">  </w:t>
       </w:r>
     </w:p>
+    <w:p>
+      <w:pPr>
+        <w:pStyle w:val="Heading2"/>
+      </w:pPr>
+      <w:bookmarkStart w:id="30" w:name="_Toc521478294"/>
+      <w:commentRangeStart w:id="31"/>
+      <w:r>
+        <w:lastRenderedPageBreak/>
+        <w:t>Pointing a telescope</w:t>
+      </w:r>
+      <w:bookmarkEnd w:id="30"/>
+    </w:p>
+    <w:p>
+      <w:r>
+        <w:rPr>
+          <w:shd w:val="clear" w:color="auto" w:fill="FFFFFF"/>
+        </w:rPr>
+        <w:t xml:space="preserve">(theory of pointing a telescope -- the way we take latitude, longitude, right ascension, declination, and time and turn that into altitude, azimuth, and rotation.  It's not that you're doing anything new in this section, but it would be helpful to define the terms and algorithms as they're being used in this project.  Also, it looks nice and theoretical and math-y, which helps keep the MS (as opposed to </w:t>
+      </w:r>
+      <w:proofErr w:type="gramStart"/>
+      <w:r>
+        <w:rPr>
+          <w:shd w:val="clear" w:color="auto" w:fill="FFFFFF"/>
+        </w:rPr>
+        <w:t>Senior</w:t>
+      </w:r>
+      <w:proofErr w:type="gramEnd"/>
+      <w:r>
+        <w:rPr>
+          <w:shd w:val="clear" w:color="auto" w:fill="FFFFFF"/>
+        </w:rPr>
+        <w:t xml:space="preserve"> project) feel.)</w:t>
+      </w:r>
+      <w:commentRangeEnd w:id="31"/>
+      <w:r>
+        <w:rPr>
+          <w:rStyle w:val="CommentReference"/>
+        </w:rPr>
+        <w:commentReference w:id="31"/>
+      </w:r>
+    </w:p>
+    <w:p/>
     <w:p/>
     <w:p>
       <w:pPr>
         <w:pStyle w:val="Heading1"/>
         <w:pageBreakBefore/>
       </w:pPr>
-      <w:bookmarkStart w:id="27" w:name="_Toc521385413"/>
+      <w:bookmarkStart w:id="32" w:name="_Toc521478295"/>
       <w:r>
         <w:lastRenderedPageBreak/>
         <w:t>Design</w:t>
       </w:r>
-      <w:bookmarkEnd w:id="27"/>
+      <w:bookmarkEnd w:id="32"/>
     </w:p>
     <w:p>
       <w:pPr>
         <w:pStyle w:val="Heading2"/>
       </w:pPr>
-      <w:bookmarkStart w:id="28" w:name="_Toc521385414"/>
+      <w:bookmarkStart w:id="33" w:name="_Toc521478296"/>
       <w:r>
         <w:t>State of Previous System</w:t>
       </w:r>
-      <w:bookmarkEnd w:id="28"/>
+      <w:bookmarkEnd w:id="33"/>
     </w:p>
     <w:p>
       <w:r>
@@ -5507,27 +5646,37 @@
       <w:pPr>
         <w:pStyle w:val="Heading3"/>
       </w:pPr>
+      <w:commentRangeStart w:id="34"/>
       <w:r>
         <w:t>Electronics</w:t>
       </w:r>
-    </w:p>
-    <w:p>
-      <w:r>
-        <w:t>The electronics provided included several custom made board and user interface. (ADD MORE INFO ON THE ELECTRONICS)</w:t>
+      <w:commentRangeEnd w:id="34"/>
+      <w:r>
+        <w:rPr>
+          <w:rStyle w:val="CommentReference"/>
+          <w:rFonts w:eastAsia="Calibri"/>
+          <w:b w:val="0"/>
+        </w:rPr>
+        <w:commentReference w:id="34"/>
+      </w:r>
+    </w:p>
+    <w:p>
+      <w:r>
+        <w:t>The electronics provided included several custom made board and user interface.</w:t>
       </w:r>
     </w:p>
     <w:p>
       <w:pPr>
         <w:pStyle w:val="Heading2"/>
       </w:pPr>
-      <w:bookmarkStart w:id="29" w:name="_Toc521385415"/>
+      <w:bookmarkStart w:id="35" w:name="_Toc521478297"/>
       <w:r>
         <w:t xml:space="preserve">Hardware </w:t>
       </w:r>
       <w:r>
         <w:t>Design</w:t>
       </w:r>
-      <w:bookmarkEnd w:id="29"/>
+      <w:bookmarkEnd w:id="35"/>
     </w:p>
     <w:p>
       <w:pPr>
@@ -5541,13 +5690,13 @@
       <w:r>
         <w:t>The change from gear motors to stepper motors is a fundamental design change motivated by lowering cost and simplifying the control scheme (</w:t>
       </w:r>
-      <w:commentRangeStart w:id="30"/>
+      <w:commentRangeStart w:id="36"/>
       <w:r>
         <w:t xml:space="preserve">see Electrical </w:t>
       </w:r>
-      <w:commentRangeEnd w:id="30"/>
-      <w:r>
-        <w:commentReference w:id="30"/>
+      <w:commentRangeEnd w:id="36"/>
+      <w:r>
+        <w:commentReference w:id="36"/>
       </w:r>
       <w:r>
         <w:t xml:space="preserve">Modifications). </w:t>
@@ -5611,11 +5760,11 @@
       <w:pPr>
         <w:pStyle w:val="Heading4"/>
       </w:pPr>
-      <w:bookmarkStart w:id="31" w:name="_Ref489624471"/>
+      <w:bookmarkStart w:id="37" w:name="_Ref489624471"/>
       <w:r>
         <w:t>Disadvantages</w:t>
       </w:r>
-      <w:bookmarkEnd w:id="31"/>
+      <w:bookmarkEnd w:id="37"/>
     </w:p>
     <w:p>
       <w:r>
@@ -5637,23 +5786,76 @@
         <w:t xml:space="preserve"> As the camera and plate solver are beyond the scope of this project, i</w:t>
       </w:r>
       <w:r>
-        <w:t xml:space="preserve">t must be assumed that a commanded </w:t>
-      </w:r>
+        <w:t xml:space="preserve">t must be assumed that a commanded position change occurs instead of being able to track the change. This is a </w:t>
+      </w:r>
+      <w:r>
+        <w:t>decent</w:t>
+      </w:r>
+      <w:r>
+        <w:t xml:space="preserve"> assumption if the stepper motors are </w:t>
+      </w:r>
+      <w:r>
+        <w:t xml:space="preserve">rated appropriately for </w:t>
+      </w:r>
+      <w:r>
+        <w:t>the system requirements.</w:t>
+      </w:r>
+    </w:p>
+    <w:p>
+      <w:pPr>
+        <w:pStyle w:val="Heading4"/>
+      </w:pPr>
       <w:r>
         <w:lastRenderedPageBreak/>
-        <w:t xml:space="preserve">position change occurs instead of being able to track the change. This is a </w:t>
-      </w:r>
-      <w:r>
-        <w:t>decent</w:t>
-      </w:r>
-      <w:r>
-        <w:t xml:space="preserve"> assumption if the stepper motors are </w:t>
-      </w:r>
-      <w:r>
-        <w:t xml:space="preserve">rated appropriately for </w:t>
-      </w:r>
-      <w:r>
-        <w:t>the system requirements.</w:t>
+        <w:t>Stepper Motor Selection</w:t>
+      </w:r>
+    </w:p>
+    <w:p>
+      <w:r>
+        <w:t>(</w:t>
+      </w:r>
+      <w:r>
+        <w:t>TORQUE REQUIREMENTS MATH</w:t>
+      </w:r>
+      <w:r>
+        <w:t>)</w:t>
+      </w:r>
+    </w:p>
+    <w:p>
+      <w:pPr>
+        <w:pStyle w:val="Heading3"/>
+      </w:pPr>
+      <w:r>
+        <w:t xml:space="preserve">Hardware Upgrades and </w:t>
+      </w:r>
+      <w:r>
+        <w:t>Repair</w:t>
+      </w:r>
+    </w:p>
+    <w:p>
+      <w:r>
+        <w:t xml:space="preserve">There were several issues with the build of the physical system. The two primary issues were non-concentricity of the </w:t>
+      </w:r>
+      <w:r>
+        <w:t xml:space="preserve">Motor-Threaded Rod </w:t>
+      </w:r>
+      <w:r>
+        <w:t xml:space="preserve">couplers, which led to significant wobble in the rods, and too </w:t>
+      </w:r>
+      <w:r>
+        <w:t>loose</w:t>
+      </w:r>
+      <w:r>
+        <w:t xml:space="preserve"> of tolerances in the </w:t>
+      </w:r>
+      <w:r>
+        <w:t>Ground-to-Actuator Rotator and Actuator-to-Telescope Rotator assemblies</w:t>
+      </w:r>
+      <w:r>
+        <w:t xml:space="preserve"> which added significant backlash to the system.</w:t>
+      </w:r>
+      <w:r>
+        <w:t xml:space="preserve"> </w:t>
       </w:r>
     </w:p>
     <w:p>
@@ -5661,94 +5863,38 @@
         <w:pStyle w:val="Heading4"/>
       </w:pPr>
       <w:r>
-        <w:t>Stepper Motor Selection</w:t>
-      </w:r>
-    </w:p>
-    <w:p>
-      <w:r>
-        <w:t>(</w:t>
-      </w:r>
-      <w:r>
-        <w:t>TORQUE REQUIREMENTS MATH</w:t>
-      </w:r>
-      <w:r>
-        <w:t>)</w:t>
-      </w:r>
-    </w:p>
-    <w:p>
-      <w:pPr>
-        <w:pStyle w:val="Heading3"/>
-      </w:pPr>
-      <w:r>
-        <w:t xml:space="preserve">Hardware Upgrades and </w:t>
-      </w:r>
-      <w:r>
-        <w:t>Repair</w:t>
-      </w:r>
-    </w:p>
-    <w:p>
-      <w:r>
-        <w:t xml:space="preserve">There were several issues with the build of the physical system. The two primary issues were non-concentricity of the </w:t>
-      </w:r>
-      <w:r>
-        <w:t xml:space="preserve">Motor-Threaded Rod </w:t>
-      </w:r>
-      <w:r>
-        <w:t xml:space="preserve">couplers, which led to significant wobble in the rods, and too </w:t>
-      </w:r>
-      <w:r>
-        <w:t>loose</w:t>
-      </w:r>
-      <w:r>
-        <w:t xml:space="preserve"> of tolerances in the </w:t>
-      </w:r>
-      <w:r>
-        <w:t>Ground-to-Actuator Rotator and Actuator-to-Telescope Rotator assemblies</w:t>
-      </w:r>
-      <w:r>
-        <w:t xml:space="preserve"> which added significant backlash to the system.</w:t>
-      </w:r>
-      <w:r>
-        <w:t xml:space="preserve"> </w:t>
+        <w:t>Motor-Threaded Rod Couplers</w:t>
+      </w:r>
+    </w:p>
+    <w:p>
+      <w:r>
+        <w:t>One of t</w:t>
+      </w:r>
+      <w:r>
+        <w:t>he couplers</w:t>
+      </w:r>
+      <w:r>
+        <w:t xml:space="preserve"> which transmit motion from the motor to the threaded rod had a manufacturing defect where the input and output sides of the couple were non-concentric. This </w:t>
+      </w:r>
+      <w:r>
+        <w:t>caused</w:t>
+      </w:r>
+      <w:r>
+        <w:t xml:space="preserve"> significant wobble </w:t>
+      </w:r>
+      <w:r>
+        <w:t xml:space="preserve">during motion. Remanufacturing this coupler resulted in a visible increase in the smoothness of the telescope motion. </w:t>
       </w:r>
     </w:p>
     <w:p>
       <w:pPr>
         <w:pStyle w:val="Heading4"/>
       </w:pPr>
-      <w:r>
-        <w:t>Motor-Threaded Rod Couplers</w:t>
-      </w:r>
-    </w:p>
-    <w:p>
-      <w:r>
-        <w:t>One of t</w:t>
-      </w:r>
-      <w:r>
-        <w:t>he couplers</w:t>
-      </w:r>
-      <w:r>
-        <w:t xml:space="preserve"> which transmit motion from the motor to the threaded rod had a manufacturing defect where the input and output sides of the couple were non-concentric. This </w:t>
-      </w:r>
-      <w:r>
-        <w:t>caused</w:t>
-      </w:r>
-      <w:r>
-        <w:t xml:space="preserve"> significant wobble </w:t>
-      </w:r>
-      <w:r>
-        <w:t xml:space="preserve">during motion. Remanufacturing this coupler resulted in a visible increase in the smoothness of the telescope motion. </w:t>
-      </w:r>
-    </w:p>
-    <w:p>
-      <w:pPr>
-        <w:pStyle w:val="Heading4"/>
-      </w:pPr>
-      <w:bookmarkStart w:id="32" w:name="_Ref521385063"/>
+      <w:bookmarkStart w:id="38" w:name="_Ref521385063"/>
       <w:r>
         <w:t>Rotator Assemblies</w:t>
       </w:r>
-      <w:bookmarkEnd w:id="32"/>
+      <w:bookmarkEnd w:id="38"/>
     </w:p>
     <w:p>
       <w:r>
@@ -5798,44 +5944,103 @@
         <w:t xml:space="preserve">cturing tolerances or had worn enough that there was excess movements in the joints. </w:t>
       </w:r>
       <w:r>
-        <w:t xml:space="preserve">Although it would have been </w:t>
-      </w:r>
+        <w:t>Although it would have been better to re-machine these components, they require a major redesign which is outside the scope of this thesis</w:t>
+      </w:r>
+      <w:r>
+        <w:t xml:space="preserve"> (See Section </w:t>
+      </w:r>
+      <w:r>
+        <w:fldChar w:fldCharType="begin"/>
+      </w:r>
+      <w:r>
+        <w:instrText xml:space="preserve"> REF _Ref521384350 \r \h </w:instrText>
+      </w:r>
+      <w:r>
+        <w:fldChar w:fldCharType="separate"/>
+      </w:r>
+      <w:r>
+        <w:t>6.1</w:t>
+      </w:r>
+      <w:r>
+        <w:fldChar w:fldCharType="end"/>
+      </w:r>
+      <w:r>
+        <w:t>).</w:t>
+      </w:r>
+      <w:r>
+        <w:t xml:space="preserve"> </w:t>
+      </w:r>
+      <w:r>
+        <w:t>Adding shims helped alleviate this issue</w:t>
+      </w:r>
+      <w:r>
+        <w:t>.</w:t>
+      </w:r>
+      <w:r>
+        <w:t xml:space="preserve"> </w:t>
+      </w:r>
+    </w:p>
+    <w:p>
+      <w:pPr>
+        <w:pStyle w:val="Heading3"/>
+      </w:pPr>
       <w:r>
         <w:lastRenderedPageBreak/>
-        <w:t>better to re-machine these components, they require a major redesign which is outside the scope of this thesis</w:t>
-      </w:r>
-      <w:r>
-        <w:t xml:space="preserve"> (See Section </w:t>
+        <w:t>Frame instead of telescope</w:t>
+      </w:r>
+    </w:p>
+    <w:p>
+      <w:r>
+        <w:t xml:space="preserve">The telescope and rails used in the previous system </w:t>
+      </w:r>
+      <w:r>
+        <w:t xml:space="preserve">are very heavy. It was decided to replace the telescope with an aluminum frame for the purpose of this project in order to ensure the accuracy of the assumption described in section </w:t>
       </w:r>
       <w:r>
         <w:fldChar w:fldCharType="begin"/>
       </w:r>
       <w:r>
-        <w:instrText xml:space="preserve"> REF _Ref521384350 \r \h </w:instrText>
+        <w:instrText xml:space="preserve"> REF _Ref489624471 \r \h </w:instrText>
       </w:r>
       <w:r>
         <w:fldChar w:fldCharType="separate"/>
       </w:r>
       <w:r>
-        <w:t>6.1</w:t>
+        <w:t>4.2.1.2</w:t>
       </w:r>
       <w:r>
         <w:fldChar w:fldCharType="end"/>
       </w:r>
       <w:r>
-        <w:t>).</w:t>
-      </w:r>
-      <w:r>
-        <w:t xml:space="preserve"> </w:t>
-      </w:r>
-      <w:r>
-        <w:t>Adding shims helped alleviate this issue</w:t>
-      </w:r>
-      <w:r>
-        <w:t>.</w:t>
-      </w:r>
-      <w:r>
-        <w:t xml:space="preserve"> </w:t>
+        <w:t xml:space="preserve">. </w:t>
+      </w:r>
+    </w:p>
+    <w:p>
+      <w:pPr>
+        <w:pStyle w:val="Heading2"/>
+      </w:pPr>
+      <w:bookmarkStart w:id="39" w:name="_Toc521478298"/>
+      <w:commentRangeStart w:id="40"/>
+      <w:r>
+        <w:t>Electrical Modifications</w:t>
+      </w:r>
+      <w:commentRangeEnd w:id="40"/>
+      <w:r>
+        <w:rPr>
+          <w:rStyle w:val="CommentReference"/>
+          <w:rFonts w:eastAsia="Calibri"/>
+          <w:b w:val="0"/>
+        </w:rPr>
+        <w:commentReference w:id="40"/>
+      </w:r>
+      <w:bookmarkEnd w:id="39"/>
+    </w:p>
+    <w:p>
+      <w:r>
+        <w:t xml:space="preserve">The electronics were replaced by off the shelf products </w:t>
+      </w:r>
+      <w:r>
+        <w:t xml:space="preserve">as much as possible. This was only possible because STMicroelectronics has created </w:t>
       </w:r>
     </w:p>
     <w:p>
@@ -5843,96 +6048,61 @@
         <w:pStyle w:val="Heading3"/>
       </w:pPr>
       <w:r>
-        <w:t>Frame instead of telescope</w:t>
-      </w:r>
-    </w:p>
-    <w:p>
-      <w:r>
-        <w:t xml:space="preserve">The telescope and rails used in the previous system </w:t>
-      </w:r>
-      <w:r>
-        <w:t xml:space="preserve">are very heavy. It was decided to replace the telescope with an aluminum frame for the purpose of this project in order to ensure the accuracy of the assumption described in section </w:t>
-      </w:r>
-      <w:r>
-        <w:fldChar w:fldCharType="begin"/>
-      </w:r>
-      <w:r>
-        <w:instrText xml:space="preserve"> REF _Ref489624471 \r \h </w:instrText>
-      </w:r>
-      <w:r>
-        <w:fldChar w:fldCharType="separate"/>
-      </w:r>
-      <w:r>
-        <w:t>4.2.1.2</w:t>
-      </w:r>
-      <w:r>
-        <w:fldChar w:fldCharType="end"/>
-      </w:r>
-      <w:r>
-        <w:t xml:space="preserve">. </w:t>
+        <w:t>ST L6470 Stepper Motor Drivers</w:t>
+      </w:r>
+    </w:p>
+    <w:p>
+      <w:pPr>
+        <w:pStyle w:val="Heading3"/>
+      </w:pPr>
+      <w:proofErr w:type="spellStart"/>
+      <w:r>
+        <w:t>Nucleo</w:t>
+      </w:r>
+      <w:proofErr w:type="spellEnd"/>
+      <w:r>
+        <w:t xml:space="preserve"> Boards</w:t>
       </w:r>
     </w:p>
     <w:p>
       <w:pPr>
         <w:pStyle w:val="Heading2"/>
       </w:pPr>
-      <w:bookmarkStart w:id="33" w:name="_Toc521385416"/>
-      <w:r>
-        <w:t>Electrical Modifications</w:t>
-      </w:r>
-      <w:bookmarkEnd w:id="33"/>
-    </w:p>
-    <w:p>
-      <w:r>
-        <w:t xml:space="preserve">The electronics were replaced by off the shelf products </w:t>
-      </w:r>
-      <w:r>
-        <w:t xml:space="preserve">as much as possible. This was only possible because STMicroelectronics has created </w:t>
-      </w:r>
-    </w:p>
-    <w:p>
-      <w:pPr>
-        <w:pStyle w:val="Heading3"/>
-      </w:pPr>
-      <w:r>
-        <w:t>ST L6470 Stepper Motor Drivers</w:t>
-      </w:r>
-    </w:p>
-    <w:p>
-      <w:pPr>
-        <w:pStyle w:val="Heading3"/>
-      </w:pPr>
+      <w:bookmarkStart w:id="41" w:name="_Toc521478299"/>
+      <w:commentRangeStart w:id="42"/>
+      <w:commentRangeStart w:id="43"/>
+      <w:r>
+        <w:t>Software Modifications</w:t>
+      </w:r>
+      <w:commentRangeEnd w:id="42"/>
+      <w:r>
+        <w:rPr>
+          <w:rStyle w:val="CommentReference"/>
+          <w:rFonts w:eastAsia="Calibri"/>
+          <w:b w:val="0"/>
+        </w:rPr>
+        <w:commentReference w:id="42"/>
+      </w:r>
+      <w:commentRangeEnd w:id="43"/>
+      <w:r>
+        <w:rPr>
+          <w:rStyle w:val="CommentReference"/>
+          <w:rFonts w:eastAsia="Calibri"/>
+          <w:b w:val="0"/>
+        </w:rPr>
+        <w:commentReference w:id="43"/>
+      </w:r>
+      <w:bookmarkEnd w:id="41"/>
+    </w:p>
+    <w:p>
+      <w:r>
+        <w:t xml:space="preserve">It was decided to write this project in </w:t>
+      </w:r>
       <w:proofErr w:type="spellStart"/>
       <w:r>
-        <w:t>Nucleo</w:t>
+        <w:t>Micropython</w:t>
       </w:r>
       <w:proofErr w:type="spellEnd"/>
-      <w:r>
-        <w:t xml:space="preserve"> Boards</w:t>
-      </w:r>
-    </w:p>
-    <w:p>
-      <w:pPr>
-        <w:pStyle w:val="Heading2"/>
-      </w:pPr>
-      <w:bookmarkStart w:id="34" w:name="_Toc521385417"/>
-      <w:r>
-        <w:t>Software Modifications</w:t>
-      </w:r>
-      <w:bookmarkEnd w:id="34"/>
-    </w:p>
-    <w:p>
-      <w:r>
-        <w:t xml:space="preserve">It was decided to write this project in </w:t>
-      </w:r>
-      <w:proofErr w:type="spellStart"/>
-      <w:r>
-        <w:t>Micropython</w:t>
-      </w:r>
-      <w:proofErr w:type="spellEnd"/>
-      <w:r>
-        <w:commentReference w:id="35"/>
-      </w:r>
       <w:r>
         <w:t xml:space="preserve"> because it allowed for easier development, the code could be easy for other users to modify, and it gives access to utilities like </w:t>
       </w:r>
@@ -5953,25 +6123,36 @@
         <w:pStyle w:val="Heading1"/>
         <w:pageBreakBefore/>
       </w:pPr>
-      <w:bookmarkStart w:id="36" w:name="_Toc521385418"/>
+      <w:bookmarkStart w:id="44" w:name="_Toc521478300"/>
+      <w:commentRangeStart w:id="45"/>
       <w:r>
         <w:lastRenderedPageBreak/>
         <w:t>Testing and Verification</w:t>
       </w:r>
-      <w:bookmarkEnd w:id="36"/>
+      <w:commentRangeEnd w:id="45"/>
+      <w:r>
+        <w:rPr>
+          <w:rStyle w:val="CommentReference"/>
+          <w:rFonts w:eastAsia="Calibri"/>
+          <w:caps w:val="0"/>
+          <w:spacing w:val="0"/>
+        </w:rPr>
+        <w:commentReference w:id="45"/>
+      </w:r>
+      <w:bookmarkEnd w:id="44"/>
     </w:p>
     <w:p>
       <w:pPr>
         <w:pStyle w:val="Heading2"/>
       </w:pPr>
-      <w:bookmarkStart w:id="37" w:name="_Toc521385419"/>
+      <w:bookmarkStart w:id="46" w:name="_Toc521478301"/>
       <w:r>
         <w:t>Testing</w:t>
       </w:r>
       <w:r>
         <w:t xml:space="preserve"> Set Up</w:t>
       </w:r>
-      <w:bookmarkEnd w:id="37"/>
+      <w:bookmarkEnd w:id="46"/>
     </w:p>
     <w:p>
       <w:r>
@@ -5994,12 +6175,22 @@
       <w:pPr>
         <w:pStyle w:val="Heading2"/>
       </w:pPr>
-      <w:bookmarkStart w:id="38" w:name="_Toc521385420"/>
+      <w:bookmarkStart w:id="47" w:name="_Toc521478302"/>
+      <w:commentRangeStart w:id="48"/>
       <w:r>
         <w:lastRenderedPageBreak/>
         <w:t>Test Descriptions</w:t>
       </w:r>
-      <w:bookmarkEnd w:id="38"/>
+      <w:commentRangeEnd w:id="48"/>
+      <w:r>
+        <w:rPr>
+          <w:rStyle w:val="CommentReference"/>
+          <w:rFonts w:eastAsia="Calibri"/>
+          <w:b w:val="0"/>
+        </w:rPr>
+        <w:commentReference w:id="48"/>
+      </w:r>
+      <w:bookmarkEnd w:id="47"/>
     </w:p>
     <w:p>
       <w:pPr>
@@ -6039,13 +6230,26 @@
       <w:r>
         <w:t xml:space="preserve">Using </w:t>
       </w:r>
+      <w:commentRangeStart w:id="49"/>
       <w:proofErr w:type="spellStart"/>
+      <w:proofErr w:type="gramStart"/>
       <w:r>
         <w:t>matlab</w:t>
       </w:r>
       <w:proofErr w:type="spellEnd"/>
       <w:r>
-        <w:t xml:space="preserve"> (see appendix XXX for code), the angle of the reference angle and the angle of the second position are measured. Subtracting the reference angle from the angle of the second position, a relative angle is calculated. </w:t>
+        <w:t xml:space="preserve"> </w:t>
+      </w:r>
+      <w:commentRangeEnd w:id="49"/>
+      <w:proofErr w:type="gramEnd"/>
+      <w:r>
+        <w:rPr>
+          <w:rStyle w:val="CommentReference"/>
+        </w:rPr>
+        <w:commentReference w:id="49"/>
+      </w:r>
+      <w:r>
+        <w:t xml:space="preserve">, the angle of the reference angle and the angle of the second position are measured. Subtracting the reference angle from the angle of the second position, a relative angle is calculated. </w:t>
       </w:r>
       <w:proofErr w:type="gramStart"/>
       <w:r>
@@ -6117,23 +6321,23 @@
       <w:pPr>
         <w:pStyle w:val="Heading1"/>
       </w:pPr>
-      <w:bookmarkStart w:id="39" w:name="_Toc521385421"/>
+      <w:bookmarkStart w:id="50" w:name="_Toc521478303"/>
       <w:r>
         <w:t>Future Refinement</w:t>
       </w:r>
-      <w:bookmarkEnd w:id="39"/>
+      <w:bookmarkEnd w:id="50"/>
     </w:p>
     <w:p>
       <w:pPr>
         <w:pStyle w:val="Heading2"/>
       </w:pPr>
-      <w:bookmarkStart w:id="40" w:name="_Ref521384350"/>
-      <w:bookmarkStart w:id="41" w:name="_Toc521385422"/>
+      <w:bookmarkStart w:id="51" w:name="_Ref521384350"/>
+      <w:bookmarkStart w:id="52" w:name="_Toc521478304"/>
       <w:r>
         <w:t>Rotators</w:t>
       </w:r>
-      <w:bookmarkEnd w:id="40"/>
-      <w:bookmarkEnd w:id="41"/>
+      <w:bookmarkEnd w:id="51"/>
+      <w:bookmarkEnd w:id="52"/>
     </w:p>
     <w:p>
       <w:r>
@@ -6158,21 +6362,54 @@
         <w:t xml:space="preserve">, the rotators currently rely on aluminum/aluminum and aluminum/steel interfaces. A major improvement to this system would be to redesign </w:t>
       </w:r>
       <w:r>
-        <w:t>the rotator assemblies with either bearings or bushings. This would allow much tighter tolerances and help to mitigate (THE SLOP IN THE SYSTEM WITH HOW THE WHOLE THING CAN BE MOVED TO DIFFERENT POSITIONS WITHOUT CHANGING LENGTHS)</w:t>
+        <w:t xml:space="preserve">the rotator assemblies with either bearings or bushings. This would allow much tighter tolerances and help to mitigate </w:t>
+      </w:r>
+      <w:commentRangeStart w:id="53"/>
+      <w:r>
+        <w:t>(THE SLOP IN THE SYSTEM WITH HOW THE WHOLE THING CAN BE MOVED TO DIFFERENT POSITIONS WITHOUT CHANGING LENGTHS)</w:t>
       </w:r>
       <w:r>
         <w:t xml:space="preserve"> </w:t>
       </w:r>
+      <w:commentRangeEnd w:id="53"/>
+      <w:r>
+        <w:rPr>
+          <w:rStyle w:val="CommentReference"/>
+        </w:rPr>
+        <w:commentReference w:id="53"/>
+      </w:r>
     </w:p>
     <w:p>
       <w:pPr>
         <w:pStyle w:val="Heading2"/>
       </w:pPr>
-      <w:bookmarkStart w:id="42" w:name="_Toc521385423"/>
-      <w:r>
+      <w:bookmarkStart w:id="54" w:name="_Toc521478305"/>
+      <w:commentRangeStart w:id="55"/>
+      <w:r>
+        <w:t>Linear Actuators</w:t>
+      </w:r>
+      <w:commentRangeEnd w:id="55"/>
+      <w:r>
+        <w:rPr>
+          <w:rStyle w:val="CommentReference"/>
+          <w:rFonts w:eastAsia="Calibri"/>
+          <w:b w:val="0"/>
+        </w:rPr>
+        <w:commentReference w:id="55"/>
+      </w:r>
+      <w:bookmarkEnd w:id="54"/>
+    </w:p>
+    <w:p/>
+    <w:p>
+      <w:pPr>
+        <w:pStyle w:val="Heading2"/>
+      </w:pPr>
+      <w:bookmarkStart w:id="56" w:name="_Toc521478306"/>
+      <w:r>
+        <w:lastRenderedPageBreak/>
         <w:t>Control Feedback</w:t>
       </w:r>
-      <w:bookmarkEnd w:id="42"/>
+      <w:bookmarkEnd w:id="56"/>
     </w:p>
     <w:p>
       <w:r>
@@ -6183,18 +6420,18 @@
       <w:pPr>
         <w:pStyle w:val="Heading1"/>
       </w:pPr>
-      <w:bookmarkStart w:id="43" w:name="_Toc521385424"/>
-      <w:r>
-        <w:lastRenderedPageBreak/>
+      <w:bookmarkStart w:id="57" w:name="_Toc521478307"/>
+      <w:r>
         <w:t>Summary</w:t>
       </w:r>
-      <w:bookmarkEnd w:id="43"/>
+      <w:bookmarkEnd w:id="57"/>
     </w:p>
     <w:p>
       <w:pPr>
         <w:suppressAutoHyphens w:val="0"/>
         <w:spacing w:after="0" w:line="240" w:lineRule="auto"/>
         <w:contextualSpacing w:val="0"/>
+        <w:jc w:val="both"/>
         <w:rPr>
           <w:rFonts w:eastAsia="font278"/>
           <w:b/>
@@ -6202,10 +6439,18 @@
         </w:rPr>
       </w:pPr>
       <w:r>
+        <w:t xml:space="preserve">I did stuff. The telescope moves. </w:t>
+      </w:r>
+      <w:proofErr w:type="gramStart"/>
+      <w:r>
+        <w:t>Sweet.</w:t>
+      </w:r>
+      <w:proofErr w:type="gramEnd"/>
+      <w:r>
         <w:br w:type="page"/>
       </w:r>
     </w:p>
-    <w:bookmarkStart w:id="44" w:name="_Toc521385425" w:displacedByCustomXml="next"/>
+    <w:bookmarkStart w:id="58" w:name="_Toc521478308" w:displacedByCustomXml="next"/>
     <w:sdt>
       <w:sdtPr>
         <w:rPr>
@@ -6228,7 +6473,7 @@
           <w:r>
             <w:t>Bibliography</w:t>
           </w:r>
-          <w:bookmarkEnd w:id="44"/>
+          <w:bookmarkEnd w:id="58"/>
         </w:p>
         <w:sdt>
           <w:sdtPr>
@@ -6500,12 +6745,12 @@
       <w:pPr>
         <w:pStyle w:val="TOC-NoNum1"/>
       </w:pPr>
-      <w:bookmarkStart w:id="45" w:name="_Toc521385426"/>
+      <w:bookmarkStart w:id="59" w:name="_Toc521478309"/>
       <w:r>
         <w:lastRenderedPageBreak/>
         <w:t>Appendix A –</w:t>
       </w:r>
-      <w:bookmarkEnd w:id="45"/>
+      <w:bookmarkEnd w:id="59"/>
       <w:r>
         <w:t xml:space="preserve"> </w:t>
       </w:r>
@@ -6651,11 +6896,11 @@
       <w:pPr>
         <w:pStyle w:val="TOC-NoNum1"/>
       </w:pPr>
-      <w:bookmarkStart w:id="46" w:name="_Toc521385427"/>
+      <w:bookmarkStart w:id="60" w:name="_Toc521478310"/>
       <w:r>
         <w:t>Appendix B –</w:t>
       </w:r>
-      <w:bookmarkEnd w:id="46"/>
+      <w:bookmarkEnd w:id="60"/>
       <w:r>
         <w:t xml:space="preserve"> </w:t>
       </w:r>
@@ -6676,33 +6921,27 @@
 
 <file path=word/comments.xml><?xml version="1.0" encoding="utf-8"?>
 <w:comments xmlns:wpc="http://schemas.microsoft.com/office/word/2010/wordprocessingCanvas" xmlns:mc="http://schemas.openxmlformats.org/markup-compatibility/2006" xmlns:o="urn:schemas-microsoft-com:office:office" xmlns:r="http://schemas.openxmlformats.org/officeDocument/2006/relationships" xmlns:m="http://schemas.openxmlformats.org/officeDocument/2006/math" xmlns:v="urn:schemas-microsoft-com:vml" xmlns:wp14="http://schemas.microsoft.com/office/word/2010/wordprocessingDrawing" xmlns:wp="http://schemas.openxmlformats.org/drawingml/2006/wordprocessingDrawing" xmlns:w10="urn:schemas-microsoft-com:office:word" xmlns:w="http://schemas.openxmlformats.org/wordprocessingml/2006/main" xmlns:w14="http://schemas.microsoft.com/office/word/2010/wordml" xmlns:wpg="http://schemas.microsoft.com/office/word/2010/wordprocessingGroup" xmlns:wpi="http://schemas.microsoft.com/office/word/2010/wordprocessingInk" xmlns:wne="http://schemas.microsoft.com/office/word/2006/wordml" xmlns:wps="http://schemas.microsoft.com/office/word/2010/wordprocessingShape" mc:Ignorable="w14 wp14">
-  <w:comment w:id="6" w:author="Unknown Author" w:date="2017-07-11T09:06:00Z" w:initials="">
-    <w:p>
-      <w:pPr>
-        <w:overflowPunct w:val="0"/>
-        <w:spacing w:after="0" w:line="240" w:lineRule="auto"/>
-        <w:rPr>
-          <w:rFonts w:ascii="Liberation Serif" w:eastAsia="Noto Sans CJK SC Regular" w:hAnsi="Liberation Serif" w:cs="FreeSans"/>
-          <w:sz w:val="20"/>
-          <w:szCs w:val="24"/>
-          <w:lang w:eastAsia="zh-CN" w:bidi="hi-IN"/>
-        </w:rPr>
-      </w:pPr>
-      <w:r>
+  <w:comment w:id="5" w:author="Sam Artho-Bentz" w:date="2018-08-08T07:32:00Z" w:initials="SA">
+    <w:p>
+      <w:pPr>
+        <w:pStyle w:val="CommentText"/>
+      </w:pPr>
+      <w:r>
+        <w:rPr>
+          <w:rStyle w:val="CommentReference"/>
+        </w:rPr>
         <w:annotationRef/>
       </w:r>
       <w:r>
-        <w:rPr>
-          <w:rFonts w:ascii="Liberation Serif" w:eastAsia="Noto Sans CJK SC Regular" w:hAnsi="Liberation Serif" w:cs="FreeSans"/>
-          <w:sz w:val="20"/>
-          <w:szCs w:val="24"/>
-          <w:lang w:eastAsia="zh-CN" w:bidi="hi-IN"/>
-        </w:rPr>
-        <w:t xml:space="preserve">Mostly accurate, but not very inspiring…it would be better to lead with the overall goal of turning the previous partial proof-of-concept prototype into something that demonstrates the capability to accurately point and track (especially track!) stars. </w:t>
+        <w:t>Should this section include quantitative goals or just qualitative?</w:t>
+      </w:r>
+      <w:r>
+        <w:br/>
+        <w:t xml:space="preserve">If only qualitative, where should I include quantitative things like desired angular velocity? </w:t>
       </w:r>
     </w:p>
   </w:comment>
-  <w:comment w:id="10" w:author="Sam Artho-Bentz" w:date="2017-09-11T16:19:00Z" w:initials="SA">
+  <w:comment w:id="9" w:author="Sam Artho-Bentz" w:date="2017-09-11T16:19:00Z" w:initials="SA">
     <w:p>
       <w:pPr>
         <w:pStyle w:val="CommentText"/>
@@ -6748,7 +6987,79 @@
       </w:pPr>
     </w:p>
   </w:comment>
-  <w:comment w:id="11" w:author="Unknown Author" w:date="2017-09-11T16:56:00Z" w:initials="">
+  <w:comment w:id="10" w:author="Sam Artho-Bentz" w:date="2017-09-11T16:42:00Z" w:initials="SA">
+    <w:p>
+      <w:pPr>
+        <w:pStyle w:val="CommentText"/>
+      </w:pPr>
+      <w:r>
+        <w:rPr>
+          <w:rStyle w:val="CommentReference"/>
+        </w:rPr>
+        <w:annotationRef/>
+      </w:r>
+      <w:r>
+        <w:t>Image of alt-</w:t>
+      </w:r>
+      <w:proofErr w:type="spellStart"/>
+      <w:r>
+        <w:t>az</w:t>
+      </w:r>
+      <w:proofErr w:type="spellEnd"/>
+      <w:r>
+        <w:t xml:space="preserve"> mount</w:t>
+      </w:r>
+    </w:p>
+  </w:comment>
+  <w:comment w:id="11" w:author="Sam Artho-Bentz" w:date="2017-09-11T16:46:00Z" w:initials="SA">
+    <w:p>
+      <w:pPr>
+        <w:pStyle w:val="CommentText"/>
+      </w:pPr>
+      <w:r>
+        <w:rPr>
+          <w:rStyle w:val="CommentReference"/>
+        </w:rPr>
+        <w:annotationRef/>
+      </w:r>
+      <w:r>
+        <w:t>Image of large equatorial mount</w:t>
+      </w:r>
+    </w:p>
+  </w:comment>
+  <w:comment w:id="12" w:author="Sam Artho-Bentz" w:date="2018-08-08T07:37:00Z" w:initials="SA">
+    <w:p>
+      <w:pPr>
+        <w:pStyle w:val="CommentText"/>
+      </w:pPr>
+      <w:r>
+        <w:rPr>
+          <w:rStyle w:val="CommentReference"/>
+        </w:rPr>
+        <w:annotationRef/>
+      </w:r>
+      <w:r>
+        <w:t>This section needs work. It is a combination of several sections and has not been integrated.</w:t>
+      </w:r>
+      <w:r>
+        <w:br/>
+      </w:r>
+      <w:r>
+        <w:br/>
+        <w:t>General information on how the system works</w:t>
+      </w:r>
+      <w:proofErr w:type="gramStart"/>
+      <w:r>
+        <w:t>:</w:t>
+      </w:r>
+      <w:proofErr w:type="gramEnd"/>
+      <w:r>
+        <w:br/>
+        <w:t>“Linear actuators” not “threaded rod with gear motor”</w:t>
+      </w:r>
+    </w:p>
+  </w:comment>
+  <w:comment w:id="15" w:author="Unknown Author" w:date="2017-07-11T09:15:00Z" w:initials="">
     <w:p>
       <w:pPr>
         <w:overflowPunct w:val="0"/>
@@ -6770,71 +7081,295 @@
           <w:szCs w:val="24"/>
           <w:lang w:eastAsia="zh-CN" w:bidi="hi-IN"/>
         </w:rPr>
-        <w:t xml:space="preserve">The theory stuff should be in its own section; state of the art should discuss traditional telescope mounts as well as reference </w:t>
+        <w:t xml:space="preserve">At least we haven’t lost our marbles (yet)...or is it our bearings? </w:t>
+      </w:r>
+    </w:p>
+  </w:comment>
+  <w:comment w:id="18" w:author="Sam Artho-Bentz" w:date="2018-08-08T07:39:00Z" w:initials="SA">
+    <w:p>
+      <w:pPr>
+        <w:pStyle w:val="CommentText"/>
+      </w:pPr>
+      <w:r>
+        <w:rPr>
+          <w:rStyle w:val="CommentReference"/>
+        </w:rPr>
+        <w:annotationRef/>
+      </w:r>
+      <w:r>
+        <w:t>Need to talk about how to apply multiple rotation matrices and especially how the order of rotation matrices was chosen</w:t>
+      </w:r>
+    </w:p>
+  </w:comment>
+  <w:comment w:id="19" w:author="Sam Artho-Bentz" w:date="2017-07-25T20:46:00Z" w:initials="SA">
+    <w:p>
+      <w:pPr>
+        <w:pStyle w:val="CommentText"/>
+      </w:pPr>
+      <w:r>
+        <w:rPr>
+          <w:rStyle w:val="CommentReference"/>
+        </w:rPr>
+        <w:annotationRef/>
+      </w:r>
+      <w:r>
+        <w:t xml:space="preserve">Figure showing how positions are defined and emphasizing the required information </w:t>
+      </w:r>
+    </w:p>
+  </w:comment>
+  <w:comment w:id="20" w:author="Sam Artho-Bentz" w:date="2017-07-25T20:47:00Z" w:initials="SA">
+    <w:p>
+      <w:pPr>
+        <w:pStyle w:val="CommentText"/>
+      </w:pPr>
+      <w:r>
+        <w:rPr>
+          <w:rStyle w:val="CommentReference"/>
+        </w:rPr>
+        <w:annotationRef/>
+      </w:r>
+      <w:r>
+        <w:t>Show each rotation matrix</w:t>
+      </w:r>
+    </w:p>
+  </w:comment>
+  <w:comment w:id="21" w:author="Sam Artho-Bentz" w:date="2017-07-25T20:48:00Z" w:initials="SA">
+    <w:p>
+      <w:pPr>
+        <w:pStyle w:val="CommentText"/>
+      </w:pPr>
+      <w:r>
+        <w:rPr>
+          <w:rStyle w:val="CommentReference"/>
+        </w:rPr>
+        <w:annotationRef/>
+      </w:r>
+      <w:r>
+        <w:t>Show combined rotation matrix</w:t>
+      </w:r>
+    </w:p>
+  </w:comment>
+  <w:comment w:id="22" w:author="Sam Artho-Bentz" w:date="2017-07-25T20:50:00Z" w:initials="SA">
+    <w:p>
+      <w:pPr>
+        <w:pStyle w:val="CommentText"/>
+      </w:pPr>
+      <w:r>
+        <w:rPr>
+          <w:rStyle w:val="CommentReference"/>
+        </w:rPr>
+        <w:annotationRef/>
+      </w:r>
+      <w:r>
+        <w:t>Combined matrix with correction trig functions solved.</w:t>
+      </w:r>
+    </w:p>
+  </w:comment>
+  <w:comment w:id="23" w:author="Sam Artho-Bentz" w:date="2017-07-25T20:58:00Z" w:initials="SA">
+    <w:p>
+      <w:pPr>
+        <w:pStyle w:val="CommentText"/>
+      </w:pPr>
+      <w:r>
+        <w:rPr>
+          <w:rStyle w:val="CommentReference"/>
+        </w:rPr>
+        <w:annotationRef/>
       </w:r>
       <w:proofErr w:type="spellStart"/>
       <w:r>
+        <w:t>Sqrt</w:t>
+      </w:r>
+      <w:proofErr w:type="spellEnd"/>
+      <w:r>
+        <w:t>(x^2+y^2+z^2)</w:t>
+      </w:r>
+    </w:p>
+  </w:comment>
+  <w:comment w:id="25" w:author="Sam Artho-Bentz" w:date="2018-08-08T07:40:00Z" w:initials="SA">
+    <w:p>
+      <w:pPr>
+        <w:pStyle w:val="CommentText"/>
+      </w:pPr>
+      <w:r>
+        <w:rPr>
+          <w:rStyle w:val="CommentReference"/>
+        </w:rPr>
+        <w:annotationRef/>
+      </w:r>
+      <w:r>
+        <w:t>Talk about failed attempt at taking the time derivative of the transformation matrices. Explain that I would need the actual length at each time in order for it to work.</w:t>
+      </w:r>
+    </w:p>
+  </w:comment>
+  <w:comment w:id="26" w:author="Sam Artho-Bentz" w:date="2018-08-08T07:42:00Z" w:initials="SA">
+    <w:p>
+      <w:pPr>
+        <w:pStyle w:val="CommentText"/>
+      </w:pPr>
+      <w:r>
+        <w:rPr>
+          <w:rStyle w:val="CommentReference"/>
+        </w:rPr>
+        <w:annotationRef/>
+      </w:r>
+      <w:r>
+        <w:t>State that we are assuming the jerk is sufficiently high that we can assume constant acceleration</w:t>
+      </w:r>
+    </w:p>
+  </w:comment>
+  <w:comment w:id="27" w:author="Sam Artho-Bentz" w:date="2017-08-04T14:25:00Z" w:initials="SA">
+    <w:p>
+      <w:pPr>
+        <w:pStyle w:val="CommentText"/>
+      </w:pPr>
+      <w:r>
+        <w:rPr>
+          <w:rStyle w:val="CommentReference"/>
+        </w:rPr>
+        <w:annotationRef/>
+      </w:r>
+      <w:r>
+        <w:t>Figure out how I want to refer to stuff in this eqn. Develop consistent notation for it.</w:t>
+      </w:r>
+    </w:p>
+  </w:comment>
+  <w:comment w:id="29" w:author="Sam Artho-Bentz" w:date="2018-08-08T07:42:00Z" w:initials="SA">
+    <w:p>
+      <w:pPr>
+        <w:pStyle w:val="CommentText"/>
+      </w:pPr>
+      <w:r>
+        <w:rPr>
+          <w:rStyle w:val="CommentReference"/>
+        </w:rPr>
+        <w:annotationRef/>
+      </w:r>
+      <w:r>
+        <w:t xml:space="preserve">Should this be in the design section or theory? </w:t>
+      </w:r>
+    </w:p>
+  </w:comment>
+  <w:comment w:id="31" w:author="Sam Artho-Bentz" w:date="2018-08-08T07:35:00Z" w:initials="SA">
+    <w:p>
+      <w:pPr>
+        <w:pStyle w:val="CommentText"/>
+      </w:pPr>
+      <w:r>
+        <w:rPr>
+          <w:rStyle w:val="CommentReference"/>
+        </w:rPr>
+        <w:annotationRef/>
+      </w:r>
+      <w:r>
+        <w:t>Needs to be written</w:t>
+      </w:r>
+    </w:p>
+  </w:comment>
+  <w:comment w:id="34" w:author="Sam Artho-Bentz" w:date="2018-08-08T07:43:00Z" w:initials="SA">
+    <w:p>
+      <w:pPr>
+        <w:pStyle w:val="CommentText"/>
+      </w:pPr>
+      <w:r>
+        <w:rPr>
+          <w:rStyle w:val="CommentReference"/>
+        </w:rPr>
+        <w:annotationRef/>
+      </w:r>
+      <w:r>
+        <w:t>Need to add more info on the electronics garret used.</w:t>
+      </w:r>
+    </w:p>
+  </w:comment>
+  <w:comment w:id="36" w:author="Sam Artho-Bentz" w:date="2017-07-11T07:12:00Z" w:initials="SA">
+    <w:p>
+      <w:pPr>
+        <w:overflowPunct w:val="0"/>
+        <w:spacing w:after="0" w:line="240" w:lineRule="auto"/>
+        <w:rPr>
+          <w:rFonts w:ascii="Liberation Serif" w:eastAsia="DejaVu Sans" w:hAnsi="Liberation Serif" w:cs="DejaVu Sans"/>
+          <w:szCs w:val="24"/>
+        </w:rPr>
+      </w:pPr>
+      <w:r>
+        <w:annotationRef/>
+      </w:r>
+      <w:r>
+        <w:rPr>
+          <w:rFonts w:ascii="Liberation Serif" w:eastAsia="DejaVu Sans" w:hAnsi="Liberation Serif" w:cs="DejaVu Sans"/>
+          <w:szCs w:val="24"/>
+        </w:rPr>
+        <w:t>Needs reference</w:t>
+      </w:r>
+    </w:p>
+  </w:comment>
+  <w:comment w:id="40" w:author="Sam Artho-Bentz" w:date="2018-08-08T07:45:00Z" w:initials="SA">
+    <w:p>
+      <w:pPr>
+        <w:pStyle w:val="CommentText"/>
+      </w:pPr>
+      <w:r>
+        <w:rPr>
+          <w:rStyle w:val="CommentReference"/>
+        </w:rPr>
+        <w:annotationRef/>
+      </w:r>
+      <w:r>
+        <w:t>Needs significant work</w:t>
+      </w:r>
+    </w:p>
+  </w:comment>
+  <w:comment w:id="42" w:author="Sam Artho-Bentz" w:date="2018-08-08T07:45:00Z" w:initials="SA">
+    <w:p>
+      <w:pPr>
+        <w:pStyle w:val="CommentText"/>
+      </w:pPr>
+      <w:r>
+        <w:rPr>
+          <w:rStyle w:val="CommentReference"/>
+        </w:rPr>
+        <w:annotationRef/>
+      </w:r>
+      <w:proofErr w:type="gramStart"/>
+      <w:r>
         <w:rPr>
           <w:rFonts w:ascii="Liberation Serif" w:eastAsia="Noto Sans CJK SC Regular" w:hAnsi="Liberation Serif" w:cs="FreeSans"/>
-          <w:sz w:val="20"/>
           <w:szCs w:val="24"/>
           <w:lang w:eastAsia="zh-CN" w:bidi="hi-IN"/>
         </w:rPr>
-        <w:t>AMiBA</w:t>
-      </w:r>
-      <w:proofErr w:type="spellEnd"/>
+        <w:t>discuss</w:t>
+      </w:r>
+      <w:proofErr w:type="gramEnd"/>
       <w:r>
         <w:rPr>
           <w:rFonts w:ascii="Liberation Serif" w:eastAsia="Noto Sans CJK SC Regular" w:hAnsi="Liberation Serif" w:cs="FreeSans"/>
-          <w:sz w:val="20"/>
           <w:szCs w:val="24"/>
           <w:lang w:eastAsia="zh-CN" w:bidi="hi-IN"/>
         </w:rPr>
-        <w:t>, Hexapod Scope (</w:t>
-      </w:r>
-      <w:hyperlink r:id="rId4" w:history="1">
-        <w:r>
-          <w:rPr>
-            <w:rFonts w:ascii="Liberation Serif" w:eastAsia="Noto Sans CJK SC Regular" w:hAnsi="Liberation Serif" w:cs="FreeSans"/>
-            <w:sz w:val="20"/>
-            <w:szCs w:val="24"/>
-            <w:lang w:eastAsia="zh-CN" w:bidi="hi-IN"/>
-          </w:rPr>
-          <w:t>https://en.wikipedia.org/wiki/Hexapod-Telescope</w:t>
-        </w:r>
-      </w:hyperlink>
+        <w:t xml:space="preserve"> why Python is good for this system (easier and quicker development; easy for other users to modify; </w:t>
+      </w:r>
+      <w:proofErr w:type="spellStart"/>
       <w:r>
         <w:rPr>
           <w:rFonts w:ascii="Liberation Serif" w:eastAsia="Noto Sans CJK SC Regular" w:hAnsi="Liberation Serif" w:cs="FreeSans"/>
-          <w:sz w:val="20"/>
           <w:szCs w:val="24"/>
           <w:lang w:eastAsia="zh-CN" w:bidi="hi-IN"/>
         </w:rPr>
-        <w:t xml:space="preserve">), etc. and also Mr. </w:t>
-      </w:r>
-      <w:proofErr w:type="spellStart"/>
+        <w:t>AstroPy</w:t>
+      </w:r>
+      <w:proofErr w:type="spellEnd"/>
       <w:r>
         <w:rPr>
           <w:rFonts w:ascii="Liberation Serif" w:eastAsia="Noto Sans CJK SC Regular" w:hAnsi="Liberation Serif" w:cs="FreeSans"/>
-          <w:sz w:val="20"/>
           <w:szCs w:val="24"/>
           <w:lang w:eastAsia="zh-CN" w:bidi="hi-IN"/>
         </w:rPr>
-        <w:t>Gudgel’s</w:t>
-      </w:r>
-      <w:proofErr w:type="spellEnd"/>
-      <w:r>
-        <w:rPr>
-          <w:rFonts w:ascii="Liberation Serif" w:eastAsia="Noto Sans CJK SC Regular" w:hAnsi="Liberation Serif" w:cs="FreeSans"/>
-          <w:sz w:val="20"/>
-          <w:szCs w:val="24"/>
-          <w:lang w:eastAsia="zh-CN" w:bidi="hi-IN"/>
-        </w:rPr>
-        <w:t xml:space="preserve"> stuff. </w:t>
+        <w:t xml:space="preserve"> provides LOTS of functionality; the system is generally slow so we don’t need the speed of C/C++/Assembly)</w:t>
       </w:r>
     </w:p>
   </w:comment>
-  <w:comment w:id="12" w:author="Sam Artho-Bentz" w:date="2017-09-11T16:42:00Z" w:initials="SA">
+  <w:comment w:id="43" w:author="Sam Artho-Bentz" w:date="2018-08-08T07:47:00Z" w:initials="SA">
     <w:p>
       <w:pPr>
         <w:pStyle w:val="CommentText"/>
@@ -6846,19 +7381,11 @@
         <w:annotationRef/>
       </w:r>
       <w:r>
-        <w:t>Image of alt-</w:t>
-      </w:r>
-      <w:proofErr w:type="spellStart"/>
-      <w:r>
-        <w:t>az</w:t>
-      </w:r>
-      <w:proofErr w:type="spellEnd"/>
-      <w:r>
-        <w:t xml:space="preserve"> mount</w:t>
+        <w:t>Add code to appendix. Including the L6470 driver code.</w:t>
       </w:r>
     </w:p>
   </w:comment>
-  <w:comment w:id="13" w:author="Sam Artho-Bentz" w:date="2017-09-11T16:46:00Z" w:initials="SA">
+  <w:comment w:id="45" w:author="Sam Artho-Bentz" w:date="2018-08-08T07:50:00Z" w:initials="SA">
     <w:p>
       <w:pPr>
         <w:pStyle w:val="CommentText"/>
@@ -6870,37 +7397,34 @@
         <w:annotationRef/>
       </w:r>
       <w:r>
-        <w:t>Image of large equatorial mount</w:t>
+        <w:t>Where should the test results go?</w:t>
+      </w:r>
+      <w:r>
+        <w:br/>
+        <w:t>From the analysis of tests I’ve done so far, I’m getting ~3%err for most tests which</w:t>
+      </w:r>
+      <w:r>
+        <w:t>, although I’d like it to be better, I’m pretty happy with.</w:t>
       </w:r>
     </w:p>
   </w:comment>
-  <w:comment w:id="16" w:author="Unknown Author" w:date="2017-07-11T09:15:00Z" w:initials="">
-    <w:p>
-      <w:pPr>
-        <w:overflowPunct w:val="0"/>
-        <w:spacing w:after="0" w:line="240" w:lineRule="auto"/>
-        <w:rPr>
-          <w:rFonts w:ascii="Liberation Serif" w:eastAsia="Noto Sans CJK SC Regular" w:hAnsi="Liberation Serif" w:cs="FreeSans"/>
-          <w:sz w:val="20"/>
-          <w:szCs w:val="24"/>
-          <w:lang w:eastAsia="zh-CN" w:bidi="hi-IN"/>
-        </w:rPr>
-      </w:pPr>
-      <w:r>
+  <w:comment w:id="48" w:author="Sam Artho-Bentz" w:date="2018-08-08T07:48:00Z" w:initials="SA">
+    <w:p>
+      <w:pPr>
+        <w:pStyle w:val="CommentText"/>
+      </w:pPr>
+      <w:r>
+        <w:rPr>
+          <w:rStyle w:val="CommentReference"/>
+        </w:rPr>
         <w:annotationRef/>
       </w:r>
       <w:r>
-        <w:rPr>
-          <w:rFonts w:ascii="Liberation Serif" w:eastAsia="Noto Sans CJK SC Regular" w:hAnsi="Liberation Serif" w:cs="FreeSans"/>
-          <w:sz w:val="20"/>
-          <w:szCs w:val="24"/>
-          <w:lang w:eastAsia="zh-CN" w:bidi="hi-IN"/>
-        </w:rPr>
-        <w:t xml:space="preserve">At least we haven’t lost our marbles (yet)...or is it our bearings? </w:t>
+        <w:t>In the process of processing several of the tests still. All testing is done.</w:t>
       </w:r>
     </w:p>
   </w:comment>
-  <w:comment w:id="19" w:author="Sam Artho-Bentz" w:date="2017-07-25T20:46:00Z" w:initials="SA">
+  <w:comment w:id="49" w:author="Sam Artho-Bentz" w:date="2018-08-08T07:48:00Z" w:initials="SA">
     <w:p>
       <w:pPr>
         <w:pStyle w:val="CommentText"/>
@@ -6912,11 +7436,11 @@
         <w:annotationRef/>
       </w:r>
       <w:r>
-        <w:t xml:space="preserve">Figure showing how positions are defined and emphasizing the required information </w:t>
+        <w:t>Add code to appendix</w:t>
       </w:r>
     </w:p>
   </w:comment>
-  <w:comment w:id="20" w:author="Sam Artho-Bentz" w:date="2017-07-25T20:47:00Z" w:initials="SA">
+  <w:comment w:id="53" w:author="Sam Artho-Bentz" w:date="2018-08-08T07:51:00Z" w:initials="SA">
     <w:p>
       <w:pPr>
         <w:pStyle w:val="CommentText"/>
@@ -6928,11 +7452,11 @@
         <w:annotationRef/>
       </w:r>
       <w:r>
-        <w:t>Show each rotation matrix</w:t>
+        <w:t>Do you have any suggestions for how to refer to the fact that if you take the stationary telescope you can wiggle it around because of all the loose tolerances?</w:t>
       </w:r>
     </w:p>
   </w:comment>
-  <w:comment w:id="21" w:author="Sam Artho-Bentz" w:date="2017-07-25T20:48:00Z" w:initials="SA">
+  <w:comment w:id="55" w:author="Sam Artho-Bentz" w:date="2018-08-08T07:55:00Z" w:initials="SA">
     <w:p>
       <w:pPr>
         <w:pStyle w:val="CommentText"/>
@@ -6944,128 +7468,20 @@
         <w:annotationRef/>
       </w:r>
       <w:r>
-        <w:t>Show combined rotation matrix</w:t>
-      </w:r>
-    </w:p>
-  </w:comment>
-  <w:comment w:id="22" w:author="Sam Artho-Bentz" w:date="2017-07-25T20:50:00Z" w:initials="SA">
-    <w:p>
-      <w:pPr>
-        <w:pStyle w:val="CommentText"/>
-      </w:pPr>
-      <w:r>
-        <w:rPr>
-          <w:rStyle w:val="CommentReference"/>
-        </w:rPr>
-        <w:annotationRef/>
-      </w:r>
-      <w:r>
-        <w:t>Combined matrix with correction trig functions solved.</w:t>
-      </w:r>
-    </w:p>
-  </w:comment>
-  <w:comment w:id="23" w:author="Sam Artho-Bentz" w:date="2017-07-25T20:58:00Z" w:initials="SA">
-    <w:p>
-      <w:pPr>
-        <w:pStyle w:val="CommentText"/>
-      </w:pPr>
-      <w:r>
-        <w:rPr>
-          <w:rStyle w:val="CommentReference"/>
-        </w:rPr>
-        <w:annotationRef/>
-      </w:r>
-      <w:proofErr w:type="spellStart"/>
-      <w:r>
-        <w:t>Sqrt</w:t>
-      </w:r>
-      <w:proofErr w:type="spellEnd"/>
-      <w:r>
-        <w:t>(x^2+y^2+z^2)</w:t>
-      </w:r>
-    </w:p>
-  </w:comment>
-  <w:comment w:id="25" w:author="Sam Artho-Bentz" w:date="2017-08-04T14:25:00Z" w:initials="SA">
-    <w:p>
-      <w:pPr>
-        <w:pStyle w:val="CommentText"/>
-      </w:pPr>
-      <w:r>
-        <w:rPr>
-          <w:rStyle w:val="CommentReference"/>
-        </w:rPr>
-        <w:annotationRef/>
-      </w:r>
-      <w:r>
-        <w:t>Figure out how I want to refer to stuff in this eqn. Develop consistent notation for it.</w:t>
-      </w:r>
-    </w:p>
-  </w:comment>
-  <w:comment w:id="30" w:author="Sam Artho-Bentz" w:date="2017-07-11T07:12:00Z" w:initials="SA">
-    <w:p>
-      <w:pPr>
-        <w:overflowPunct w:val="0"/>
-        <w:spacing w:after="0" w:line="240" w:lineRule="auto"/>
-        <w:rPr>
-          <w:rFonts w:ascii="Liberation Serif" w:eastAsia="DejaVu Sans" w:hAnsi="Liberation Serif" w:cs="DejaVu Sans"/>
-          <w:szCs w:val="24"/>
-        </w:rPr>
-      </w:pPr>
-      <w:r>
-        <w:annotationRef/>
-      </w:r>
-      <w:r>
-        <w:rPr>
-          <w:rFonts w:ascii="Liberation Serif" w:eastAsia="DejaVu Sans" w:hAnsi="Liberation Serif" w:cs="DejaVu Sans"/>
-          <w:szCs w:val="24"/>
-        </w:rPr>
-        <w:t>Needs reference</w:t>
-      </w:r>
-    </w:p>
-  </w:comment>
-  <w:comment w:id="35" w:author="Unknown Author" w:date="2017-07-11T09:20:00Z" w:initials="">
-    <w:p>
-      <w:pPr>
-        <w:overflowPunct w:val="0"/>
-        <w:spacing w:after="0" w:line="240" w:lineRule="auto"/>
-        <w:rPr>
-          <w:rFonts w:ascii="Liberation Serif" w:eastAsia="Noto Sans CJK SC Regular" w:hAnsi="Liberation Serif" w:cs="FreeSans"/>
-          <w:sz w:val="20"/>
-          <w:szCs w:val="24"/>
-          <w:lang w:eastAsia="zh-CN" w:bidi="hi-IN"/>
-        </w:rPr>
-      </w:pPr>
-      <w:r>
-        <w:annotationRef/>
-      </w:r>
-      <w:r>
-        <w:rPr>
-          <w:rFonts w:ascii="Liberation Serif" w:eastAsia="Noto Sans CJK SC Regular" w:hAnsi="Liberation Serif" w:cs="FreeSans"/>
-          <w:sz w:val="20"/>
-          <w:szCs w:val="24"/>
-          <w:lang w:eastAsia="zh-CN" w:bidi="hi-IN"/>
-        </w:rPr>
-        <w:t xml:space="preserve">It will be good to discuss why Python is good for this system (easier and quicker development; easy for other users to modify; </w:t>
-      </w:r>
-      <w:proofErr w:type="spellStart"/>
-      <w:r>
-        <w:rPr>
-          <w:rFonts w:ascii="Liberation Serif" w:eastAsia="Noto Sans CJK SC Regular" w:hAnsi="Liberation Serif" w:cs="FreeSans"/>
-          <w:sz w:val="20"/>
-          <w:szCs w:val="24"/>
-          <w:lang w:eastAsia="zh-CN" w:bidi="hi-IN"/>
-        </w:rPr>
-        <w:t>AstroPy</w:t>
-      </w:r>
-      <w:proofErr w:type="spellEnd"/>
-      <w:r>
-        <w:rPr>
-          <w:rFonts w:ascii="Liberation Serif" w:eastAsia="Noto Sans CJK SC Regular" w:hAnsi="Liberation Serif" w:cs="FreeSans"/>
-          <w:sz w:val="20"/>
-          <w:szCs w:val="24"/>
-          <w:lang w:eastAsia="zh-CN" w:bidi="hi-IN"/>
-        </w:rPr>
-        <w:t xml:space="preserve"> provides LOTS of functionality; the system is generally slow so we don’t need the speed of C/C++/Assembly) </w:t>
+        <w:t>Bearing pair on connection between motor and threaded rod which could protect the motor from the axial and moment loads</w:t>
+      </w:r>
+      <w:r>
+        <w:br/>
+      </w:r>
+      <w:r>
+        <w:br/>
+        <w:t>Higher resolution motors</w:t>
+      </w:r>
+      <w:r>
+        <w:br/>
+      </w:r>
+      <w:r>
+        <w:br/>
       </w:r>
     </w:p>
   </w:comment>
@@ -11412,7 +11828,7 @@
 </file>
 
 <file path=customXml/itemProps1.xml><?xml version="1.0" encoding="utf-8"?>
-<ds:datastoreItem xmlns:ds="http://schemas.openxmlformats.org/officeDocument/2006/customXml" ds:itemID="{352F299B-4704-485B-93E2-0DFC5F503E90}">
+<ds:datastoreItem xmlns:ds="http://schemas.openxmlformats.org/officeDocument/2006/customXml" ds:itemID="{FCEDE773-EA3D-4C07-ADAF-72187F20A2DB}">
   <ds:schemaRefs>
     <ds:schemaRef ds:uri="http://schemas.openxmlformats.org/officeDocument/2006/bibliography"/>
   </ds:schemaRefs>

</xml_diff>

<commit_message>
talked about gudgel's electronics
</commit_message>
<xml_diff>
--- a/Main Paper.docx
+++ b/Main Paper.docx
@@ -3450,19 +3450,17 @@
           <w:docGrid w:linePitch="360" w:charSpace="-6350"/>
         </w:sectPr>
       </w:pPr>
-      <w:bookmarkStart w:id="0" w:name="_GoBack"/>
-      <w:bookmarkEnd w:id="0"/>
     </w:p>
     <w:p>
       <w:pPr>
         <w:pStyle w:val="TOC-NoNum1"/>
       </w:pPr>
-      <w:bookmarkStart w:id="1" w:name="_Toc521478284"/>
+      <w:bookmarkStart w:id="0" w:name="_Toc521478284"/>
       <w:r>
         <w:lastRenderedPageBreak/>
         <w:t>LIST OF FIGURES</w:t>
       </w:r>
-      <w:bookmarkEnd w:id="1"/>
+      <w:bookmarkEnd w:id="0"/>
     </w:p>
     <w:p>
       <w:pPr>
@@ -3518,99 +3516,99 @@
       <w:pPr>
         <w:pStyle w:val="Heading1"/>
       </w:pPr>
-      <w:bookmarkStart w:id="2" w:name="_Toc521478285"/>
+      <w:bookmarkStart w:id="1" w:name="_Toc521478285"/>
       <w:r>
         <w:lastRenderedPageBreak/>
         <w:t>Introduction</w:t>
       </w:r>
+      <w:bookmarkEnd w:id="1"/>
+    </w:p>
+    <w:p>
+      <w:pPr>
+        <w:pStyle w:val="Heading2"/>
+      </w:pPr>
+      <w:bookmarkStart w:id="2" w:name="_Toc521478286"/>
+      <w:r>
+        <w:t>Statement of Purpose</w:t>
+      </w:r>
       <w:bookmarkEnd w:id="2"/>
     </w:p>
     <w:p>
+      <w:r>
+        <w:t>A previous thesis at California Polytechnic State University, San Luis Obispo</w:t>
+      </w:r>
+      <w:r>
+        <w:fldChar w:fldCharType="begin"/>
+      </w:r>
+      <w:r>
+        <w:instrText xml:space="preserve"> QUOTE Gud15 \l 1033 </w:instrText>
+      </w:r>
+      <w:r>
+        <w:fldChar w:fldCharType="separate"/>
+      </w:r>
+      <w:r>
+        <w:t>[ CITATION Gud15 \l 1033 ]</w:t>
+      </w:r>
+      <w:r>
+        <w:fldChar w:fldCharType="end"/>
+      </w:r>
+      <w:r>
+        <w:t xml:space="preserve"> demonstrated the feasibility of a three degree-of-freedom parallel actuator telescope mount based loosely on the six degree-of-freedom Array for Microwave Background Anisotropy (</w:t>
+      </w:r>
+      <w:proofErr w:type="spellStart"/>
+      <w:r>
+        <w:t>AMiBA</w:t>
+      </w:r>
+      <w:proofErr w:type="spellEnd"/>
+      <w:r>
+        <w:t>) telescope.</w:t>
+      </w:r>
+      <w:r>
+        <w:t xml:space="preserve"> </w:t>
+      </w:r>
+      <w:proofErr w:type="gramStart"/>
+      <w:r>
+        <w:t>The shorter load paths created by the parallel actuators result in a stiff, light system with a high natural frequency, which is good for accurate pointing.</w:t>
+      </w:r>
+      <w:proofErr w:type="gramEnd"/>
+      <w:r>
+        <w:t xml:space="preserve"> </w:t>
+      </w:r>
+      <w:r>
+        <w:t>This simplified mount sacrifices full sky coverage for portability, and lower cost</w:t>
+      </w:r>
+      <w:r>
+        <w:t xml:space="preserve">. </w:t>
+      </w:r>
+      <w:r>
+        <w:t>The purpose of this thesis is to refine the proof-of-concept developed at Cal Poly with commonly available, lower priced components and to develop code which can be utilized by universities and astronomers to create their own parallel actuator telescope mounts.</w:t>
+      </w:r>
+      <w:r>
+        <w:t xml:space="preserve"> </w:t>
+      </w:r>
+    </w:p>
+    <w:p>
       <w:pPr>
         <w:pStyle w:val="Heading2"/>
       </w:pPr>
-      <w:bookmarkStart w:id="3" w:name="_Toc521478286"/>
-      <w:r>
-        <w:t>Statement of Purpose</w:t>
-      </w:r>
-      <w:bookmarkEnd w:id="3"/>
-    </w:p>
-    <w:p>
-      <w:r>
-        <w:t>A previous thesis at California Polytechnic State University, San Luis Obispo</w:t>
-      </w:r>
-      <w:r>
-        <w:fldChar w:fldCharType="begin"/>
-      </w:r>
-      <w:r>
-        <w:instrText xml:space="preserve"> QUOTE Gud15 \l 1033 </w:instrText>
-      </w:r>
-      <w:r>
-        <w:fldChar w:fldCharType="separate"/>
-      </w:r>
-      <w:r>
-        <w:t>[ CITATION Gud15 \l 1033 ]</w:t>
-      </w:r>
-      <w:r>
-        <w:fldChar w:fldCharType="end"/>
-      </w:r>
-      <w:r>
-        <w:t xml:space="preserve"> demonstrated the feasibility of a three degree-of-freedom parallel actuator telescope mount based loosely on the six degree-of-freedom Array for Microwave Background Anisotropy (</w:t>
-      </w:r>
-      <w:proofErr w:type="spellStart"/>
-      <w:r>
-        <w:t>AMiBA</w:t>
-      </w:r>
-      <w:proofErr w:type="spellEnd"/>
-      <w:r>
-        <w:t>) telescope.</w:t>
-      </w:r>
-      <w:r>
-        <w:t xml:space="preserve"> </w:t>
-      </w:r>
-      <w:proofErr w:type="gramStart"/>
-      <w:r>
-        <w:t>The shorter load paths created by the parallel actuators result in a stiff, light system with a high natural frequency, which is good for accurate pointing.</w:t>
-      </w:r>
-      <w:proofErr w:type="gramEnd"/>
-      <w:r>
-        <w:t xml:space="preserve"> </w:t>
-      </w:r>
-      <w:r>
-        <w:t>This simplified mount sacrifices full sky coverage for portability, and lower cost</w:t>
-      </w:r>
-      <w:r>
-        <w:t xml:space="preserve">. </w:t>
-      </w:r>
-      <w:r>
-        <w:t>The purpose of this thesis is to refine the proof-of-concept developed at Cal Poly with commonly available, lower priced components and to develop code which can be utilized by universities and astronomers to create their own parallel actuator telescope mounts.</w:t>
-      </w:r>
-      <w:r>
-        <w:t xml:space="preserve"> </w:t>
-      </w:r>
-    </w:p>
-    <w:p>
-      <w:pPr>
-        <w:pStyle w:val="Heading2"/>
-      </w:pPr>
-      <w:bookmarkStart w:id="4" w:name="_Toc521478287"/>
+      <w:bookmarkStart w:id="3" w:name="_Toc521478287"/>
       <w:r>
         <w:t xml:space="preserve">Scope of Thesis </w:t>
       </w:r>
-      <w:commentRangeStart w:id="5"/>
+      <w:commentRangeStart w:id="4"/>
       <w:r>
         <w:t>Project</w:t>
       </w:r>
-      <w:commentRangeEnd w:id="5"/>
+      <w:commentRangeEnd w:id="4"/>
       <w:r>
         <w:rPr>
           <w:rStyle w:val="CommentReference"/>
           <w:rFonts w:eastAsia="Calibri"/>
           <w:b w:val="0"/>
         </w:rPr>
-        <w:commentReference w:id="5"/>
-      </w:r>
-      <w:bookmarkEnd w:id="4"/>
+        <w:commentReference w:id="4"/>
+      </w:r>
+      <w:bookmarkEnd w:id="3"/>
     </w:p>
     <w:p>
       <w:r>
@@ -3650,24 +3648,24 @@
       <w:pPr>
         <w:pStyle w:val="Heading1"/>
       </w:pPr>
-      <w:bookmarkStart w:id="6" w:name="_Toc521478288"/>
+      <w:bookmarkStart w:id="5" w:name="_Toc521478288"/>
       <w:r>
         <w:lastRenderedPageBreak/>
         <w:t>Background</w:t>
       </w:r>
+      <w:bookmarkEnd w:id="5"/>
+    </w:p>
+    <w:p>
+      <w:pPr>
+        <w:pStyle w:val="Heading2"/>
+      </w:pPr>
+      <w:bookmarkStart w:id="6" w:name="_Ref484006465"/>
+      <w:bookmarkStart w:id="7" w:name="_Toc521478289"/>
+      <w:r>
+        <w:t>State of the Art</w:t>
+      </w:r>
       <w:bookmarkEnd w:id="6"/>
-    </w:p>
-    <w:p>
-      <w:pPr>
-        <w:pStyle w:val="Heading2"/>
-      </w:pPr>
-      <w:bookmarkStart w:id="7" w:name="_Ref484006465"/>
-      <w:bookmarkStart w:id="8" w:name="_Toc521478289"/>
-      <w:r>
-        <w:t>State of the Art</w:t>
-      </w:r>
       <w:bookmarkEnd w:id="7"/>
-      <w:bookmarkEnd w:id="8"/>
     </w:p>
     <w:p>
       <w:r>
@@ -3682,17 +3680,92 @@
       <w:r>
         <w:t xml:space="preserve"> </w:t>
       </w:r>
+      <w:commentRangeStart w:id="8"/>
+      <w:r>
+        <w:t>(Insert alt-</w:t>
+      </w:r>
+      <w:proofErr w:type="spellStart"/>
+      <w:r>
+        <w:t>az</w:t>
+      </w:r>
+      <w:proofErr w:type="spellEnd"/>
+      <w:r>
+        <w:t xml:space="preserve"> reference image)</w:t>
+      </w:r>
+      <w:commentRangeEnd w:id="8"/>
+      <w:r>
+        <w:rPr>
+          <w:rStyle w:val="CommentReference"/>
+        </w:rPr>
+        <w:commentReference w:id="8"/>
+      </w:r>
+    </w:p>
+    <w:p>
+      <w:pPr>
+        <w:rPr>
+          <w:shd w:val="clear" w:color="auto" w:fill="FFFFFF"/>
+        </w:rPr>
+      </w:pPr>
+    </w:p>
+    <w:p/>
+    <w:p>
+      <w:pPr>
+        <w:pStyle w:val="Heading3"/>
+        <w:rPr>
+          <w:shd w:val="clear" w:color="auto" w:fill="FFFFFF"/>
+        </w:rPr>
+      </w:pPr>
+      <w:r>
+        <w:rPr>
+          <w:shd w:val="clear" w:color="auto" w:fill="FFFFFF"/>
+        </w:rPr>
+        <w:t>Traditional Telescope Mounts</w:t>
+      </w:r>
+    </w:p>
+    <w:p>
+      <w:r>
+        <w:t xml:space="preserve">Traditional telescope mounts generally use one actuator </w:t>
+      </w:r>
+      <w:r>
+        <w:t xml:space="preserve">per angle of interest. </w:t>
+      </w:r>
+      <w:r>
+        <w:t xml:space="preserve">These actuators are </w:t>
+      </w:r>
+      <w:r>
+        <w:t xml:space="preserve">necessarily mounted in series such that each actuator must hold the entire weight of the telescope as well as that of each actuator above it. This results in large required actuation strength as well as </w:t>
+      </w:r>
+      <w:r>
+        <w:t>massive systems to get the required stiffness.</w:t>
+      </w:r>
+    </w:p>
+    <w:p/>
+    <w:p>
+      <w:r>
+        <w:t xml:space="preserve">The most basic mount, referred to as </w:t>
+      </w:r>
       <w:commentRangeStart w:id="9"/>
       <w:r>
-        <w:t>(Insert alt-</w:t>
+        <w:t xml:space="preserve">an </w:t>
       </w:r>
       <w:proofErr w:type="spellStart"/>
       <w:r>
-        <w:t>az</w:t>
+        <w:t>altazimuth</w:t>
       </w:r>
       <w:proofErr w:type="spellEnd"/>
       <w:r>
-        <w:t xml:space="preserve"> reference image)</w:t>
+        <w:t xml:space="preserve"> mount, </w:t>
+      </w:r>
+      <w:proofErr w:type="gramStart"/>
+      <w:r>
+        <w:t>has</w:t>
+      </w:r>
+      <w:proofErr w:type="gramEnd"/>
+      <w:r>
+        <w:t xml:space="preserve"> a rotational actuator which directly moves the </w:t>
+      </w:r>
+      <w:r>
+        <w:t xml:space="preserve">azimuth angle. On top of that, is </w:t>
       </w:r>
       <w:commentRangeEnd w:id="9"/>
       <w:r>
@@ -3700,81 +3773,6 @@
           <w:rStyle w:val="CommentReference"/>
         </w:rPr>
         <w:commentReference w:id="9"/>
-      </w:r>
-    </w:p>
-    <w:p>
-      <w:pPr>
-        <w:rPr>
-          <w:shd w:val="clear" w:color="auto" w:fill="FFFFFF"/>
-        </w:rPr>
-      </w:pPr>
-    </w:p>
-    <w:p/>
-    <w:p>
-      <w:pPr>
-        <w:pStyle w:val="Heading3"/>
-        <w:rPr>
-          <w:shd w:val="clear" w:color="auto" w:fill="FFFFFF"/>
-        </w:rPr>
-      </w:pPr>
-      <w:r>
-        <w:rPr>
-          <w:shd w:val="clear" w:color="auto" w:fill="FFFFFF"/>
-        </w:rPr>
-        <w:t>Traditional Telescope Mounts</w:t>
-      </w:r>
-    </w:p>
-    <w:p>
-      <w:r>
-        <w:t xml:space="preserve">Traditional telescope mounts generally use one actuator </w:t>
-      </w:r>
-      <w:r>
-        <w:t xml:space="preserve">per angle of interest. </w:t>
-      </w:r>
-      <w:r>
-        <w:t xml:space="preserve">These actuators are </w:t>
-      </w:r>
-      <w:r>
-        <w:t xml:space="preserve">necessarily mounted in series such that each actuator must hold the entire weight of the telescope as well as that of each actuator above it. This results in large required actuation strength as well as </w:t>
-      </w:r>
-      <w:r>
-        <w:t>massive systems to get the required stiffness.</w:t>
-      </w:r>
-    </w:p>
-    <w:p/>
-    <w:p>
-      <w:r>
-        <w:t xml:space="preserve">The most basic mount, referred to as </w:t>
-      </w:r>
-      <w:commentRangeStart w:id="10"/>
-      <w:r>
-        <w:t xml:space="preserve">an </w:t>
-      </w:r>
-      <w:proofErr w:type="spellStart"/>
-      <w:r>
-        <w:t>altazimuth</w:t>
-      </w:r>
-      <w:proofErr w:type="spellEnd"/>
-      <w:r>
-        <w:t xml:space="preserve"> mount, </w:t>
-      </w:r>
-      <w:proofErr w:type="gramStart"/>
-      <w:r>
-        <w:t>has</w:t>
-      </w:r>
-      <w:proofErr w:type="gramEnd"/>
-      <w:r>
-        <w:t xml:space="preserve"> a rotational actuator which directly moves the </w:t>
-      </w:r>
-      <w:r>
-        <w:t xml:space="preserve">azimuth angle. On top of that, is </w:t>
-      </w:r>
-      <w:commentRangeEnd w:id="10"/>
-      <w:r>
-        <w:rPr>
-          <w:rStyle w:val="CommentReference"/>
-        </w:rPr>
-        <w:commentReference w:id="10"/>
       </w:r>
       <w:r>
         <w:t xml:space="preserve">a second actuator which controls the altitude </w:t>
@@ -3812,16 +3810,16 @@
       <w:r>
         <w:t xml:space="preserve">The </w:t>
       </w:r>
-      <w:commentRangeStart w:id="11"/>
+      <w:commentRangeStart w:id="10"/>
       <w:r>
         <w:t xml:space="preserve">equatorial mount is </w:t>
       </w:r>
-      <w:commentRangeEnd w:id="11"/>
+      <w:commentRangeEnd w:id="10"/>
       <w:r>
         <w:rPr>
           <w:rStyle w:val="CommentReference"/>
         </w:rPr>
-        <w:commentReference w:id="11"/>
+        <w:commentReference w:id="10"/>
       </w:r>
       <w:r>
         <w:t>an example of one which controls the image rotation. Instead of having an actuator which controls the angle, a mechanism allows the whole telescope to tilt to match the Earth’s rotational axis which causes the image rotation to remain constant. This unfortunately creates complicated load paths and often necessitates large counterweight systems.</w:t>
@@ -3855,6 +3853,7 @@
           <w:id w:val="1561753580"/>
           <w:citation/>
         </w:sdtPr>
+        <w:sdtEndPr/>
         <w:sdtContent>
           <w:r>
             <w:rPr>
@@ -3928,6 +3927,7 @@
           <w:id w:val="436255156"/>
           <w:citation/>
         </w:sdtPr>
+        <w:sdtEndPr/>
         <w:sdtContent>
           <w:r>
             <w:rPr>
@@ -4033,6 +4033,7 @@
           <w:id w:val="910434169"/>
           <w:citation/>
         </w:sdtPr>
+        <w:sdtEndPr/>
         <w:sdtContent>
           <w:r>
             <w:rPr>
@@ -4121,6 +4122,7 @@
           <w:id w:val="-467667826"/>
           <w:citation/>
         </w:sdtPr>
+        <w:sdtEndPr/>
         <w:sdtContent>
           <w:r>
             <w:rPr>
@@ -4243,14 +4245,30 @@
       <w:r>
         <w:t xml:space="preserve">Figure </w:t>
       </w:r>
-      <w:fldSimple w:instr=" SEQ Figure \* ARABIC ">
-        <w:r>
-          <w:rPr>
-            <w:noProof/>
-          </w:rPr>
-          <w:t>1</w:t>
-        </w:r>
-      </w:fldSimple>
+      <w:r>
+        <w:fldChar w:fldCharType="begin"/>
+      </w:r>
+      <w:r>
+        <w:instrText xml:space="preserve"> SEQ Figure \* ARA</w:instrText>
+      </w:r>
+      <w:r>
+        <w:instrText xml:space="preserve">BIC </w:instrText>
+      </w:r>
+      <w:r>
+        <w:fldChar w:fldCharType="separate"/>
+      </w:r>
+      <w:r>
+        <w:rPr>
+          <w:noProof/>
+        </w:rPr>
+        <w:t>1</w:t>
+      </w:r>
+      <w:r>
+        <w:rPr>
+          <w:noProof/>
+        </w:rPr>
+        <w:fldChar w:fldCharType="end"/>
+      </w:r>
       <w:r>
         <w:t xml:space="preserve">: </w:t>
       </w:r>
@@ -4267,6 +4285,7 @@
           <w:id w:val="-893584197"/>
           <w:citation/>
         </w:sdtPr>
+        <w:sdtEndPr/>
         <w:sdtContent>
           <w:r>
             <w:fldChar w:fldCharType="begin"/>
@@ -4326,18 +4345,18 @@
       <w:r>
         <w:t xml:space="preserve"> </w:t>
       </w:r>
-      <w:commentRangeStart w:id="12"/>
+      <w:commentRangeStart w:id="11"/>
       <w:r>
         <w:t>Mount</w:t>
       </w:r>
-      <w:commentRangeEnd w:id="12"/>
+      <w:commentRangeEnd w:id="11"/>
       <w:r>
         <w:rPr>
           <w:rStyle w:val="CommentReference"/>
           <w:rFonts w:eastAsia="Calibri"/>
           <w:b w:val="0"/>
         </w:rPr>
-        <w:commentReference w:id="12"/>
+        <w:commentReference w:id="11"/>
       </w:r>
       <w:r>
         <w:t xml:space="preserve"> </w:t>
@@ -4522,31 +4541,47 @@
           <w:rFonts w:eastAsia="Times New Roman" w:cs="Times New Roman"/>
         </w:rPr>
       </w:pPr>
-      <w:bookmarkStart w:id="13" w:name="__RefHeading___Toc486530575"/>
-      <w:bookmarkStart w:id="14" w:name="_Ref483906336"/>
+      <w:bookmarkStart w:id="12" w:name="__RefHeading___Toc486530575"/>
+      <w:bookmarkStart w:id="13" w:name="_Ref483906336"/>
+      <w:bookmarkEnd w:id="12"/>
+      <w:proofErr w:type="gramStart"/>
+      <w:r>
+        <w:t xml:space="preserve">Figure </w:t>
+      </w:r>
+      <w:r>
+        <w:fldChar w:fldCharType="begin"/>
+      </w:r>
+      <w:r>
+        <w:instrText xml:space="preserve"> SEQ "Figure" \* ARABIC </w:instrText>
+      </w:r>
+      <w:r>
+        <w:fldChar w:fldCharType="separate"/>
+      </w:r>
+      <w:r>
+        <w:rPr>
+          <w:noProof/>
+        </w:rPr>
+        <w:t>2</w:t>
+      </w:r>
+      <w:r>
+        <w:rPr>
+          <w:noProof/>
+        </w:rPr>
+        <w:fldChar w:fldCharType="end"/>
+      </w:r>
       <w:bookmarkEnd w:id="13"/>
-      <w:proofErr w:type="gramStart"/>
-      <w:r>
-        <w:t xml:space="preserve">Figure </w:t>
-      </w:r>
-      <w:fldSimple w:instr=" SEQ &quot;Figure&quot; \* ARABIC ">
-        <w:r>
-          <w:rPr>
-            <w:noProof/>
-          </w:rPr>
-          <w:t>2</w:t>
-        </w:r>
-      </w:fldSimple>
-      <w:bookmarkEnd w:id="14"/>
       <w:r>
         <w:t>.</w:t>
       </w:r>
       <w:proofErr w:type="gramEnd"/>
       <w:r>
-        <w:t xml:space="preserve"> Placeholder text… Insert content here.</w:t>
-      </w:r>
-      <w:r>
-        <w:commentReference w:id="15"/>
+        <w:t xml:space="preserve"> </w:t>
+      </w:r>
+      <w:r>
+        <w:t>Sample Marbles</w:t>
+      </w:r>
+      <w:r>
+        <w:t>.</w:t>
       </w:r>
     </w:p>
     <w:p>
@@ -4558,6 +4593,12 @@
           <w:rFonts w:eastAsia="Times New Roman" w:cs="Times New Roman"/>
         </w:rPr>
         <w:t xml:space="preserve"> </w:t>
+      </w:r>
+      <w:r>
+        <w:rPr>
+          <w:rFonts w:eastAsia="Times New Roman" w:cs="Times New Roman"/>
+        </w:rPr>
+        <w:t xml:space="preserve">Don’t lose. </w:t>
       </w:r>
       <w:r>
         <w:t>Notice this text after delimiter character is part of the caption, yet not in Table of Figures.</w:t>
@@ -4575,52 +4616,136 @@
         <w:pStyle w:val="Heading1"/>
         <w:pageBreakBefore/>
       </w:pPr>
-      <w:bookmarkStart w:id="16" w:name="_Toc521478290"/>
+      <w:bookmarkStart w:id="14" w:name="_Toc521478290"/>
       <w:r>
         <w:lastRenderedPageBreak/>
         <w:t>Theory</w:t>
       </w:r>
-      <w:bookmarkEnd w:id="16"/>
+      <w:bookmarkEnd w:id="14"/>
     </w:p>
     <w:p>
       <w:pPr>
         <w:pStyle w:val="Heading2"/>
       </w:pPr>
-      <w:bookmarkStart w:id="17" w:name="_Toc521478291"/>
-      <w:commentRangeStart w:id="18"/>
+      <w:bookmarkStart w:id="15" w:name="_Toc521478291"/>
+      <w:commentRangeStart w:id="16"/>
       <w:r>
         <w:t xml:space="preserve">Transformations </w:t>
       </w:r>
-      <w:commentRangeEnd w:id="18"/>
+      <w:commentRangeEnd w:id="16"/>
       <w:r>
         <w:rPr>
           <w:rStyle w:val="CommentReference"/>
           <w:rFonts w:eastAsia="Calibri"/>
           <w:b w:val="0"/>
         </w:rPr>
+        <w:commentReference w:id="16"/>
+      </w:r>
+      <w:bookmarkEnd w:id="15"/>
+    </w:p>
+    <w:p>
+      <w:r>
+        <w:t xml:space="preserve">In order to find the actuator lengths required to match a particular set of altitude, azimuth, and image rotation angles, </w:t>
+      </w:r>
+      <w:r>
+        <w:t xml:space="preserve">a known reference position </w:t>
+      </w:r>
+      <w:r>
+        <w:t>must be</w:t>
+      </w:r>
+      <w:r>
+        <w:t xml:space="preserve"> defined</w:t>
+      </w:r>
+      <w:r>
+        <w:t xml:space="preserve">. This </w:t>
+      </w:r>
+      <w:commentRangeStart w:id="17"/>
+      <w:r>
+        <w:t>reference</w:t>
+      </w:r>
+      <w:commentRangeEnd w:id="17"/>
+      <w:r>
+        <w:rPr>
+          <w:rStyle w:val="CommentReference"/>
+        </w:rPr>
+        <w:commentReference w:id="17"/>
+      </w:r>
+      <w:r>
+        <w:t xml:space="preserve"> position, called ‘home’, contains complete information of the locations of </w:t>
+      </w:r>
+      <w:r>
+        <w:t xml:space="preserve">points of interest: </w:t>
+      </w:r>
+      <w:r>
+        <w:t>both ends of each actuator, a point on the image axis, and the point of rotation.</w:t>
+      </w:r>
+      <w:r>
+        <w:t xml:space="preserve"> This position, along with rotation matrices, allows us to find the required lengths. </w:t>
+      </w:r>
+    </w:p>
+    <w:p>
+      <w:r>
+        <w:t xml:space="preserve"> </w:t>
+      </w:r>
+      <w:r>
+        <w:t>A</w:t>
+      </w:r>
+      <w:r>
+        <w:t xml:space="preserve">ll </w:t>
+      </w:r>
+      <w:r>
+        <w:t xml:space="preserve">desired </w:t>
+      </w:r>
+      <w:r>
+        <w:t>angular positions</w:t>
+      </w:r>
+      <w:r>
+        <w:t xml:space="preserve"> </w:t>
+      </w:r>
+      <w:r>
+        <w:t xml:space="preserve">are treated as rotations </w:t>
+      </w:r>
+      <w:r>
+        <w:t xml:space="preserve">away from the home position. </w:t>
+      </w:r>
+      <w:r>
+        <w:t xml:space="preserve">This requires </w:t>
+      </w:r>
+      <w:commentRangeStart w:id="18"/>
+      <w:r>
+        <w:t xml:space="preserve">three primary rotations </w:t>
+      </w:r>
+      <w:commentRangeEnd w:id="18"/>
+      <w:r>
+        <w:rPr>
+          <w:rStyle w:val="CommentReference"/>
+        </w:rPr>
         <w:commentReference w:id="18"/>
       </w:r>
-      <w:bookmarkEnd w:id="17"/>
-    </w:p>
-    <w:p>
-      <w:r>
-        <w:t xml:space="preserve">In order to find the actuator lengths required to match a particular set of altitude, azimuth, and image rotation angles, </w:t>
-      </w:r>
-      <w:r>
-        <w:t xml:space="preserve">a known reference position </w:t>
-      </w:r>
-      <w:r>
-        <w:t>must be</w:t>
-      </w:r>
-      <w:r>
-        <w:t xml:space="preserve"> defined</w:t>
-      </w:r>
-      <w:r>
-        <w:t xml:space="preserve">. This </w:t>
+      <w:r>
+        <w:t>which match the altitude, azimuth, an</w:t>
+      </w:r>
+      <w:r>
+        <w:t xml:space="preserve">d image rotation angles desired and three correction rotations which account for the home position not perfectly matching 0,0,0 altitude, azimuth, image rotation. </w:t>
+      </w:r>
+      <w:r>
+        <w:t xml:space="preserve"> These rotations</w:t>
+      </w:r>
+      <w:r>
+        <w:t xml:space="preserve"> </w:t>
+      </w:r>
+      <w:r>
+        <w:t xml:space="preserve">can be combined in a particular order to find a </w:t>
       </w:r>
       <w:commentRangeStart w:id="19"/>
       <w:r>
-        <w:t>reference</w:t>
+        <w:t xml:space="preserve">resultant </w:t>
+      </w:r>
+      <w:r>
+        <w:t xml:space="preserve">combined </w:t>
+      </w:r>
+      <w:r>
+        <w:t>transformation</w:t>
       </w:r>
       <w:commentRangeEnd w:id="19"/>
       <w:r>
@@ -4630,49 +4755,14 @@
         <w:commentReference w:id="19"/>
       </w:r>
       <w:r>
-        <w:t xml:space="preserve"> position, called ‘home’, contains complete information of the locations of </w:t>
-      </w:r>
-      <w:r>
-        <w:t xml:space="preserve">points of interest: </w:t>
-      </w:r>
-      <w:r>
-        <w:t>both ends of each actuator, a point on the image axis, and the point of rotation.</w:t>
-      </w:r>
-      <w:r>
-        <w:t xml:space="preserve"> This position, along with rotation matrices, allows us to find the required lengths. </w:t>
-      </w:r>
-    </w:p>
-    <w:p>
-      <w:r>
-        <w:t xml:space="preserve"> </w:t>
-      </w:r>
-      <w:r>
-        <w:t>A</w:t>
-      </w:r>
-      <w:r>
-        <w:t xml:space="preserve">ll </w:t>
-      </w:r>
-      <w:r>
-        <w:t xml:space="preserve">desired </w:t>
-      </w:r>
-      <w:r>
-        <w:t>angular positions</w:t>
-      </w:r>
-      <w:r>
-        <w:t xml:space="preserve"> </w:t>
-      </w:r>
-      <w:r>
-        <w:t xml:space="preserve">are treated as rotations </w:t>
-      </w:r>
-      <w:r>
-        <w:t xml:space="preserve">away from the home position. </w:t>
-      </w:r>
-      <w:r>
-        <w:t xml:space="preserve">This requires </w:t>
+        <w:t xml:space="preserve">. </w:t>
+      </w:r>
+      <w:r>
+        <w:t xml:space="preserve">Because the correction rotations are constant angles, this can be simplified </w:t>
       </w:r>
       <w:commentRangeStart w:id="20"/>
       <w:r>
-        <w:t xml:space="preserve">three primary rotations </w:t>
+        <w:t>to</w:t>
       </w:r>
       <w:commentRangeEnd w:id="20"/>
       <w:r>
@@ -4682,100 +4772,51 @@
         <w:commentReference w:id="20"/>
       </w:r>
       <w:r>
-        <w:t>which match the altitude, azimuth, an</w:t>
-      </w:r>
-      <w:r>
-        <w:t xml:space="preserve">d image rotation angles desired and three correction rotations which account for the home position not perfectly matching 0,0,0 altitude, azimuth, image rotation. </w:t>
-      </w:r>
-      <w:r>
-        <w:t xml:space="preserve"> These rotations</w:t>
-      </w:r>
-      <w:r>
-        <w:t xml:space="preserve"> </w:t>
-      </w:r>
-      <w:r>
-        <w:t xml:space="preserve">can be combined in a particular order to find a </w:t>
+        <w:t>:</w:t>
+      </w:r>
+    </w:p>
+    <w:p>
+      <w:r>
+        <w:t xml:space="preserve">In order to find the length of each actuator for a specific set of altitude, azimuth, and image rotation angles, first the combined transformation matrix must be evaluated with the set of angles and applied to each of the home positions of the actuator ends. This finds the new location of each actuator end.  </w:t>
+      </w:r>
+      <w:r>
+        <w:t>Then, the</w:t>
+      </w:r>
+      <w:r>
+        <w:t xml:space="preserve"> distance </w:t>
       </w:r>
       <w:commentRangeStart w:id="21"/>
       <w:r>
-        <w:t xml:space="preserve">resultant </w:t>
-      </w:r>
-      <w:r>
-        <w:t xml:space="preserve">combined </w:t>
-      </w:r>
-      <w:r>
-        <w:t>transformation</w:t>
+        <w:t xml:space="preserve">formula </w:t>
       </w:r>
       <w:commentRangeEnd w:id="21"/>
       <w:r>
+        <w:t xml:space="preserve">is applied </w:t>
+      </w:r>
+      <w:r>
         <w:rPr>
           <w:rStyle w:val="CommentReference"/>
         </w:rPr>
         <w:commentReference w:id="21"/>
       </w:r>
       <w:r>
-        <w:t xml:space="preserve">. </w:t>
-      </w:r>
-      <w:r>
-        <w:t xml:space="preserve">Because the correction rotations are constant angles, this can be simplified </w:t>
-      </w:r>
-      <w:commentRangeStart w:id="22"/>
-      <w:r>
-        <w:t>to</w:t>
-      </w:r>
-      <w:commentRangeEnd w:id="22"/>
-      <w:r>
-        <w:rPr>
-          <w:rStyle w:val="CommentReference"/>
-        </w:rPr>
-        <w:commentReference w:id="22"/>
-      </w:r>
-      <w:r>
-        <w:t>:</w:t>
-      </w:r>
-    </w:p>
-    <w:p>
-      <w:r>
-        <w:t xml:space="preserve">In order to find the length of each actuator for a specific set of altitude, azimuth, and image rotation angles, first the combined transformation matrix must be evaluated with the set of angles and applied to each of the home positions of the actuator ends. This finds the new location of each actuator end.  </w:t>
-      </w:r>
-      <w:r>
-        <w:t>Then, the</w:t>
-      </w:r>
-      <w:r>
-        <w:t xml:space="preserve"> distance </w:t>
-      </w:r>
+        <w:t xml:space="preserve">between this location and the stationary base of the actuator </w:t>
+      </w:r>
+      <w:r>
+        <w:t>in order to calculate</w:t>
+      </w:r>
+      <w:r>
+        <w:t xml:space="preserve"> the required length.</w:t>
+      </w:r>
+    </w:p>
+    <w:p/>
+    <w:p>
+      <w:pPr>
+        <w:pStyle w:val="Heading2"/>
+      </w:pPr>
+      <w:bookmarkStart w:id="22" w:name="_Toc521478292"/>
       <w:commentRangeStart w:id="23"/>
-      <w:r>
-        <w:t xml:space="preserve">formula </w:t>
-      </w:r>
-      <w:commentRangeEnd w:id="23"/>
-      <w:r>
-        <w:t xml:space="preserve">is applied </w:t>
-      </w:r>
-      <w:r>
-        <w:rPr>
-          <w:rStyle w:val="CommentReference"/>
-        </w:rPr>
-        <w:commentReference w:id="23"/>
-      </w:r>
-      <w:r>
-        <w:t xml:space="preserve">between this location and the stationary base of the actuator </w:t>
-      </w:r>
-      <w:r>
-        <w:t>in order to calculate</w:t>
-      </w:r>
-      <w:r>
-        <w:t xml:space="preserve"> the required length.</w:t>
-      </w:r>
-    </w:p>
-    <w:p/>
-    <w:p>
-      <w:pPr>
-        <w:pStyle w:val="Heading2"/>
-      </w:pPr>
-      <w:bookmarkStart w:id="24" w:name="_Toc521478292"/>
-      <w:commentRangeStart w:id="25"/>
-      <w:commentRangeStart w:id="26"/>
+      <w:commentRangeStart w:id="24"/>
       <w:r>
         <w:lastRenderedPageBreak/>
         <w:t xml:space="preserve">Angular </w:t>
@@ -4786,25 +4827,25 @@
       <w:r>
         <w:t>ies</w:t>
       </w:r>
-      <w:commentRangeEnd w:id="25"/>
+      <w:commentRangeEnd w:id="23"/>
       <w:r>
         <w:rPr>
           <w:rStyle w:val="CommentReference"/>
           <w:rFonts w:eastAsia="Calibri"/>
           <w:b w:val="0"/>
         </w:rPr>
-        <w:commentReference w:id="25"/>
-      </w:r>
-      <w:commentRangeEnd w:id="26"/>
+        <w:commentReference w:id="23"/>
+      </w:r>
+      <w:commentRangeEnd w:id="24"/>
       <w:r>
         <w:rPr>
           <w:rStyle w:val="CommentReference"/>
           <w:rFonts w:eastAsia="Calibri"/>
           <w:b w:val="0"/>
         </w:rPr>
-        <w:commentReference w:id="26"/>
-      </w:r>
-      <w:bookmarkEnd w:id="24"/>
+        <w:commentReference w:id="24"/>
+      </w:r>
+      <w:bookmarkEnd w:id="22"/>
     </w:p>
     <w:p>
       <w:r>
@@ -5065,13 +5106,7 @@
                 <w:rPr>
                   <w:rFonts w:ascii="Cambria Math" w:hAnsi="Cambria Math"/>
                 </w:rPr>
-                <m:t>azimuth n</m:t>
-              </m:r>
-              <m:r>
-                <w:rPr>
-                  <w:rFonts w:ascii="Cambria Math" w:hAnsi="Cambria Math"/>
-                </w:rPr>
-                <m:t>ew</m:t>
+                <m:t>azimuth new</m:t>
               </m:r>
             </m:sub>
           </m:sSub>
@@ -5111,7 +5146,13 @@
                 <w:rPr>
                   <w:rFonts w:ascii="Cambria Math" w:hAnsi="Cambria Math"/>
                 </w:rPr>
-                <m:t>rotation new</m:t>
+                <m:t>rotation n</m:t>
+              </m:r>
+              <m:r>
+                <w:rPr>
+                  <w:rFonts w:ascii="Cambria Math" w:hAnsi="Cambria Math"/>
+                </w:rPr>
+                <m:t>ew</m:t>
               </m:r>
             </m:sub>
           </m:sSub>
@@ -5316,7 +5357,7 @@
                 <w:rPr>
                   <w:rStyle w:val="CommentReference"/>
                 </w:rPr>
-                <w:commentReference w:id="27"/>
+                <w:commentReference w:id="25"/>
               </m:r>
               <m:r>
                 <w:rPr>
@@ -5381,8 +5422,8 @@
       <w:pPr>
         <w:pStyle w:val="Heading2"/>
       </w:pPr>
-      <w:bookmarkStart w:id="28" w:name="_Toc521478293"/>
-      <w:commentRangeStart w:id="29"/>
+      <w:bookmarkStart w:id="26" w:name="_Toc521478293"/>
+      <w:commentRangeStart w:id="27"/>
       <w:r>
         <w:t xml:space="preserve">L6470 </w:t>
       </w:r>
@@ -5392,16 +5433,16 @@
       <w:r>
         <w:t>Drivers</w:t>
       </w:r>
-      <w:commentRangeEnd w:id="29"/>
+      <w:commentRangeEnd w:id="27"/>
       <w:r>
         <w:rPr>
           <w:rStyle w:val="CommentReference"/>
           <w:rFonts w:eastAsia="Calibri"/>
           <w:b w:val="0"/>
         </w:rPr>
-        <w:commentReference w:id="29"/>
-      </w:r>
-      <w:bookmarkEnd w:id="28"/>
+        <w:commentReference w:id="27"/>
+      </w:r>
+      <w:bookmarkEnd w:id="26"/>
     </w:p>
     <w:p>
       <w:pPr>
@@ -5426,6 +5467,7 @@
           <w:id w:val="626125551"/>
           <w:citation/>
         </w:sdtPr>
+        <w:sdtEndPr/>
         <w:sdtContent>
           <w:r>
             <w:rPr>
@@ -5488,13 +5530,13 @@
       <w:pPr>
         <w:pStyle w:val="Heading2"/>
       </w:pPr>
-      <w:bookmarkStart w:id="30" w:name="_Toc521478294"/>
-      <w:commentRangeStart w:id="31"/>
+      <w:bookmarkStart w:id="28" w:name="_Toc521478294"/>
+      <w:commentRangeStart w:id="29"/>
       <w:r>
         <w:lastRenderedPageBreak/>
         <w:t>Pointing a telescope</w:t>
       </w:r>
-      <w:bookmarkEnd w:id="30"/>
+      <w:bookmarkEnd w:id="28"/>
     </w:p>
     <w:p>
       <w:r>
@@ -5517,12 +5559,12 @@
         </w:rPr>
         <w:t xml:space="preserve"> project) feel.)</w:t>
       </w:r>
-      <w:commentRangeEnd w:id="31"/>
+      <w:commentRangeEnd w:id="29"/>
       <w:r>
         <w:rPr>
           <w:rStyle w:val="CommentReference"/>
         </w:rPr>
-        <w:commentReference w:id="31"/>
+        <w:commentReference w:id="29"/>
       </w:r>
     </w:p>
     <w:p/>
@@ -5532,22 +5574,22 @@
         <w:pStyle w:val="Heading1"/>
         <w:pageBreakBefore/>
       </w:pPr>
-      <w:bookmarkStart w:id="32" w:name="_Toc521478295"/>
+      <w:bookmarkStart w:id="30" w:name="_Toc521478295"/>
       <w:r>
         <w:lastRenderedPageBreak/>
         <w:t>Design</w:t>
       </w:r>
-      <w:bookmarkEnd w:id="32"/>
+      <w:bookmarkEnd w:id="30"/>
     </w:p>
     <w:p>
       <w:pPr>
         <w:pStyle w:val="Heading2"/>
       </w:pPr>
-      <w:bookmarkStart w:id="33" w:name="_Toc521478296"/>
+      <w:bookmarkStart w:id="31" w:name="_Toc521478296"/>
       <w:r>
         <w:t>State of Previous System</w:t>
       </w:r>
-      <w:bookmarkEnd w:id="33"/>
+      <w:bookmarkEnd w:id="31"/>
     </w:p>
     <w:p>
       <w:r>
@@ -5646,60 +5688,110 @@
       <w:pPr>
         <w:pStyle w:val="Heading3"/>
       </w:pPr>
-      <w:commentRangeStart w:id="34"/>
       <w:r>
         <w:t>Electronics</w:t>
       </w:r>
-      <w:commentRangeEnd w:id="34"/>
+      <w:r>
+        <w:t xml:space="preserve"> and Software</w:t>
+      </w:r>
+    </w:p>
+    <w:p>
+      <w:r>
+        <w:t xml:space="preserve">The electronics provided </w:t>
+      </w:r>
+      <w:r>
+        <w:t xml:space="preserve">are built around </w:t>
+      </w:r>
+      <w:proofErr w:type="gramStart"/>
+      <w:r>
+        <w:t>a</w:t>
+      </w:r>
+      <w:proofErr w:type="gramEnd"/>
+      <w:r>
+        <w:t xml:space="preserve"> </w:t>
+      </w:r>
+      <w:proofErr w:type="spellStart"/>
+      <w:r>
+        <w:t>Mbed</w:t>
+      </w:r>
+      <w:proofErr w:type="spellEnd"/>
+      <w:r>
+        <w:t xml:space="preserve"> LPC1768 Prototype board which is programmed in </w:t>
+      </w:r>
+      <w:proofErr w:type="spellStart"/>
+      <w:r>
+        <w:t>mbed</w:t>
+      </w:r>
+      <w:proofErr w:type="spellEnd"/>
+      <w:r>
+        <w:t xml:space="preserve"> C++. It communicates with a partner program on a computer and controls a custom board with three DC motor drivers and three encoder counter circuits.</w:t>
+      </w:r>
+      <w:r>
+        <w:br/>
+        <w:t>There is a secondary piece of electronics which controls the focusing mirror stepper motor.</w:t>
+      </w:r>
+    </w:p>
+    <w:p>
+      <w:r>
+        <w:t xml:space="preserve">Along with the software onboard the </w:t>
+      </w:r>
+      <w:proofErr w:type="spellStart"/>
+      <w:r>
+        <w:t>Mbed</w:t>
+      </w:r>
+      <w:proofErr w:type="spellEnd"/>
+      <w:r>
+        <w:t xml:space="preserve">, a Python program with user interface was written. This program support telescope calibration, positioning, and emergency shutoff. </w:t>
+      </w:r>
+    </w:p>
+    <w:p>
+      <w:pPr>
+        <w:pStyle w:val="Heading2"/>
+      </w:pPr>
+      <w:bookmarkStart w:id="32" w:name="_Toc521478297"/>
+      <w:r>
+        <w:t xml:space="preserve">Hardware </w:t>
+      </w:r>
+      <w:r>
+        <w:t>Design</w:t>
+      </w:r>
+      <w:bookmarkEnd w:id="32"/>
+    </w:p>
+    <w:p>
+      <w:pPr>
+        <w:pStyle w:val="Heading3"/>
+      </w:pPr>
+      <w:commentRangeStart w:id="33"/>
+      <w:r>
+        <w:t>Change from gear motor to stepper motor</w:t>
+      </w:r>
+      <w:commentRangeEnd w:id="33"/>
       <w:r>
         <w:rPr>
           <w:rStyle w:val="CommentReference"/>
           <w:rFonts w:eastAsia="Calibri"/>
           <w:b w:val="0"/>
         </w:rPr>
+        <w:commentReference w:id="33"/>
+      </w:r>
+    </w:p>
+    <w:p>
+      <w:r>
+        <w:t xml:space="preserve">The change from gear motors to stepper motors is a fundamental design change motivated by lowering cost and simplifying the </w:t>
+      </w:r>
+      <w:commentRangeStart w:id="34"/>
+      <w:r>
+        <w:t>control scheme</w:t>
+      </w:r>
+      <w:commentRangeEnd w:id="34"/>
+      <w:r>
+        <w:rPr>
+          <w:rStyle w:val="CommentReference"/>
+        </w:rPr>
         <w:commentReference w:id="34"/>
       </w:r>
-    </w:p>
-    <w:p>
-      <w:r>
-        <w:t>The electronics provided included several custom made board and user interface.</w:t>
-      </w:r>
-    </w:p>
-    <w:p>
-      <w:pPr>
-        <w:pStyle w:val="Heading2"/>
-      </w:pPr>
-      <w:bookmarkStart w:id="35" w:name="_Toc521478297"/>
-      <w:r>
-        <w:t xml:space="preserve">Hardware </w:t>
-      </w:r>
-      <w:r>
-        <w:t>Design</w:t>
-      </w:r>
-      <w:bookmarkEnd w:id="35"/>
-    </w:p>
-    <w:p>
-      <w:pPr>
-        <w:pStyle w:val="Heading3"/>
-      </w:pPr>
-      <w:r>
-        <w:t>Change from gear motor to stepper motor</w:t>
-      </w:r>
-    </w:p>
-    <w:p>
-      <w:r>
-        <w:t>The change from gear motors to stepper motors is a fundamental design change motivated by lowering cost and simplifying the control scheme (</w:t>
-      </w:r>
-      <w:commentRangeStart w:id="36"/>
-      <w:r>
-        <w:t xml:space="preserve">see Electrical </w:t>
-      </w:r>
-      <w:commentRangeEnd w:id="36"/>
-      <w:r>
-        <w:commentReference w:id="36"/>
-      </w:r>
-      <w:r>
-        <w:t xml:space="preserve">Modifications). </w:t>
+      <w:r>
+        <w:t xml:space="preserve">. </w:t>
       </w:r>
     </w:p>
     <w:p>
@@ -5725,6 +5817,7 @@
           <w:id w:val="495854080"/>
           <w:citation/>
         </w:sdtPr>
+        <w:sdtEndPr/>
         <w:sdtContent>
           <w:r>
             <w:fldChar w:fldCharType="begin"/>
@@ -5760,11 +5853,12 @@
       <w:pPr>
         <w:pStyle w:val="Heading4"/>
       </w:pPr>
-      <w:bookmarkStart w:id="37" w:name="_Ref489624471"/>
-      <w:r>
+      <w:bookmarkStart w:id="35" w:name="_Ref489624471"/>
+      <w:r>
+        <w:lastRenderedPageBreak/>
         <w:t>Disadvantages</w:t>
       </w:r>
-      <w:bookmarkEnd w:id="37"/>
+      <w:bookmarkEnd w:id="35"/>
     </w:p>
     <w:p>
       <w:r>
@@ -5806,99 +5900,102 @@
         <w:pStyle w:val="Heading4"/>
       </w:pPr>
       <w:r>
+        <w:t>Stepper Motor Selection</w:t>
+      </w:r>
+    </w:p>
+    <w:p>
+      <w:r>
+        <w:t>(</w:t>
+      </w:r>
+      <w:r>
+        <w:t>TORQUE REQUIREMENTS MATH</w:t>
+      </w:r>
+      <w:r>
+        <w:t>)</w:t>
+      </w:r>
+    </w:p>
+    <w:p>
+      <w:pPr>
+        <w:pStyle w:val="Heading3"/>
+      </w:pPr>
+      <w:r>
+        <w:t xml:space="preserve">Hardware Upgrades and </w:t>
+      </w:r>
+      <w:r>
+        <w:t>Repair</w:t>
+      </w:r>
+    </w:p>
+    <w:p>
+      <w:r>
+        <w:t xml:space="preserve">There were several issues with the build of the physical system. The two primary issues were non-concentricity of the </w:t>
+      </w:r>
+      <w:r>
+        <w:t xml:space="preserve">Motor-Threaded Rod </w:t>
+      </w:r>
+      <w:r>
+        <w:t xml:space="preserve">couplers, which led to significant wobble in the rods, and too </w:t>
+      </w:r>
+      <w:r>
+        <w:t>loose</w:t>
+      </w:r>
+      <w:r>
+        <w:t xml:space="preserve"> of tolerances in the </w:t>
+      </w:r>
+      <w:r>
+        <w:t>Ground-to-Actuator Rotator and Actuator-to-Telescope Rotator assemblies</w:t>
+      </w:r>
+      <w:r>
+        <w:t xml:space="preserve"> which added significant backlash to the system.</w:t>
+      </w:r>
+      <w:r>
+        <w:t xml:space="preserve"> </w:t>
+      </w:r>
+    </w:p>
+    <w:p>
+      <w:pPr>
+        <w:pStyle w:val="Heading4"/>
+      </w:pPr>
+      <w:r>
+        <w:t>Motor-Threaded Rod Couplers</w:t>
+      </w:r>
+    </w:p>
+    <w:p>
+      <w:r>
+        <w:t>One of t</w:t>
+      </w:r>
+      <w:r>
+        <w:t>he couplers</w:t>
+      </w:r>
+      <w:r>
+        <w:t xml:space="preserve"> which transmit motion from the motor to the threaded rod had a manufacturing defect where the input and output sides of the couple were non-concentric. This </w:t>
+      </w:r>
+      <w:r>
+        <w:t>caused</w:t>
+      </w:r>
+      <w:r>
+        <w:t xml:space="preserve"> significant wobble </w:t>
+      </w:r>
+      <w:r>
+        <w:t xml:space="preserve">during motion. Remanufacturing this coupler resulted in a visible increase in the smoothness of the telescope motion. </w:t>
+      </w:r>
+    </w:p>
+    <w:p>
+      <w:pPr>
+        <w:pStyle w:val="Heading4"/>
+      </w:pPr>
+      <w:bookmarkStart w:id="36" w:name="_Ref521385063"/>
+      <w:r>
+        <w:t>Rotator Assemblies</w:t>
+      </w:r>
+      <w:bookmarkEnd w:id="36"/>
+    </w:p>
+    <w:p>
+      <w:r>
+        <w:t xml:space="preserve">The rotators have aluminum moving against aluminum over a relatively large surface area and the steel shafts move directly against aluminum as well. Both of these interfaces </w:t>
+      </w:r>
+      <w:r>
         <w:lastRenderedPageBreak/>
-        <w:t>Stepper Motor Selection</w:t>
-      </w:r>
-    </w:p>
-    <w:p>
-      <w:r>
-        <w:t>(</w:t>
-      </w:r>
-      <w:r>
-        <w:t>TORQUE REQUIREMENTS MATH</w:t>
-      </w:r>
-      <w:r>
-        <w:t>)</w:t>
-      </w:r>
-    </w:p>
-    <w:p>
-      <w:pPr>
-        <w:pStyle w:val="Heading3"/>
-      </w:pPr>
-      <w:r>
-        <w:t xml:space="preserve">Hardware Upgrades and </w:t>
-      </w:r>
-      <w:r>
-        <w:t>Repair</w:t>
-      </w:r>
-    </w:p>
-    <w:p>
-      <w:r>
-        <w:t xml:space="preserve">There were several issues with the build of the physical system. The two primary issues were non-concentricity of the </w:t>
-      </w:r>
-      <w:r>
-        <w:t xml:space="preserve">Motor-Threaded Rod </w:t>
-      </w:r>
-      <w:r>
-        <w:t xml:space="preserve">couplers, which led to significant wobble in the rods, and too </w:t>
-      </w:r>
-      <w:r>
-        <w:t>loose</w:t>
-      </w:r>
-      <w:r>
-        <w:t xml:space="preserve"> of tolerances in the </w:t>
-      </w:r>
-      <w:r>
-        <w:t>Ground-to-Actuator Rotator and Actuator-to-Telescope Rotator assemblies</w:t>
-      </w:r>
-      <w:r>
-        <w:t xml:space="preserve"> which added significant backlash to the system.</w:t>
-      </w:r>
-      <w:r>
-        <w:t xml:space="preserve"> </w:t>
-      </w:r>
-    </w:p>
-    <w:p>
-      <w:pPr>
-        <w:pStyle w:val="Heading4"/>
-      </w:pPr>
-      <w:r>
-        <w:t>Motor-Threaded Rod Couplers</w:t>
-      </w:r>
-    </w:p>
-    <w:p>
-      <w:r>
-        <w:t>One of t</w:t>
-      </w:r>
-      <w:r>
-        <w:t>he couplers</w:t>
-      </w:r>
-      <w:r>
-        <w:t xml:space="preserve"> which transmit motion from the motor to the threaded rod had a manufacturing defect where the input and output sides of the couple were non-concentric. This </w:t>
-      </w:r>
-      <w:r>
-        <w:t>caused</w:t>
-      </w:r>
-      <w:r>
-        <w:t xml:space="preserve"> significant wobble </w:t>
-      </w:r>
-      <w:r>
-        <w:t xml:space="preserve">during motion. Remanufacturing this coupler resulted in a visible increase in the smoothness of the telescope motion. </w:t>
-      </w:r>
-    </w:p>
-    <w:p>
-      <w:pPr>
-        <w:pStyle w:val="Heading4"/>
-      </w:pPr>
-      <w:bookmarkStart w:id="38" w:name="_Ref521385063"/>
-      <w:r>
-        <w:t>Rotator Assemblies</w:t>
-      </w:r>
-      <w:bookmarkEnd w:id="38"/>
-    </w:p>
-    <w:p>
-      <w:r>
-        <w:t xml:space="preserve">The rotators have aluminum moving against aluminum over a relatively large surface area and the steel shafts move directly against aluminum as well. Both of these interfaces have </w:t>
+        <w:t xml:space="preserve">have </w:t>
       </w:r>
       <w:r>
         <w:t>large frictional coefficients</w:t>
@@ -5908,6 +6005,7 @@
           <w:id w:val="162587960"/>
           <w:citation/>
         </w:sdtPr>
+        <w:sdtEndPr/>
         <w:sdtContent>
           <w:r>
             <w:fldChar w:fldCharType="begin"/>
@@ -5985,7 +6083,6 @@
         <w:pStyle w:val="Heading3"/>
       </w:pPr>
       <w:r>
-        <w:lastRenderedPageBreak/>
         <w:t>Frame instead of telescope</w:t>
       </w:r>
     </w:p>
@@ -6019,28 +6116,33 @@
       <w:pPr>
         <w:pStyle w:val="Heading2"/>
       </w:pPr>
-      <w:bookmarkStart w:id="39" w:name="_Toc521478298"/>
-      <w:commentRangeStart w:id="40"/>
+      <w:bookmarkStart w:id="37" w:name="_Toc521478298"/>
+      <w:commentRangeStart w:id="38"/>
       <w:r>
         <w:t>Electrical Modifications</w:t>
       </w:r>
-      <w:commentRangeEnd w:id="40"/>
+      <w:commentRangeEnd w:id="38"/>
       <w:r>
         <w:rPr>
           <w:rStyle w:val="CommentReference"/>
           <w:rFonts w:eastAsia="Calibri"/>
           <w:b w:val="0"/>
         </w:rPr>
-        <w:commentReference w:id="40"/>
-      </w:r>
+        <w:commentReference w:id="38"/>
+      </w:r>
+      <w:bookmarkEnd w:id="37"/>
+    </w:p>
+    <w:p>
+      <w:r>
+        <w:t xml:space="preserve">The electronics were replaced by off the shelf products </w:t>
+      </w:r>
+      <w:r>
+        <w:t xml:space="preserve">as much as possible. This was </w:t>
+      </w:r>
+      <w:bookmarkStart w:id="39" w:name="_GoBack"/>
       <w:bookmarkEnd w:id="39"/>
-    </w:p>
-    <w:p>
-      <w:r>
-        <w:t xml:space="preserve">The electronics were replaced by off the shelf products </w:t>
-      </w:r>
-      <w:r>
-        <w:t xml:space="preserve">as much as possible. This was only possible because STMicroelectronics has created </w:t>
+      <w:r>
+        <w:t xml:space="preserve">possible because STMicroelectronics has created </w:t>
       </w:r>
     </w:p>
     <w:p>
@@ -6068,31 +6170,31 @@
       <w:pPr>
         <w:pStyle w:val="Heading2"/>
       </w:pPr>
-      <w:bookmarkStart w:id="41" w:name="_Toc521478299"/>
+      <w:bookmarkStart w:id="40" w:name="_Toc521478299"/>
+      <w:commentRangeStart w:id="41"/>
       <w:commentRangeStart w:id="42"/>
-      <w:commentRangeStart w:id="43"/>
       <w:r>
         <w:t>Software Modifications</w:t>
       </w:r>
-      <w:commentRangeEnd w:id="42"/>
+      <w:commentRangeEnd w:id="41"/>
       <w:r>
         <w:rPr>
           <w:rStyle w:val="CommentReference"/>
           <w:rFonts w:eastAsia="Calibri"/>
           <w:b w:val="0"/>
         </w:rPr>
-        <w:commentReference w:id="42"/>
-      </w:r>
-      <w:commentRangeEnd w:id="43"/>
+        <w:commentReference w:id="41"/>
+      </w:r>
+      <w:commentRangeEnd w:id="42"/>
       <w:r>
         <w:rPr>
           <w:rStyle w:val="CommentReference"/>
           <w:rFonts w:eastAsia="Calibri"/>
           <w:b w:val="0"/>
         </w:rPr>
-        <w:commentReference w:id="43"/>
-      </w:r>
-      <w:bookmarkEnd w:id="41"/>
+        <w:commentReference w:id="42"/>
+      </w:r>
+      <w:bookmarkEnd w:id="40"/>
     </w:p>
     <w:p>
       <w:r>
@@ -6123,13 +6225,13 @@
         <w:pStyle w:val="Heading1"/>
         <w:pageBreakBefore/>
       </w:pPr>
-      <w:bookmarkStart w:id="44" w:name="_Toc521478300"/>
-      <w:commentRangeStart w:id="45"/>
+      <w:bookmarkStart w:id="43" w:name="_Toc521478300"/>
+      <w:commentRangeStart w:id="44"/>
       <w:r>
         <w:lastRenderedPageBreak/>
         <w:t>Testing and Verification</w:t>
       </w:r>
-      <w:commentRangeEnd w:id="45"/>
+      <w:commentRangeEnd w:id="44"/>
       <w:r>
         <w:rPr>
           <w:rStyle w:val="CommentReference"/>
@@ -6137,22 +6239,22 @@
           <w:caps w:val="0"/>
           <w:spacing w:val="0"/>
         </w:rPr>
-        <w:commentReference w:id="45"/>
-      </w:r>
-      <w:bookmarkEnd w:id="44"/>
+        <w:commentReference w:id="44"/>
+      </w:r>
+      <w:bookmarkEnd w:id="43"/>
     </w:p>
     <w:p>
       <w:pPr>
         <w:pStyle w:val="Heading2"/>
       </w:pPr>
-      <w:bookmarkStart w:id="46" w:name="_Toc521478301"/>
+      <w:bookmarkStart w:id="45" w:name="_Toc521478301"/>
       <w:r>
         <w:t>Testing</w:t>
       </w:r>
       <w:r>
         <w:t xml:space="preserve"> Set Up</w:t>
       </w:r>
-      <w:bookmarkEnd w:id="46"/>
+      <w:bookmarkEnd w:id="45"/>
     </w:p>
     <w:p>
       <w:r>
@@ -6175,22 +6277,22 @@
       <w:pPr>
         <w:pStyle w:val="Heading2"/>
       </w:pPr>
-      <w:bookmarkStart w:id="47" w:name="_Toc521478302"/>
-      <w:commentRangeStart w:id="48"/>
+      <w:bookmarkStart w:id="46" w:name="_Toc521478302"/>
+      <w:commentRangeStart w:id="47"/>
       <w:r>
         <w:lastRenderedPageBreak/>
         <w:t>Test Descriptions</w:t>
       </w:r>
-      <w:commentRangeEnd w:id="48"/>
+      <w:commentRangeEnd w:id="47"/>
       <w:r>
         <w:rPr>
           <w:rStyle w:val="CommentReference"/>
           <w:rFonts w:eastAsia="Calibri"/>
           <w:b w:val="0"/>
         </w:rPr>
-        <w:commentReference w:id="48"/>
-      </w:r>
-      <w:bookmarkEnd w:id="47"/>
+        <w:commentReference w:id="47"/>
+      </w:r>
+      <w:bookmarkEnd w:id="46"/>
     </w:p>
     <w:p>
       <w:pPr>
@@ -6230,7 +6332,7 @@
       <w:r>
         <w:t xml:space="preserve">Using </w:t>
       </w:r>
-      <w:commentRangeStart w:id="49"/>
+      <w:commentRangeStart w:id="48"/>
       <w:proofErr w:type="spellStart"/>
       <w:proofErr w:type="gramStart"/>
       <w:r>
@@ -6240,13 +6342,13 @@
       <w:r>
         <w:t xml:space="preserve"> </w:t>
       </w:r>
-      <w:commentRangeEnd w:id="49"/>
+      <w:commentRangeEnd w:id="48"/>
       <w:proofErr w:type="gramEnd"/>
       <w:r>
         <w:rPr>
           <w:rStyle w:val="CommentReference"/>
         </w:rPr>
-        <w:commentReference w:id="49"/>
+        <w:commentReference w:id="48"/>
       </w:r>
       <w:r>
         <w:t xml:space="preserve">, the angle of the reference angle and the angle of the second position are measured. Subtracting the reference angle from the angle of the second position, a relative angle is calculated. </w:t>
@@ -6321,110 +6423,110 @@
       <w:pPr>
         <w:pStyle w:val="Heading1"/>
       </w:pPr>
-      <w:bookmarkStart w:id="50" w:name="_Toc521478303"/>
+      <w:bookmarkStart w:id="49" w:name="_Toc521478303"/>
       <w:r>
         <w:t>Future Refinement</w:t>
       </w:r>
+      <w:bookmarkEnd w:id="49"/>
+    </w:p>
+    <w:p>
+      <w:pPr>
+        <w:pStyle w:val="Heading2"/>
+      </w:pPr>
+      <w:bookmarkStart w:id="50" w:name="_Ref521384350"/>
+      <w:bookmarkStart w:id="51" w:name="_Toc521478304"/>
+      <w:r>
+        <w:t>Rotators</w:t>
+      </w:r>
       <w:bookmarkEnd w:id="50"/>
+      <w:bookmarkEnd w:id="51"/>
+    </w:p>
+    <w:p>
+      <w:r>
+        <w:t xml:space="preserve">As discussed in section </w:t>
+      </w:r>
+      <w:r>
+        <w:fldChar w:fldCharType="begin"/>
+      </w:r>
+      <w:r>
+        <w:instrText xml:space="preserve"> REF _Ref521385063 \r \h </w:instrText>
+      </w:r>
+      <w:r>
+        <w:fldChar w:fldCharType="separate"/>
+      </w:r>
+      <w:r>
+        <w:t>4.2.2.2</w:t>
+      </w:r>
+      <w:r>
+        <w:fldChar w:fldCharType="end"/>
+      </w:r>
+      <w:r>
+        <w:t xml:space="preserve">, the rotators currently rely on aluminum/aluminum and aluminum/steel interfaces. A major improvement to this system would be to redesign </w:t>
+      </w:r>
+      <w:r>
+        <w:t xml:space="preserve">the rotator assemblies with either bearings or bushings. This would allow much tighter tolerances and help to mitigate </w:t>
+      </w:r>
+      <w:commentRangeStart w:id="52"/>
+      <w:r>
+        <w:t>(THE SLOP IN THE SYSTEM WITH HOW THE WHOLE THING CAN BE MOVED TO DIFFERENT POSITIONS WITHOUT CHANGING LENGTHS)</w:t>
+      </w:r>
+      <w:r>
+        <w:t xml:space="preserve"> </w:t>
+      </w:r>
+      <w:commentRangeEnd w:id="52"/>
+      <w:r>
+        <w:rPr>
+          <w:rStyle w:val="CommentReference"/>
+        </w:rPr>
+        <w:commentReference w:id="52"/>
+      </w:r>
     </w:p>
     <w:p>
       <w:pPr>
         <w:pStyle w:val="Heading2"/>
       </w:pPr>
-      <w:bookmarkStart w:id="51" w:name="_Ref521384350"/>
-      <w:bookmarkStart w:id="52" w:name="_Toc521478304"/>
-      <w:r>
-        <w:t>Rotators</w:t>
-      </w:r>
-      <w:bookmarkEnd w:id="51"/>
-      <w:bookmarkEnd w:id="52"/>
-    </w:p>
-    <w:p>
-      <w:r>
-        <w:t xml:space="preserve">As discussed in section </w:t>
-      </w:r>
-      <w:r>
-        <w:fldChar w:fldCharType="begin"/>
-      </w:r>
-      <w:r>
-        <w:instrText xml:space="preserve"> REF _Ref521385063 \r \h </w:instrText>
-      </w:r>
-      <w:r>
-        <w:fldChar w:fldCharType="separate"/>
-      </w:r>
-      <w:r>
-        <w:t>4.2.2.2</w:t>
-      </w:r>
-      <w:r>
-        <w:fldChar w:fldCharType="end"/>
-      </w:r>
-      <w:r>
-        <w:t xml:space="preserve">, the rotators currently rely on aluminum/aluminum and aluminum/steel interfaces. A major improvement to this system would be to redesign </w:t>
-      </w:r>
-      <w:r>
-        <w:t xml:space="preserve">the rotator assemblies with either bearings or bushings. This would allow much tighter tolerances and help to mitigate </w:t>
-      </w:r>
-      <w:commentRangeStart w:id="53"/>
-      <w:r>
-        <w:t>(THE SLOP IN THE SYSTEM WITH HOW THE WHOLE THING CAN BE MOVED TO DIFFERENT POSITIONS WITHOUT CHANGING LENGTHS)</w:t>
-      </w:r>
-      <w:r>
-        <w:t xml:space="preserve"> </w:t>
-      </w:r>
-      <w:commentRangeEnd w:id="53"/>
-      <w:r>
-        <w:rPr>
-          <w:rStyle w:val="CommentReference"/>
-        </w:rPr>
-        <w:commentReference w:id="53"/>
-      </w:r>
-    </w:p>
-    <w:p>
-      <w:pPr>
-        <w:pStyle w:val="Heading2"/>
-      </w:pPr>
-      <w:bookmarkStart w:id="54" w:name="_Toc521478305"/>
-      <w:commentRangeStart w:id="55"/>
+      <w:bookmarkStart w:id="53" w:name="_Toc521478305"/>
+      <w:commentRangeStart w:id="54"/>
       <w:r>
         <w:t>Linear Actuators</w:t>
       </w:r>
-      <w:commentRangeEnd w:id="55"/>
+      <w:commentRangeEnd w:id="54"/>
       <w:r>
         <w:rPr>
           <w:rStyle w:val="CommentReference"/>
           <w:rFonts w:eastAsia="Calibri"/>
           <w:b w:val="0"/>
         </w:rPr>
-        <w:commentReference w:id="55"/>
-      </w:r>
-      <w:bookmarkEnd w:id="54"/>
+        <w:commentReference w:id="54"/>
+      </w:r>
+      <w:bookmarkEnd w:id="53"/>
     </w:p>
     <w:p/>
     <w:p>
       <w:pPr>
         <w:pStyle w:val="Heading2"/>
       </w:pPr>
-      <w:bookmarkStart w:id="56" w:name="_Toc521478306"/>
+      <w:bookmarkStart w:id="55" w:name="_Toc521478306"/>
       <w:r>
         <w:lastRenderedPageBreak/>
         <w:t>Control Feedback</w:t>
       </w:r>
+      <w:bookmarkEnd w:id="55"/>
+    </w:p>
+    <w:p>
+      <w:r>
+        <w:t>Feedback from plate solver</w:t>
+      </w:r>
+    </w:p>
+    <w:p>
+      <w:pPr>
+        <w:pStyle w:val="Heading1"/>
+      </w:pPr>
+      <w:bookmarkStart w:id="56" w:name="_Toc521478307"/>
+      <w:r>
+        <w:t>Summary</w:t>
+      </w:r>
       <w:bookmarkEnd w:id="56"/>
-    </w:p>
-    <w:p>
-      <w:r>
-        <w:t>Feedback from plate solver</w:t>
-      </w:r>
-    </w:p>
-    <w:p>
-      <w:pPr>
-        <w:pStyle w:val="Heading1"/>
-      </w:pPr>
-      <w:bookmarkStart w:id="57" w:name="_Toc521478307"/>
-      <w:r>
-        <w:t>Summary</w:t>
-      </w:r>
-      <w:bookmarkEnd w:id="57"/>
     </w:p>
     <w:p>
       <w:pPr>
@@ -6450,7 +6552,7 @@
         <w:br w:type="page"/>
       </w:r>
     </w:p>
-    <w:bookmarkStart w:id="58" w:name="_Toc521478308" w:displacedByCustomXml="next"/>
+    <w:bookmarkStart w:id="57" w:name="_Toc521478308" w:displacedByCustomXml="next"/>
     <w:sdt>
       <w:sdtPr>
         <w:rPr>
@@ -6465,6 +6567,7 @@
           <w:docPartUnique/>
         </w:docPartObj>
       </w:sdtPr>
+      <w:sdtEndPr/>
       <w:sdtContent>
         <w:p>
           <w:pPr>
@@ -6473,13 +6576,14 @@
           <w:r>
             <w:t>Bibliography</w:t>
           </w:r>
-          <w:bookmarkEnd w:id="58"/>
+          <w:bookmarkEnd w:id="57"/>
         </w:p>
         <w:sdt>
           <w:sdtPr>
             <w:id w:val="111145805"/>
             <w:bibliography/>
           </w:sdtPr>
+          <w:sdtEndPr/>
           <w:sdtContent>
             <w:p>
               <w:pPr>
@@ -6745,12 +6849,12 @@
       <w:pPr>
         <w:pStyle w:val="TOC-NoNum1"/>
       </w:pPr>
-      <w:bookmarkStart w:id="59" w:name="_Toc521478309"/>
+      <w:bookmarkStart w:id="58" w:name="_Toc521478309"/>
       <w:r>
         <w:lastRenderedPageBreak/>
         <w:t>Appendix A –</w:t>
       </w:r>
-      <w:bookmarkEnd w:id="59"/>
+      <w:bookmarkEnd w:id="58"/>
       <w:r>
         <w:t xml:space="preserve"> </w:t>
       </w:r>
@@ -6896,11 +7000,11 @@
       <w:pPr>
         <w:pStyle w:val="TOC-NoNum1"/>
       </w:pPr>
-      <w:bookmarkStart w:id="60" w:name="_Toc521478310"/>
+      <w:bookmarkStart w:id="59" w:name="_Toc521478310"/>
       <w:r>
         <w:t>Appendix B –</w:t>
       </w:r>
-      <w:bookmarkEnd w:id="60"/>
+      <w:bookmarkEnd w:id="59"/>
       <w:r>
         <w:t xml:space="preserve"> </w:t>
       </w:r>
@@ -6921,7 +7025,7 @@
 
 <file path=word/comments.xml><?xml version="1.0" encoding="utf-8"?>
 <w:comments xmlns:wpc="http://schemas.microsoft.com/office/word/2010/wordprocessingCanvas" xmlns:mc="http://schemas.openxmlformats.org/markup-compatibility/2006" xmlns:o="urn:schemas-microsoft-com:office:office" xmlns:r="http://schemas.openxmlformats.org/officeDocument/2006/relationships" xmlns:m="http://schemas.openxmlformats.org/officeDocument/2006/math" xmlns:v="urn:schemas-microsoft-com:vml" xmlns:wp14="http://schemas.microsoft.com/office/word/2010/wordprocessingDrawing" xmlns:wp="http://schemas.openxmlformats.org/drawingml/2006/wordprocessingDrawing" xmlns:w10="urn:schemas-microsoft-com:office:word" xmlns:w="http://schemas.openxmlformats.org/wordprocessingml/2006/main" xmlns:w14="http://schemas.microsoft.com/office/word/2010/wordml" xmlns:wpg="http://schemas.microsoft.com/office/word/2010/wordprocessingGroup" xmlns:wpi="http://schemas.microsoft.com/office/word/2010/wordprocessingInk" xmlns:wne="http://schemas.microsoft.com/office/word/2006/wordml" xmlns:wps="http://schemas.microsoft.com/office/word/2010/wordprocessingShape" mc:Ignorable="w14 wp14">
-  <w:comment w:id="5" w:author="Sam Artho-Bentz" w:date="2018-08-08T07:32:00Z" w:initials="SA">
+  <w:comment w:id="4" w:author="Sam Artho-Bentz" w:date="2018-08-08T07:32:00Z" w:initials="SA">
     <w:p>
       <w:pPr>
         <w:pStyle w:val="CommentText"/>
@@ -6941,7 +7045,7 @@
       </w:r>
     </w:p>
   </w:comment>
-  <w:comment w:id="9" w:author="Sam Artho-Bentz" w:date="2017-09-11T16:19:00Z" w:initials="SA">
+  <w:comment w:id="8" w:author="Sam Artho-Bentz" w:date="2017-09-11T16:19:00Z" w:initials="SA">
     <w:p>
       <w:pPr>
         <w:pStyle w:val="CommentText"/>
@@ -6987,7 +7091,7 @@
       </w:pPr>
     </w:p>
   </w:comment>
-  <w:comment w:id="10" w:author="Sam Artho-Bentz" w:date="2017-09-11T16:42:00Z" w:initials="SA">
+  <w:comment w:id="9" w:author="Sam Artho-Bentz" w:date="2017-09-11T16:42:00Z" w:initials="SA">
     <w:p>
       <w:pPr>
         <w:pStyle w:val="CommentText"/>
@@ -7011,7 +7115,7 @@
       </w:r>
     </w:p>
   </w:comment>
-  <w:comment w:id="11" w:author="Sam Artho-Bentz" w:date="2017-09-11T16:46:00Z" w:initials="SA">
+  <w:comment w:id="10" w:author="Sam Artho-Bentz" w:date="2017-09-11T16:46:00Z" w:initials="SA">
     <w:p>
       <w:pPr>
         <w:pStyle w:val="CommentText"/>
@@ -7027,7 +7131,7 @@
       </w:r>
     </w:p>
   </w:comment>
-  <w:comment w:id="12" w:author="Sam Artho-Bentz" w:date="2018-08-08T07:37:00Z" w:initials="SA">
+  <w:comment w:id="11" w:author="Sam Artho-Bentz" w:date="2018-08-08T07:37:00Z" w:initials="SA">
     <w:p>
       <w:pPr>
         <w:pStyle w:val="CommentText"/>
@@ -7059,33 +7163,23 @@
       </w:r>
     </w:p>
   </w:comment>
-  <w:comment w:id="15" w:author="Unknown Author" w:date="2017-07-11T09:15:00Z" w:initials="">
-    <w:p>
-      <w:pPr>
-        <w:overflowPunct w:val="0"/>
-        <w:spacing w:after="0" w:line="240" w:lineRule="auto"/>
-        <w:rPr>
-          <w:rFonts w:ascii="Liberation Serif" w:eastAsia="Noto Sans CJK SC Regular" w:hAnsi="Liberation Serif" w:cs="FreeSans"/>
-          <w:sz w:val="20"/>
-          <w:szCs w:val="24"/>
-          <w:lang w:eastAsia="zh-CN" w:bidi="hi-IN"/>
-        </w:rPr>
-      </w:pPr>
-      <w:r>
+  <w:comment w:id="16" w:author="Sam Artho-Bentz" w:date="2018-08-08T07:39:00Z" w:initials="SA">
+    <w:p>
+      <w:pPr>
+        <w:pStyle w:val="CommentText"/>
+      </w:pPr>
+      <w:r>
+        <w:rPr>
+          <w:rStyle w:val="CommentReference"/>
+        </w:rPr>
         <w:annotationRef/>
       </w:r>
       <w:r>
-        <w:rPr>
-          <w:rFonts w:ascii="Liberation Serif" w:eastAsia="Noto Sans CJK SC Regular" w:hAnsi="Liberation Serif" w:cs="FreeSans"/>
-          <w:sz w:val="20"/>
-          <w:szCs w:val="24"/>
-          <w:lang w:eastAsia="zh-CN" w:bidi="hi-IN"/>
-        </w:rPr>
-        <w:t xml:space="preserve">At least we haven’t lost our marbles (yet)...or is it our bearings? </w:t>
+        <w:t>Need to talk about how to apply multiple rotation matrices and especially how the order of rotation matrices was chosen</w:t>
       </w:r>
     </w:p>
   </w:comment>
-  <w:comment w:id="18" w:author="Sam Artho-Bentz" w:date="2018-08-08T07:39:00Z" w:initials="SA">
+  <w:comment w:id="17" w:author="Sam Artho-Bentz" w:date="2017-07-25T20:46:00Z" w:initials="SA">
     <w:p>
       <w:pPr>
         <w:pStyle w:val="CommentText"/>
@@ -7097,11 +7191,11 @@
         <w:annotationRef/>
       </w:r>
       <w:r>
-        <w:t>Need to talk about how to apply multiple rotation matrices and especially how the order of rotation matrices was chosen</w:t>
+        <w:t xml:space="preserve">Figure showing how positions are defined and emphasizing the required information </w:t>
       </w:r>
     </w:p>
   </w:comment>
-  <w:comment w:id="19" w:author="Sam Artho-Bentz" w:date="2017-07-25T20:46:00Z" w:initials="SA">
+  <w:comment w:id="18" w:author="Sam Artho-Bentz" w:date="2017-07-25T20:47:00Z" w:initials="SA">
     <w:p>
       <w:pPr>
         <w:pStyle w:val="CommentText"/>
@@ -7113,11 +7207,11 @@
         <w:annotationRef/>
       </w:r>
       <w:r>
-        <w:t xml:space="preserve">Figure showing how positions are defined and emphasizing the required information </w:t>
+        <w:t>Show each rotation matrix</w:t>
       </w:r>
     </w:p>
   </w:comment>
-  <w:comment w:id="20" w:author="Sam Artho-Bentz" w:date="2017-07-25T20:47:00Z" w:initials="SA">
+  <w:comment w:id="19" w:author="Sam Artho-Bentz" w:date="2017-07-25T20:48:00Z" w:initials="SA">
     <w:p>
       <w:pPr>
         <w:pStyle w:val="CommentText"/>
@@ -7129,11 +7223,11 @@
         <w:annotationRef/>
       </w:r>
       <w:r>
-        <w:t>Show each rotation matrix</w:t>
+        <w:t>Show combined rotation matrix</w:t>
       </w:r>
     </w:p>
   </w:comment>
-  <w:comment w:id="21" w:author="Sam Artho-Bentz" w:date="2017-07-25T20:48:00Z" w:initials="SA">
+  <w:comment w:id="20" w:author="Sam Artho-Bentz" w:date="2017-07-25T20:50:00Z" w:initials="SA">
     <w:p>
       <w:pPr>
         <w:pStyle w:val="CommentText"/>
@@ -7145,11 +7239,11 @@
         <w:annotationRef/>
       </w:r>
       <w:r>
-        <w:t>Show combined rotation matrix</w:t>
+        <w:t>Combined matrix with correction trig functions solved.</w:t>
       </w:r>
     </w:p>
   </w:comment>
-  <w:comment w:id="22" w:author="Sam Artho-Bentz" w:date="2017-07-25T20:50:00Z" w:initials="SA">
+  <w:comment w:id="21" w:author="Sam Artho-Bentz" w:date="2017-07-25T20:58:00Z" w:initials="SA">
     <w:p>
       <w:pPr>
         <w:pStyle w:val="CommentText"/>
@@ -7160,12 +7254,17 @@
         </w:rPr>
         <w:annotationRef/>
       </w:r>
-      <w:r>
-        <w:t>Combined matrix with correction trig functions solved.</w:t>
+      <w:proofErr w:type="spellStart"/>
+      <w:r>
+        <w:t>Sqrt</w:t>
+      </w:r>
+      <w:proofErr w:type="spellEnd"/>
+      <w:r>
+        <w:t>(x^2+y^2+z^2)</w:t>
       </w:r>
     </w:p>
   </w:comment>
-  <w:comment w:id="23" w:author="Sam Artho-Bentz" w:date="2017-07-25T20:58:00Z" w:initials="SA">
+  <w:comment w:id="23" w:author="Sam Artho-Bentz" w:date="2018-08-08T07:40:00Z" w:initials="SA">
     <w:p>
       <w:pPr>
         <w:pStyle w:val="CommentText"/>
@@ -7176,17 +7275,12 @@
         </w:rPr>
         <w:annotationRef/>
       </w:r>
-      <w:proofErr w:type="spellStart"/>
-      <w:r>
-        <w:t>Sqrt</w:t>
-      </w:r>
-      <w:proofErr w:type="spellEnd"/>
-      <w:r>
-        <w:t>(x^2+y^2+z^2)</w:t>
+      <w:r>
+        <w:t>Talk about failed attempt at taking the time derivative of the transformation matrices. Explain that I would need the actual length at each time in order for it to work.</w:t>
       </w:r>
     </w:p>
   </w:comment>
-  <w:comment w:id="25" w:author="Sam Artho-Bentz" w:date="2018-08-08T07:40:00Z" w:initials="SA">
+  <w:comment w:id="24" w:author="Sam Artho-Bentz" w:date="2018-08-08T07:42:00Z" w:initials="SA">
     <w:p>
       <w:pPr>
         <w:pStyle w:val="CommentText"/>
@@ -7198,11 +7292,11 @@
         <w:annotationRef/>
       </w:r>
       <w:r>
-        <w:t>Talk about failed attempt at taking the time derivative of the transformation matrices. Explain that I would need the actual length at each time in order for it to work.</w:t>
+        <w:t>State that we are assuming the jerk is sufficiently high that we can assume constant acceleration</w:t>
       </w:r>
     </w:p>
   </w:comment>
-  <w:comment w:id="26" w:author="Sam Artho-Bentz" w:date="2018-08-08T07:42:00Z" w:initials="SA">
+  <w:comment w:id="25" w:author="Sam Artho-Bentz" w:date="2017-08-04T14:25:00Z" w:initials="SA">
     <w:p>
       <w:pPr>
         <w:pStyle w:val="CommentText"/>
@@ -7214,11 +7308,11 @@
         <w:annotationRef/>
       </w:r>
       <w:r>
-        <w:t>State that we are assuming the jerk is sufficiently high that we can assume constant acceleration</w:t>
+        <w:t>Figure out how I want to refer to stuff in this eqn. Develop consistent notation for it.</w:t>
       </w:r>
     </w:p>
   </w:comment>
-  <w:comment w:id="27" w:author="Sam Artho-Bentz" w:date="2017-08-04T14:25:00Z" w:initials="SA">
+  <w:comment w:id="27" w:author="Sam Artho-Bentz" w:date="2018-08-08T07:42:00Z" w:initials="SA">
     <w:p>
       <w:pPr>
         <w:pStyle w:val="CommentText"/>
@@ -7230,11 +7324,11 @@
         <w:annotationRef/>
       </w:r>
       <w:r>
-        <w:t>Figure out how I want to refer to stuff in this eqn. Develop consistent notation for it.</w:t>
+        <w:t xml:space="preserve">Should this be in the design section or theory? </w:t>
       </w:r>
     </w:p>
   </w:comment>
-  <w:comment w:id="29" w:author="Sam Artho-Bentz" w:date="2018-08-08T07:42:00Z" w:initials="SA">
+  <w:comment w:id="29" w:author="Sam Artho-Bentz" w:date="2018-08-08T07:35:00Z" w:initials="SA">
     <w:p>
       <w:pPr>
         <w:pStyle w:val="CommentText"/>
@@ -7246,11 +7340,11 @@
         <w:annotationRef/>
       </w:r>
       <w:r>
-        <w:t xml:space="preserve">Should this be in the design section or theory? </w:t>
+        <w:t>Needs to be written</w:t>
       </w:r>
     </w:p>
   </w:comment>
-  <w:comment w:id="31" w:author="Sam Artho-Bentz" w:date="2018-08-08T07:35:00Z" w:initials="SA">
+  <w:comment w:id="33" w:author="Sam Artho-Bentz" w:date="2018-08-10T06:19:00Z" w:initials="SA">
     <w:p>
       <w:pPr>
         <w:pStyle w:val="CommentText"/>
@@ -7262,11 +7356,11 @@
         <w:annotationRef/>
       </w:r>
       <w:r>
-        <w:t>Needs to be written</w:t>
+        <w:t>Need to expand on this.</w:t>
       </w:r>
     </w:p>
   </w:comment>
-  <w:comment w:id="34" w:author="Sam Artho-Bentz" w:date="2018-08-08T07:43:00Z" w:initials="SA">
+  <w:comment w:id="34" w:author="Sam Artho-Bentz" w:date="2018-08-10T06:20:00Z" w:initials="SA">
     <w:p>
       <w:pPr>
         <w:pStyle w:val="CommentText"/>
@@ -7278,49 +7372,27 @@
         <w:annotationRef/>
       </w:r>
       <w:r>
-        <w:t>Need to add more info on the electronics garret used.</w:t>
+        <w:t>No encoder = simpler, cheaper</w:t>
       </w:r>
     </w:p>
   </w:comment>
-  <w:comment w:id="36" w:author="Sam Artho-Bentz" w:date="2017-07-11T07:12:00Z" w:initials="SA">
-    <w:p>
-      <w:pPr>
-        <w:overflowPunct w:val="0"/>
-        <w:spacing w:after="0" w:line="240" w:lineRule="auto"/>
-        <w:rPr>
-          <w:rFonts w:ascii="Liberation Serif" w:eastAsia="DejaVu Sans" w:hAnsi="Liberation Serif" w:cs="DejaVu Sans"/>
-          <w:szCs w:val="24"/>
-        </w:rPr>
-      </w:pPr>
-      <w:r>
+  <w:comment w:id="38" w:author="Sam Artho-Bentz" w:date="2018-08-08T07:45:00Z" w:initials="SA">
+    <w:p>
+      <w:pPr>
+        <w:pStyle w:val="CommentText"/>
+      </w:pPr>
+      <w:r>
+        <w:rPr>
+          <w:rStyle w:val="CommentReference"/>
+        </w:rPr>
         <w:annotationRef/>
       </w:r>
       <w:r>
-        <w:rPr>
-          <w:rFonts w:ascii="Liberation Serif" w:eastAsia="DejaVu Sans" w:hAnsi="Liberation Serif" w:cs="DejaVu Sans"/>
-          <w:szCs w:val="24"/>
-        </w:rPr>
-        <w:t>Needs reference</w:t>
+        <w:t>Needs significant work</w:t>
       </w:r>
     </w:p>
   </w:comment>
-  <w:comment w:id="40" w:author="Sam Artho-Bentz" w:date="2018-08-08T07:45:00Z" w:initials="SA">
-    <w:p>
-      <w:pPr>
-        <w:pStyle w:val="CommentText"/>
-      </w:pPr>
-      <w:r>
-        <w:rPr>
-          <w:rStyle w:val="CommentReference"/>
-        </w:rPr>
-        <w:annotationRef/>
-      </w:r>
-      <w:r>
-        <w:t>Needs significant work</w:t>
-      </w:r>
-    </w:p>
-  </w:comment>
-  <w:comment w:id="42" w:author="Sam Artho-Bentz" w:date="2018-08-08T07:45:00Z" w:initials="SA">
+  <w:comment w:id="41" w:author="Sam Artho-Bentz" w:date="2018-08-08T07:45:00Z" w:initials="SA">
     <w:p>
       <w:pPr>
         <w:pStyle w:val="CommentText"/>
@@ -7369,7 +7441,7 @@
       </w:r>
     </w:p>
   </w:comment>
-  <w:comment w:id="43" w:author="Sam Artho-Bentz" w:date="2018-08-08T07:47:00Z" w:initials="SA">
+  <w:comment w:id="42" w:author="Sam Artho-Bentz" w:date="2018-08-08T07:47:00Z" w:initials="SA">
     <w:p>
       <w:pPr>
         <w:pStyle w:val="CommentText"/>
@@ -7385,7 +7457,7 @@
       </w:r>
     </w:p>
   </w:comment>
-  <w:comment w:id="45" w:author="Sam Artho-Bentz" w:date="2018-08-08T07:50:00Z" w:initials="SA">
+  <w:comment w:id="44" w:author="Sam Artho-Bentz" w:date="2018-08-08T07:50:00Z" w:initials="SA">
     <w:p>
       <w:pPr>
         <w:pStyle w:val="CommentText"/>
@@ -7408,6 +7480,22 @@
       </w:r>
     </w:p>
   </w:comment>
+  <w:comment w:id="47" w:author="Sam Artho-Bentz" w:date="2018-08-08T07:48:00Z" w:initials="SA">
+    <w:p>
+      <w:pPr>
+        <w:pStyle w:val="CommentText"/>
+      </w:pPr>
+      <w:r>
+        <w:rPr>
+          <w:rStyle w:val="CommentReference"/>
+        </w:rPr>
+        <w:annotationRef/>
+      </w:r>
+      <w:r>
+        <w:t>In the process of processing several of the tests still. All testing is done.</w:t>
+      </w:r>
+    </w:p>
+  </w:comment>
   <w:comment w:id="48" w:author="Sam Artho-Bentz" w:date="2018-08-08T07:48:00Z" w:initials="SA">
     <w:p>
       <w:pPr>
@@ -7420,11 +7508,11 @@
         <w:annotationRef/>
       </w:r>
       <w:r>
-        <w:t>In the process of processing several of the tests still. All testing is done.</w:t>
+        <w:t>Add code to appendix</w:t>
       </w:r>
     </w:p>
   </w:comment>
-  <w:comment w:id="49" w:author="Sam Artho-Bentz" w:date="2018-08-08T07:48:00Z" w:initials="SA">
+  <w:comment w:id="52" w:author="Sam Artho-Bentz" w:date="2018-08-08T07:51:00Z" w:initials="SA">
     <w:p>
       <w:pPr>
         <w:pStyle w:val="CommentText"/>
@@ -7436,27 +7524,11 @@
         <w:annotationRef/>
       </w:r>
       <w:r>
-        <w:t>Add code to appendix</w:t>
+        <w:t>Do you have any suggestions for how to refer to the fact that if you take the stationary telescope you can wiggle it around because of all the loose tolerances?</w:t>
       </w:r>
     </w:p>
   </w:comment>
-  <w:comment w:id="53" w:author="Sam Artho-Bentz" w:date="2018-08-08T07:51:00Z" w:initials="SA">
-    <w:p>
-      <w:pPr>
-        <w:pStyle w:val="CommentText"/>
-      </w:pPr>
-      <w:r>
-        <w:rPr>
-          <w:rStyle w:val="CommentReference"/>
-        </w:rPr>
-        <w:annotationRef/>
-      </w:r>
-      <w:r>
-        <w:t>Do you have any suggestions for how to refer to the fact that if you take the stationary telescope you can wiggle it around because of all the loose tolerances?</w:t>
-      </w:r>
-    </w:p>
-  </w:comment>
-  <w:comment w:id="55" w:author="Sam Artho-Bentz" w:date="2018-08-08T07:55:00Z" w:initials="SA">
+  <w:comment w:id="54" w:author="Sam Artho-Bentz" w:date="2018-08-08T07:55:00Z" w:initials="SA">
     <w:p>
       <w:pPr>
         <w:pStyle w:val="CommentText"/>
@@ -7776,7 +7848,7 @@
       <w:rPr>
         <w:noProof/>
       </w:rPr>
-      <w:t>28</w:t>
+      <w:t>21</w:t>
     </w:r>
     <w:r>
       <w:fldChar w:fldCharType="end"/>
@@ -11828,7 +11900,7 @@
 </file>
 
 <file path=customXml/itemProps1.xml><?xml version="1.0" encoding="utf-8"?>
-<ds:datastoreItem xmlns:ds="http://schemas.openxmlformats.org/officeDocument/2006/customXml" ds:itemID="{FCEDE773-EA3D-4C07-ADAF-72187F20A2DB}">
+<ds:datastoreItem xmlns:ds="http://schemas.openxmlformats.org/officeDocument/2006/customXml" ds:itemID="{B30F0AE3-AE63-4755-9E1C-813343980762}">
   <ds:schemaRefs>
     <ds:schemaRef ds:uri="http://schemas.openxmlformats.org/officeDocument/2006/bibliography"/>
   </ds:schemaRefs>

</xml_diff>

<commit_message>
More work on Main Paper.docx
</commit_message>
<xml_diff>
--- a/Main Paper.docx
+++ b/Main Paper.docx
@@ -3464,10 +3464,13 @@
     </w:p>
     <w:p>
       <w:pPr>
-        <w:pStyle w:val="TableofFigures1"/>
+        <w:pStyle w:val="TableofFigures"/>
         <w:tabs>
           <w:tab w:val="right" w:leader="dot" w:pos="8630"/>
         </w:tabs>
+        <w:rPr>
+          <w:noProof/>
+        </w:rPr>
       </w:pPr>
       <w:r>
         <w:fldChar w:fldCharType="begin"/>
@@ -3478,21 +3481,111 @@
       <w:r>
         <w:fldChar w:fldCharType="separate"/>
       </w:r>
-      <w:hyperlink w:anchor="__RefHeading___Toc486530575" w:history="1">
-        <w:r>
-          <w:rPr>
-            <w:rStyle w:val="IndexLink"/>
-          </w:rPr>
-          <w:t>Figure 1. Placeholder text… Insert content here.</w:t>
-        </w:r>
-        <w:r>
-          <w:rPr>
-            <w:rStyle w:val="IndexLink"/>
-          </w:rPr>
-          <w:tab/>
-          <w:t>9</w:t>
-        </w:r>
-      </w:hyperlink>
+      <w:r>
+        <w:rPr>
+          <w:noProof/>
+        </w:rPr>
+        <w:t>Figure 1: AMiBA in neutral position. (Koch, et al., 2009)</w:t>
+      </w:r>
+      <w:r>
+        <w:rPr>
+          <w:noProof/>
+        </w:rPr>
+        <w:tab/>
+      </w:r>
+      <w:r>
+        <w:rPr>
+          <w:noProof/>
+        </w:rPr>
+        <w:fldChar w:fldCharType="begin"/>
+      </w:r>
+      <w:r>
+        <w:rPr>
+          <w:noProof/>
+        </w:rPr>
+        <w:instrText xml:space="preserve"> PAGEREF _Toc521898987 \h </w:instrText>
+      </w:r>
+      <w:r>
+        <w:rPr>
+          <w:noProof/>
+        </w:rPr>
+      </w:r>
+      <w:r>
+        <w:rPr>
+          <w:noProof/>
+        </w:rPr>
+        <w:fldChar w:fldCharType="separate"/>
+      </w:r>
+      <w:r>
+        <w:rPr>
+          <w:noProof/>
+        </w:rPr>
+        <w:t>11</w:t>
+      </w:r>
+      <w:r>
+        <w:rPr>
+          <w:noProof/>
+        </w:rPr>
+        <w:fldChar w:fldCharType="end"/>
+      </w:r>
+    </w:p>
+    <w:p>
+      <w:pPr>
+        <w:pStyle w:val="TableofFigures"/>
+        <w:tabs>
+          <w:tab w:val="right" w:leader="dot" w:pos="8630"/>
+        </w:tabs>
+        <w:rPr>
+          <w:noProof/>
+        </w:rPr>
+      </w:pPr>
+      <w:r>
+        <w:rPr>
+          <w:noProof/>
+        </w:rPr>
+        <w:t>Figure 2. Sample Marbles.</w:t>
+      </w:r>
+      <w:r>
+        <w:rPr>
+          <w:noProof/>
+        </w:rPr>
+        <w:tab/>
+      </w:r>
+      <w:r>
+        <w:rPr>
+          <w:noProof/>
+        </w:rPr>
+        <w:fldChar w:fldCharType="begin"/>
+      </w:r>
+      <w:r>
+        <w:rPr>
+          <w:noProof/>
+        </w:rPr>
+        <w:instrText xml:space="preserve"> PAGEREF _Toc521898988 \h </w:instrText>
+      </w:r>
+      <w:r>
+        <w:rPr>
+          <w:noProof/>
+        </w:rPr>
+      </w:r>
+      <w:r>
+        <w:rPr>
+          <w:noProof/>
+        </w:rPr>
+        <w:fldChar w:fldCharType="separate"/>
+      </w:r>
+      <w:r>
+        <w:rPr>
+          <w:noProof/>
+        </w:rPr>
+        <w:t>13</w:t>
+      </w:r>
+      <w:r>
+        <w:rPr>
+          <w:noProof/>
+        </w:rPr>
+        <w:fldChar w:fldCharType="end"/>
+      </w:r>
     </w:p>
     <w:p>
       <w:pPr>
@@ -3538,6 +3631,9 @@
         <w:t>A previous thesis at California Polytechnic State University, San Luis Obispo</w:t>
       </w:r>
       <w:r>
+        <w:t xml:space="preserve"> </w:t>
+      </w:r>
+      <w:r>
         <w:fldChar w:fldCharType="begin"/>
       </w:r>
       <w:r>
@@ -3547,7 +3643,7 @@
         <w:fldChar w:fldCharType="separate"/>
       </w:r>
       <w:r>
-        <w:t>[ CITATION Gud15 \l 1033 ]</w:t>
+        <w:t>Gud15lg</w:t>
       </w:r>
       <w:r>
         <w:fldChar w:fldCharType="end"/>
@@ -3669,7 +3765,26 @@
     </w:p>
     <w:p>
       <w:r>
-        <w:t>Telescope mounts have three angles of interest which are used to describe where the telescope is pointed and the orientation of the telescope towards that point. These three angles can be defined in various ways. These definitions can be directly converted from one to another. The most applicable definition is the use of altitude-azimuth. Altitude is defined as the angle above the horizon</w:t>
+        <w:t xml:space="preserve">Telescope mounts have three angles of interest which are used to describe where the telescope is pointed and the orientation of the telescope towards that point. These three angles can be defined in various ways. These definitions can be directly converted from one to </w:t>
+      </w:r>
+      <w:commentRangeStart w:id="8"/>
+      <w:r>
+        <w:t>another</w:t>
+      </w:r>
+      <w:commentRangeEnd w:id="8"/>
+      <w:r>
+        <w:rPr>
+          <w:rStyle w:val="CommentReference"/>
+        </w:rPr>
+        <w:commentReference w:id="8"/>
+      </w:r>
+      <w:r>
+        <w:t>. The most applicable definition is th</w:t>
+      </w:r>
+      <w:bookmarkStart w:id="9" w:name="_GoBack"/>
+      <w:bookmarkEnd w:id="9"/>
+      <w:r>
+        <w:t>e use of altitude-azimuth. Altitude is defined as the angle above the horizon</w:t>
       </w:r>
       <w:r>
         <w:t>. Azimuth is the angle about an axis perpendicular to Earth’s surface starting from some reference point, generally north or south. The third angle, which is not a controlled angle in all mounting systems, is the rotation of the object with respect to the telescope itself.</w:t>
@@ -3680,7 +3795,7 @@
       <w:r>
         <w:t xml:space="preserve"> </w:t>
       </w:r>
-      <w:commentRangeStart w:id="8"/>
+      <w:commentRangeStart w:id="10"/>
       <w:r>
         <w:t>(Insert alt-</w:t>
       </w:r>
@@ -3692,59 +3807,51 @@
       <w:r>
         <w:t xml:space="preserve"> reference image)</w:t>
       </w:r>
-      <w:commentRangeEnd w:id="8"/>
+      <w:commentRangeEnd w:id="10"/>
       <w:r>
         <w:rPr>
           <w:rStyle w:val="CommentReference"/>
         </w:rPr>
-        <w:commentReference w:id="8"/>
-      </w:r>
-    </w:p>
-    <w:p>
-      <w:pPr>
+        <w:commentReference w:id="10"/>
+      </w:r>
+    </w:p>
+    <w:p>
+      <w:pPr>
+        <w:pStyle w:val="Heading3"/>
         <w:rPr>
           <w:shd w:val="clear" w:color="auto" w:fill="FFFFFF"/>
         </w:rPr>
       </w:pPr>
+      <w:r>
+        <w:rPr>
+          <w:shd w:val="clear" w:color="auto" w:fill="FFFFFF"/>
+        </w:rPr>
+        <w:t>Traditional Telescope Mounts</w:t>
+      </w:r>
+    </w:p>
+    <w:p>
+      <w:r>
+        <w:t xml:space="preserve">Traditional telescope mounts generally use one actuator </w:t>
+      </w:r>
+      <w:r>
+        <w:t xml:space="preserve">per angle of interest. </w:t>
+      </w:r>
+      <w:r>
+        <w:t xml:space="preserve">These actuators are </w:t>
+      </w:r>
+      <w:r>
+        <w:t xml:space="preserve">necessarily mounted in series such that each actuator must hold the entire weight of the telescope as well as that of each actuator above it. This results in large required actuation strength as well as </w:t>
+      </w:r>
+      <w:r>
+        <w:t>massive systems to get the required stiffness.</w:t>
+      </w:r>
     </w:p>
     <w:p/>
     <w:p>
-      <w:pPr>
-        <w:pStyle w:val="Heading3"/>
-        <w:rPr>
-          <w:shd w:val="clear" w:color="auto" w:fill="FFFFFF"/>
-        </w:rPr>
-      </w:pPr>
-      <w:r>
-        <w:rPr>
-          <w:shd w:val="clear" w:color="auto" w:fill="FFFFFF"/>
-        </w:rPr>
-        <w:t>Traditional Telescope Mounts</w:t>
-      </w:r>
-    </w:p>
-    <w:p>
-      <w:r>
-        <w:t xml:space="preserve">Traditional telescope mounts generally use one actuator </w:t>
-      </w:r>
-      <w:r>
-        <w:t xml:space="preserve">per angle of interest. </w:t>
-      </w:r>
-      <w:r>
-        <w:t xml:space="preserve">These actuators are </w:t>
-      </w:r>
-      <w:r>
-        <w:t xml:space="preserve">necessarily mounted in series such that each actuator must hold the entire weight of the telescope as well as that of each actuator above it. This results in large required actuation strength as well as </w:t>
-      </w:r>
-      <w:r>
-        <w:t>massive systems to get the required stiffness.</w:t>
-      </w:r>
-    </w:p>
-    <w:p/>
-    <w:p>
       <w:r>
         <w:t xml:space="preserve">The most basic mount, referred to as </w:t>
       </w:r>
-      <w:commentRangeStart w:id="9"/>
+      <w:commentRangeStart w:id="11"/>
       <w:r>
         <w:t xml:space="preserve">an </w:t>
       </w:r>
@@ -3767,12 +3874,12 @@
       <w:r>
         <w:t xml:space="preserve">azimuth angle. On top of that, is </w:t>
       </w:r>
-      <w:commentRangeEnd w:id="9"/>
+      <w:commentRangeEnd w:id="11"/>
       <w:r>
         <w:rPr>
           <w:rStyle w:val="CommentReference"/>
         </w:rPr>
-        <w:commentReference w:id="9"/>
+        <w:commentReference w:id="11"/>
       </w:r>
       <w:r>
         <w:t xml:space="preserve">a second actuator which controls the altitude </w:t>
@@ -3791,35 +3898,32 @@
       </w:r>
       <w:proofErr w:type="spellEnd"/>
       <w:r>
-        <w:t xml:space="preserve"> mount generally has no way to directly control the image </w:t>
-      </w:r>
+        <w:t xml:space="preserve"> mount generally has no way to directly control the image rotation angle and requires that functionality to be built into the telescope itself through means of an image </w:t>
+      </w:r>
+      <w:proofErr w:type="spellStart"/>
+      <w:r>
+        <w:t>derotation</w:t>
+      </w:r>
+      <w:proofErr w:type="spellEnd"/>
+      <w:r>
+        <w:t xml:space="preserve"> device.</w:t>
+      </w:r>
+    </w:p>
+    <w:p>
       <w:r>
         <w:lastRenderedPageBreak/>
-        <w:t xml:space="preserve">rotation angle and requires that functionality to be built into the telescope itself through means of an image </w:t>
-      </w:r>
-      <w:proofErr w:type="spellStart"/>
-      <w:r>
-        <w:t>derotation</w:t>
-      </w:r>
-      <w:proofErr w:type="spellEnd"/>
-      <w:r>
-        <w:t xml:space="preserve"> device.</w:t>
-      </w:r>
-    </w:p>
-    <w:p>
-      <w:r>
         <w:t xml:space="preserve">The </w:t>
       </w:r>
-      <w:commentRangeStart w:id="10"/>
+      <w:commentRangeStart w:id="12"/>
       <w:r>
         <w:t xml:space="preserve">equatorial mount is </w:t>
       </w:r>
-      <w:commentRangeEnd w:id="10"/>
+      <w:commentRangeEnd w:id="12"/>
       <w:r>
         <w:rPr>
           <w:rStyle w:val="CommentReference"/>
         </w:rPr>
-        <w:commentReference w:id="10"/>
+        <w:commentReference w:id="12"/>
       </w:r>
       <w:r>
         <w:t>an example of one which controls the image rotation. Instead of having an actuator which controls the angle, a mechanism allows the whole telescope to tilt to match the Earth’s rotational axis which causes the image rotation to remain constant. This unfortunately creates complicated load paths and often necessitates large counterweight systems.</w:t>
@@ -3853,7 +3957,6 @@
           <w:id w:val="1561753580"/>
           <w:citation/>
         </w:sdtPr>
-        <w:sdtEndPr/>
         <w:sdtContent>
           <w:r>
             <w:rPr>
@@ -3927,7 +4030,6 @@
           <w:id w:val="436255156"/>
           <w:citation/>
         </w:sdtPr>
-        <w:sdtEndPr/>
         <w:sdtContent>
           <w:r>
             <w:rPr>
@@ -4033,7 +4135,6 @@
           <w:id w:val="910434169"/>
           <w:citation/>
         </w:sdtPr>
-        <w:sdtEndPr/>
         <w:sdtContent>
           <w:r>
             <w:rPr>
@@ -4122,7 +4223,6 @@
           <w:id w:val="-467667826"/>
           <w:citation/>
         </w:sdtPr>
-        <w:sdtEndPr/>
         <w:sdtContent>
           <w:r>
             <w:rPr>
@@ -4242,33 +4342,18 @@
           <w:shd w:val="clear" w:color="auto" w:fill="FFFFFF"/>
         </w:rPr>
       </w:pPr>
+      <w:bookmarkStart w:id="13" w:name="_Toc521898987"/>
       <w:r>
         <w:t xml:space="preserve">Figure </w:t>
       </w:r>
-      <w:r>
-        <w:fldChar w:fldCharType="begin"/>
-      </w:r>
-      <w:r>
-        <w:instrText xml:space="preserve"> SEQ Figure \* ARA</w:instrText>
-      </w:r>
-      <w:r>
-        <w:instrText xml:space="preserve">BIC </w:instrText>
-      </w:r>
-      <w:r>
-        <w:fldChar w:fldCharType="separate"/>
-      </w:r>
-      <w:r>
-        <w:rPr>
-          <w:noProof/>
-        </w:rPr>
-        <w:t>1</w:t>
-      </w:r>
-      <w:r>
-        <w:rPr>
-          <w:noProof/>
-        </w:rPr>
-        <w:fldChar w:fldCharType="end"/>
-      </w:r>
+      <w:fldSimple w:instr=" SEQ Figure \* ARABIC ">
+        <w:r>
+          <w:rPr>
+            <w:noProof/>
+          </w:rPr>
+          <w:t>1</w:t>
+        </w:r>
+      </w:fldSimple>
       <w:r>
         <w:t xml:space="preserve">: </w:t>
       </w:r>
@@ -4285,7 +4370,6 @@
           <w:id w:val="-893584197"/>
           <w:citation/>
         </w:sdtPr>
-        <w:sdtEndPr/>
         <w:sdtContent>
           <w:r>
             <w:fldChar w:fldCharType="begin"/>
@@ -4307,6 +4391,7 @@
           </w:r>
         </w:sdtContent>
       </w:sdt>
+      <w:bookmarkEnd w:id="13"/>
     </w:p>
     <w:p>
       <w:pPr>
@@ -4345,21 +4430,21 @@
       <w:r>
         <w:t xml:space="preserve"> </w:t>
       </w:r>
-      <w:commentRangeStart w:id="11"/>
+      <w:commentRangeStart w:id="14"/>
       <w:r>
         <w:t>Mount</w:t>
       </w:r>
-      <w:commentRangeEnd w:id="11"/>
+      <w:r>
+        <w:t xml:space="preserve"> </w:t>
+      </w:r>
+      <w:commentRangeEnd w:id="14"/>
       <w:r>
         <w:rPr>
           <w:rStyle w:val="CommentReference"/>
           <w:rFonts w:eastAsia="Calibri"/>
           <w:b w:val="0"/>
         </w:rPr>
-        <w:commentReference w:id="11"/>
-      </w:r>
-      <w:r>
-        <w:t xml:space="preserve"> </w:t>
+        <w:commentReference w:id="14"/>
       </w:r>
     </w:p>
     <w:p>
@@ -4396,7 +4481,6 @@
         <w:t xml:space="preserve"> telescope, which used linear actuators in parallel instead of rotational actuators in series. This allowed him to build image rotation into the system as well as to create simpler loading paths which lower the overall mass/strength required of each actuator.</w:t>
       </w:r>
     </w:p>
-    <w:p/>
     <w:p>
       <w:r>
         <w:t xml:space="preserve">The </w:t>
@@ -4412,65 +4496,26 @@
     </w:p>
     <w:p>
       <w:r>
-        <w:t xml:space="preserve">In this system a large portion of the load is supported by </w:t>
-      </w:r>
-      <w:r>
-        <w:t xml:space="preserve">the </w:t>
-      </w:r>
-      <w:r>
-        <w:t xml:space="preserve">ball-in-socket joint with the remaining load being shared between the three linear actuators. </w:t>
-      </w:r>
-    </w:p>
-    <w:p>
-      <w:pPr>
-        <w:pStyle w:val="Heading4"/>
-      </w:pPr>
-      <w:r>
-        <w:t>State of Hardware</w:t>
-      </w:r>
-    </w:p>
-    <w:p>
-      <w:r>
-        <w:t>Insert pictures and information from Garrett’s thesis</w:t>
-      </w:r>
-    </w:p>
-    <w:p>
-      <w:pPr>
-        <w:pStyle w:val="Heading4"/>
-      </w:pPr>
-      <w:r>
-        <w:t>State of Software</w:t>
-      </w:r>
-    </w:p>
-    <w:p>
-      <w:r>
-        <w:t xml:space="preserve">The software developed by Mr. </w:t>
-      </w:r>
-      <w:proofErr w:type="spellStart"/>
-      <w:r>
-        <w:t>Gudgel</w:t>
-      </w:r>
-      <w:proofErr w:type="spellEnd"/>
-      <w:r>
-        <w:t xml:space="preserve"> was used as an inspiration for this project but it was decided to change languages to increase simplicity and to take advantage of newer </w:t>
-      </w:r>
-      <w:r>
-        <w:lastRenderedPageBreak/>
-        <w:t xml:space="preserve">tools that have become available. The previous software was written in </w:t>
-      </w:r>
-      <w:proofErr w:type="spellStart"/>
-      <w:r>
-        <w:t>mbed</w:t>
-      </w:r>
-      <w:proofErr w:type="spellEnd"/>
-      <w:r>
-        <w:t xml:space="preserve"> C/C++. The new software is written in </w:t>
-      </w:r>
-      <w:proofErr w:type="spellStart"/>
-      <w:r>
-        <w:t>micropython</w:t>
-      </w:r>
-      <w:proofErr w:type="spellEnd"/>
+        <w:t xml:space="preserve">In this system a large portion of the load is supported by the ball-in-socket joint with the remaining load being shared between the three linear actuators. </w:t>
+      </w:r>
+    </w:p>
+    <w:p>
+      <w:pPr>
+        <w:keepNext/>
+        <w:jc w:val="center"/>
+      </w:pPr>
+    </w:p>
+    <w:p>
+      <w:pPr>
+        <w:keepNext/>
+        <w:jc w:val="center"/>
+      </w:pPr>
+    </w:p>
+    <w:p>
+      <w:pPr>
+        <w:keepNext/>
+        <w:jc w:val="center"/>
+      </w:pPr>
     </w:p>
     <w:p>
       <w:pPr>
@@ -4541,35 +4586,21 @@
           <w:rFonts w:eastAsia="Times New Roman" w:cs="Times New Roman"/>
         </w:rPr>
       </w:pPr>
-      <w:bookmarkStart w:id="12" w:name="__RefHeading___Toc486530575"/>
-      <w:bookmarkStart w:id="13" w:name="_Ref483906336"/>
-      <w:bookmarkEnd w:id="12"/>
+      <w:bookmarkStart w:id="15" w:name="_Ref483906336"/>
+      <w:bookmarkStart w:id="16" w:name="_Toc521898988"/>
       <w:proofErr w:type="gramStart"/>
       <w:r>
         <w:t xml:space="preserve">Figure </w:t>
       </w:r>
-      <w:r>
-        <w:fldChar w:fldCharType="begin"/>
-      </w:r>
-      <w:r>
-        <w:instrText xml:space="preserve"> SEQ "Figure" \* ARABIC </w:instrText>
-      </w:r>
-      <w:r>
-        <w:fldChar w:fldCharType="separate"/>
-      </w:r>
-      <w:r>
-        <w:rPr>
-          <w:noProof/>
-        </w:rPr>
-        <w:t>2</w:t>
-      </w:r>
-      <w:r>
-        <w:rPr>
-          <w:noProof/>
-        </w:rPr>
-        <w:fldChar w:fldCharType="end"/>
-      </w:r>
-      <w:bookmarkEnd w:id="13"/>
+      <w:fldSimple w:instr=" SEQ &quot;Figure&quot; \* ARABIC ">
+        <w:r>
+          <w:rPr>
+            <w:noProof/>
+          </w:rPr>
+          <w:t>2</w:t>
+        </w:r>
+      </w:fldSimple>
+      <w:bookmarkEnd w:id="15"/>
       <w:r>
         <w:t>.</w:t>
       </w:r>
@@ -4583,6 +4614,7 @@
       <w:r>
         <w:t>.</w:t>
       </w:r>
+      <w:bookmarkEnd w:id="16"/>
     </w:p>
     <w:p>
       <w:pPr>
@@ -4616,32 +4648,34 @@
         <w:pStyle w:val="Heading1"/>
         <w:pageBreakBefore/>
       </w:pPr>
-      <w:bookmarkStart w:id="14" w:name="_Toc521478290"/>
+      <w:bookmarkStart w:id="17" w:name="_Toc521478290"/>
       <w:r>
         <w:lastRenderedPageBreak/>
         <w:t>Theory</w:t>
       </w:r>
-      <w:bookmarkEnd w:id="14"/>
+      <w:bookmarkEnd w:id="17"/>
     </w:p>
     <w:p>
       <w:pPr>
         <w:pStyle w:val="Heading2"/>
       </w:pPr>
-      <w:bookmarkStart w:id="15" w:name="_Toc521478291"/>
-      <w:commentRangeStart w:id="16"/>
+      <w:bookmarkStart w:id="18" w:name="_Toc521478291"/>
+      <w:bookmarkStart w:id="19" w:name="_Ref521899948"/>
+      <w:commentRangeStart w:id="20"/>
       <w:r>
         <w:t xml:space="preserve">Transformations </w:t>
       </w:r>
-      <w:commentRangeEnd w:id="16"/>
+      <w:commentRangeEnd w:id="20"/>
       <w:r>
         <w:rPr>
           <w:rStyle w:val="CommentReference"/>
           <w:rFonts w:eastAsia="Calibri"/>
           <w:b w:val="0"/>
         </w:rPr>
-        <w:commentReference w:id="16"/>
-      </w:r>
-      <w:bookmarkEnd w:id="15"/>
+        <w:commentReference w:id="20"/>
+      </w:r>
+      <w:bookmarkEnd w:id="18"/>
+      <w:bookmarkEnd w:id="19"/>
     </w:p>
     <w:p>
       <w:r>
@@ -4659,16 +4693,16 @@
       <w:r>
         <w:t xml:space="preserve">. This </w:t>
       </w:r>
-      <w:commentRangeStart w:id="17"/>
+      <w:commentRangeStart w:id="21"/>
       <w:r>
         <w:t>reference</w:t>
       </w:r>
-      <w:commentRangeEnd w:id="17"/>
+      <w:commentRangeEnd w:id="21"/>
       <w:r>
         <w:rPr>
           <w:rStyle w:val="CommentReference"/>
         </w:rPr>
-        <w:commentReference w:id="17"/>
+        <w:commentReference w:id="21"/>
       </w:r>
       <w:r>
         <w:t xml:space="preserve"> position, called ‘home’, contains complete information of the locations of </w:t>
@@ -4711,16 +4745,16 @@
       <w:r>
         <w:t xml:space="preserve">This requires </w:t>
       </w:r>
-      <w:commentRangeStart w:id="18"/>
+      <w:commentRangeStart w:id="22"/>
       <w:r>
         <w:t xml:space="preserve">three primary rotations </w:t>
       </w:r>
-      <w:commentRangeEnd w:id="18"/>
+      <w:commentRangeEnd w:id="22"/>
       <w:r>
         <w:rPr>
           <w:rStyle w:val="CommentReference"/>
         </w:rPr>
-        <w:commentReference w:id="18"/>
+        <w:commentReference w:id="22"/>
       </w:r>
       <w:r>
         <w:t>which match the altitude, azimuth, an</w:t>
@@ -4737,7 +4771,7 @@
       <w:r>
         <w:t xml:space="preserve">can be combined in a particular order to find a </w:t>
       </w:r>
-      <w:commentRangeStart w:id="19"/>
+      <w:commentRangeStart w:id="23"/>
       <w:r>
         <w:t xml:space="preserve">resultant </w:t>
       </w:r>
@@ -4747,12 +4781,12 @@
       <w:r>
         <w:t>transformation</w:t>
       </w:r>
-      <w:commentRangeEnd w:id="19"/>
+      <w:commentRangeEnd w:id="23"/>
       <w:r>
         <w:rPr>
           <w:rStyle w:val="CommentReference"/>
         </w:rPr>
-        <w:commentReference w:id="19"/>
+        <w:commentReference w:id="23"/>
       </w:r>
       <w:r>
         <w:t xml:space="preserve">. </w:t>
@@ -4760,16 +4794,16 @@
       <w:r>
         <w:t xml:space="preserve">Because the correction rotations are constant angles, this can be simplified </w:t>
       </w:r>
-      <w:commentRangeStart w:id="20"/>
+      <w:commentRangeStart w:id="24"/>
       <w:r>
         <w:t>to</w:t>
       </w:r>
-      <w:commentRangeEnd w:id="20"/>
+      <w:commentRangeEnd w:id="24"/>
       <w:r>
         <w:rPr>
           <w:rStyle w:val="CommentReference"/>
         </w:rPr>
-        <w:commentReference w:id="20"/>
+        <w:commentReference w:id="24"/>
       </w:r>
       <w:r>
         <w:t>:</w:t>
@@ -4785,11 +4819,11 @@
       <w:r>
         <w:t xml:space="preserve"> distance </w:t>
       </w:r>
-      <w:commentRangeStart w:id="21"/>
+      <w:commentRangeStart w:id="25"/>
       <w:r>
         <w:t xml:space="preserve">formula </w:t>
       </w:r>
-      <w:commentRangeEnd w:id="21"/>
+      <w:commentRangeEnd w:id="25"/>
       <w:r>
         <w:t xml:space="preserve">is applied </w:t>
       </w:r>
@@ -4797,7 +4831,7 @@
         <w:rPr>
           <w:rStyle w:val="CommentReference"/>
         </w:rPr>
-        <w:commentReference w:id="21"/>
+        <w:commentReference w:id="25"/>
       </w:r>
       <w:r>
         <w:t xml:space="preserve">between this location and the stationary base of the actuator </w:t>
@@ -4814,11 +4848,9 @@
       <w:pPr>
         <w:pStyle w:val="Heading2"/>
       </w:pPr>
-      <w:bookmarkStart w:id="22" w:name="_Toc521478292"/>
-      <w:commentRangeStart w:id="23"/>
-      <w:commentRangeStart w:id="24"/>
-      <w:r>
-        <w:lastRenderedPageBreak/>
+      <w:bookmarkStart w:id="26" w:name="_Toc521478292"/>
+      <w:commentRangeStart w:id="27"/>
+      <w:r>
         <w:t xml:space="preserve">Angular </w:t>
       </w:r>
       <w:r>
@@ -4827,25 +4859,92 @@
       <w:r>
         <w:t>ies</w:t>
       </w:r>
-      <w:commentRangeEnd w:id="23"/>
+      <w:commentRangeEnd w:id="27"/>
       <w:r>
         <w:rPr>
           <w:rStyle w:val="CommentReference"/>
           <w:rFonts w:eastAsia="Calibri"/>
           <w:b w:val="0"/>
         </w:rPr>
-        <w:commentReference w:id="23"/>
-      </w:r>
-      <w:commentRangeEnd w:id="24"/>
+        <w:commentReference w:id="27"/>
+      </w:r>
+      <w:bookmarkEnd w:id="26"/>
+    </w:p>
+    <w:p>
+      <w:r>
+        <w:t xml:space="preserve">Two methods were attempted </w:t>
+      </w:r>
+      <w:r>
+        <w:t xml:space="preserve">for calculating the required </w:t>
+      </w:r>
+      <w:r>
+        <w:t>linear</w:t>
+      </w:r>
+      <w:r>
+        <w:t xml:space="preserve"> velocities </w:t>
+      </w:r>
+      <w:r>
+        <w:t xml:space="preserve">to produce the desired angular velocities. The first, taking the time derivative of a transformation matrix, </w:t>
+      </w:r>
+      <w:r>
+        <w:lastRenderedPageBreak/>
+        <w:t>would be a more elegant solution but requires more information than is available in the system. The second, forward calculating what length would be required after a specified time step, requires certain assumptions to be made but is able to be implemented in the system.</w:t>
+      </w:r>
+    </w:p>
+    <w:p>
+      <w:pPr>
+        <w:pStyle w:val="Heading3"/>
+      </w:pPr>
+      <w:r>
+        <w:t xml:space="preserve">Time Derivative of a Transformation </w:t>
+      </w:r>
+      <w:commentRangeStart w:id="28"/>
+      <w:r>
+        <w:t>Matrix</w:t>
+      </w:r>
+      <w:commentRangeEnd w:id="28"/>
       <w:r>
         <w:rPr>
           <w:rStyle w:val="CommentReference"/>
           <w:rFonts w:eastAsia="Calibri"/>
           <w:b w:val="0"/>
         </w:rPr>
-        <w:commentReference w:id="24"/>
-      </w:r>
-      <w:bookmarkEnd w:id="22"/>
+        <w:commentReference w:id="28"/>
+      </w:r>
+    </w:p>
+    <w:p>
+      <w:r>
+        <w:t xml:space="preserve">As discussed in section </w:t>
+      </w:r>
+      <w:r>
+        <w:fldChar w:fldCharType="begin"/>
+      </w:r>
+      <w:r>
+        <w:instrText xml:space="preserve"> REF _Ref521899948 \r \h </w:instrText>
+      </w:r>
+      <w:r>
+        <w:fldChar w:fldCharType="separate"/>
+      </w:r>
+      <w:r>
+        <w:t>3.1</w:t>
+      </w:r>
+      <w:r>
+        <w:fldChar w:fldCharType="end"/>
+      </w:r>
+      <w:r>
+        <w:t xml:space="preserve">, transformation matrices are used to create a relationship between actuator lengths and system angular position. </w:t>
+      </w:r>
+      <w:r>
+        <w:t>The time derivative of those transformation matrices should allow for the creation of a relationship between the actuator linear velocities and the system angular velocities.</w:t>
+      </w:r>
+    </w:p>
+    <w:p>
+      <w:pPr>
+        <w:pStyle w:val="Heading3"/>
+      </w:pPr>
+      <w:r>
+        <w:t>Forward Calculation of Desired Position</w:t>
+      </w:r>
     </w:p>
     <w:p>
       <w:r>
@@ -5146,13 +5245,7 @@
                 <w:rPr>
                   <w:rFonts w:ascii="Cambria Math" w:hAnsi="Cambria Math"/>
                 </w:rPr>
-                <m:t>rotation n</m:t>
-              </m:r>
-              <m:r>
-                <w:rPr>
-                  <w:rFonts w:ascii="Cambria Math" w:hAnsi="Cambria Math"/>
-                </w:rPr>
-                <m:t>ew</m:t>
+                <m:t>rotation new</m:t>
               </m:r>
             </m:sub>
           </m:sSub>
@@ -5357,7 +5450,7 @@
                 <w:rPr>
                   <w:rStyle w:val="CommentReference"/>
                 </w:rPr>
-                <w:commentReference w:id="25"/>
+                <w:commentReference w:id="29"/>
               </m:r>
               <m:r>
                 <w:rPr>
@@ -5371,10 +5464,16 @@
       </m:oMathPara>
     </w:p>
     <w:p>
-      <w:r>
+      <w:pPr>
         <w:rPr>
           <w:rFonts w:eastAsia="MS Mincho"/>
         </w:rPr>
+      </w:pPr>
+      <w:r>
+        <w:rPr>
+          <w:rFonts w:eastAsia="MS Mincho"/>
+        </w:rPr>
+        <w:lastRenderedPageBreak/>
         <w:t xml:space="preserve">Once the system has run for </w:t>
       </w:r>
       <m:oMath>
@@ -5419,11 +5518,19 @@
       </w:r>
     </w:p>
     <w:p>
+      <w:r>
+        <w:rPr>
+          <w:rFonts w:eastAsia="MS Mincho"/>
+        </w:rPr>
+        <w:t>This method assumes that the acceleration and deceleration are high enough that the velocity over the time step can be treated as constant. If a system does not accelerate fast enough, this method will result in significant positional error.</w:t>
+      </w:r>
+    </w:p>
+    <w:p>
       <w:pPr>
         <w:pStyle w:val="Heading2"/>
       </w:pPr>
-      <w:bookmarkStart w:id="26" w:name="_Toc521478293"/>
-      <w:commentRangeStart w:id="27"/>
+      <w:bookmarkStart w:id="30" w:name="_Toc521478293"/>
+      <w:commentRangeStart w:id="31"/>
       <w:r>
         <w:t xml:space="preserve">L6470 </w:t>
       </w:r>
@@ -5433,16 +5540,16 @@
       <w:r>
         <w:t>Drivers</w:t>
       </w:r>
-      <w:commentRangeEnd w:id="27"/>
+      <w:commentRangeEnd w:id="31"/>
       <w:r>
         <w:rPr>
           <w:rStyle w:val="CommentReference"/>
           <w:rFonts w:eastAsia="Calibri"/>
           <w:b w:val="0"/>
         </w:rPr>
-        <w:commentReference w:id="27"/>
-      </w:r>
-      <w:bookmarkEnd w:id="26"/>
+        <w:commentReference w:id="31"/>
+      </w:r>
+      <w:bookmarkEnd w:id="30"/>
     </w:p>
     <w:p>
       <w:pPr>
@@ -5467,7 +5574,6 @@
           <w:id w:val="626125551"/>
           <w:citation/>
         </w:sdtPr>
-        <w:sdtEndPr/>
         <w:sdtContent>
           <w:r>
             <w:rPr>
@@ -5530,13 +5636,12 @@
       <w:pPr>
         <w:pStyle w:val="Heading2"/>
       </w:pPr>
-      <w:bookmarkStart w:id="28" w:name="_Toc521478294"/>
-      <w:commentRangeStart w:id="29"/>
-      <w:r>
-        <w:lastRenderedPageBreak/>
+      <w:bookmarkStart w:id="32" w:name="_Toc521478294"/>
+      <w:commentRangeStart w:id="33"/>
+      <w:r>
         <w:t>Pointing a telescope</w:t>
       </w:r>
-      <w:bookmarkEnd w:id="28"/>
+      <w:bookmarkEnd w:id="32"/>
     </w:p>
     <w:p>
       <w:r>
@@ -5559,12 +5664,12 @@
         </w:rPr>
         <w:t xml:space="preserve"> project) feel.)</w:t>
       </w:r>
-      <w:commentRangeEnd w:id="29"/>
+      <w:commentRangeEnd w:id="33"/>
       <w:r>
         <w:rPr>
           <w:rStyle w:val="CommentReference"/>
         </w:rPr>
-        <w:commentReference w:id="29"/>
+        <w:commentReference w:id="33"/>
       </w:r>
     </w:p>
     <w:p/>
@@ -5574,22 +5679,22 @@
         <w:pStyle w:val="Heading1"/>
         <w:pageBreakBefore/>
       </w:pPr>
-      <w:bookmarkStart w:id="30" w:name="_Toc521478295"/>
+      <w:bookmarkStart w:id="34" w:name="_Toc521478295"/>
       <w:r>
         <w:lastRenderedPageBreak/>
         <w:t>Design</w:t>
       </w:r>
-      <w:bookmarkEnd w:id="30"/>
+      <w:bookmarkEnd w:id="34"/>
     </w:p>
     <w:p>
       <w:pPr>
         <w:pStyle w:val="Heading2"/>
       </w:pPr>
-      <w:bookmarkStart w:id="31" w:name="_Toc521478296"/>
+      <w:bookmarkStart w:id="35" w:name="_Toc521478296"/>
       <w:r>
         <w:t>State of Previous System</w:t>
       </w:r>
-      <w:bookmarkEnd w:id="31"/>
+      <w:bookmarkEnd w:id="35"/>
     </w:p>
     <w:p>
       <w:r>
@@ -5748,47 +5853,47 @@
       <w:pPr>
         <w:pStyle w:val="Heading2"/>
       </w:pPr>
-      <w:bookmarkStart w:id="32" w:name="_Toc521478297"/>
+      <w:bookmarkStart w:id="36" w:name="_Toc521478297"/>
       <w:r>
         <w:t xml:space="preserve">Hardware </w:t>
       </w:r>
       <w:r>
         <w:t>Design</w:t>
       </w:r>
-      <w:bookmarkEnd w:id="32"/>
+      <w:bookmarkEnd w:id="36"/>
     </w:p>
     <w:p>
       <w:pPr>
         <w:pStyle w:val="Heading3"/>
       </w:pPr>
-      <w:commentRangeStart w:id="33"/>
+      <w:commentRangeStart w:id="37"/>
       <w:r>
         <w:t>Change from gear motor to stepper motor</w:t>
       </w:r>
-      <w:commentRangeEnd w:id="33"/>
+      <w:commentRangeEnd w:id="37"/>
       <w:r>
         <w:rPr>
           <w:rStyle w:val="CommentReference"/>
           <w:rFonts w:eastAsia="Calibri"/>
           <w:b w:val="0"/>
         </w:rPr>
-        <w:commentReference w:id="33"/>
+        <w:commentReference w:id="37"/>
       </w:r>
     </w:p>
     <w:p>
       <w:r>
         <w:t xml:space="preserve">The change from gear motors to stepper motors is a fundamental design change motivated by lowering cost and simplifying the </w:t>
       </w:r>
-      <w:commentRangeStart w:id="34"/>
+      <w:commentRangeStart w:id="38"/>
       <w:r>
         <w:t>control scheme</w:t>
       </w:r>
-      <w:commentRangeEnd w:id="34"/>
+      <w:commentRangeEnd w:id="38"/>
       <w:r>
         <w:rPr>
           <w:rStyle w:val="CommentReference"/>
         </w:rPr>
-        <w:commentReference w:id="34"/>
+        <w:commentReference w:id="38"/>
       </w:r>
       <w:r>
         <w:t xml:space="preserve">. </w:t>
@@ -5817,7 +5922,6 @@
           <w:id w:val="495854080"/>
           <w:citation/>
         </w:sdtPr>
-        <w:sdtEndPr/>
         <w:sdtContent>
           <w:r>
             <w:fldChar w:fldCharType="begin"/>
@@ -5853,12 +5957,12 @@
       <w:pPr>
         <w:pStyle w:val="Heading4"/>
       </w:pPr>
-      <w:bookmarkStart w:id="35" w:name="_Ref489624471"/>
+      <w:bookmarkStart w:id="39" w:name="_Ref489624471"/>
       <w:r>
         <w:lastRenderedPageBreak/>
         <w:t>Disadvantages</w:t>
       </w:r>
-      <w:bookmarkEnd w:id="35"/>
+      <w:bookmarkEnd w:id="39"/>
     </w:p>
     <w:p>
       <w:r>
@@ -5900,18 +6004,26 @@
         <w:pStyle w:val="Heading4"/>
       </w:pPr>
       <w:r>
-        <w:t>Stepper Motor Selection</w:t>
-      </w:r>
-    </w:p>
-    <w:p>
-      <w:r>
-        <w:t>(</w:t>
-      </w:r>
-      <w:r>
-        <w:t>TORQUE REQUIREMENTS MATH</w:t>
-      </w:r>
-      <w:r>
-        <w:t>)</w:t>
+        <w:t xml:space="preserve">Stepper Motor </w:t>
+      </w:r>
+      <w:commentRangeStart w:id="40"/>
+      <w:r>
+        <w:t>Selection</w:t>
+      </w:r>
+      <w:commentRangeEnd w:id="40"/>
+      <w:r>
+        <w:rPr>
+          <w:rStyle w:val="CommentReference"/>
+          <w:rFonts w:eastAsia="Calibri"/>
+          <w:b w:val="0"/>
+          <w:iCs w:val="0"/>
+        </w:rPr>
+        <w:commentReference w:id="40"/>
+      </w:r>
+    </w:p>
+    <w:p>
+      <w:r>
+        <w:t xml:space="preserve">Selecting a stepper motor requires knowledge of the torque requirements, accuracy requirements, and </w:t>
       </w:r>
     </w:p>
     <w:p>
@@ -5983,11 +6095,11 @@
       <w:pPr>
         <w:pStyle w:val="Heading4"/>
       </w:pPr>
-      <w:bookmarkStart w:id="36" w:name="_Ref521385063"/>
+      <w:bookmarkStart w:id="41" w:name="_Ref521385063"/>
       <w:r>
         <w:t>Rotator Assemblies</w:t>
       </w:r>
-      <w:bookmarkEnd w:id="36"/>
+      <w:bookmarkEnd w:id="41"/>
     </w:p>
     <w:p>
       <w:r>
@@ -6005,7 +6117,6 @@
           <w:id w:val="162587960"/>
           <w:citation/>
         </w:sdtPr>
-        <w:sdtEndPr/>
         <w:sdtContent>
           <w:r>
             <w:fldChar w:fldCharType="begin"/>
@@ -6116,21 +6227,21 @@
       <w:pPr>
         <w:pStyle w:val="Heading2"/>
       </w:pPr>
-      <w:bookmarkStart w:id="37" w:name="_Toc521478298"/>
-      <w:commentRangeStart w:id="38"/>
+      <w:bookmarkStart w:id="42" w:name="_Toc521478298"/>
+      <w:commentRangeStart w:id="43"/>
       <w:r>
         <w:t>Electrical Modifications</w:t>
       </w:r>
-      <w:commentRangeEnd w:id="38"/>
+      <w:commentRangeEnd w:id="43"/>
       <w:r>
         <w:rPr>
           <w:rStyle w:val="CommentReference"/>
           <w:rFonts w:eastAsia="Calibri"/>
           <w:b w:val="0"/>
         </w:rPr>
-        <w:commentReference w:id="38"/>
-      </w:r>
-      <w:bookmarkEnd w:id="37"/>
+        <w:commentReference w:id="43"/>
+      </w:r>
+      <w:bookmarkEnd w:id="42"/>
     </w:p>
     <w:p>
       <w:r>
@@ -6139,8 +6250,6 @@
       <w:r>
         <w:t xml:space="preserve">as much as possible. This was </w:t>
       </w:r>
-      <w:bookmarkStart w:id="39" w:name="_GoBack"/>
-      <w:bookmarkEnd w:id="39"/>
       <w:r>
         <w:t xml:space="preserve">possible because STMicroelectronics has created </w:t>
       </w:r>
@@ -6170,31 +6279,31 @@
       <w:pPr>
         <w:pStyle w:val="Heading2"/>
       </w:pPr>
-      <w:bookmarkStart w:id="40" w:name="_Toc521478299"/>
-      <w:commentRangeStart w:id="41"/>
-      <w:commentRangeStart w:id="42"/>
+      <w:bookmarkStart w:id="44" w:name="_Toc521478299"/>
+      <w:commentRangeStart w:id="45"/>
+      <w:commentRangeStart w:id="46"/>
       <w:r>
         <w:t>Software Modifications</w:t>
       </w:r>
-      <w:commentRangeEnd w:id="41"/>
+      <w:commentRangeEnd w:id="45"/>
       <w:r>
         <w:rPr>
           <w:rStyle w:val="CommentReference"/>
           <w:rFonts w:eastAsia="Calibri"/>
           <w:b w:val="0"/>
         </w:rPr>
-        <w:commentReference w:id="41"/>
-      </w:r>
-      <w:commentRangeEnd w:id="42"/>
+        <w:commentReference w:id="45"/>
+      </w:r>
+      <w:commentRangeEnd w:id="46"/>
       <w:r>
         <w:rPr>
           <w:rStyle w:val="CommentReference"/>
           <w:rFonts w:eastAsia="Calibri"/>
           <w:b w:val="0"/>
         </w:rPr>
-        <w:commentReference w:id="42"/>
-      </w:r>
-      <w:bookmarkEnd w:id="40"/>
+        <w:commentReference w:id="46"/>
+      </w:r>
+      <w:bookmarkEnd w:id="44"/>
     </w:p>
     <w:p>
       <w:r>
@@ -6225,13 +6334,13 @@
         <w:pStyle w:val="Heading1"/>
         <w:pageBreakBefore/>
       </w:pPr>
-      <w:bookmarkStart w:id="43" w:name="_Toc521478300"/>
-      <w:commentRangeStart w:id="44"/>
+      <w:bookmarkStart w:id="47" w:name="_Toc521478300"/>
+      <w:commentRangeStart w:id="48"/>
       <w:r>
         <w:lastRenderedPageBreak/>
         <w:t>Testing and Verification</w:t>
       </w:r>
-      <w:commentRangeEnd w:id="44"/>
+      <w:commentRangeEnd w:id="48"/>
       <w:r>
         <w:rPr>
           <w:rStyle w:val="CommentReference"/>
@@ -6239,22 +6348,22 @@
           <w:caps w:val="0"/>
           <w:spacing w:val="0"/>
         </w:rPr>
-        <w:commentReference w:id="44"/>
-      </w:r>
-      <w:bookmarkEnd w:id="43"/>
+        <w:commentReference w:id="48"/>
+      </w:r>
+      <w:bookmarkEnd w:id="47"/>
     </w:p>
     <w:p>
       <w:pPr>
         <w:pStyle w:val="Heading2"/>
       </w:pPr>
-      <w:bookmarkStart w:id="45" w:name="_Toc521478301"/>
+      <w:bookmarkStart w:id="49" w:name="_Toc521478301"/>
       <w:r>
         <w:t>Testing</w:t>
       </w:r>
       <w:r>
         <w:t xml:space="preserve"> Set Up</w:t>
       </w:r>
-      <w:bookmarkEnd w:id="45"/>
+      <w:bookmarkEnd w:id="49"/>
     </w:p>
     <w:p>
       <w:r>
@@ -6277,22 +6386,22 @@
       <w:pPr>
         <w:pStyle w:val="Heading2"/>
       </w:pPr>
-      <w:bookmarkStart w:id="46" w:name="_Toc521478302"/>
-      <w:commentRangeStart w:id="47"/>
+      <w:bookmarkStart w:id="50" w:name="_Toc521478302"/>
+      <w:commentRangeStart w:id="51"/>
       <w:r>
         <w:lastRenderedPageBreak/>
         <w:t>Test Descriptions</w:t>
       </w:r>
-      <w:commentRangeEnd w:id="47"/>
+      <w:commentRangeEnd w:id="51"/>
       <w:r>
         <w:rPr>
           <w:rStyle w:val="CommentReference"/>
           <w:rFonts w:eastAsia="Calibri"/>
           <w:b w:val="0"/>
         </w:rPr>
-        <w:commentReference w:id="47"/>
-      </w:r>
-      <w:bookmarkEnd w:id="46"/>
+        <w:commentReference w:id="51"/>
+      </w:r>
+      <w:bookmarkEnd w:id="50"/>
     </w:p>
     <w:p>
       <w:pPr>
@@ -6332,7 +6441,7 @@
       <w:r>
         <w:t xml:space="preserve">Using </w:t>
       </w:r>
-      <w:commentRangeStart w:id="48"/>
+      <w:commentRangeStart w:id="52"/>
       <w:proofErr w:type="spellStart"/>
       <w:proofErr w:type="gramStart"/>
       <w:r>
@@ -6342,13 +6451,13 @@
       <w:r>
         <w:t xml:space="preserve"> </w:t>
       </w:r>
-      <w:commentRangeEnd w:id="48"/>
+      <w:commentRangeEnd w:id="52"/>
       <w:proofErr w:type="gramEnd"/>
       <w:r>
         <w:rPr>
           <w:rStyle w:val="CommentReference"/>
         </w:rPr>
-        <w:commentReference w:id="48"/>
+        <w:commentReference w:id="52"/>
       </w:r>
       <w:r>
         <w:t xml:space="preserve">, the angle of the reference angle and the angle of the second position are measured. Subtracting the reference angle from the angle of the second position, a relative angle is calculated. </w:t>
@@ -6423,23 +6532,23 @@
       <w:pPr>
         <w:pStyle w:val="Heading1"/>
       </w:pPr>
-      <w:bookmarkStart w:id="49" w:name="_Toc521478303"/>
+      <w:bookmarkStart w:id="53" w:name="_Toc521478303"/>
       <w:r>
         <w:t>Future Refinement</w:t>
       </w:r>
-      <w:bookmarkEnd w:id="49"/>
+      <w:bookmarkEnd w:id="53"/>
     </w:p>
     <w:p>
       <w:pPr>
         <w:pStyle w:val="Heading2"/>
       </w:pPr>
-      <w:bookmarkStart w:id="50" w:name="_Ref521384350"/>
-      <w:bookmarkStart w:id="51" w:name="_Toc521478304"/>
+      <w:bookmarkStart w:id="54" w:name="_Ref521384350"/>
+      <w:bookmarkStart w:id="55" w:name="_Toc521478304"/>
       <w:r>
         <w:t>Rotators</w:t>
       </w:r>
-      <w:bookmarkEnd w:id="50"/>
-      <w:bookmarkEnd w:id="51"/>
+      <w:bookmarkEnd w:id="54"/>
+      <w:bookmarkEnd w:id="55"/>
     </w:p>
     <w:p>
       <w:r>
@@ -6466,52 +6575,52 @@
       <w:r>
         <w:t xml:space="preserve">the rotator assemblies with either bearings or bushings. This would allow much tighter tolerances and help to mitigate </w:t>
       </w:r>
-      <w:commentRangeStart w:id="52"/>
+      <w:commentRangeStart w:id="56"/>
       <w:r>
         <w:t>(THE SLOP IN THE SYSTEM WITH HOW THE WHOLE THING CAN BE MOVED TO DIFFERENT POSITIONS WITHOUT CHANGING LENGTHS)</w:t>
       </w:r>
       <w:r>
         <w:t xml:space="preserve"> </w:t>
       </w:r>
-      <w:commentRangeEnd w:id="52"/>
+      <w:commentRangeEnd w:id="56"/>
       <w:r>
         <w:rPr>
           <w:rStyle w:val="CommentReference"/>
         </w:rPr>
-        <w:commentReference w:id="52"/>
+        <w:commentReference w:id="56"/>
       </w:r>
     </w:p>
     <w:p>
       <w:pPr>
         <w:pStyle w:val="Heading2"/>
       </w:pPr>
-      <w:bookmarkStart w:id="53" w:name="_Toc521478305"/>
-      <w:commentRangeStart w:id="54"/>
+      <w:bookmarkStart w:id="57" w:name="_Toc521478305"/>
+      <w:commentRangeStart w:id="58"/>
       <w:r>
         <w:t>Linear Actuators</w:t>
       </w:r>
-      <w:commentRangeEnd w:id="54"/>
+      <w:commentRangeEnd w:id="58"/>
       <w:r>
         <w:rPr>
           <w:rStyle w:val="CommentReference"/>
           <w:rFonts w:eastAsia="Calibri"/>
           <w:b w:val="0"/>
         </w:rPr>
-        <w:commentReference w:id="54"/>
-      </w:r>
-      <w:bookmarkEnd w:id="53"/>
+        <w:commentReference w:id="58"/>
+      </w:r>
+      <w:bookmarkEnd w:id="57"/>
     </w:p>
     <w:p/>
     <w:p>
       <w:pPr>
         <w:pStyle w:val="Heading2"/>
       </w:pPr>
-      <w:bookmarkStart w:id="55" w:name="_Toc521478306"/>
+      <w:bookmarkStart w:id="59" w:name="_Toc521478306"/>
       <w:r>
         <w:lastRenderedPageBreak/>
         <w:t>Control Feedback</w:t>
       </w:r>
-      <w:bookmarkEnd w:id="55"/>
+      <w:bookmarkEnd w:id="59"/>
     </w:p>
     <w:p>
       <w:r>
@@ -6522,11 +6631,11 @@
       <w:pPr>
         <w:pStyle w:val="Heading1"/>
       </w:pPr>
-      <w:bookmarkStart w:id="56" w:name="_Toc521478307"/>
+      <w:bookmarkStart w:id="60" w:name="_Toc521478307"/>
       <w:r>
         <w:t>Summary</w:t>
       </w:r>
-      <w:bookmarkEnd w:id="56"/>
+      <w:bookmarkEnd w:id="60"/>
     </w:p>
     <w:p>
       <w:pPr>
@@ -6552,7 +6661,7 @@
         <w:br w:type="page"/>
       </w:r>
     </w:p>
-    <w:bookmarkStart w:id="57" w:name="_Toc521478308" w:displacedByCustomXml="next"/>
+    <w:bookmarkStart w:id="61" w:name="_Toc521478308" w:displacedByCustomXml="next"/>
     <w:sdt>
       <w:sdtPr>
         <w:rPr>
@@ -6567,7 +6676,6 @@
           <w:docPartUnique/>
         </w:docPartObj>
       </w:sdtPr>
-      <w:sdtEndPr/>
       <w:sdtContent>
         <w:p>
           <w:pPr>
@@ -6576,14 +6684,13 @@
           <w:r>
             <w:t>Bibliography</w:t>
           </w:r>
-          <w:bookmarkEnd w:id="57"/>
+          <w:bookmarkEnd w:id="61"/>
         </w:p>
         <w:sdt>
           <w:sdtPr>
             <w:id w:val="111145805"/>
             <w:bibliography/>
           </w:sdtPr>
-          <w:sdtEndPr/>
           <w:sdtContent>
             <w:p>
               <w:pPr>
@@ -6849,12 +6956,12 @@
       <w:pPr>
         <w:pStyle w:val="TOC-NoNum1"/>
       </w:pPr>
-      <w:bookmarkStart w:id="58" w:name="_Toc521478309"/>
+      <w:bookmarkStart w:id="62" w:name="_Toc521478309"/>
       <w:r>
         <w:lastRenderedPageBreak/>
         <w:t>Appendix A –</w:t>
       </w:r>
-      <w:bookmarkEnd w:id="58"/>
+      <w:bookmarkEnd w:id="62"/>
       <w:r>
         <w:t xml:space="preserve"> </w:t>
       </w:r>
@@ -7000,11 +7107,11 @@
       <w:pPr>
         <w:pStyle w:val="TOC-NoNum1"/>
       </w:pPr>
-      <w:bookmarkStart w:id="59" w:name="_Toc521478310"/>
+      <w:bookmarkStart w:id="63" w:name="_Toc521478310"/>
       <w:r>
         <w:t>Appendix B –</w:t>
       </w:r>
-      <w:bookmarkEnd w:id="59"/>
+      <w:bookmarkEnd w:id="63"/>
       <w:r>
         <w:t xml:space="preserve"> </w:t>
       </w:r>
@@ -7045,7 +7152,26 @@
       </w:r>
     </w:p>
   </w:comment>
-  <w:comment w:id="8" w:author="Sam Artho-Bentz" w:date="2017-09-11T16:19:00Z" w:initials="SA">
+  <w:comment w:id="8" w:author="Sam Artho-Bentz" w:date="2018-08-13T04:55:00Z" w:initials="SA">
+    <w:p>
+      <w:pPr>
+        <w:pStyle w:val="CommentText"/>
+      </w:pPr>
+      <w:r>
+        <w:rPr>
+          <w:rStyle w:val="CommentReference"/>
+        </w:rPr>
+        <w:annotationRef/>
+      </w:r>
+      <w:r>
+        <w:rPr>
+          <w:rStyle w:val="CommentReference"/>
+        </w:rPr>
+        <w:t xml:space="preserve">Section 3.4 </w:t>
+      </w:r>
+    </w:p>
+  </w:comment>
+  <w:comment w:id="10" w:author="Sam Artho-Bentz" w:date="2017-09-11T16:19:00Z" w:initials="SA">
     <w:p>
       <w:pPr>
         <w:pStyle w:val="CommentText"/>
@@ -7091,7 +7217,7 @@
       </w:pPr>
     </w:p>
   </w:comment>
-  <w:comment w:id="9" w:author="Sam Artho-Bentz" w:date="2017-09-11T16:42:00Z" w:initials="SA">
+  <w:comment w:id="11" w:author="Sam Artho-Bentz" w:date="2017-09-11T16:42:00Z" w:initials="SA">
     <w:p>
       <w:pPr>
         <w:pStyle w:val="CommentText"/>
@@ -7115,7 +7241,7 @@
       </w:r>
     </w:p>
   </w:comment>
-  <w:comment w:id="10" w:author="Sam Artho-Bentz" w:date="2017-09-11T16:46:00Z" w:initials="SA">
+  <w:comment w:id="12" w:author="Sam Artho-Bentz" w:date="2017-09-11T16:46:00Z" w:initials="SA">
     <w:p>
       <w:pPr>
         <w:pStyle w:val="CommentText"/>
@@ -7131,7 +7257,7 @@
       </w:r>
     </w:p>
   </w:comment>
-  <w:comment w:id="11" w:author="Sam Artho-Bentz" w:date="2018-08-08T07:37:00Z" w:initials="SA">
+  <w:comment w:id="14" w:author="Sam Artho-Bentz" w:date="2018-08-13T04:49:00Z" w:initials="SA">
     <w:p>
       <w:pPr>
         <w:pStyle w:val="CommentText"/>
@@ -7143,27 +7269,249 @@
         <w:annotationRef/>
       </w:r>
       <w:r>
-        <w:t>This section needs work. It is a combination of several sections and has not been integrated.</w:t>
+        <w:t>What else should I say here? This section feels light. I talk more about his system in section 4.1</w:t>
+      </w:r>
+    </w:p>
+  </w:comment>
+  <w:comment w:id="20" w:author="Sam Artho-Bentz" w:date="2018-08-08T07:39:00Z" w:initials="SA">
+    <w:p>
+      <w:pPr>
+        <w:pStyle w:val="CommentText"/>
+      </w:pPr>
+      <w:r>
+        <w:rPr>
+          <w:rStyle w:val="CommentReference"/>
+        </w:rPr>
+        <w:annotationRef/>
+      </w:r>
+      <w:r>
+        <w:t>Need to talk about how to apply multiple rotation matrices and especially how the order of rotation matrices was chosen</w:t>
+      </w:r>
+    </w:p>
+  </w:comment>
+  <w:comment w:id="21" w:author="Sam Artho-Bentz" w:date="2017-07-25T20:46:00Z" w:initials="SA">
+    <w:p>
+      <w:pPr>
+        <w:pStyle w:val="CommentText"/>
+      </w:pPr>
+      <w:r>
+        <w:rPr>
+          <w:rStyle w:val="CommentReference"/>
+        </w:rPr>
+        <w:annotationRef/>
+      </w:r>
+      <w:r>
+        <w:t xml:space="preserve">Figure showing how positions are defined and emphasizing the required information </w:t>
+      </w:r>
+    </w:p>
+  </w:comment>
+  <w:comment w:id="22" w:author="Sam Artho-Bentz" w:date="2017-07-25T20:47:00Z" w:initials="SA">
+    <w:p>
+      <w:pPr>
+        <w:pStyle w:val="CommentText"/>
+      </w:pPr>
+      <w:r>
+        <w:rPr>
+          <w:rStyle w:val="CommentReference"/>
+        </w:rPr>
+        <w:annotationRef/>
+      </w:r>
+      <w:r>
+        <w:t>Show each rotation matrix</w:t>
+      </w:r>
+    </w:p>
+  </w:comment>
+  <w:comment w:id="23" w:author="Sam Artho-Bentz" w:date="2017-07-25T20:48:00Z" w:initials="SA">
+    <w:p>
+      <w:pPr>
+        <w:pStyle w:val="CommentText"/>
+      </w:pPr>
+      <w:r>
+        <w:rPr>
+          <w:rStyle w:val="CommentReference"/>
+        </w:rPr>
+        <w:annotationRef/>
+      </w:r>
+      <w:r>
+        <w:t>Show combined rotation matrix</w:t>
+      </w:r>
+    </w:p>
+  </w:comment>
+  <w:comment w:id="24" w:author="Sam Artho-Bentz" w:date="2017-07-25T20:50:00Z" w:initials="SA">
+    <w:p>
+      <w:pPr>
+        <w:pStyle w:val="CommentText"/>
+      </w:pPr>
+      <w:r>
+        <w:rPr>
+          <w:rStyle w:val="CommentReference"/>
+        </w:rPr>
+        <w:annotationRef/>
+      </w:r>
+      <w:r>
+        <w:t>Combined matrix with correction trig functions solved.</w:t>
+      </w:r>
+    </w:p>
+  </w:comment>
+  <w:comment w:id="25" w:author="Sam Artho-Bentz" w:date="2017-07-25T20:58:00Z" w:initials="SA">
+    <w:p>
+      <w:pPr>
+        <w:pStyle w:val="CommentText"/>
+      </w:pPr>
+      <w:r>
+        <w:rPr>
+          <w:rStyle w:val="CommentReference"/>
+        </w:rPr>
+        <w:annotationRef/>
+      </w:r>
+      <w:proofErr w:type="spellStart"/>
+      <w:r>
+        <w:t>Sqrt</w:t>
+      </w:r>
+      <w:proofErr w:type="spellEnd"/>
+      <w:r>
+        <w:t>(x^2+y^2+z^2)</w:t>
+      </w:r>
+    </w:p>
+  </w:comment>
+  <w:comment w:id="27" w:author="Sam Artho-Bentz" w:date="2018-08-08T07:40:00Z" w:initials="SA">
+    <w:p>
+      <w:pPr>
+        <w:pStyle w:val="CommentText"/>
+      </w:pPr>
+      <w:r>
+        <w:rPr>
+          <w:rStyle w:val="CommentReference"/>
+        </w:rPr>
+        <w:annotationRef/>
+      </w:r>
+      <w:r>
+        <w:t>Talk about failed attempt at taking the time derivative of the transformation matrices. Explain that I would need the actual length at each time in order for it to work.</w:t>
+      </w:r>
+    </w:p>
+  </w:comment>
+  <w:comment w:id="28" w:author="Sam Artho-Bentz" w:date="2018-08-13T05:25:00Z" w:initials="SA">
+    <w:p>
+      <w:pPr>
+        <w:pStyle w:val="CommentText"/>
+      </w:pPr>
+      <w:r>
+        <w:rPr>
+          <w:rStyle w:val="CommentReference"/>
+        </w:rPr>
+        <w:annotationRef/>
+      </w:r>
+      <w:r>
+        <w:t>Put the actual math for this in here. Then show that it requires knowledge of the current length of the actuators which is not known</w:t>
+      </w:r>
+    </w:p>
+  </w:comment>
+  <w:comment w:id="29" w:author="Sam Artho-Bentz" w:date="2017-08-04T14:25:00Z" w:initials="SA">
+    <w:p>
+      <w:pPr>
+        <w:pStyle w:val="CommentText"/>
+      </w:pPr>
+      <w:r>
+        <w:rPr>
+          <w:rStyle w:val="CommentReference"/>
+        </w:rPr>
+        <w:annotationRef/>
+      </w:r>
+      <w:r>
+        <w:t>Figure out how I want to refer to stuff in this eqn. Develop consistent notation for it.</w:t>
+      </w:r>
+    </w:p>
+  </w:comment>
+  <w:comment w:id="31" w:author="Sam Artho-Bentz" w:date="2018-08-08T07:42:00Z" w:initials="SA">
+    <w:p>
+      <w:pPr>
+        <w:pStyle w:val="CommentText"/>
+      </w:pPr>
+      <w:r>
+        <w:rPr>
+          <w:rStyle w:val="CommentReference"/>
+        </w:rPr>
+        <w:annotationRef/>
+      </w:r>
+      <w:r>
+        <w:t xml:space="preserve">Should this be in the design section or theory? </w:t>
+      </w:r>
+    </w:p>
+  </w:comment>
+  <w:comment w:id="33" w:author="Sam Artho-Bentz" w:date="2018-08-08T07:35:00Z" w:initials="SA">
+    <w:p>
+      <w:pPr>
+        <w:pStyle w:val="CommentText"/>
+      </w:pPr>
+      <w:r>
+        <w:rPr>
+          <w:rStyle w:val="CommentReference"/>
+        </w:rPr>
+        <w:annotationRef/>
+      </w:r>
+      <w:r>
+        <w:t>Needs to be written</w:t>
+      </w:r>
+    </w:p>
+  </w:comment>
+  <w:comment w:id="37" w:author="Sam Artho-Bentz" w:date="2018-08-10T06:19:00Z" w:initials="SA">
+    <w:p>
+      <w:pPr>
+        <w:pStyle w:val="CommentText"/>
+      </w:pPr>
+      <w:r>
+        <w:rPr>
+          <w:rStyle w:val="CommentReference"/>
+        </w:rPr>
+        <w:annotationRef/>
+      </w:r>
+      <w:r>
+        <w:t>Need to expand on this.</w:t>
+      </w:r>
+    </w:p>
+  </w:comment>
+  <w:comment w:id="38" w:author="Sam Artho-Bentz" w:date="2018-08-10T06:20:00Z" w:initials="SA">
+    <w:p>
+      <w:pPr>
+        <w:pStyle w:val="CommentText"/>
+      </w:pPr>
+      <w:r>
+        <w:rPr>
+          <w:rStyle w:val="CommentReference"/>
+        </w:rPr>
+        <w:annotationRef/>
+      </w:r>
+      <w:r>
+        <w:t>No encoder = simpler, cheaper</w:t>
+      </w:r>
+    </w:p>
+  </w:comment>
+  <w:comment w:id="40" w:author="Sam Artho-Bentz" w:date="2018-08-13T05:53:00Z" w:initials="SA">
+    <w:p>
+      <w:pPr>
+        <w:pStyle w:val="CommentText"/>
+      </w:pPr>
+      <w:r>
+        <w:rPr>
+          <w:rStyle w:val="CommentReference"/>
+        </w:rPr>
+        <w:annotationRef/>
+      </w:r>
+      <w:r>
+        <w:t>Needs to be filled out.</w:t>
       </w:r>
       <w:r>
         <w:br/>
-      </w:r>
-      <w:r>
-        <w:br/>
-        <w:t>General information on how the system works</w:t>
-      </w:r>
-      <w:proofErr w:type="gramStart"/>
-      <w:r>
-        <w:t>:</w:t>
-      </w:r>
-      <w:proofErr w:type="gramEnd"/>
-      <w:r>
-        <w:br/>
-        <w:t>“Linear actuators” not “threaded rod with gear motor”</w:t>
-      </w:r>
+        <w:t xml:space="preserve">Include screw torque calculations from </w:t>
+      </w:r>
+      <w:proofErr w:type="spellStart"/>
+      <w:r>
+        <w:t>Shigleys</w:t>
+      </w:r>
+      <w:proofErr w:type="spellEnd"/>
     </w:p>
   </w:comment>
-  <w:comment w:id="16" w:author="Sam Artho-Bentz" w:date="2018-08-08T07:39:00Z" w:initials="SA">
+  <w:comment w:id="43" w:author="Sam Artho-Bentz" w:date="2018-08-08T07:45:00Z" w:initials="SA">
     <w:p>
       <w:pPr>
         <w:pStyle w:val="CommentText"/>
@@ -7175,224 +7523,11 @@
         <w:annotationRef/>
       </w:r>
       <w:r>
-        <w:t>Need to talk about how to apply multiple rotation matrices and especially how the order of rotation matrices was chosen</w:t>
+        <w:t>Needs significant work</w:t>
       </w:r>
     </w:p>
   </w:comment>
-  <w:comment w:id="17" w:author="Sam Artho-Bentz" w:date="2017-07-25T20:46:00Z" w:initials="SA">
-    <w:p>
-      <w:pPr>
-        <w:pStyle w:val="CommentText"/>
-      </w:pPr>
-      <w:r>
-        <w:rPr>
-          <w:rStyle w:val="CommentReference"/>
-        </w:rPr>
-        <w:annotationRef/>
-      </w:r>
-      <w:r>
-        <w:t xml:space="preserve">Figure showing how positions are defined and emphasizing the required information </w:t>
-      </w:r>
-    </w:p>
-  </w:comment>
-  <w:comment w:id="18" w:author="Sam Artho-Bentz" w:date="2017-07-25T20:47:00Z" w:initials="SA">
-    <w:p>
-      <w:pPr>
-        <w:pStyle w:val="CommentText"/>
-      </w:pPr>
-      <w:r>
-        <w:rPr>
-          <w:rStyle w:val="CommentReference"/>
-        </w:rPr>
-        <w:annotationRef/>
-      </w:r>
-      <w:r>
-        <w:t>Show each rotation matrix</w:t>
-      </w:r>
-    </w:p>
-  </w:comment>
-  <w:comment w:id="19" w:author="Sam Artho-Bentz" w:date="2017-07-25T20:48:00Z" w:initials="SA">
-    <w:p>
-      <w:pPr>
-        <w:pStyle w:val="CommentText"/>
-      </w:pPr>
-      <w:r>
-        <w:rPr>
-          <w:rStyle w:val="CommentReference"/>
-        </w:rPr>
-        <w:annotationRef/>
-      </w:r>
-      <w:r>
-        <w:t>Show combined rotation matrix</w:t>
-      </w:r>
-    </w:p>
-  </w:comment>
-  <w:comment w:id="20" w:author="Sam Artho-Bentz" w:date="2017-07-25T20:50:00Z" w:initials="SA">
-    <w:p>
-      <w:pPr>
-        <w:pStyle w:val="CommentText"/>
-      </w:pPr>
-      <w:r>
-        <w:rPr>
-          <w:rStyle w:val="CommentReference"/>
-        </w:rPr>
-        <w:annotationRef/>
-      </w:r>
-      <w:r>
-        <w:t>Combined matrix with correction trig functions solved.</w:t>
-      </w:r>
-    </w:p>
-  </w:comment>
-  <w:comment w:id="21" w:author="Sam Artho-Bentz" w:date="2017-07-25T20:58:00Z" w:initials="SA">
-    <w:p>
-      <w:pPr>
-        <w:pStyle w:val="CommentText"/>
-      </w:pPr>
-      <w:r>
-        <w:rPr>
-          <w:rStyle w:val="CommentReference"/>
-        </w:rPr>
-        <w:annotationRef/>
-      </w:r>
-      <w:proofErr w:type="spellStart"/>
-      <w:r>
-        <w:t>Sqrt</w:t>
-      </w:r>
-      <w:proofErr w:type="spellEnd"/>
-      <w:r>
-        <w:t>(x^2+y^2+z^2)</w:t>
-      </w:r>
-    </w:p>
-  </w:comment>
-  <w:comment w:id="23" w:author="Sam Artho-Bentz" w:date="2018-08-08T07:40:00Z" w:initials="SA">
-    <w:p>
-      <w:pPr>
-        <w:pStyle w:val="CommentText"/>
-      </w:pPr>
-      <w:r>
-        <w:rPr>
-          <w:rStyle w:val="CommentReference"/>
-        </w:rPr>
-        <w:annotationRef/>
-      </w:r>
-      <w:r>
-        <w:t>Talk about failed attempt at taking the time derivative of the transformation matrices. Explain that I would need the actual length at each time in order for it to work.</w:t>
-      </w:r>
-    </w:p>
-  </w:comment>
-  <w:comment w:id="24" w:author="Sam Artho-Bentz" w:date="2018-08-08T07:42:00Z" w:initials="SA">
-    <w:p>
-      <w:pPr>
-        <w:pStyle w:val="CommentText"/>
-      </w:pPr>
-      <w:r>
-        <w:rPr>
-          <w:rStyle w:val="CommentReference"/>
-        </w:rPr>
-        <w:annotationRef/>
-      </w:r>
-      <w:r>
-        <w:t>State that we are assuming the jerk is sufficiently high that we can assume constant acceleration</w:t>
-      </w:r>
-    </w:p>
-  </w:comment>
-  <w:comment w:id="25" w:author="Sam Artho-Bentz" w:date="2017-08-04T14:25:00Z" w:initials="SA">
-    <w:p>
-      <w:pPr>
-        <w:pStyle w:val="CommentText"/>
-      </w:pPr>
-      <w:r>
-        <w:rPr>
-          <w:rStyle w:val="CommentReference"/>
-        </w:rPr>
-        <w:annotationRef/>
-      </w:r>
-      <w:r>
-        <w:t>Figure out how I want to refer to stuff in this eqn. Develop consistent notation for it.</w:t>
-      </w:r>
-    </w:p>
-  </w:comment>
-  <w:comment w:id="27" w:author="Sam Artho-Bentz" w:date="2018-08-08T07:42:00Z" w:initials="SA">
-    <w:p>
-      <w:pPr>
-        <w:pStyle w:val="CommentText"/>
-      </w:pPr>
-      <w:r>
-        <w:rPr>
-          <w:rStyle w:val="CommentReference"/>
-        </w:rPr>
-        <w:annotationRef/>
-      </w:r>
-      <w:r>
-        <w:t xml:space="preserve">Should this be in the design section or theory? </w:t>
-      </w:r>
-    </w:p>
-  </w:comment>
-  <w:comment w:id="29" w:author="Sam Artho-Bentz" w:date="2018-08-08T07:35:00Z" w:initials="SA">
-    <w:p>
-      <w:pPr>
-        <w:pStyle w:val="CommentText"/>
-      </w:pPr>
-      <w:r>
-        <w:rPr>
-          <w:rStyle w:val="CommentReference"/>
-        </w:rPr>
-        <w:annotationRef/>
-      </w:r>
-      <w:r>
-        <w:t>Needs to be written</w:t>
-      </w:r>
-    </w:p>
-  </w:comment>
-  <w:comment w:id="33" w:author="Sam Artho-Bentz" w:date="2018-08-10T06:19:00Z" w:initials="SA">
-    <w:p>
-      <w:pPr>
-        <w:pStyle w:val="CommentText"/>
-      </w:pPr>
-      <w:r>
-        <w:rPr>
-          <w:rStyle w:val="CommentReference"/>
-        </w:rPr>
-        <w:annotationRef/>
-      </w:r>
-      <w:r>
-        <w:t>Need to expand on this.</w:t>
-      </w:r>
-    </w:p>
-  </w:comment>
-  <w:comment w:id="34" w:author="Sam Artho-Bentz" w:date="2018-08-10T06:20:00Z" w:initials="SA">
-    <w:p>
-      <w:pPr>
-        <w:pStyle w:val="CommentText"/>
-      </w:pPr>
-      <w:r>
-        <w:rPr>
-          <w:rStyle w:val="CommentReference"/>
-        </w:rPr>
-        <w:annotationRef/>
-      </w:r>
-      <w:r>
-        <w:t>No encoder = simpler, cheaper</w:t>
-      </w:r>
-    </w:p>
-  </w:comment>
-  <w:comment w:id="38" w:author="Sam Artho-Bentz" w:date="2018-08-08T07:45:00Z" w:initials="SA">
-    <w:p>
-      <w:pPr>
-        <w:pStyle w:val="CommentText"/>
-      </w:pPr>
-      <w:r>
-        <w:rPr>
-          <w:rStyle w:val="CommentReference"/>
-        </w:rPr>
-        <w:annotationRef/>
-      </w:r>
-      <w:r>
-        <w:t>Needs significant work</w:t>
-      </w:r>
-    </w:p>
-  </w:comment>
-  <w:comment w:id="41" w:author="Sam Artho-Bentz" w:date="2018-08-08T07:45:00Z" w:initials="SA">
+  <w:comment w:id="45" w:author="Sam Artho-Bentz" w:date="2018-08-08T07:45:00Z" w:initials="SA">
     <w:p>
       <w:pPr>
         <w:pStyle w:val="CommentText"/>
@@ -7441,7 +7576,7 @@
       </w:r>
     </w:p>
   </w:comment>
-  <w:comment w:id="42" w:author="Sam Artho-Bentz" w:date="2018-08-08T07:47:00Z" w:initials="SA">
+  <w:comment w:id="46" w:author="Sam Artho-Bentz" w:date="2018-08-08T07:47:00Z" w:initials="SA">
     <w:p>
       <w:pPr>
         <w:pStyle w:val="CommentText"/>
@@ -7457,7 +7592,7 @@
       </w:r>
     </w:p>
   </w:comment>
-  <w:comment w:id="44" w:author="Sam Artho-Bentz" w:date="2018-08-08T07:50:00Z" w:initials="SA">
+  <w:comment w:id="48" w:author="Sam Artho-Bentz" w:date="2018-08-08T07:50:00Z" w:initials="SA">
     <w:p>
       <w:pPr>
         <w:pStyle w:val="CommentText"/>
@@ -7473,14 +7608,11 @@
       </w:r>
       <w:r>
         <w:br/>
-        <w:t>From the analysis of tests I’ve done so far, I’m getting ~3%err for most tests which</w:t>
-      </w:r>
-      <w:r>
-        <w:t>, although I’d like it to be better, I’m pretty happy with.</w:t>
+        <w:t>From the analysis of tests I’ve done so far, I’m getting ~3%err for most tests which, although I’d like it to be better, I’m pretty happy with.</w:t>
       </w:r>
     </w:p>
   </w:comment>
-  <w:comment w:id="47" w:author="Sam Artho-Bentz" w:date="2018-08-08T07:48:00Z" w:initials="SA">
+  <w:comment w:id="51" w:author="Sam Artho-Bentz" w:date="2018-08-08T07:48:00Z" w:initials="SA">
     <w:p>
       <w:pPr>
         <w:pStyle w:val="CommentText"/>
@@ -7496,7 +7628,7 @@
       </w:r>
     </w:p>
   </w:comment>
-  <w:comment w:id="48" w:author="Sam Artho-Bentz" w:date="2018-08-08T07:48:00Z" w:initials="SA">
+  <w:comment w:id="52" w:author="Sam Artho-Bentz" w:date="2018-08-08T07:48:00Z" w:initials="SA">
     <w:p>
       <w:pPr>
         <w:pStyle w:val="CommentText"/>
@@ -7512,7 +7644,7 @@
       </w:r>
     </w:p>
   </w:comment>
-  <w:comment w:id="52" w:author="Sam Artho-Bentz" w:date="2018-08-08T07:51:00Z" w:initials="SA">
+  <w:comment w:id="56" w:author="Sam Artho-Bentz" w:date="2018-08-08T07:51:00Z" w:initials="SA">
     <w:p>
       <w:pPr>
         <w:pStyle w:val="CommentText"/>
@@ -7528,7 +7660,7 @@
       </w:r>
     </w:p>
   </w:comment>
-  <w:comment w:id="54" w:author="Sam Artho-Bentz" w:date="2018-08-08T07:55:00Z" w:initials="SA">
+  <w:comment w:id="58" w:author="Sam Artho-Bentz" w:date="2018-08-08T07:55:00Z" w:initials="SA">
     <w:p>
       <w:pPr>
         <w:pStyle w:val="CommentText"/>
@@ -7848,7 +7980,7 @@
       <w:rPr>
         <w:noProof/>
       </w:rPr>
-      <w:t>21</w:t>
+      <w:t>9</w:t>
     </w:r>
     <w:r>
       <w:fldChar w:fldCharType="end"/>
@@ -10017,6 +10149,17 @@
       <w:lang w:eastAsia="en-US"/>
     </w:rPr>
   </w:style>
+  <w:style w:type="paragraph" w:styleId="TableofFigures">
+    <w:name w:val="table of figures"/>
+    <w:basedOn w:val="Normal"/>
+    <w:next w:val="Normal"/>
+    <w:uiPriority w:val="99"/>
+    <w:unhideWhenUsed/>
+    <w:rsid w:val="005E2E64"/>
+    <w:pPr>
+      <w:spacing w:after="0"/>
+    </w:pPr>
+  </w:style>
 </w:styles>
 </file>
 
@@ -11340,6 +11483,17 @@
       <w:kern w:val="1"/>
       <w:lang w:eastAsia="en-US"/>
     </w:rPr>
+  </w:style>
+  <w:style w:type="paragraph" w:styleId="TableofFigures">
+    <w:name w:val="table of figures"/>
+    <w:basedOn w:val="Normal"/>
+    <w:next w:val="Normal"/>
+    <w:uiPriority w:val="99"/>
+    <w:unhideWhenUsed/>
+    <w:rsid w:val="005E2E64"/>
+    <w:pPr>
+      <w:spacing w:after="0"/>
+    </w:pPr>
   </w:style>
 </w:styles>
 </file>
@@ -11900,7 +12054,7 @@
 </file>
 
 <file path=customXml/itemProps1.xml><?xml version="1.0" encoding="utf-8"?>
-<ds:datastoreItem xmlns:ds="http://schemas.openxmlformats.org/officeDocument/2006/customXml" ds:itemID="{B30F0AE3-AE63-4755-9E1C-813343980762}">
+<ds:datastoreItem xmlns:ds="http://schemas.openxmlformats.org/officeDocument/2006/customXml" ds:itemID="{2A86B7E0-C391-4BF2-977B-E645759D25DC}">
   <ds:schemaRefs>
     <ds:schemaRef ds:uri="http://schemas.openxmlformats.org/officeDocument/2006/bibliography"/>
   </ds:schemaRefs>

</xml_diff>

<commit_message>
Added to electronics section
</commit_message>
<xml_diff>
--- a/Main Paper.docx
+++ b/Main Paper.docx
@@ -946,7 +946,7 @@
       <w:r>
         <w:fldChar w:fldCharType="separate"/>
       </w:r>
-      <w:hyperlink w:anchor="_Toc521478284" w:history="1">
+      <w:hyperlink w:anchor="_Toc521997407" w:history="1">
         <w:r>
           <w:rPr>
             <w:rStyle w:val="Hyperlink"/>
@@ -973,7 +973,7 @@
             <w:noProof/>
             <w:webHidden/>
           </w:rPr>
-          <w:instrText xml:space="preserve"> PAGEREF _Toc521478284 \h </w:instrText>
+          <w:instrText xml:space="preserve"> PAGEREF _Toc521997407 \h </w:instrText>
         </w:r>
         <w:r>
           <w:rPr>
@@ -1021,7 +1021,7 @@
           <w:lang w:eastAsia="ja-JP"/>
         </w:rPr>
       </w:pPr>
-      <w:hyperlink w:anchor="_Toc521478285" w:history="1">
+      <w:hyperlink w:anchor="_Toc521997408" w:history="1">
         <w:r>
           <w:rPr>
             <w:rStyle w:val="Hyperlink"/>
@@ -1068,7 +1068,7 @@
             <w:noProof/>
             <w:webHidden/>
           </w:rPr>
-          <w:instrText xml:space="preserve"> PAGEREF _Toc521478285 \h </w:instrText>
+          <w:instrText xml:space="preserve"> PAGEREF _Toc521997408 \h </w:instrText>
         </w:r>
         <w:r>
           <w:rPr>
@@ -1116,7 +1116,7 @@
           <w:lang w:eastAsia="ja-JP"/>
         </w:rPr>
       </w:pPr>
-      <w:hyperlink w:anchor="_Toc521478286" w:history="1">
+      <w:hyperlink w:anchor="_Toc521997409" w:history="1">
         <w:r>
           <w:rPr>
             <w:rStyle w:val="Hyperlink"/>
@@ -1162,7 +1162,7 @@
             <w:noProof/>
             <w:webHidden/>
           </w:rPr>
-          <w:instrText xml:space="preserve"> PAGEREF _Toc521478286 \h </w:instrText>
+          <w:instrText xml:space="preserve"> PAGEREF _Toc521997409 \h </w:instrText>
         </w:r>
         <w:r>
           <w:rPr>
@@ -1210,7 +1210,7 @@
           <w:lang w:eastAsia="ja-JP"/>
         </w:rPr>
       </w:pPr>
-      <w:hyperlink w:anchor="_Toc521478287" w:history="1">
+      <w:hyperlink w:anchor="_Toc521997410" w:history="1">
         <w:r>
           <w:rPr>
             <w:rStyle w:val="Hyperlink"/>
@@ -1256,7 +1256,7 @@
             <w:noProof/>
             <w:webHidden/>
           </w:rPr>
-          <w:instrText xml:space="preserve"> PAGEREF _Toc521478287 \h </w:instrText>
+          <w:instrText xml:space="preserve"> PAGEREF _Toc521997410 \h </w:instrText>
         </w:r>
         <w:r>
           <w:rPr>
@@ -1304,7 +1304,7 @@
           <w:lang w:eastAsia="ja-JP"/>
         </w:rPr>
       </w:pPr>
-      <w:hyperlink w:anchor="_Toc521478288" w:history="1">
+      <w:hyperlink w:anchor="_Toc521997411" w:history="1">
         <w:r>
           <w:rPr>
             <w:rStyle w:val="Hyperlink"/>
@@ -1351,7 +1351,7 @@
             <w:noProof/>
             <w:webHidden/>
           </w:rPr>
-          <w:instrText xml:space="preserve"> PAGEREF _Toc521478288 \h </w:instrText>
+          <w:instrText xml:space="preserve"> PAGEREF _Toc521997411 \h </w:instrText>
         </w:r>
         <w:r>
           <w:rPr>
@@ -1399,7 +1399,7 @@
           <w:lang w:eastAsia="ja-JP"/>
         </w:rPr>
       </w:pPr>
-      <w:hyperlink w:anchor="_Toc521478289" w:history="1">
+      <w:hyperlink w:anchor="_Toc521997412" w:history="1">
         <w:r>
           <w:rPr>
             <w:rStyle w:val="Hyperlink"/>
@@ -1445,7 +1445,7 @@
             <w:noProof/>
             <w:webHidden/>
           </w:rPr>
-          <w:instrText xml:space="preserve"> PAGEREF _Toc521478289 \h </w:instrText>
+          <w:instrText xml:space="preserve"> PAGEREF _Toc521997412 \h </w:instrText>
         </w:r>
         <w:r>
           <w:rPr>
@@ -1493,7 +1493,7 @@
           <w:lang w:eastAsia="ja-JP"/>
         </w:rPr>
       </w:pPr>
-      <w:hyperlink w:anchor="_Toc521478290" w:history="1">
+      <w:hyperlink w:anchor="_Toc521997413" w:history="1">
         <w:r>
           <w:rPr>
             <w:rStyle w:val="Hyperlink"/>
@@ -1540,7 +1540,7 @@
             <w:noProof/>
             <w:webHidden/>
           </w:rPr>
-          <w:instrText xml:space="preserve"> PAGEREF _Toc521478290 \h </w:instrText>
+          <w:instrText xml:space="preserve"> PAGEREF _Toc521997413 \h </w:instrText>
         </w:r>
         <w:r>
           <w:rPr>
@@ -1588,7 +1588,7 @@
           <w:lang w:eastAsia="ja-JP"/>
         </w:rPr>
       </w:pPr>
-      <w:hyperlink w:anchor="_Toc521478291" w:history="1">
+      <w:hyperlink w:anchor="_Toc521997414" w:history="1">
         <w:r>
           <w:rPr>
             <w:rStyle w:val="Hyperlink"/>
@@ -1634,7 +1634,7 @@
             <w:noProof/>
             <w:webHidden/>
           </w:rPr>
-          <w:instrText xml:space="preserve"> PAGEREF _Toc521478291 \h </w:instrText>
+          <w:instrText xml:space="preserve"> PAGEREF _Toc521997414 \h </w:instrText>
         </w:r>
         <w:r>
           <w:rPr>
@@ -1682,7 +1682,7 @@
           <w:lang w:eastAsia="ja-JP"/>
         </w:rPr>
       </w:pPr>
-      <w:hyperlink w:anchor="_Toc521478292" w:history="1">
+      <w:hyperlink w:anchor="_Toc521997415" w:history="1">
         <w:r>
           <w:rPr>
             <w:rStyle w:val="Hyperlink"/>
@@ -1728,7 +1728,7 @@
             <w:noProof/>
             <w:webHidden/>
           </w:rPr>
-          <w:instrText xml:space="preserve"> PAGEREF _Toc521478292 \h </w:instrText>
+          <w:instrText xml:space="preserve"> PAGEREF _Toc521997415 \h </w:instrText>
         </w:r>
         <w:r>
           <w:rPr>
@@ -1748,7 +1748,7 @@
             <w:noProof/>
             <w:webHidden/>
           </w:rPr>
-          <w:t>15</w:t>
+          <w:t>14</w:t>
         </w:r>
         <w:r>
           <w:rPr>
@@ -1776,7 +1776,7 @@
           <w:lang w:eastAsia="ja-JP"/>
         </w:rPr>
       </w:pPr>
-      <w:hyperlink w:anchor="_Toc521478293" w:history="1">
+      <w:hyperlink w:anchor="_Toc521997416" w:history="1">
         <w:r>
           <w:rPr>
             <w:rStyle w:val="Hyperlink"/>
@@ -1822,7 +1822,7 @@
             <w:noProof/>
             <w:webHidden/>
           </w:rPr>
-          <w:instrText xml:space="preserve"> PAGEREF _Toc521478293 \h </w:instrText>
+          <w:instrText xml:space="preserve"> PAGEREF _Toc521997416 \h </w:instrText>
         </w:r>
         <w:r>
           <w:rPr>
@@ -1842,7 +1842,7 @@
             <w:noProof/>
             <w:webHidden/>
           </w:rPr>
-          <w:t>15</w:t>
+          <w:t>16</w:t>
         </w:r>
         <w:r>
           <w:rPr>
@@ -1870,7 +1870,7 @@
           <w:lang w:eastAsia="ja-JP"/>
         </w:rPr>
       </w:pPr>
-      <w:hyperlink w:anchor="_Toc521478294" w:history="1">
+      <w:hyperlink w:anchor="_Toc521997417" w:history="1">
         <w:r>
           <w:rPr>
             <w:rStyle w:val="Hyperlink"/>
@@ -1916,7 +1916,7 @@
             <w:noProof/>
             <w:webHidden/>
           </w:rPr>
-          <w:instrText xml:space="preserve"> PAGEREF _Toc521478294 \h </w:instrText>
+          <w:instrText xml:space="preserve"> PAGEREF _Toc521997417 \h </w:instrText>
         </w:r>
         <w:r>
           <w:rPr>
@@ -1964,7 +1964,7 @@
           <w:lang w:eastAsia="ja-JP"/>
         </w:rPr>
       </w:pPr>
-      <w:hyperlink w:anchor="_Toc521478295" w:history="1">
+      <w:hyperlink w:anchor="_Toc521997418" w:history="1">
         <w:r>
           <w:rPr>
             <w:rStyle w:val="Hyperlink"/>
@@ -2011,7 +2011,7 @@
             <w:noProof/>
             <w:webHidden/>
           </w:rPr>
-          <w:instrText xml:space="preserve"> PAGEREF _Toc521478295 \h </w:instrText>
+          <w:instrText xml:space="preserve"> PAGEREF _Toc521997418 \h </w:instrText>
         </w:r>
         <w:r>
           <w:rPr>
@@ -2059,7 +2059,7 @@
           <w:lang w:eastAsia="ja-JP"/>
         </w:rPr>
       </w:pPr>
-      <w:hyperlink w:anchor="_Toc521478296" w:history="1">
+      <w:hyperlink w:anchor="_Toc521997419" w:history="1">
         <w:r>
           <w:rPr>
             <w:rStyle w:val="Hyperlink"/>
@@ -2105,7 +2105,7 @@
             <w:noProof/>
             <w:webHidden/>
           </w:rPr>
-          <w:instrText xml:space="preserve"> PAGEREF _Toc521478296 \h </w:instrText>
+          <w:instrText xml:space="preserve"> PAGEREF _Toc521997419 \h </w:instrText>
         </w:r>
         <w:r>
           <w:rPr>
@@ -2153,7 +2153,7 @@
           <w:lang w:eastAsia="ja-JP"/>
         </w:rPr>
       </w:pPr>
-      <w:hyperlink w:anchor="_Toc521478297" w:history="1">
+      <w:hyperlink w:anchor="_Toc521997420" w:history="1">
         <w:r>
           <w:rPr>
             <w:rStyle w:val="Hyperlink"/>
@@ -2199,7 +2199,7 @@
             <w:noProof/>
             <w:webHidden/>
           </w:rPr>
-          <w:instrText xml:space="preserve"> PAGEREF _Toc521478297 \h </w:instrText>
+          <w:instrText xml:space="preserve"> PAGEREF _Toc521997420 \h </w:instrText>
         </w:r>
         <w:r>
           <w:rPr>
@@ -2247,7 +2247,7 @@
           <w:lang w:eastAsia="ja-JP"/>
         </w:rPr>
       </w:pPr>
-      <w:hyperlink w:anchor="_Toc521478298" w:history="1">
+      <w:hyperlink w:anchor="_Toc521997421" w:history="1">
         <w:r>
           <w:rPr>
             <w:rStyle w:val="Hyperlink"/>
@@ -2293,7 +2293,7 @@
             <w:noProof/>
             <w:webHidden/>
           </w:rPr>
-          <w:instrText xml:space="preserve"> PAGEREF _Toc521478298 \h </w:instrText>
+          <w:instrText xml:space="preserve"> PAGEREF _Toc521997421 \h </w:instrText>
         </w:r>
         <w:r>
           <w:rPr>
@@ -2341,7 +2341,7 @@
           <w:lang w:eastAsia="ja-JP"/>
         </w:rPr>
       </w:pPr>
-      <w:hyperlink w:anchor="_Toc521478299" w:history="1">
+      <w:hyperlink w:anchor="_Toc521997422" w:history="1">
         <w:r>
           <w:rPr>
             <w:rStyle w:val="Hyperlink"/>
@@ -2387,7 +2387,7 @@
             <w:noProof/>
             <w:webHidden/>
           </w:rPr>
-          <w:instrText xml:space="preserve"> PAGEREF _Toc521478299 \h </w:instrText>
+          <w:instrText xml:space="preserve"> PAGEREF _Toc521997422 \h </w:instrText>
         </w:r>
         <w:r>
           <w:rPr>
@@ -2407,7 +2407,7 @@
             <w:noProof/>
             <w:webHidden/>
           </w:rPr>
-          <w:t>20</w:t>
+          <w:t>21</w:t>
         </w:r>
         <w:r>
           <w:rPr>
@@ -2435,7 +2435,7 @@
           <w:lang w:eastAsia="ja-JP"/>
         </w:rPr>
       </w:pPr>
-      <w:hyperlink w:anchor="_Toc521478300" w:history="1">
+      <w:hyperlink w:anchor="_Toc521997423" w:history="1">
         <w:r>
           <w:rPr>
             <w:rStyle w:val="Hyperlink"/>
@@ -2482,7 +2482,7 @@
             <w:noProof/>
             <w:webHidden/>
           </w:rPr>
-          <w:instrText xml:space="preserve"> PAGEREF _Toc521478300 \h </w:instrText>
+          <w:instrText xml:space="preserve"> PAGEREF _Toc521997423 \h </w:instrText>
         </w:r>
         <w:r>
           <w:rPr>
@@ -2502,7 +2502,7 @@
             <w:noProof/>
             <w:webHidden/>
           </w:rPr>
-          <w:t>21</w:t>
+          <w:t>22</w:t>
         </w:r>
         <w:r>
           <w:rPr>
@@ -2530,7 +2530,7 @@
           <w:lang w:eastAsia="ja-JP"/>
         </w:rPr>
       </w:pPr>
-      <w:hyperlink w:anchor="_Toc521478301" w:history="1">
+      <w:hyperlink w:anchor="_Toc521997424" w:history="1">
         <w:r>
           <w:rPr>
             <w:rStyle w:val="Hyperlink"/>
@@ -2576,7 +2576,7 @@
             <w:noProof/>
             <w:webHidden/>
           </w:rPr>
-          <w:instrText xml:space="preserve"> PAGEREF _Toc521478301 \h </w:instrText>
+          <w:instrText xml:space="preserve"> PAGEREF _Toc521997424 \h </w:instrText>
         </w:r>
         <w:r>
           <w:rPr>
@@ -2596,7 +2596,7 @@
             <w:noProof/>
             <w:webHidden/>
           </w:rPr>
-          <w:t>21</w:t>
+          <w:t>22</w:t>
         </w:r>
         <w:r>
           <w:rPr>
@@ -2624,7 +2624,7 @@
           <w:lang w:eastAsia="ja-JP"/>
         </w:rPr>
       </w:pPr>
-      <w:hyperlink w:anchor="_Toc521478302" w:history="1">
+      <w:hyperlink w:anchor="_Toc521997425" w:history="1">
         <w:r>
           <w:rPr>
             <w:rStyle w:val="Hyperlink"/>
@@ -2670,7 +2670,7 @@
             <w:noProof/>
             <w:webHidden/>
           </w:rPr>
-          <w:instrText xml:space="preserve"> PAGEREF _Toc521478302 \h </w:instrText>
+          <w:instrText xml:space="preserve"> PAGEREF _Toc521997425 \h </w:instrText>
         </w:r>
         <w:r>
           <w:rPr>
@@ -2690,7 +2690,7 @@
             <w:noProof/>
             <w:webHidden/>
           </w:rPr>
-          <w:t>22</w:t>
+          <w:t>23</w:t>
         </w:r>
         <w:r>
           <w:rPr>
@@ -2718,7 +2718,7 @@
           <w:lang w:eastAsia="ja-JP"/>
         </w:rPr>
       </w:pPr>
-      <w:hyperlink w:anchor="_Toc521478303" w:history="1">
+      <w:hyperlink w:anchor="_Toc521997426" w:history="1">
         <w:r>
           <w:rPr>
             <w:rStyle w:val="Hyperlink"/>
@@ -2765,7 +2765,7 @@
             <w:noProof/>
             <w:webHidden/>
           </w:rPr>
-          <w:instrText xml:space="preserve"> PAGEREF _Toc521478303 \h </w:instrText>
+          <w:instrText xml:space="preserve"> PAGEREF _Toc521997426 \h </w:instrText>
         </w:r>
         <w:r>
           <w:rPr>
@@ -2785,7 +2785,7 @@
             <w:noProof/>
             <w:webHidden/>
           </w:rPr>
-          <w:t>23</w:t>
+          <w:t>24</w:t>
         </w:r>
         <w:r>
           <w:rPr>
@@ -2813,7 +2813,7 @@
           <w:lang w:eastAsia="ja-JP"/>
         </w:rPr>
       </w:pPr>
-      <w:hyperlink w:anchor="_Toc521478304" w:history="1">
+      <w:hyperlink w:anchor="_Toc521997427" w:history="1">
         <w:r>
           <w:rPr>
             <w:rStyle w:val="Hyperlink"/>
@@ -2859,7 +2859,7 @@
             <w:noProof/>
             <w:webHidden/>
           </w:rPr>
-          <w:instrText xml:space="preserve"> PAGEREF _Toc521478304 \h </w:instrText>
+          <w:instrText xml:space="preserve"> PAGEREF _Toc521997427 \h </w:instrText>
         </w:r>
         <w:r>
           <w:rPr>
@@ -2879,7 +2879,7 @@
             <w:noProof/>
             <w:webHidden/>
           </w:rPr>
-          <w:t>23</w:t>
+          <w:t>24</w:t>
         </w:r>
         <w:r>
           <w:rPr>
@@ -2907,7 +2907,7 @@
           <w:lang w:eastAsia="ja-JP"/>
         </w:rPr>
       </w:pPr>
-      <w:hyperlink w:anchor="_Toc521478305" w:history="1">
+      <w:hyperlink w:anchor="_Toc521997428" w:history="1">
         <w:r>
           <w:rPr>
             <w:rStyle w:val="Hyperlink"/>
@@ -2953,7 +2953,7 @@
             <w:noProof/>
             <w:webHidden/>
           </w:rPr>
-          <w:instrText xml:space="preserve"> PAGEREF _Toc521478305 \h </w:instrText>
+          <w:instrText xml:space="preserve"> PAGEREF _Toc521997428 \h </w:instrText>
         </w:r>
         <w:r>
           <w:rPr>
@@ -2973,7 +2973,7 @@
             <w:noProof/>
             <w:webHidden/>
           </w:rPr>
-          <w:t>23</w:t>
+          <w:t>24</w:t>
         </w:r>
         <w:r>
           <w:rPr>
@@ -3001,7 +3001,7 @@
           <w:lang w:eastAsia="ja-JP"/>
         </w:rPr>
       </w:pPr>
-      <w:hyperlink w:anchor="_Toc521478306" w:history="1">
+      <w:hyperlink w:anchor="_Toc521997429" w:history="1">
         <w:r>
           <w:rPr>
             <w:rStyle w:val="Hyperlink"/>
@@ -3047,7 +3047,7 @@
             <w:noProof/>
             <w:webHidden/>
           </w:rPr>
-          <w:instrText xml:space="preserve"> PAGEREF _Toc521478306 \h </w:instrText>
+          <w:instrText xml:space="preserve"> PAGEREF _Toc521997429 \h </w:instrText>
         </w:r>
         <w:r>
           <w:rPr>
@@ -3067,7 +3067,7 @@
             <w:noProof/>
             <w:webHidden/>
           </w:rPr>
-          <w:t>24</w:t>
+          <w:t>25</w:t>
         </w:r>
         <w:r>
           <w:rPr>
@@ -3095,7 +3095,7 @@
           <w:lang w:eastAsia="ja-JP"/>
         </w:rPr>
       </w:pPr>
-      <w:hyperlink w:anchor="_Toc521478307" w:history="1">
+      <w:hyperlink w:anchor="_Toc521997430" w:history="1">
         <w:r>
           <w:rPr>
             <w:rStyle w:val="Hyperlink"/>
@@ -3142,7 +3142,7 @@
             <w:noProof/>
             <w:webHidden/>
           </w:rPr>
-          <w:instrText xml:space="preserve"> PAGEREF _Toc521478307 \h </w:instrText>
+          <w:instrText xml:space="preserve"> PAGEREF _Toc521997430 \h </w:instrText>
         </w:r>
         <w:r>
           <w:rPr>
@@ -3162,7 +3162,7 @@
             <w:noProof/>
             <w:webHidden/>
           </w:rPr>
-          <w:t>24</w:t>
+          <w:t>25</w:t>
         </w:r>
         <w:r>
           <w:rPr>
@@ -3190,7 +3190,7 @@
           <w:lang w:eastAsia="ja-JP"/>
         </w:rPr>
       </w:pPr>
-      <w:hyperlink w:anchor="_Toc521478308" w:history="1">
+      <w:hyperlink w:anchor="_Toc521997431" w:history="1">
         <w:r>
           <w:rPr>
             <w:rStyle w:val="Hyperlink"/>
@@ -3237,7 +3237,7 @@
             <w:noProof/>
             <w:webHidden/>
           </w:rPr>
-          <w:instrText xml:space="preserve"> PAGEREF _Toc521478308 \h </w:instrText>
+          <w:instrText xml:space="preserve"> PAGEREF _Toc521997431 \h </w:instrText>
         </w:r>
         <w:r>
           <w:rPr>
@@ -3257,7 +3257,7 @@
             <w:noProof/>
             <w:webHidden/>
           </w:rPr>
-          <w:t>25</w:t>
+          <w:t>26</w:t>
         </w:r>
         <w:r>
           <w:rPr>
@@ -3282,7 +3282,7 @@
           <w:lang w:eastAsia="ja-JP"/>
         </w:rPr>
       </w:pPr>
-      <w:hyperlink w:anchor="_Toc521478309" w:history="1">
+      <w:hyperlink w:anchor="_Toc521997432" w:history="1">
         <w:r>
           <w:rPr>
             <w:rStyle w:val="Hyperlink"/>
@@ -3309,7 +3309,7 @@
             <w:noProof/>
             <w:webHidden/>
           </w:rPr>
-          <w:instrText xml:space="preserve"> PAGEREF _Toc521478309 \h </w:instrText>
+          <w:instrText xml:space="preserve"> PAGEREF _Toc521997432 \h </w:instrText>
         </w:r>
         <w:r>
           <w:rPr>
@@ -3329,7 +3329,7 @@
             <w:noProof/>
             <w:webHidden/>
           </w:rPr>
-          <w:t>27</w:t>
+          <w:t>28</w:t>
         </w:r>
         <w:r>
           <w:rPr>
@@ -3354,7 +3354,7 @@
           <w:lang w:eastAsia="ja-JP"/>
         </w:rPr>
       </w:pPr>
-      <w:hyperlink w:anchor="_Toc521478310" w:history="1">
+      <w:hyperlink w:anchor="_Toc521997433" w:history="1">
         <w:r>
           <w:rPr>
             <w:rStyle w:val="Hyperlink"/>
@@ -3381,7 +3381,7 @@
             <w:noProof/>
             <w:webHidden/>
           </w:rPr>
-          <w:instrText xml:space="preserve"> PAGEREF _Toc521478310 \h </w:instrText>
+          <w:instrText xml:space="preserve"> PAGEREF _Toc521997433 \h </w:instrText>
         </w:r>
         <w:r>
           <w:rPr>
@@ -3401,7 +3401,7 @@
             <w:noProof/>
             <w:webHidden/>
           </w:rPr>
-          <w:t>28</w:t>
+          <w:t>29</w:t>
         </w:r>
         <w:r>
           <w:rPr>
@@ -3455,7 +3455,7 @@
       <w:pPr>
         <w:pStyle w:val="TOC-NoNum1"/>
       </w:pPr>
-      <w:bookmarkStart w:id="0" w:name="_Toc521478284"/>
+      <w:bookmarkStart w:id="0" w:name="_Toc521997407"/>
       <w:r>
         <w:lastRenderedPageBreak/>
         <w:t>LIST OF FIGURES</w:t>
@@ -3609,7 +3609,7 @@
       <w:pPr>
         <w:pStyle w:val="Heading1"/>
       </w:pPr>
-      <w:bookmarkStart w:id="1" w:name="_Toc521478285"/>
+      <w:bookmarkStart w:id="1" w:name="_Toc521997408"/>
       <w:r>
         <w:lastRenderedPageBreak/>
         <w:t>Introduction</w:t>
@@ -3620,7 +3620,7 @@
       <w:pPr>
         <w:pStyle w:val="Heading2"/>
       </w:pPr>
-      <w:bookmarkStart w:id="2" w:name="_Toc521478286"/>
+      <w:bookmarkStart w:id="2" w:name="_Toc521997409"/>
       <w:r>
         <w:t>Statement of Purpose</w:t>
       </w:r>
@@ -3687,7 +3687,7 @@
       <w:pPr>
         <w:pStyle w:val="Heading2"/>
       </w:pPr>
-      <w:bookmarkStart w:id="3" w:name="_Toc521478287"/>
+      <w:bookmarkStart w:id="3" w:name="_Toc521997410"/>
       <w:r>
         <w:t xml:space="preserve">Scope of Thesis </w:t>
       </w:r>
@@ -3744,7 +3744,7 @@
       <w:pPr>
         <w:pStyle w:val="Heading1"/>
       </w:pPr>
-      <w:bookmarkStart w:id="5" w:name="_Toc521478288"/>
+      <w:bookmarkStart w:id="5" w:name="_Toc521997411"/>
       <w:r>
         <w:lastRenderedPageBreak/>
         <w:t>Background</w:t>
@@ -3756,7 +3756,7 @@
         <w:pStyle w:val="Heading2"/>
       </w:pPr>
       <w:bookmarkStart w:id="6" w:name="_Ref484006465"/>
-      <w:bookmarkStart w:id="7" w:name="_Toc521478289"/>
+      <w:bookmarkStart w:id="7" w:name="_Toc521997412"/>
       <w:r>
         <w:t>State of the Art</w:t>
       </w:r>
@@ -3779,12 +3779,7 @@
         <w:commentReference w:id="8"/>
       </w:r>
       <w:r>
-        <w:t>. The most applicable definition is th</w:t>
-      </w:r>
-      <w:bookmarkStart w:id="9" w:name="_GoBack"/>
-      <w:bookmarkEnd w:id="9"/>
-      <w:r>
-        <w:t>e use of altitude-azimuth. Altitude is defined as the angle above the horizon</w:t>
+        <w:t>. The most applicable definition is the use of altitude-azimuth. Altitude is defined as the angle above the horizon</w:t>
       </w:r>
       <w:r>
         <w:t>. Azimuth is the angle about an axis perpendicular to Earth’s surface starting from some reference point, generally north or south. The third angle, which is not a controlled angle in all mounting systems, is the rotation of the object with respect to the telescope itself.</w:t>
@@ -3795,17 +3790,84 @@
       <w:r>
         <w:t xml:space="preserve"> </w:t>
       </w:r>
+      <w:commentRangeStart w:id="9"/>
+      <w:r>
+        <w:t>(Insert alt-</w:t>
+      </w:r>
+      <w:proofErr w:type="spellStart"/>
+      <w:r>
+        <w:t>az</w:t>
+      </w:r>
+      <w:proofErr w:type="spellEnd"/>
+      <w:r>
+        <w:t xml:space="preserve"> reference image)</w:t>
+      </w:r>
+      <w:commentRangeEnd w:id="9"/>
+      <w:r>
+        <w:rPr>
+          <w:rStyle w:val="CommentReference"/>
+        </w:rPr>
+        <w:commentReference w:id="9"/>
+      </w:r>
+    </w:p>
+    <w:p>
+      <w:pPr>
+        <w:pStyle w:val="Heading3"/>
+        <w:rPr>
+          <w:shd w:val="clear" w:color="auto" w:fill="FFFFFF"/>
+        </w:rPr>
+      </w:pPr>
+      <w:r>
+        <w:rPr>
+          <w:shd w:val="clear" w:color="auto" w:fill="FFFFFF"/>
+        </w:rPr>
+        <w:t>Traditional Telescope Mounts</w:t>
+      </w:r>
+    </w:p>
+    <w:p>
+      <w:r>
+        <w:t xml:space="preserve">Traditional telescope mounts generally use one actuator </w:t>
+      </w:r>
+      <w:r>
+        <w:t xml:space="preserve">per angle of interest. </w:t>
+      </w:r>
+      <w:r>
+        <w:t xml:space="preserve">These actuators are </w:t>
+      </w:r>
+      <w:r>
+        <w:t xml:space="preserve">necessarily mounted in series such that each actuator must hold the entire weight of the telescope as well as that of each actuator above it. This results in large required actuation strength as well as </w:t>
+      </w:r>
+      <w:r>
+        <w:t>massive systems to get the required stiffness.</w:t>
+      </w:r>
+    </w:p>
+    <w:p/>
+    <w:p>
+      <w:r>
+        <w:t xml:space="preserve">The most basic mount, referred to as </w:t>
+      </w:r>
       <w:commentRangeStart w:id="10"/>
       <w:r>
-        <w:t>(Insert alt-</w:t>
+        <w:t xml:space="preserve">an </w:t>
       </w:r>
       <w:proofErr w:type="spellStart"/>
       <w:r>
-        <w:t>az</w:t>
+        <w:t>altazimuth</w:t>
       </w:r>
       <w:proofErr w:type="spellEnd"/>
       <w:r>
-        <w:t xml:space="preserve"> reference image)</w:t>
+        <w:t xml:space="preserve"> mount, </w:t>
+      </w:r>
+      <w:proofErr w:type="gramStart"/>
+      <w:r>
+        <w:t>has</w:t>
+      </w:r>
+      <w:proofErr w:type="gramEnd"/>
+      <w:r>
+        <w:t xml:space="preserve"> a rotational actuator which directly moves the </w:t>
+      </w:r>
+      <w:r>
+        <w:t xml:space="preserve">azimuth angle. On top of that, is </w:t>
       </w:r>
       <w:commentRangeEnd w:id="10"/>
       <w:r>
@@ -3813,73 +3875,6 @@
           <w:rStyle w:val="CommentReference"/>
         </w:rPr>
         <w:commentReference w:id="10"/>
-      </w:r>
-    </w:p>
-    <w:p>
-      <w:pPr>
-        <w:pStyle w:val="Heading3"/>
-        <w:rPr>
-          <w:shd w:val="clear" w:color="auto" w:fill="FFFFFF"/>
-        </w:rPr>
-      </w:pPr>
-      <w:r>
-        <w:rPr>
-          <w:shd w:val="clear" w:color="auto" w:fill="FFFFFF"/>
-        </w:rPr>
-        <w:t>Traditional Telescope Mounts</w:t>
-      </w:r>
-    </w:p>
-    <w:p>
-      <w:r>
-        <w:t xml:space="preserve">Traditional telescope mounts generally use one actuator </w:t>
-      </w:r>
-      <w:r>
-        <w:t xml:space="preserve">per angle of interest. </w:t>
-      </w:r>
-      <w:r>
-        <w:t xml:space="preserve">These actuators are </w:t>
-      </w:r>
-      <w:r>
-        <w:t xml:space="preserve">necessarily mounted in series such that each actuator must hold the entire weight of the telescope as well as that of each actuator above it. This results in large required actuation strength as well as </w:t>
-      </w:r>
-      <w:r>
-        <w:t>massive systems to get the required stiffness.</w:t>
-      </w:r>
-    </w:p>
-    <w:p/>
-    <w:p>
-      <w:r>
-        <w:t xml:space="preserve">The most basic mount, referred to as </w:t>
-      </w:r>
-      <w:commentRangeStart w:id="11"/>
-      <w:r>
-        <w:t xml:space="preserve">an </w:t>
-      </w:r>
-      <w:proofErr w:type="spellStart"/>
-      <w:r>
-        <w:t>altazimuth</w:t>
-      </w:r>
-      <w:proofErr w:type="spellEnd"/>
-      <w:r>
-        <w:t xml:space="preserve"> mount, </w:t>
-      </w:r>
-      <w:proofErr w:type="gramStart"/>
-      <w:r>
-        <w:t>has</w:t>
-      </w:r>
-      <w:proofErr w:type="gramEnd"/>
-      <w:r>
-        <w:t xml:space="preserve"> a rotational actuator which directly moves the </w:t>
-      </w:r>
-      <w:r>
-        <w:t xml:space="preserve">azimuth angle. On top of that, is </w:t>
-      </w:r>
-      <w:commentRangeEnd w:id="11"/>
-      <w:r>
-        <w:rPr>
-          <w:rStyle w:val="CommentReference"/>
-        </w:rPr>
-        <w:commentReference w:id="11"/>
       </w:r>
       <w:r>
         <w:t xml:space="preserve">a second actuator which controls the altitude </w:t>
@@ -3914,16 +3909,16 @@
         <w:lastRenderedPageBreak/>
         <w:t xml:space="preserve">The </w:t>
       </w:r>
-      <w:commentRangeStart w:id="12"/>
+      <w:commentRangeStart w:id="11"/>
       <w:r>
         <w:t xml:space="preserve">equatorial mount is </w:t>
       </w:r>
-      <w:commentRangeEnd w:id="12"/>
+      <w:commentRangeEnd w:id="11"/>
       <w:r>
         <w:rPr>
           <w:rStyle w:val="CommentReference"/>
         </w:rPr>
-        <w:commentReference w:id="12"/>
+        <w:commentReference w:id="11"/>
       </w:r>
       <w:r>
         <w:t>an example of one which controls the image rotation. Instead of having an actuator which controls the angle, a mechanism allows the whole telescope to tilt to match the Earth’s rotational axis which causes the image rotation to remain constant. This unfortunately creates complicated load paths and often necessitates large counterweight systems.</w:t>
@@ -4342,7 +4337,7 @@
           <w:shd w:val="clear" w:color="auto" w:fill="FFFFFF"/>
         </w:rPr>
       </w:pPr>
-      <w:bookmarkStart w:id="13" w:name="_Toc521898987"/>
+      <w:bookmarkStart w:id="12" w:name="_Toc521898987"/>
       <w:r>
         <w:t xml:space="preserve">Figure </w:t>
       </w:r>
@@ -4391,7 +4386,7 @@
           </w:r>
         </w:sdtContent>
       </w:sdt>
-      <w:bookmarkEnd w:id="13"/>
+      <w:bookmarkEnd w:id="12"/>
     </w:p>
     <w:p>
       <w:pPr>
@@ -4430,21 +4425,21 @@
       <w:r>
         <w:t xml:space="preserve"> </w:t>
       </w:r>
-      <w:commentRangeStart w:id="14"/>
+      <w:commentRangeStart w:id="13"/>
       <w:r>
         <w:t>Mount</w:t>
       </w:r>
       <w:r>
         <w:t xml:space="preserve"> </w:t>
       </w:r>
-      <w:commentRangeEnd w:id="14"/>
+      <w:commentRangeEnd w:id="13"/>
       <w:r>
         <w:rPr>
           <w:rStyle w:val="CommentReference"/>
           <w:rFonts w:eastAsia="Calibri"/>
           <w:b w:val="0"/>
         </w:rPr>
-        <w:commentReference w:id="14"/>
+        <w:commentReference w:id="13"/>
       </w:r>
     </w:p>
     <w:p>
@@ -4586,8 +4581,8 @@
           <w:rFonts w:eastAsia="Times New Roman" w:cs="Times New Roman"/>
         </w:rPr>
       </w:pPr>
-      <w:bookmarkStart w:id="15" w:name="_Ref483906336"/>
-      <w:bookmarkStart w:id="16" w:name="_Toc521898988"/>
+      <w:bookmarkStart w:id="14" w:name="_Ref483906336"/>
+      <w:bookmarkStart w:id="15" w:name="_Toc521898988"/>
       <w:proofErr w:type="gramStart"/>
       <w:r>
         <w:t xml:space="preserve">Figure </w:t>
@@ -4600,21 +4595,21 @@
           <w:t>2</w:t>
         </w:r>
       </w:fldSimple>
+      <w:bookmarkEnd w:id="14"/>
+      <w:r>
+        <w:t>.</w:t>
+      </w:r>
+      <w:proofErr w:type="gramEnd"/>
+      <w:r>
+        <w:t xml:space="preserve"> </w:t>
+      </w:r>
+      <w:r>
+        <w:t>Sample Marbles</w:t>
+      </w:r>
+      <w:r>
+        <w:t>.</w:t>
+      </w:r>
       <w:bookmarkEnd w:id="15"/>
-      <w:r>
-        <w:t>.</w:t>
-      </w:r>
-      <w:proofErr w:type="gramEnd"/>
-      <w:r>
-        <w:t xml:space="preserve"> </w:t>
-      </w:r>
-      <w:r>
-        <w:t>Sample Marbles</w:t>
-      </w:r>
-      <w:r>
-        <w:t>.</w:t>
-      </w:r>
-      <w:bookmarkEnd w:id="16"/>
     </w:p>
     <w:p>
       <w:pPr>
@@ -4648,54 +4643,106 @@
         <w:pStyle w:val="Heading1"/>
         <w:pageBreakBefore/>
       </w:pPr>
-      <w:bookmarkStart w:id="17" w:name="_Toc521478290"/>
+      <w:bookmarkStart w:id="16" w:name="_Toc521997413"/>
       <w:r>
         <w:lastRenderedPageBreak/>
         <w:t>Theory</w:t>
       </w:r>
-      <w:bookmarkEnd w:id="17"/>
+      <w:bookmarkEnd w:id="16"/>
     </w:p>
     <w:p>
       <w:pPr>
         <w:pStyle w:val="Heading2"/>
       </w:pPr>
-      <w:bookmarkStart w:id="18" w:name="_Toc521478291"/>
-      <w:bookmarkStart w:id="19" w:name="_Ref521899948"/>
-      <w:commentRangeStart w:id="20"/>
+      <w:bookmarkStart w:id="17" w:name="_Ref521899948"/>
+      <w:bookmarkStart w:id="18" w:name="_Toc521997414"/>
+      <w:commentRangeStart w:id="19"/>
       <w:r>
         <w:t xml:space="preserve">Transformations </w:t>
       </w:r>
-      <w:commentRangeEnd w:id="20"/>
+      <w:commentRangeEnd w:id="19"/>
       <w:r>
         <w:rPr>
           <w:rStyle w:val="CommentReference"/>
           <w:rFonts w:eastAsia="Calibri"/>
           <w:b w:val="0"/>
         </w:rPr>
+        <w:commentReference w:id="19"/>
+      </w:r>
+      <w:bookmarkEnd w:id="17"/>
+      <w:bookmarkEnd w:id="18"/>
+    </w:p>
+    <w:p>
+      <w:r>
+        <w:t xml:space="preserve">In order to find the actuator lengths required to match a particular set of altitude, azimuth, and image rotation angles, </w:t>
+      </w:r>
+      <w:r>
+        <w:t xml:space="preserve">a known reference position </w:t>
+      </w:r>
+      <w:r>
+        <w:t>must be</w:t>
+      </w:r>
+      <w:r>
+        <w:t xml:space="preserve"> defined</w:t>
+      </w:r>
+      <w:r>
+        <w:t xml:space="preserve">. This </w:t>
+      </w:r>
+      <w:commentRangeStart w:id="20"/>
+      <w:r>
+        <w:t>reference</w:t>
+      </w:r>
+      <w:commentRangeEnd w:id="20"/>
+      <w:r>
+        <w:rPr>
+          <w:rStyle w:val="CommentReference"/>
+        </w:rPr>
         <w:commentReference w:id="20"/>
       </w:r>
-      <w:bookmarkEnd w:id="18"/>
-      <w:bookmarkEnd w:id="19"/>
-    </w:p>
-    <w:p>
-      <w:r>
-        <w:t xml:space="preserve">In order to find the actuator lengths required to match a particular set of altitude, azimuth, and image rotation angles, </w:t>
-      </w:r>
-      <w:r>
-        <w:t xml:space="preserve">a known reference position </w:t>
-      </w:r>
-      <w:r>
-        <w:t>must be</w:t>
-      </w:r>
-      <w:r>
-        <w:t xml:space="preserve"> defined</w:t>
-      </w:r>
-      <w:r>
-        <w:t xml:space="preserve">. This </w:t>
+      <w:r>
+        <w:t xml:space="preserve"> position, called ‘home’, contains complete information of the locations of </w:t>
+      </w:r>
+      <w:r>
+        <w:t xml:space="preserve">points of interest: </w:t>
+      </w:r>
+      <w:r>
+        <w:t>both ends of each actuator, a point on the image axis, and the point of rotation.</w:t>
+      </w:r>
+      <w:r>
+        <w:t xml:space="preserve"> This position, along with rotation matrices, allows us to find the required lengths. </w:t>
+      </w:r>
+    </w:p>
+    <w:p>
+      <w:r>
+        <w:t xml:space="preserve"> </w:t>
+      </w:r>
+      <w:r>
+        <w:t>A</w:t>
+      </w:r>
+      <w:r>
+        <w:t xml:space="preserve">ll </w:t>
+      </w:r>
+      <w:r>
+        <w:t xml:space="preserve">desired </w:t>
+      </w:r>
+      <w:r>
+        <w:t>angular positions</w:t>
+      </w:r>
+      <w:r>
+        <w:t xml:space="preserve"> </w:t>
+      </w:r>
+      <w:r>
+        <w:t xml:space="preserve">are treated as rotations </w:t>
+      </w:r>
+      <w:r>
+        <w:t xml:space="preserve">away from the home position. </w:t>
+      </w:r>
+      <w:r>
+        <w:t xml:space="preserve">This requires </w:t>
       </w:r>
       <w:commentRangeStart w:id="21"/>
       <w:r>
-        <w:t>reference</w:t>
+        <w:t xml:space="preserve">three primary rotations </w:t>
       </w:r>
       <w:commentRangeEnd w:id="21"/>
       <w:r>
@@ -4705,49 +4752,29 @@
         <w:commentReference w:id="21"/>
       </w:r>
       <w:r>
-        <w:t xml:space="preserve"> position, called ‘home’, contains complete information of the locations of </w:t>
-      </w:r>
-      <w:r>
-        <w:t xml:space="preserve">points of interest: </w:t>
-      </w:r>
-      <w:r>
-        <w:t>both ends of each actuator, a point on the image axis, and the point of rotation.</w:t>
-      </w:r>
-      <w:r>
-        <w:t xml:space="preserve"> This position, along with rotation matrices, allows us to find the required lengths. </w:t>
-      </w:r>
-    </w:p>
-    <w:p>
+        <w:t>which match the altitude, azimuth, an</w:t>
+      </w:r>
+      <w:r>
+        <w:t xml:space="preserve">d image rotation angles desired and three correction rotations which account for the home position not perfectly matching 0,0,0 altitude, azimuth, image rotation. </w:t>
+      </w:r>
+      <w:r>
+        <w:t xml:space="preserve"> These rotations</w:t>
+      </w:r>
       <w:r>
         <w:t xml:space="preserve"> </w:t>
       </w:r>
       <w:r>
-        <w:t>A</w:t>
-      </w:r>
-      <w:r>
-        <w:t xml:space="preserve">ll </w:t>
-      </w:r>
-      <w:r>
-        <w:t xml:space="preserve">desired </w:t>
-      </w:r>
-      <w:r>
-        <w:t>angular positions</w:t>
-      </w:r>
-      <w:r>
-        <w:t xml:space="preserve"> </w:t>
-      </w:r>
-      <w:r>
-        <w:t xml:space="preserve">are treated as rotations </w:t>
-      </w:r>
-      <w:r>
-        <w:t xml:space="preserve">away from the home position. </w:t>
-      </w:r>
-      <w:r>
-        <w:t xml:space="preserve">This requires </w:t>
+        <w:t xml:space="preserve">can be combined in a particular order to find a </w:t>
       </w:r>
       <w:commentRangeStart w:id="22"/>
       <w:r>
-        <w:t xml:space="preserve">three primary rotations </w:t>
+        <w:t xml:space="preserve">resultant </w:t>
+      </w:r>
+      <w:r>
+        <w:t xml:space="preserve">combined </w:t>
+      </w:r>
+      <w:r>
+        <w:t>transformation</w:t>
       </w:r>
       <w:commentRangeEnd w:id="22"/>
       <w:r>
@@ -4757,29 +4784,14 @@
         <w:commentReference w:id="22"/>
       </w:r>
       <w:r>
-        <w:t>which match the altitude, azimuth, an</w:t>
-      </w:r>
-      <w:r>
-        <w:t xml:space="preserve">d image rotation angles desired and three correction rotations which account for the home position not perfectly matching 0,0,0 altitude, azimuth, image rotation. </w:t>
-      </w:r>
-      <w:r>
-        <w:t xml:space="preserve"> These rotations</w:t>
-      </w:r>
-      <w:r>
-        <w:t xml:space="preserve"> </w:t>
-      </w:r>
-      <w:r>
-        <w:t xml:space="preserve">can be combined in a particular order to find a </w:t>
+        <w:t xml:space="preserve">. </w:t>
+      </w:r>
+      <w:r>
+        <w:t xml:space="preserve">Because the correction rotations are constant angles, this can be simplified </w:t>
       </w:r>
       <w:commentRangeStart w:id="23"/>
       <w:r>
-        <w:t xml:space="preserve">resultant </w:t>
-      </w:r>
-      <w:r>
-        <w:t xml:space="preserve">combined </w:t>
-      </w:r>
-      <w:r>
-        <w:t>transformation</w:t>
+        <w:t>to</w:t>
       </w:r>
       <w:commentRangeEnd w:id="23"/>
       <w:r>
@@ -4789,51 +4801,34 @@
         <w:commentReference w:id="23"/>
       </w:r>
       <w:r>
-        <w:t xml:space="preserve">. </w:t>
-      </w:r>
-      <w:r>
-        <w:t xml:space="preserve">Because the correction rotations are constant angles, this can be simplified </w:t>
+        <w:t>:</w:t>
+      </w:r>
+    </w:p>
+    <w:p>
+      <w:r>
+        <w:t xml:space="preserve">In order to find the length of each actuator for a specific set of altitude, azimuth, and image rotation angles, first the combined transformation matrix must be evaluated with the set of angles and applied to each of the home positions of the actuator ends. This finds the new location of each actuator end.  </w:t>
+      </w:r>
+      <w:r>
+        <w:t>Then, the</w:t>
+      </w:r>
+      <w:r>
+        <w:t xml:space="preserve"> distance </w:t>
       </w:r>
       <w:commentRangeStart w:id="24"/>
       <w:r>
-        <w:t>to</w:t>
+        <w:t xml:space="preserve">formula </w:t>
       </w:r>
       <w:commentRangeEnd w:id="24"/>
       <w:r>
+        <w:t xml:space="preserve">is applied </w:t>
+      </w:r>
+      <w:r>
         <w:rPr>
           <w:rStyle w:val="CommentReference"/>
         </w:rPr>
         <w:commentReference w:id="24"/>
       </w:r>
       <w:r>
-        <w:t>:</w:t>
-      </w:r>
-    </w:p>
-    <w:p>
-      <w:r>
-        <w:t xml:space="preserve">In order to find the length of each actuator for a specific set of altitude, azimuth, and image rotation angles, first the combined transformation matrix must be evaluated with the set of angles and applied to each of the home positions of the actuator ends. This finds the new location of each actuator end.  </w:t>
-      </w:r>
-      <w:r>
-        <w:t>Then, the</w:t>
-      </w:r>
-      <w:r>
-        <w:t xml:space="preserve"> distance </w:t>
-      </w:r>
-      <w:commentRangeStart w:id="25"/>
-      <w:r>
-        <w:t xml:space="preserve">formula </w:t>
-      </w:r>
-      <w:commentRangeEnd w:id="25"/>
-      <w:r>
-        <w:t xml:space="preserve">is applied </w:t>
-      </w:r>
-      <w:r>
-        <w:rPr>
-          <w:rStyle w:val="CommentReference"/>
-        </w:rPr>
-        <w:commentReference w:id="25"/>
-      </w:r>
-      <w:r>
         <w:t xml:space="preserve">between this location and the stationary base of the actuator </w:t>
       </w:r>
       <w:r>
@@ -4848,8 +4843,8 @@
       <w:pPr>
         <w:pStyle w:val="Heading2"/>
       </w:pPr>
-      <w:bookmarkStart w:id="26" w:name="_Toc521478292"/>
-      <w:commentRangeStart w:id="27"/>
+      <w:bookmarkStart w:id="25" w:name="_Toc521997415"/>
+      <w:commentRangeStart w:id="26"/>
       <w:r>
         <w:t xml:space="preserve">Angular </w:t>
       </w:r>
@@ -4859,16 +4854,16 @@
       <w:r>
         <w:t>ies</w:t>
       </w:r>
-      <w:commentRangeEnd w:id="27"/>
+      <w:commentRangeEnd w:id="26"/>
       <w:r>
         <w:rPr>
           <w:rStyle w:val="CommentReference"/>
           <w:rFonts w:eastAsia="Calibri"/>
           <w:b w:val="0"/>
         </w:rPr>
-        <w:commentReference w:id="27"/>
-      </w:r>
-      <w:bookmarkEnd w:id="26"/>
+        <w:commentReference w:id="26"/>
+      </w:r>
+      <w:bookmarkEnd w:id="25"/>
     </w:p>
     <w:p>
       <w:r>
@@ -4898,18 +4893,18 @@
       <w:r>
         <w:t xml:space="preserve">Time Derivative of a Transformation </w:t>
       </w:r>
-      <w:commentRangeStart w:id="28"/>
+      <w:commentRangeStart w:id="27"/>
       <w:r>
         <w:t>Matrix</w:t>
       </w:r>
-      <w:commentRangeEnd w:id="28"/>
+      <w:commentRangeEnd w:id="27"/>
       <w:r>
         <w:rPr>
           <w:rStyle w:val="CommentReference"/>
           <w:rFonts w:eastAsia="Calibri"/>
           <w:b w:val="0"/>
         </w:rPr>
-        <w:commentReference w:id="28"/>
+        <w:commentReference w:id="27"/>
       </w:r>
     </w:p>
     <w:p>
@@ -5205,7 +5200,13 @@
                 <w:rPr>
                   <w:rFonts w:ascii="Cambria Math" w:hAnsi="Cambria Math"/>
                 </w:rPr>
-                <m:t>azimuth new</m:t>
+                <m:t>azimuth n</m:t>
+              </m:r>
+              <m:r>
+                <w:rPr>
+                  <w:rFonts w:ascii="Cambria Math" w:hAnsi="Cambria Math"/>
+                </w:rPr>
+                <m:t>ew</m:t>
               </m:r>
             </m:sub>
           </m:sSub>
@@ -5450,7 +5451,7 @@
                 <w:rPr>
                   <w:rStyle w:val="CommentReference"/>
                 </w:rPr>
-                <w:commentReference w:id="29"/>
+                <w:commentReference w:id="28"/>
               </m:r>
               <m:r>
                 <w:rPr>
@@ -5529,8 +5530,8 @@
       <w:pPr>
         <w:pStyle w:val="Heading2"/>
       </w:pPr>
-      <w:bookmarkStart w:id="30" w:name="_Toc521478293"/>
-      <w:commentRangeStart w:id="31"/>
+      <w:bookmarkStart w:id="29" w:name="_Toc521997416"/>
+      <w:commentRangeStart w:id="30"/>
       <w:r>
         <w:t xml:space="preserve">L6470 </w:t>
       </w:r>
@@ -5540,16 +5541,16 @@
       <w:r>
         <w:t>Drivers</w:t>
       </w:r>
-      <w:commentRangeEnd w:id="31"/>
+      <w:commentRangeEnd w:id="30"/>
       <w:r>
         <w:rPr>
           <w:rStyle w:val="CommentReference"/>
           <w:rFonts w:eastAsia="Calibri"/>
           <w:b w:val="0"/>
         </w:rPr>
-        <w:commentReference w:id="31"/>
-      </w:r>
-      <w:bookmarkEnd w:id="30"/>
+        <w:commentReference w:id="30"/>
+      </w:r>
+      <w:bookmarkEnd w:id="29"/>
     </w:p>
     <w:p>
       <w:pPr>
@@ -5557,6 +5558,7 @@
           <w:noProof/>
         </w:rPr>
       </w:pPr>
+      <w:bookmarkStart w:id="31" w:name="_GoBack"/>
       <w:r>
         <w:t>The L6470 stepper motor driver from ST</w:t>
       </w:r>
@@ -5636,7 +5638,8 @@
       <w:pPr>
         <w:pStyle w:val="Heading2"/>
       </w:pPr>
-      <w:bookmarkStart w:id="32" w:name="_Toc521478294"/>
+      <w:bookmarkStart w:id="32" w:name="_Toc521997417"/>
+      <w:bookmarkEnd w:id="31"/>
       <w:commentRangeStart w:id="33"/>
       <w:r>
         <w:t>Pointing a telescope</w:t>
@@ -5679,7 +5682,7 @@
         <w:pStyle w:val="Heading1"/>
         <w:pageBreakBefore/>
       </w:pPr>
-      <w:bookmarkStart w:id="34" w:name="_Toc521478295"/>
+      <w:bookmarkStart w:id="34" w:name="_Toc521997418"/>
       <w:r>
         <w:lastRenderedPageBreak/>
         <w:t>Design</w:t>
@@ -5690,7 +5693,7 @@
       <w:pPr>
         <w:pStyle w:val="Heading2"/>
       </w:pPr>
-      <w:bookmarkStart w:id="35" w:name="_Toc521478296"/>
+      <w:bookmarkStart w:id="35" w:name="_Toc521997419"/>
       <w:r>
         <w:t>State of Previous System</w:t>
       </w:r>
@@ -5853,7 +5856,7 @@
       <w:pPr>
         <w:pStyle w:val="Heading2"/>
       </w:pPr>
-      <w:bookmarkStart w:id="36" w:name="_Toc521478297"/>
+      <w:bookmarkStart w:id="36" w:name="_Toc521997420"/>
       <w:r>
         <w:t xml:space="preserve">Hardware </w:t>
       </w:r>
@@ -6227,7 +6230,7 @@
       <w:pPr>
         <w:pStyle w:val="Heading2"/>
       </w:pPr>
-      <w:bookmarkStart w:id="42" w:name="_Toc521478298"/>
+      <w:bookmarkStart w:id="42" w:name="_Toc521997421"/>
       <w:commentRangeStart w:id="43"/>
       <w:r>
         <w:t>Electrical Modifications</w:t>
@@ -6253,12 +6256,80 @@
       <w:r>
         <w:t xml:space="preserve">possible because STMicroelectronics has created </w:t>
       </w:r>
+      <w:r>
+        <w:t>a prototyping environment which allows access to a wide range of STM32 microcontrollers and can easily incorporate a wide variety of expansion boards.</w:t>
+      </w:r>
+      <w:r>
+        <w:t xml:space="preserve"> These boards can also be programmed in many different languages.</w:t>
+      </w:r>
     </w:p>
     <w:p>
       <w:pPr>
         <w:pStyle w:val="Heading3"/>
       </w:pPr>
       <w:r>
+        <w:t xml:space="preserve">STM32 </w:t>
+      </w:r>
+      <w:proofErr w:type="spellStart"/>
+      <w:r>
+        <w:t>Nucleo</w:t>
+      </w:r>
+      <w:proofErr w:type="spellEnd"/>
+      <w:r>
+        <w:t xml:space="preserve"> Development Board with STM32L476RG MCU</w:t>
+      </w:r>
+    </w:p>
+    <w:p>
+      <w:r>
+        <w:t xml:space="preserve">The STM32L476RG </w:t>
+      </w:r>
+      <w:r>
+        <w:t xml:space="preserve">is an 80MHz, 32-bit ultra-low-power microcontroller with a built in floating point unit. It was selected over other models of the STM32 family due to its 1 </w:t>
+      </w:r>
+      <w:proofErr w:type="spellStart"/>
+      <w:r>
+        <w:t>Mbyte</w:t>
+      </w:r>
+      <w:proofErr w:type="spellEnd"/>
+      <w:r>
+        <w:t xml:space="preserve"> of Flash memory</w:t>
+      </w:r>
+      <w:sdt>
+        <w:sdtPr>
+          <w:id w:val="1493749675"/>
+          <w:citation/>
+        </w:sdtPr>
+        <w:sdtContent>
+          <w:r>
+            <w:fldChar w:fldCharType="begin"/>
+          </w:r>
+          <w:r>
+            <w:instrText xml:space="preserve"> CITATION STM18 \l 1033 </w:instrText>
+          </w:r>
+          <w:r>
+            <w:fldChar w:fldCharType="separate"/>
+          </w:r>
+          <w:r>
+            <w:rPr>
+              <w:noProof/>
+            </w:rPr>
+            <w:t xml:space="preserve"> (STMicroelectronics)</w:t>
+          </w:r>
+          <w:r>
+            <w:fldChar w:fldCharType="end"/>
+          </w:r>
+        </w:sdtContent>
+      </w:sdt>
+      <w:r>
+        <w:t>.</w:t>
+      </w:r>
+    </w:p>
+    <w:p>
+      <w:pPr>
+        <w:pStyle w:val="Heading3"/>
+      </w:pPr>
+      <w:r>
+        <w:lastRenderedPageBreak/>
         <w:t>ST L6470 Stepper Motor Drivers</w:t>
       </w:r>
     </w:p>
@@ -6266,20 +6337,54 @@
       <w:pPr>
         <w:pStyle w:val="Heading3"/>
       </w:pPr>
+      <w:r>
+        <w:t>Shoe of Brian</w:t>
+      </w:r>
+    </w:p>
+    <w:p>
+      <w:r>
+        <w:t xml:space="preserve">The Shoe of Brian is the only custom </w:t>
+      </w:r>
       <w:proofErr w:type="spellStart"/>
-      <w:r>
-        <w:t>Nucleo</w:t>
+      <w:proofErr w:type="gramStart"/>
+      <w:r>
+        <w:t>pcb</w:t>
       </w:r>
       <w:proofErr w:type="spellEnd"/>
-      <w:r>
-        <w:t xml:space="preserve"> Boards</w:t>
+      <w:proofErr w:type="gramEnd"/>
+      <w:r>
+        <w:t xml:space="preserve"> required for this system. It is a simple board which allows for </w:t>
+      </w:r>
+      <w:proofErr w:type="spellStart"/>
+      <w:r>
+        <w:t>micropython</w:t>
+      </w:r>
+      <w:proofErr w:type="spellEnd"/>
+      <w:r>
+        <w:t xml:space="preserve"> the STM32L476RG to run </w:t>
+      </w:r>
+      <w:proofErr w:type="spellStart"/>
+      <w:r>
+        <w:t>micropython</w:t>
+      </w:r>
+      <w:proofErr w:type="spellEnd"/>
+      <w:r>
+        <w:t xml:space="preserve"> instead of its default </w:t>
+      </w:r>
+      <w:proofErr w:type="spellStart"/>
+      <w:r>
+        <w:t>Mbed</w:t>
+      </w:r>
+      <w:proofErr w:type="spellEnd"/>
+      <w:r>
+        <w:t>.</w:t>
       </w:r>
     </w:p>
     <w:p>
       <w:pPr>
         <w:pStyle w:val="Heading2"/>
       </w:pPr>
-      <w:bookmarkStart w:id="44" w:name="_Toc521478299"/>
+      <w:bookmarkStart w:id="44" w:name="_Toc521997422"/>
       <w:commentRangeStart w:id="45"/>
       <w:commentRangeStart w:id="46"/>
       <w:r>
@@ -6334,7 +6439,7 @@
         <w:pStyle w:val="Heading1"/>
         <w:pageBreakBefore/>
       </w:pPr>
-      <w:bookmarkStart w:id="47" w:name="_Toc521478300"/>
+      <w:bookmarkStart w:id="47" w:name="_Toc521997423"/>
       <w:commentRangeStart w:id="48"/>
       <w:r>
         <w:lastRenderedPageBreak/>
@@ -6356,7 +6461,7 @@
       <w:pPr>
         <w:pStyle w:val="Heading2"/>
       </w:pPr>
-      <w:bookmarkStart w:id="49" w:name="_Toc521478301"/>
+      <w:bookmarkStart w:id="49" w:name="_Toc521997424"/>
       <w:r>
         <w:t>Testing</w:t>
       </w:r>
@@ -6386,7 +6491,7 @@
       <w:pPr>
         <w:pStyle w:val="Heading2"/>
       </w:pPr>
-      <w:bookmarkStart w:id="50" w:name="_Toc521478302"/>
+      <w:bookmarkStart w:id="50" w:name="_Toc521997425"/>
       <w:commentRangeStart w:id="51"/>
       <w:r>
         <w:lastRenderedPageBreak/>
@@ -6532,7 +6637,7 @@
       <w:pPr>
         <w:pStyle w:val="Heading1"/>
       </w:pPr>
-      <w:bookmarkStart w:id="53" w:name="_Toc521478303"/>
+      <w:bookmarkStart w:id="53" w:name="_Toc521997426"/>
       <w:r>
         <w:t>Future Refinement</w:t>
       </w:r>
@@ -6543,7 +6648,7 @@
         <w:pStyle w:val="Heading2"/>
       </w:pPr>
       <w:bookmarkStart w:id="54" w:name="_Ref521384350"/>
-      <w:bookmarkStart w:id="55" w:name="_Toc521478304"/>
+      <w:bookmarkStart w:id="55" w:name="_Toc521997427"/>
       <w:r>
         <w:t>Rotators</w:t>
       </w:r>
@@ -6594,7 +6699,7 @@
       <w:pPr>
         <w:pStyle w:val="Heading2"/>
       </w:pPr>
-      <w:bookmarkStart w:id="57" w:name="_Toc521478305"/>
+      <w:bookmarkStart w:id="57" w:name="_Toc521997428"/>
       <w:commentRangeStart w:id="58"/>
       <w:r>
         <w:t>Linear Actuators</w:t>
@@ -6615,7 +6720,7 @@
       <w:pPr>
         <w:pStyle w:val="Heading2"/>
       </w:pPr>
-      <w:bookmarkStart w:id="59" w:name="_Toc521478306"/>
+      <w:bookmarkStart w:id="59" w:name="_Toc521997429"/>
       <w:r>
         <w:lastRenderedPageBreak/>
         <w:t>Control Feedback</w:t>
@@ -6631,7 +6736,7 @@
       <w:pPr>
         <w:pStyle w:val="Heading1"/>
       </w:pPr>
-      <w:bookmarkStart w:id="60" w:name="_Toc521478307"/>
+      <w:bookmarkStart w:id="60" w:name="_Toc521997430"/>
       <w:r>
         <w:t>Summary</w:t>
       </w:r>
@@ -6661,7 +6766,7 @@
         <w:br w:type="page"/>
       </w:r>
     </w:p>
-    <w:bookmarkStart w:id="61" w:name="_Toc521478308" w:displacedByCustomXml="next"/>
+    <w:bookmarkStart w:id="61" w:name="_Toc521997431" w:displacedByCustomXml="next"/>
     <w:sdt>
       <w:sdtPr>
         <w:rPr>
@@ -6956,7 +7061,7 @@
       <w:pPr>
         <w:pStyle w:val="TOC-NoNum1"/>
       </w:pPr>
-      <w:bookmarkStart w:id="62" w:name="_Toc521478309"/>
+      <w:bookmarkStart w:id="62" w:name="_Toc521997432"/>
       <w:r>
         <w:lastRenderedPageBreak/>
         <w:t>Appendix A –</w:t>
@@ -7107,7 +7212,7 @@
       <w:pPr>
         <w:pStyle w:val="TOC-NoNum1"/>
       </w:pPr>
-      <w:bookmarkStart w:id="63" w:name="_Toc521478310"/>
+      <w:bookmarkStart w:id="63" w:name="_Toc521997433"/>
       <w:r>
         <w:t>Appendix B –</w:t>
       </w:r>
@@ -7171,7 +7276,7 @@
       </w:r>
     </w:p>
   </w:comment>
-  <w:comment w:id="10" w:author="Sam Artho-Bentz" w:date="2017-09-11T16:19:00Z" w:initials="SA">
+  <w:comment w:id="9" w:author="Sam Artho-Bentz" w:date="2017-09-11T16:19:00Z" w:initials="SA">
     <w:p>
       <w:pPr>
         <w:pStyle w:val="CommentText"/>
@@ -7217,7 +7322,7 @@
       </w:pPr>
     </w:p>
   </w:comment>
-  <w:comment w:id="11" w:author="Sam Artho-Bentz" w:date="2017-09-11T16:42:00Z" w:initials="SA">
+  <w:comment w:id="10" w:author="Sam Artho-Bentz" w:date="2017-09-11T16:42:00Z" w:initials="SA">
     <w:p>
       <w:pPr>
         <w:pStyle w:val="CommentText"/>
@@ -7241,7 +7346,7 @@
       </w:r>
     </w:p>
   </w:comment>
-  <w:comment w:id="12" w:author="Sam Artho-Bentz" w:date="2017-09-11T16:46:00Z" w:initials="SA">
+  <w:comment w:id="11" w:author="Sam Artho-Bentz" w:date="2017-09-11T16:46:00Z" w:initials="SA">
     <w:p>
       <w:pPr>
         <w:pStyle w:val="CommentText"/>
@@ -7257,7 +7362,7 @@
       </w:r>
     </w:p>
   </w:comment>
-  <w:comment w:id="14" w:author="Sam Artho-Bentz" w:date="2018-08-13T04:49:00Z" w:initials="SA">
+  <w:comment w:id="13" w:author="Sam Artho-Bentz" w:date="2018-08-13T04:49:00Z" w:initials="SA">
     <w:p>
       <w:pPr>
         <w:pStyle w:val="CommentText"/>
@@ -7273,7 +7378,7 @@
       </w:r>
     </w:p>
   </w:comment>
-  <w:comment w:id="20" w:author="Sam Artho-Bentz" w:date="2018-08-08T07:39:00Z" w:initials="SA">
+  <w:comment w:id="19" w:author="Sam Artho-Bentz" w:date="2018-08-08T07:39:00Z" w:initials="SA">
     <w:p>
       <w:pPr>
         <w:pStyle w:val="CommentText"/>
@@ -7289,7 +7394,7 @@
       </w:r>
     </w:p>
   </w:comment>
-  <w:comment w:id="21" w:author="Sam Artho-Bentz" w:date="2017-07-25T20:46:00Z" w:initials="SA">
+  <w:comment w:id="20" w:author="Sam Artho-Bentz" w:date="2017-07-25T20:46:00Z" w:initials="SA">
     <w:p>
       <w:pPr>
         <w:pStyle w:val="CommentText"/>
@@ -7305,7 +7410,7 @@
       </w:r>
     </w:p>
   </w:comment>
-  <w:comment w:id="22" w:author="Sam Artho-Bentz" w:date="2017-07-25T20:47:00Z" w:initials="SA">
+  <w:comment w:id="21" w:author="Sam Artho-Bentz" w:date="2017-07-25T20:47:00Z" w:initials="SA">
     <w:p>
       <w:pPr>
         <w:pStyle w:val="CommentText"/>
@@ -7321,7 +7426,7 @@
       </w:r>
     </w:p>
   </w:comment>
-  <w:comment w:id="23" w:author="Sam Artho-Bentz" w:date="2017-07-25T20:48:00Z" w:initials="SA">
+  <w:comment w:id="22" w:author="Sam Artho-Bentz" w:date="2017-07-25T20:48:00Z" w:initials="SA">
     <w:p>
       <w:pPr>
         <w:pStyle w:val="CommentText"/>
@@ -7337,7 +7442,7 @@
       </w:r>
     </w:p>
   </w:comment>
-  <w:comment w:id="24" w:author="Sam Artho-Bentz" w:date="2017-07-25T20:50:00Z" w:initials="SA">
+  <w:comment w:id="23" w:author="Sam Artho-Bentz" w:date="2017-07-25T20:50:00Z" w:initials="SA">
     <w:p>
       <w:pPr>
         <w:pStyle w:val="CommentText"/>
@@ -7353,7 +7458,7 @@
       </w:r>
     </w:p>
   </w:comment>
-  <w:comment w:id="25" w:author="Sam Artho-Bentz" w:date="2017-07-25T20:58:00Z" w:initials="SA">
+  <w:comment w:id="24" w:author="Sam Artho-Bentz" w:date="2017-07-25T20:58:00Z" w:initials="SA">
     <w:p>
       <w:pPr>
         <w:pStyle w:val="CommentText"/>
@@ -7374,7 +7479,7 @@
       </w:r>
     </w:p>
   </w:comment>
-  <w:comment w:id="27" w:author="Sam Artho-Bentz" w:date="2018-08-08T07:40:00Z" w:initials="SA">
+  <w:comment w:id="26" w:author="Sam Artho-Bentz" w:date="2018-08-08T07:40:00Z" w:initials="SA">
     <w:p>
       <w:pPr>
         <w:pStyle w:val="CommentText"/>
@@ -7390,7 +7495,7 @@
       </w:r>
     </w:p>
   </w:comment>
-  <w:comment w:id="28" w:author="Sam Artho-Bentz" w:date="2018-08-13T05:25:00Z" w:initials="SA">
+  <w:comment w:id="27" w:author="Sam Artho-Bentz" w:date="2018-08-13T05:25:00Z" w:initials="SA">
     <w:p>
       <w:pPr>
         <w:pStyle w:val="CommentText"/>
@@ -7406,7 +7511,7 @@
       </w:r>
     </w:p>
   </w:comment>
-  <w:comment w:id="29" w:author="Sam Artho-Bentz" w:date="2017-08-04T14:25:00Z" w:initials="SA">
+  <w:comment w:id="28" w:author="Sam Artho-Bentz" w:date="2017-08-04T14:25:00Z" w:initials="SA">
     <w:p>
       <w:pPr>
         <w:pStyle w:val="CommentText"/>
@@ -7422,7 +7527,7 @@
       </w:r>
     </w:p>
   </w:comment>
-  <w:comment w:id="31" w:author="Sam Artho-Bentz" w:date="2018-08-08T07:42:00Z" w:initials="SA">
+  <w:comment w:id="30" w:author="Sam Artho-Bentz" w:date="2018-08-08T07:42:00Z" w:initials="SA">
     <w:p>
       <w:pPr>
         <w:pStyle w:val="CommentText"/>
@@ -7980,7 +8085,7 @@
       <w:rPr>
         <w:noProof/>
       </w:rPr>
-      <w:t>9</w:t>
+      <w:t>16</w:t>
     </w:r>
     <w:r>
       <w:fldChar w:fldCharType="end"/>
@@ -12050,11 +12155,28 @@
     <b:URL>https://www.engineeringtoolbox.com/friction-coefficients-d_778.html</b:URL>
     <b:RefOrder>6</b:RefOrder>
   </b:Source>
+  <b:Source>
+    <b:Tag>STM18</b:Tag>
+    <b:SourceType>InternetSite</b:SourceType>
+    <b:Guid>{40A87259-BAB4-4D20-BC25-3C51CF935E0C}</b:Guid>
+    <b:Author>
+      <b:Author>
+        <b:Corporate>STMicroelectronics</b:Corporate>
+      </b:Author>
+    </b:Author>
+    <b:Title>STM32L476RG</b:Title>
+    <b:InternetSiteTitle>STMicroelectronics</b:InternetSiteTitle>
+    <b:YearAccessed>2018</b:YearAccessed>
+    <b:MonthAccessed>8</b:MonthAccessed>
+    <b:DayAccessed>14</b:DayAccessed>
+    <b:URL>https://www.st.com/en/microcontrollers/stm32l476rg.html</b:URL>
+    <b:RefOrder>7</b:RefOrder>
+  </b:Source>
 </b:Sources>
 </file>
 
 <file path=customXml/itemProps1.xml><?xml version="1.0" encoding="utf-8"?>
-<ds:datastoreItem xmlns:ds="http://schemas.openxmlformats.org/officeDocument/2006/customXml" ds:itemID="{2A86B7E0-C391-4BF2-977B-E645759D25DC}">
+<ds:datastoreItem xmlns:ds="http://schemas.openxmlformats.org/officeDocument/2006/customXml" ds:itemID="{08E23851-E605-467B-995C-4CF8B60FCCF6}">
   <ds:schemaRefs>
     <ds:schemaRef ds:uri="http://schemas.openxmlformats.org/officeDocument/2006/bibliography"/>
   </ds:schemaRefs>

</xml_diff>

<commit_message>
Found figures/equations that need to be implemented. added to testing procedure
</commit_message>
<xml_diff>
--- a/Main Paper.docx
+++ b/Main Paper.docx
@@ -4424,14 +4424,27 @@
       <w:r>
         <w:t xml:space="preserve">Figure </w:t>
       </w:r>
-      <w:fldSimple w:instr=" SEQ Figure \* ARABIC ">
-        <w:r>
-          <w:rPr>
-            <w:noProof/>
-          </w:rPr>
-          <w:t>1</w:t>
-        </w:r>
-      </w:fldSimple>
+      <w:r>
+        <w:fldChar w:fldCharType="begin"/>
+      </w:r>
+      <w:r>
+        <w:instrText xml:space="preserve"> SEQ Figure \* ARABIC </w:instrText>
+      </w:r>
+      <w:r>
+        <w:fldChar w:fldCharType="separate"/>
+      </w:r>
+      <w:r>
+        <w:rPr>
+          <w:noProof/>
+        </w:rPr>
+        <w:t>1</w:t>
+      </w:r>
+      <w:r>
+        <w:rPr>
+          <w:noProof/>
+        </w:rPr>
+        <w:fldChar w:fldCharType="end"/>
+      </w:r>
       <w:r>
         <w:t xml:space="preserve">: </w:t>
       </w:r>
@@ -4620,6 +4633,123 @@
       <w:r>
         <w:t xml:space="preserve">-socket joint with the remaining load being shared between the three linear actuators. </w:t>
       </w:r>
+    </w:p>
+    <w:p>
+      <w:pPr>
+        <w:pStyle w:val="Heading4"/>
+      </w:pPr>
+      <w:r>
+        <w:t>Definition of System</w:t>
+      </w:r>
+    </w:p>
+    <w:p>
+      <w:pPr>
+        <w:pStyle w:val="ListParagraph"/>
+        <w:numPr>
+          <w:ilvl w:val="0"/>
+          <w:numId w:val="6"/>
+        </w:numPr>
+      </w:pPr>
+      <w:r>
+        <w:t>In this section I must define the geometry of the mount.</w:t>
+      </w:r>
+    </w:p>
+    <w:p>
+      <w:pPr>
+        <w:pStyle w:val="ListParagraph"/>
+        <w:numPr>
+          <w:ilvl w:val="0"/>
+          <w:numId w:val="6"/>
+        </w:numPr>
+      </w:pPr>
+      <w:r>
+        <w:t xml:space="preserve">Must show actuators, angles of intersect, </w:t>
+      </w:r>
+      <w:proofErr w:type="spellStart"/>
+      <w:r>
+        <w:t>corrdinate</w:t>
+      </w:r>
+      <w:proofErr w:type="spellEnd"/>
+      <w:r>
+        <w:t xml:space="preserve"> systems, </w:t>
+      </w:r>
+      <w:proofErr w:type="spellStart"/>
+      <w:r>
+        <w:t>etc</w:t>
+      </w:r>
+      <w:proofErr w:type="spellEnd"/>
+    </w:p>
+    <w:p>
+      <w:pPr>
+        <w:pStyle w:val="ListParagraph"/>
+        <w:numPr>
+          <w:ilvl w:val="0"/>
+          <w:numId w:val="6"/>
+        </w:numPr>
+      </w:pPr>
+      <w:r>
+        <w:t>Best if it is a drawing which is made for this purpose.</w:t>
+      </w:r>
+    </w:p>
+    <w:p>
+      <w:pPr>
+        <w:pStyle w:val="ListParagraph"/>
+        <w:numPr>
+          <w:ilvl w:val="0"/>
+          <w:numId w:val="6"/>
+        </w:numPr>
+      </w:pPr>
+      <w:r>
+        <w:lastRenderedPageBreak/>
+        <w:t>Drawing should show where home position is</w:t>
+      </w:r>
+    </w:p>
+    <w:p>
+      <w:pPr>
+        <w:pStyle w:val="ListParagraph"/>
+        <w:numPr>
+          <w:ilvl w:val="1"/>
+          <w:numId w:val="6"/>
+        </w:numPr>
+      </w:pPr>
+      <w:r>
+        <w:t xml:space="preserve">And explain why the home position is not zero </w:t>
+      </w:r>
+      <w:proofErr w:type="spellStart"/>
+      <w:r>
+        <w:t>zero</w:t>
+      </w:r>
+      <w:proofErr w:type="spellEnd"/>
+      <w:r>
+        <w:t xml:space="preserve"> </w:t>
+      </w:r>
+      <w:proofErr w:type="spellStart"/>
+      <w:r>
+        <w:t>zero</w:t>
+      </w:r>
+      <w:proofErr w:type="spellEnd"/>
+      <w:r>
+        <w:t>.</w:t>
+      </w:r>
+    </w:p>
+    <w:p>
+      <w:pPr>
+        <w:pStyle w:val="ListParagraph"/>
+        <w:numPr>
+          <w:ilvl w:val="2"/>
+          <w:numId w:val="6"/>
+        </w:numPr>
+      </w:pPr>
+      <w:r>
+        <w:t>Can’t physically reach it</w:t>
+      </w:r>
+    </w:p>
+    <w:p>
+      <w:pPr>
+        <w:rPr>
+          <w:b/>
+        </w:rPr>
+      </w:pPr>
     </w:p>
     <w:p>
       <w:pPr>
@@ -4714,14 +4844,27 @@
       <w:r>
         <w:t xml:space="preserve">Figure </w:t>
       </w:r>
-      <w:fldSimple w:instr=" SEQ &quot;Figure&quot; \* ARABIC ">
-        <w:r>
-          <w:rPr>
-            <w:noProof/>
-          </w:rPr>
-          <w:t>2</w:t>
-        </w:r>
-      </w:fldSimple>
+      <w:r>
+        <w:fldChar w:fldCharType="begin"/>
+      </w:r>
+      <w:r>
+        <w:instrText xml:space="preserve"> SEQ "Figure" \* ARABIC </w:instrText>
+      </w:r>
+      <w:r>
+        <w:fldChar w:fldCharType="separate"/>
+      </w:r>
+      <w:r>
+        <w:rPr>
+          <w:noProof/>
+        </w:rPr>
+        <w:t>2</w:t>
+      </w:r>
+      <w:r>
+        <w:rPr>
+          <w:noProof/>
+        </w:rPr>
+        <w:fldChar w:fldCharType="end"/>
+      </w:r>
       <w:bookmarkEnd w:id="17"/>
       <w:r>
         <w:t>.</w:t>
@@ -4783,115 +4926,6 @@
       </w:pPr>
       <w:bookmarkStart w:id="20" w:name="_Ref521899948"/>
       <w:bookmarkStart w:id="21" w:name="_Toc521997414"/>
-      <w:r>
-        <w:t>Definition of System</w:t>
-      </w:r>
-    </w:p>
-    <w:p>
-      <w:pPr>
-        <w:pStyle w:val="ListParagraph"/>
-        <w:numPr>
-          <w:ilvl w:val="0"/>
-          <w:numId w:val="6"/>
-        </w:numPr>
-      </w:pPr>
-      <w:r>
-        <w:t>In this section I must define the geometry of the mount.</w:t>
-      </w:r>
-    </w:p>
-    <w:p>
-      <w:pPr>
-        <w:pStyle w:val="ListParagraph"/>
-        <w:numPr>
-          <w:ilvl w:val="0"/>
-          <w:numId w:val="6"/>
-        </w:numPr>
-      </w:pPr>
-      <w:r>
-        <w:t xml:space="preserve">Must show actuators, angles of intersect, </w:t>
-      </w:r>
-      <w:proofErr w:type="spellStart"/>
-      <w:r>
-        <w:t>corrdinate</w:t>
-      </w:r>
-      <w:proofErr w:type="spellEnd"/>
-      <w:r>
-        <w:t xml:space="preserve"> systems, </w:t>
-      </w:r>
-      <w:proofErr w:type="spellStart"/>
-      <w:r>
-        <w:t>etc</w:t>
-      </w:r>
-      <w:proofErr w:type="spellEnd"/>
-    </w:p>
-    <w:p>
-      <w:pPr>
-        <w:pStyle w:val="ListParagraph"/>
-        <w:numPr>
-          <w:ilvl w:val="0"/>
-          <w:numId w:val="6"/>
-        </w:numPr>
-      </w:pPr>
-      <w:r>
-        <w:t>Best if it is a drawing which is made for this purpose.</w:t>
-      </w:r>
-    </w:p>
-    <w:p>
-      <w:pPr>
-        <w:pStyle w:val="ListParagraph"/>
-        <w:numPr>
-          <w:ilvl w:val="0"/>
-          <w:numId w:val="6"/>
-        </w:numPr>
-      </w:pPr>
-      <w:r>
-        <w:t>Drawing should show where home position is</w:t>
-      </w:r>
-    </w:p>
-    <w:p>
-      <w:pPr>
-        <w:pStyle w:val="ListParagraph"/>
-        <w:numPr>
-          <w:ilvl w:val="1"/>
-          <w:numId w:val="6"/>
-        </w:numPr>
-      </w:pPr>
-      <w:r>
-        <w:t xml:space="preserve">And explain why the home position is not zero </w:t>
-      </w:r>
-      <w:proofErr w:type="spellStart"/>
-      <w:r>
-        <w:t>zero</w:t>
-      </w:r>
-      <w:proofErr w:type="spellEnd"/>
-      <w:r>
-        <w:t xml:space="preserve"> </w:t>
-      </w:r>
-      <w:proofErr w:type="spellStart"/>
-      <w:r>
-        <w:t>zero</w:t>
-      </w:r>
-      <w:proofErr w:type="spellEnd"/>
-      <w:r>
-        <w:t>.</w:t>
-      </w:r>
-    </w:p>
-    <w:p>
-      <w:pPr>
-        <w:pStyle w:val="ListParagraph"/>
-        <w:numPr>
-          <w:ilvl w:val="2"/>
-          <w:numId w:val="6"/>
-        </w:numPr>
-      </w:pPr>
-      <w:r>
-        <w:t>Can’t physically reach it</w:t>
-      </w:r>
-    </w:p>
-    <w:p>
-      <w:pPr>
-        <w:pStyle w:val="Heading2"/>
-      </w:pPr>
       <w:commentRangeStart w:id="22"/>
       <w:r>
         <w:t xml:space="preserve">Transformations </w:t>
@@ -5041,10 +5075,12 @@
       </w:r>
     </w:p>
     <w:p>
+      <w:r>
+        <w:t xml:space="preserve">With these transformations, a function can be formed which takes as input the three angles –altitude, azimuth, image rotation – and, along with knowledge of the home position, outputs the end positions of the linear actuators required to achieve those </w:t>
+      </w:r>
       <w:commentRangeStart w:id="27"/>
       <w:r>
-        <w:lastRenderedPageBreak/>
-        <w:t xml:space="preserve">In order to </w:t>
+        <w:t>angles</w:t>
       </w:r>
       <w:commentRangeEnd w:id="27"/>
       <w:r>
@@ -5054,10 +5090,20 @@
         <w:commentReference w:id="27"/>
       </w:r>
       <w:r>
-        <w:t xml:space="preserve">find the length of each actuator for a specific set of altitude, azimuth, and image rotation angles, first the combined transformation matrix must be evaluated with the set of angles and applied to each of the home positions of the actuator ends. This finds the new location of each actuator end.  </w:t>
-      </w:r>
-      <w:r>
-        <w:t>Then, the</w:t>
+        <w:t xml:space="preserve">. </w:t>
+      </w:r>
+    </w:p>
+    <w:p>
+      <w:r>
+        <w:t xml:space="preserve"> </w:t>
+      </w:r>
+    </w:p>
+    <w:p>
+      <w:r>
+        <w:t>Once the required end positions of the linear actuators has been found</w:t>
+      </w:r>
+      <w:r>
+        <w:t>, the</w:t>
       </w:r>
       <w:r>
         <w:t xml:space="preserve"> distance </w:t>
@@ -5077,7 +5123,10 @@
         <w:commentReference w:id="28"/>
       </w:r>
       <w:r>
-        <w:t xml:space="preserve">between this location and the stationary base of the actuator </w:t>
+        <w:t>between these new end positions and the home position</w:t>
+      </w:r>
+      <w:r>
+        <w:t xml:space="preserve"> of the actuator </w:t>
       </w:r>
       <w:r>
         <w:t>in order to calculate</w:t>
@@ -5094,6 +5143,7 @@
       <w:bookmarkStart w:id="29" w:name="_Toc521997415"/>
       <w:commentRangeStart w:id="30"/>
       <w:r>
+        <w:lastRenderedPageBreak/>
         <w:t xml:space="preserve">Angular </w:t>
       </w:r>
       <w:r>
@@ -5175,6 +5225,9 @@
       </w:r>
       <w:r>
         <w:t>The time derivative of those transformation matrices should allow for the creation of a relationship between the actuator linear velocities and the system angular velocities.</w:t>
+      </w:r>
+      <w:r>
+        <w:t xml:space="preserve"> However, because these velocities must continually change over the course of the movement, knowledge of the current length and velocity at each time step are required as input.</w:t>
       </w:r>
     </w:p>
     <w:p>
@@ -5335,7 +5388,6 @@
     </w:p>
     <w:p>
       <w:r>
-        <w:lastRenderedPageBreak/>
         <w:t>Utilizing the transformations developed above</w:t>
       </w:r>
       <w:r>
@@ -5518,7 +5570,20 @@
         <w:rPr>
           <w:rFonts w:eastAsia="MS Mincho"/>
         </w:rPr>
-        <w:t>The definition of linear velocity as the rate of change of position is then used to calculate the required angular velocity.</w:t>
+        <w:lastRenderedPageBreak/>
+        <w:t>The definition of linear velocity as the rate of change of position is then used to calculate the required angular velocity</w:t>
+      </w:r>
+      <w:r>
+        <w:rPr>
+          <w:rFonts w:eastAsia="MS Mincho"/>
+        </w:rPr>
+        <w:t xml:space="preserve"> based on the physical system</w:t>
+      </w:r>
+      <w:r>
+        <w:rPr>
+          <w:rFonts w:eastAsia="MS Mincho"/>
+        </w:rPr>
+        <w:t>.</w:t>
       </w:r>
     </w:p>
     <w:p>
@@ -6295,7 +6360,6 @@
       </w:pPr>
       <w:bookmarkStart w:id="46" w:name="_Ref521385063"/>
       <w:commentRangeStart w:id="47"/>
-      <w:commentRangeStart w:id="48"/>
       <w:r>
         <w:t>Rotator Assemblies</w:t>
       </w:r>
@@ -6309,16 +6373,6 @@
           <w:iCs w:val="0"/>
         </w:rPr>
         <w:commentReference w:id="47"/>
-      </w:r>
-      <w:commentRangeEnd w:id="48"/>
-      <w:r>
-        <w:rPr>
-          <w:rStyle w:val="CommentReference"/>
-          <w:rFonts w:eastAsia="Calibri"/>
-          <w:b w:val="0"/>
-          <w:iCs w:val="0"/>
-        </w:rPr>
-        <w:commentReference w:id="48"/>
       </w:r>
     </w:p>
     <w:p>
@@ -6447,21 +6501,21 @@
       <w:pPr>
         <w:pStyle w:val="Heading2"/>
       </w:pPr>
-      <w:bookmarkStart w:id="49" w:name="_Toc521997421"/>
-      <w:commentRangeStart w:id="50"/>
+      <w:bookmarkStart w:id="48" w:name="_Toc521997421"/>
+      <w:commentRangeStart w:id="49"/>
       <w:r>
         <w:t>Electrical Modifications</w:t>
       </w:r>
-      <w:commentRangeEnd w:id="50"/>
+      <w:commentRangeEnd w:id="49"/>
       <w:r>
         <w:rPr>
           <w:rStyle w:val="CommentReference"/>
           <w:rFonts w:eastAsia="Calibri"/>
           <w:b w:val="0"/>
         </w:rPr>
-        <w:commentReference w:id="50"/>
-      </w:r>
-      <w:bookmarkEnd w:id="49"/>
+        <w:commentReference w:id="49"/>
+      </w:r>
+      <w:bookmarkEnd w:id="48"/>
     </w:p>
     <w:p>
       <w:r>
@@ -6633,7 +6687,7 @@
       <w:proofErr w:type="spellEnd"/>
       <w:proofErr w:type="gramEnd"/>
       <w:r>
-        <w:t xml:space="preserve"> required for this system. It is a simple board which allows for </w:t>
+        <w:t xml:space="preserve"> required for this system. It is a simple board which allows for the STM32L476RG to run </w:t>
       </w:r>
       <w:proofErr w:type="spellStart"/>
       <w:r>
@@ -6641,33 +6695,25 @@
       </w:r>
       <w:proofErr w:type="spellEnd"/>
       <w:r>
-        <w:t xml:space="preserve"> the STM32L476RG to run </w:t>
+        <w:t xml:space="preserve"> instead of its default </w:t>
       </w:r>
       <w:proofErr w:type="spellStart"/>
       <w:r>
-        <w:t>micropython</w:t>
+        <w:t>Mbed</w:t>
       </w:r>
       <w:proofErr w:type="spellEnd"/>
       <w:r>
-        <w:t xml:space="preserve"> instead of its default </w:t>
+        <w:t>.</w:t>
+      </w:r>
+      <w:r>
+        <w:t xml:space="preserve"> It was designed by Dr. John </w:t>
       </w:r>
       <w:proofErr w:type="spellStart"/>
       <w:r>
-        <w:t>Mbed</w:t>
+        <w:t>Ridgely</w:t>
       </w:r>
       <w:proofErr w:type="spellEnd"/>
       <w:r>
-        <w:t>.</w:t>
-      </w:r>
-      <w:r>
-        <w:t xml:space="preserve"> It was designed by Dr. John </w:t>
-      </w:r>
-      <w:proofErr w:type="spellStart"/>
-      <w:r>
-        <w:t>Ridgely</w:t>
-      </w:r>
-      <w:proofErr w:type="spellEnd"/>
-      <w:r>
         <w:t xml:space="preserve"> for use in his mechatronics classes.</w:t>
       </w:r>
     </w:p>
@@ -6675,31 +6721,31 @@
       <w:pPr>
         <w:pStyle w:val="Heading2"/>
       </w:pPr>
-      <w:bookmarkStart w:id="51" w:name="_Toc521997422"/>
+      <w:bookmarkStart w:id="50" w:name="_Toc521997422"/>
+      <w:commentRangeStart w:id="51"/>
       <w:commentRangeStart w:id="52"/>
-      <w:commentRangeStart w:id="53"/>
       <w:r>
         <w:t>Software Modifications</w:t>
       </w:r>
-      <w:commentRangeEnd w:id="52"/>
+      <w:commentRangeEnd w:id="51"/>
       <w:r>
         <w:rPr>
           <w:rStyle w:val="CommentReference"/>
           <w:rFonts w:eastAsia="Calibri"/>
           <w:b w:val="0"/>
         </w:rPr>
-        <w:commentReference w:id="52"/>
-      </w:r>
-      <w:commentRangeEnd w:id="53"/>
+        <w:commentReference w:id="51"/>
+      </w:r>
+      <w:commentRangeEnd w:id="52"/>
       <w:r>
         <w:rPr>
           <w:rStyle w:val="CommentReference"/>
           <w:rFonts w:eastAsia="Calibri"/>
           <w:b w:val="0"/>
         </w:rPr>
-        <w:commentReference w:id="53"/>
-      </w:r>
-      <w:bookmarkEnd w:id="51"/>
+        <w:commentReference w:id="52"/>
+      </w:r>
+      <w:bookmarkEnd w:id="50"/>
     </w:p>
     <w:p>
       <w:r>
@@ -6730,13 +6776,13 @@
         <w:pStyle w:val="Heading1"/>
         <w:pageBreakBefore/>
       </w:pPr>
-      <w:bookmarkStart w:id="54" w:name="_Toc521997423"/>
-      <w:commentRangeStart w:id="55"/>
+      <w:bookmarkStart w:id="53" w:name="_Toc521997423"/>
+      <w:commentRangeStart w:id="54"/>
       <w:r>
         <w:lastRenderedPageBreak/>
         <w:t>Testing and Verification</w:t>
       </w:r>
-      <w:commentRangeEnd w:id="55"/>
+      <w:commentRangeEnd w:id="54"/>
       <w:r>
         <w:rPr>
           <w:rStyle w:val="CommentReference"/>
@@ -6744,31 +6790,31 @@
           <w:caps w:val="0"/>
           <w:spacing w:val="0"/>
         </w:rPr>
-        <w:commentReference w:id="55"/>
-      </w:r>
-      <w:bookmarkEnd w:id="54"/>
+        <w:commentReference w:id="54"/>
+      </w:r>
+      <w:bookmarkEnd w:id="53"/>
     </w:p>
     <w:p>
       <w:pPr>
         <w:pStyle w:val="Heading2"/>
       </w:pPr>
-      <w:bookmarkStart w:id="56" w:name="_Toc521997424"/>
-      <w:commentRangeStart w:id="57"/>
+      <w:bookmarkStart w:id="55" w:name="_Toc521997424"/>
+      <w:commentRangeStart w:id="56"/>
       <w:r>
         <w:t>Testing</w:t>
       </w:r>
       <w:r>
         <w:t xml:space="preserve"> Set Up</w:t>
       </w:r>
-      <w:bookmarkEnd w:id="56"/>
-      <w:commentRangeEnd w:id="57"/>
+      <w:bookmarkEnd w:id="55"/>
+      <w:commentRangeEnd w:id="56"/>
       <w:r>
         <w:rPr>
           <w:rStyle w:val="CommentReference"/>
           <w:rFonts w:eastAsia="Calibri"/>
           <w:b w:val="0"/>
         </w:rPr>
-        <w:commentReference w:id="57"/>
+        <w:commentReference w:id="56"/>
       </w:r>
     </w:p>
     <w:p>
@@ -6876,258 +6922,443 @@
       <w:pPr>
         <w:pStyle w:val="Heading2"/>
       </w:pPr>
-      <w:bookmarkStart w:id="58" w:name="_Toc521997425"/>
-      <w:commentRangeStart w:id="59"/>
+      <w:bookmarkStart w:id="57" w:name="_Toc521997425"/>
       <w:r>
         <w:lastRenderedPageBreak/>
         <w:t>Test Descriptions</w:t>
       </w:r>
-      <w:commentRangeEnd w:id="59"/>
+      <w:bookmarkEnd w:id="57"/>
+    </w:p>
+    <w:p>
+      <w:pPr>
+        <w:pStyle w:val="Heading3"/>
+      </w:pPr>
+      <w:r>
+        <w:t>Relative Positioning</w:t>
+      </w:r>
+    </w:p>
+    <w:p>
+      <w:r>
+        <w:t>The current system does not have an absolute reference for its positioning so all position testing must be done as relative testing. This is sufficient for the purpose of this thesis because a future refinement would be to incorporate feedback via a plate solver.</w:t>
+      </w:r>
+    </w:p>
+    <w:p>
+      <w:pPr>
+        <w:pStyle w:val="Heading4"/>
+      </w:pPr>
+      <w:r>
+        <w:t xml:space="preserve">Rotation </w:t>
+      </w:r>
+    </w:p>
+    <w:p>
+      <w:r>
+        <w:t xml:space="preserve">The point rotation test is designed to test the relative accuracy of commanded image rotations. This test utilizes two laser diodes mounted on the front of the telescope. The telescope is commanded to a position with zero image rotation </w:t>
+      </w:r>
+      <w:proofErr w:type="gramStart"/>
+      <w:r>
+        <w:t>angle</w:t>
+      </w:r>
+      <w:proofErr w:type="gramEnd"/>
+      <w:r>
+        <w:t>, then the two lasers are marked on the wall this will be the reference angle. Without moving the telescope base, it is commanded to another position with the same altitude and azimuth but different image rotation. The lasers are again marked on the wall. These sets of points are connected to create two lines which should be at the commanded image rotation angles relative to the horizontal. A photograph of these lines is then taken to be analyzed.</w:t>
+      </w:r>
+    </w:p>
+    <w:p>
+      <w:r>
+        <w:t xml:space="preserve">Using </w:t>
+      </w:r>
+      <w:commentRangeStart w:id="58"/>
+      <w:proofErr w:type="spellStart"/>
+      <w:proofErr w:type="gramStart"/>
+      <w:r>
+        <w:t>matlab</w:t>
+      </w:r>
+      <w:proofErr w:type="spellEnd"/>
+      <w:r>
+        <w:t xml:space="preserve"> </w:t>
+      </w:r>
+      <w:commentRangeEnd w:id="58"/>
+      <w:proofErr w:type="gramEnd"/>
+      <w:r>
+        <w:rPr>
+          <w:rStyle w:val="CommentReference"/>
+        </w:rPr>
+        <w:commentReference w:id="58"/>
+      </w:r>
+      <w:r>
+        <w:t xml:space="preserve">, the angle of the reference angle and the angle of the second position are measured. Subtracting the reference angle from the angle of the second position, a relative angle is calculated. </w:t>
+      </w:r>
+      <w:proofErr w:type="gramStart"/>
+      <w:r>
+        <w:t>Comparing this to the expected angle results in a measure of the relative accuracy.</w:t>
+      </w:r>
+      <w:proofErr w:type="gramEnd"/>
+    </w:p>
+    <w:p/>
+    <w:p>
+      <w:r>
+        <w:t>Commanded to -0.1rad, 0rad, 0.1rad</w:t>
+      </w:r>
+    </w:p>
+    <w:p>
+      <w:proofErr w:type="gramStart"/>
+      <w:r>
+        <w:t>corrected</w:t>
+      </w:r>
+      <w:proofErr w:type="gramEnd"/>
+      <w:r>
+        <w:t xml:space="preserve"> negative line is   -0.0908</w:t>
+      </w:r>
+    </w:p>
+    <w:p>
+      <w:proofErr w:type="gramStart"/>
+      <w:r>
+        <w:t>corrected</w:t>
+      </w:r>
+      <w:proofErr w:type="gramEnd"/>
+      <w:r>
+        <w:t xml:space="preserve"> positive line is    0.1036</w:t>
+      </w:r>
+    </w:p>
+    <w:p>
+      <w:pPr>
+        <w:pStyle w:val="Heading4"/>
+      </w:pPr>
+      <w:r>
+        <w:lastRenderedPageBreak/>
+        <w:t>Altitude</w:t>
+      </w:r>
+    </w:p>
+    <w:p>
+      <w:r>
+        <w:t xml:space="preserve">For the Altitude Relative Position Test, a series of positions were commanded and marked on the board. The distance of these positions above the lowest commanded point was measured. </w:t>
+      </w:r>
+      <w:r>
+        <w:t>This allowed for the calculation of a theoretical angle above the lowest, reference, point for each commanded point. This test was run at azimuth = 0</w:t>
+      </w:r>
+      <w:r>
+        <w:rPr>
+          <w:rFonts w:ascii="Arial" w:hAnsi="Arial" w:cs="Arial"/>
+        </w:rPr>
+        <w:t>°</w:t>
+      </w:r>
+      <w:r>
+        <w:t xml:space="preserve"> and 10</w:t>
+      </w:r>
+      <w:r>
+        <w:rPr>
+          <w:rFonts w:ascii="Arial" w:hAnsi="Arial" w:cs="Arial"/>
+        </w:rPr>
+        <w:t>°</w:t>
+      </w:r>
+      <w:r>
+        <w:rPr>
+          <w:rFonts w:ascii="Arial" w:hAnsi="Arial" w:cs="Arial"/>
+        </w:rPr>
+        <w:t>.</w:t>
+      </w:r>
+    </w:p>
+    <w:p>
+      <w:pPr>
+        <w:pStyle w:val="Heading3"/>
+      </w:pPr>
+      <w:r>
+        <w:t xml:space="preserve"> Velocity</w:t>
+      </w:r>
+    </w:p>
+    <w:p>
+      <w:r>
+        <w:t xml:space="preserve">Velocity testing </w:t>
+      </w:r>
+      <w:r>
+        <w:t>was</w:t>
+      </w:r>
+      <w:r>
+        <w:t xml:space="preserve"> accomplished by commanding the apparatus to two points and marking them on the wall. When the apparatus </w:t>
+      </w:r>
+      <w:r>
+        <w:t>was</w:t>
+      </w:r>
+      <w:r>
+        <w:t xml:space="preserve"> aimed at one of the points, </w:t>
+      </w:r>
+      <w:r>
+        <w:t xml:space="preserve">it was </w:t>
+      </w:r>
+      <w:r>
+        <w:t>command</w:t>
+      </w:r>
+      <w:r>
+        <w:t>ed</w:t>
+      </w:r>
+      <w:r>
+        <w:t xml:space="preserve"> along the vector that w</w:t>
+      </w:r>
+      <w:r>
+        <w:t>ould</w:t>
+      </w:r>
+      <w:r>
+        <w:t xml:space="preserve"> intersect with the second point. </w:t>
+      </w:r>
+      <w:r>
+        <w:t>The motion was filmed then analyzed to find the velocity.</w:t>
+      </w:r>
+    </w:p>
+    <w:p>
+      <w:r>
+        <w:t>VLC was used to find the time motion began and the time when the laser passed the second mark. This allowed for the calculation of angular velocity when combined with the angular distance between the points.</w:t>
+      </w:r>
+    </w:p>
+    <w:p>
+      <w:r>
+        <w:t xml:space="preserve">The test was </w:t>
+      </w:r>
+      <w:r>
+        <w:t>run twice for a purely altitude motion and twice for a purely azimuth motion.</w:t>
+      </w:r>
+      <w:bookmarkStart w:id="59" w:name="_GoBack"/>
+      <w:bookmarkEnd w:id="59"/>
+      <w:r>
+        <w:t xml:space="preserve"> </w:t>
+      </w:r>
+    </w:p>
+    <w:p>
+      <w:pPr>
+        <w:pStyle w:val="Heading3"/>
+      </w:pPr>
+      <w:r>
+        <w:t>Repeatability</w:t>
+      </w:r>
+    </w:p>
+    <w:p>
+      <w:r>
+        <w:t xml:space="preserve">Repeatability </w:t>
+      </w:r>
+      <w:r>
+        <w:t>was</w:t>
+      </w:r>
+      <w:r>
+        <w:t xml:space="preserve"> tested by moving between a series of points multiple times and seeing how much deviation there </w:t>
+      </w:r>
+      <w:r>
+        <w:t>was</w:t>
+      </w:r>
+      <w:r>
+        <w:t xml:space="preserve"> between the first time and subsequent moves</w:t>
+      </w:r>
+      <w:r>
+        <w:t>. It was</w:t>
+      </w:r>
+      <w:r>
+        <w:t xml:space="preserve"> </w:t>
+      </w:r>
+      <w:r>
+        <w:t xml:space="preserve">done using a laser diode attached along the axis of the telescope. Setting the mount a known distance from a whiteboard, the mount </w:t>
+      </w:r>
+      <w:r>
+        <w:t>was</w:t>
+      </w:r>
+      <w:r>
+        <w:t xml:space="preserve"> commanded to move to various altitude and azimuth positions. Image rotation </w:t>
+      </w:r>
+      <w:r>
+        <w:t>was</w:t>
+      </w:r>
+      <w:r>
+        <w:t xml:space="preserve"> held constant at theta3 = 0. After each move, the location of the laser on the whiteboard </w:t>
+      </w:r>
+      <w:r>
+        <w:t>was</w:t>
+      </w:r>
+      <w:r>
+        <w:t xml:space="preserve"> marked. </w:t>
+      </w:r>
+      <w:r>
+        <w:t>Three sets of motions were examined:</w:t>
+      </w:r>
+    </w:p>
+    <w:p>
+      <w:pPr>
+        <w:pStyle w:val="Heading4"/>
+      </w:pPr>
+      <w:r>
+        <w:lastRenderedPageBreak/>
+        <w:t>Altitude Repeatability</w:t>
+      </w:r>
+    </w:p>
+    <w:p>
+      <w:r>
+        <w:t xml:space="preserve">The Altitude Repeatability test moved back and forth between two azimuth positions holding altitude and image rotation constant. </w:t>
+      </w:r>
+    </w:p>
+    <w:p>
+      <w:pPr>
+        <w:pStyle w:val="Heading4"/>
+      </w:pPr>
+      <w:r>
+        <w:t>Complex Repeatability</w:t>
+      </w:r>
+    </w:p>
+    <w:p>
+      <w:r>
+        <w:t>The Complex Repeatability test first established reference points by commanding the telescope to six positions and marking those positions on the board in blue. After this, three tests were run which moved betwe</w:t>
+      </w:r>
+      <w:r>
+        <w:t>en the points in different ways:</w:t>
+      </w:r>
+    </w:p>
+    <w:p>
+      <w:r>
+        <w:t>The first test, labeled 2A, moved from point 6 to each other point and returned to point 6 in between.</w:t>
+      </w:r>
+    </w:p>
+    <w:p>
+      <w:r>
+        <w:t>The second test, labeled 2B, moved from point 2 to each other point and returned to point 2 in between.</w:t>
+      </w:r>
+    </w:p>
+    <w:p>
+      <w:r>
+        <w:t>The third test, labeled 2C, moved through the points 6&gt;5&gt;4&gt;3&gt;2&gt;1&gt;6.</w:t>
+      </w:r>
+    </w:p>
+    <w:p/>
+    <w:p/>
+    <w:p>
+      <w:pPr>
+        <w:pStyle w:val="Heading4"/>
+      </w:pPr>
+      <w:r>
+        <w:t>Long Run Repeatability</w:t>
+      </w:r>
+    </w:p>
+    <w:p>
+      <w:r>
+        <w:t>The Long Run Repeatability test cycled through seven points ten times and marked the laser at the first and last cycle.</w:t>
+      </w:r>
+    </w:p>
+    <w:p>
+      <w:pPr>
+        <w:pStyle w:val="Heading3"/>
+      </w:pPr>
+      <w:r>
+        <w:t>“Wobble”</w:t>
+      </w:r>
+    </w:p>
+    <w:p>
+      <w:r>
+        <w:t>I’m not sure what to call this section. Basically measuring how much variance in position the system can have when commanded to a specified angle.</w:t>
+      </w:r>
+    </w:p>
+    <w:p/>
+    <w:p>
+      <w:pPr>
+        <w:pStyle w:val="Heading1"/>
+      </w:pPr>
+      <w:bookmarkStart w:id="60" w:name="_Toc521997426"/>
+      <w:r>
+        <w:lastRenderedPageBreak/>
+        <w:t>Future Refinement</w:t>
+      </w:r>
+      <w:bookmarkEnd w:id="60"/>
+    </w:p>
+    <w:p>
+      <w:pPr>
+        <w:pStyle w:val="Heading2"/>
+      </w:pPr>
+      <w:bookmarkStart w:id="61" w:name="_Ref521384350"/>
+      <w:bookmarkStart w:id="62" w:name="_Toc521997427"/>
+      <w:r>
+        <w:t>Rotators</w:t>
+      </w:r>
+      <w:bookmarkEnd w:id="61"/>
+      <w:bookmarkEnd w:id="62"/>
+    </w:p>
+    <w:p>
+      <w:r>
+        <w:t xml:space="preserve">As discussed in section </w:t>
+      </w:r>
+      <w:r>
+        <w:fldChar w:fldCharType="begin"/>
+      </w:r>
+      <w:r>
+        <w:instrText xml:space="preserve"> REF _Ref521385063 \r \h </w:instrText>
+      </w:r>
+      <w:r>
+        <w:fldChar w:fldCharType="separate"/>
+      </w:r>
+      <w:r>
+        <w:t>4.2.2.2</w:t>
+      </w:r>
+      <w:r>
+        <w:fldChar w:fldCharType="end"/>
+      </w:r>
+      <w:r>
+        <w:t xml:space="preserve">, the rotators currently rely on aluminum/aluminum and aluminum/steel interfaces. A major improvement to this system would be to redesign </w:t>
+      </w:r>
+      <w:r>
+        <w:t xml:space="preserve">the rotator assemblies with either bearings or bushings. This would allow much tighter tolerances and help to mitigate </w:t>
+      </w:r>
+      <w:commentRangeStart w:id="63"/>
+      <w:r>
+        <w:t>(THE SLOP IN THE SYSTEM WITH HOW THE WHOLE THING CAN BE MOVED TO DIFFERENT POSITIONS WITHOUT CHANGING LENGTHS)</w:t>
+      </w:r>
+      <w:r>
+        <w:t xml:space="preserve"> </w:t>
+      </w:r>
+      <w:commentRangeEnd w:id="63"/>
+      <w:r>
+        <w:rPr>
+          <w:rStyle w:val="CommentReference"/>
+        </w:rPr>
+        <w:commentReference w:id="63"/>
+      </w:r>
+    </w:p>
+    <w:p>
+      <w:pPr>
+        <w:pStyle w:val="Heading2"/>
+      </w:pPr>
+      <w:bookmarkStart w:id="64" w:name="_Toc521997428"/>
+      <w:commentRangeStart w:id="65"/>
+      <w:r>
+        <w:t>Linear Actuators</w:t>
+      </w:r>
+      <w:commentRangeEnd w:id="65"/>
       <w:r>
         <w:rPr>
           <w:rStyle w:val="CommentReference"/>
           <w:rFonts w:eastAsia="Calibri"/>
           <w:b w:val="0"/>
         </w:rPr>
-        <w:commentReference w:id="59"/>
-      </w:r>
-      <w:bookmarkEnd w:id="58"/>
-    </w:p>
-    <w:p>
-      <w:pPr>
-        <w:pStyle w:val="Heading3"/>
-      </w:pPr>
-      <w:r>
-        <w:t>Relative Positioning</w:t>
-      </w:r>
-    </w:p>
-    <w:p>
-      <w:r>
-        <w:t>The current system does not have an absolute reference for its positioning so all position testing must be done as relative testing. This is sufficient for the purpose of this thesis because a future refinement would be to incorporate feedback via a plate solver.</w:t>
-      </w:r>
-      <w:bookmarkStart w:id="60" w:name="_GoBack"/>
-      <w:bookmarkEnd w:id="60"/>
-    </w:p>
-    <w:p>
-      <w:pPr>
-        <w:pStyle w:val="Heading4"/>
-      </w:pPr>
-      <w:r>
-        <w:t xml:space="preserve">Rotation </w:t>
-      </w:r>
-    </w:p>
-    <w:p>
-      <w:r>
-        <w:t xml:space="preserve">The point rotation test is designed to test the relative accuracy of commanded image rotations. This test utilizes two laser diodes mounted on the front of the telescope. The telescope is commanded to a position with zero image rotation </w:t>
-      </w:r>
-      <w:proofErr w:type="gramStart"/>
-      <w:r>
-        <w:t>angle</w:t>
-      </w:r>
-      <w:proofErr w:type="gramEnd"/>
-      <w:r>
-        <w:t>, then the two lasers are marked on the wall this will be the reference angle. Without moving the telescope base, it is commanded to another position with the same altitude and azimuth but different image rotation. The lasers are again marked on the wall. These sets of points are connected to create two lines which should be at the commanded image rotation angles relative to the horizontal. A photograph of these lines is then taken to be analyzed.</w:t>
-      </w:r>
-    </w:p>
-    <w:p>
-      <w:r>
-        <w:t xml:space="preserve">Using </w:t>
-      </w:r>
-      <w:commentRangeStart w:id="61"/>
-      <w:proofErr w:type="spellStart"/>
-      <w:proofErr w:type="gramStart"/>
-      <w:r>
-        <w:t>matlab</w:t>
-      </w:r>
-      <w:proofErr w:type="spellEnd"/>
-      <w:r>
-        <w:t xml:space="preserve"> </w:t>
-      </w:r>
-      <w:commentRangeEnd w:id="61"/>
-      <w:proofErr w:type="gramEnd"/>
-      <w:r>
-        <w:rPr>
-          <w:rStyle w:val="CommentReference"/>
-        </w:rPr>
-        <w:commentReference w:id="61"/>
-      </w:r>
-      <w:r>
-        <w:t xml:space="preserve">, the angle of the reference angle and the angle of the second position are measured. Subtracting the reference angle from the angle of the second position, a relative angle is calculated. </w:t>
-      </w:r>
-      <w:proofErr w:type="gramStart"/>
-      <w:r>
-        <w:t>Comparing this to the expected angle results in a measure of the relative accuracy.</w:t>
-      </w:r>
-      <w:proofErr w:type="gramEnd"/>
-    </w:p>
-    <w:p>
-      <w:pPr>
-        <w:pStyle w:val="Heading4"/>
-      </w:pPr>
-      <w:r>
-        <w:t>Altitude</w:t>
-      </w:r>
-    </w:p>
-    <w:p>
-      <w:pPr>
-        <w:ind w:left="720"/>
-      </w:pPr>
-    </w:p>
-    <w:p>
-      <w:pPr>
-        <w:pStyle w:val="Heading3"/>
-      </w:pPr>
-      <w:r>
-        <w:t xml:space="preserve"> Velocity</w:t>
-      </w:r>
-    </w:p>
-    <w:p>
-      <w:r>
-        <w:t xml:space="preserve">Velocity testing is accomplished by commanding the apparatus to two points and marking them on the wall. When the apparatus is aimed at one of the points, command it along the </w:t>
-      </w:r>
-      <w:r>
-        <w:lastRenderedPageBreak/>
-        <w:t>vector that will intersect with the second point. Either film or time the motion</w:t>
-      </w:r>
-      <w:r>
-        <w:t xml:space="preserve"> between the two points. </w:t>
-      </w:r>
-    </w:p>
-    <w:p>
-      <w:pPr>
-        <w:pStyle w:val="Heading3"/>
-      </w:pPr>
-      <w:r>
-        <w:t>Repeatability</w:t>
-      </w:r>
-    </w:p>
-    <w:p>
-      <w:r>
-        <w:t>Repeatability is tested by moving between a series of points multiple times and seeing how much deviation there is between the first time and subsequent moves</w:t>
-      </w:r>
-    </w:p>
-    <w:p>
-      <w:pPr>
-        <w:pStyle w:val="Heading3"/>
-      </w:pPr>
-      <w:r>
-        <w:t>“Wobble”</w:t>
-      </w:r>
-    </w:p>
-    <w:p>
-      <w:r>
-        <w:t>I’m not sure what to call this section. Basically measuring how much variance in position the system can have when commanded to a specified angle.</w:t>
-      </w:r>
+        <w:commentReference w:id="65"/>
+      </w:r>
+      <w:bookmarkEnd w:id="64"/>
     </w:p>
     <w:p/>
     <w:p>
       <w:pPr>
+        <w:pStyle w:val="Heading2"/>
+      </w:pPr>
+      <w:bookmarkStart w:id="66" w:name="_Toc521997429"/>
+      <w:r>
+        <w:t>Control Feedback</w:t>
+      </w:r>
+      <w:bookmarkEnd w:id="66"/>
+    </w:p>
+    <w:p>
+      <w:r>
+        <w:t>Feedback from plate solver</w:t>
+      </w:r>
+    </w:p>
+    <w:p>
+      <w:pPr>
         <w:pStyle w:val="Heading1"/>
       </w:pPr>
-      <w:bookmarkStart w:id="62" w:name="_Toc521997426"/>
-      <w:r>
-        <w:t>Future Refinement</w:t>
-      </w:r>
-      <w:bookmarkEnd w:id="62"/>
-    </w:p>
-    <w:p>
-      <w:pPr>
-        <w:pStyle w:val="Heading2"/>
-      </w:pPr>
-      <w:bookmarkStart w:id="63" w:name="_Ref521384350"/>
-      <w:bookmarkStart w:id="64" w:name="_Toc521997427"/>
-      <w:r>
-        <w:t>Rotators</w:t>
-      </w:r>
-      <w:bookmarkEnd w:id="63"/>
-      <w:bookmarkEnd w:id="64"/>
-    </w:p>
-    <w:p>
-      <w:r>
-        <w:t xml:space="preserve">As discussed in section </w:t>
-      </w:r>
-      <w:r>
-        <w:fldChar w:fldCharType="begin"/>
-      </w:r>
-      <w:r>
-        <w:instrText xml:space="preserve"> REF _Ref521385063 \r \h </w:instrText>
-      </w:r>
-      <w:r>
-        <w:fldChar w:fldCharType="separate"/>
-      </w:r>
-      <w:r>
-        <w:t>4.2.2.2</w:t>
-      </w:r>
-      <w:r>
-        <w:fldChar w:fldCharType="end"/>
-      </w:r>
-      <w:r>
-        <w:t xml:space="preserve">, the rotators currently rely on aluminum/aluminum and aluminum/steel interfaces. A major improvement to this system would be to redesign </w:t>
-      </w:r>
-      <w:r>
-        <w:t xml:space="preserve">the rotator assemblies with either bearings or bushings. This would allow much tighter tolerances and help to mitigate </w:t>
-      </w:r>
-      <w:commentRangeStart w:id="65"/>
-      <w:r>
-        <w:t>(THE SLOP IN THE SYSTEM WITH HOW THE WHOLE THING CAN BE MOVED TO DIFFERENT POSITIONS WITHOUT CHANGING LENGTHS)</w:t>
-      </w:r>
-      <w:r>
-        <w:t xml:space="preserve"> </w:t>
-      </w:r>
-      <w:commentRangeEnd w:id="65"/>
-      <w:r>
-        <w:rPr>
-          <w:rStyle w:val="CommentReference"/>
-        </w:rPr>
-        <w:commentReference w:id="65"/>
-      </w:r>
-    </w:p>
-    <w:p>
-      <w:pPr>
-        <w:pStyle w:val="Heading2"/>
-      </w:pPr>
-      <w:bookmarkStart w:id="66" w:name="_Toc521997428"/>
-      <w:commentRangeStart w:id="67"/>
-      <w:r>
-        <w:t>Linear Actuators</w:t>
-      </w:r>
-      <w:commentRangeEnd w:id="67"/>
-      <w:r>
-        <w:rPr>
-          <w:rStyle w:val="CommentReference"/>
-          <w:rFonts w:eastAsia="Calibri"/>
-          <w:b w:val="0"/>
-        </w:rPr>
-        <w:commentReference w:id="67"/>
-      </w:r>
-      <w:bookmarkEnd w:id="66"/>
-    </w:p>
-    <w:p/>
-    <w:p>
-      <w:pPr>
-        <w:pStyle w:val="Heading2"/>
-      </w:pPr>
-      <w:bookmarkStart w:id="68" w:name="_Toc521997429"/>
-      <w:r>
-        <w:lastRenderedPageBreak/>
-        <w:t>Control Feedback</w:t>
-      </w:r>
-      <w:bookmarkEnd w:id="68"/>
-    </w:p>
-    <w:p>
-      <w:r>
-        <w:t>Feedback from plate solver</w:t>
-      </w:r>
-    </w:p>
-    <w:p>
-      <w:pPr>
-        <w:pStyle w:val="Heading1"/>
-      </w:pPr>
-      <w:bookmarkStart w:id="69" w:name="_Toc521997430"/>
+      <w:bookmarkStart w:id="67" w:name="_Toc521997430"/>
       <w:r>
         <w:t>Summary</w:t>
       </w:r>
-      <w:bookmarkEnd w:id="69"/>
+      <w:bookmarkEnd w:id="67"/>
     </w:p>
     <w:p>
       <w:pPr>
@@ -7153,7 +7384,7 @@
         <w:br w:type="page"/>
       </w:r>
     </w:p>
-    <w:bookmarkStart w:id="70" w:name="_Toc521997431" w:displacedByCustomXml="next"/>
+    <w:bookmarkStart w:id="68" w:name="_Toc521997431" w:displacedByCustomXml="next"/>
     <w:sdt>
       <w:sdtPr>
         <w:rPr>
@@ -7176,7 +7407,7 @@
           <w:r>
             <w:t>Bibliography</w:t>
           </w:r>
-          <w:bookmarkEnd w:id="70"/>
+          <w:bookmarkEnd w:id="68"/>
         </w:p>
         <w:sdt>
           <w:sdtPr>
@@ -7448,12 +7679,12 @@
       <w:pPr>
         <w:pStyle w:val="TOC-NoNum1"/>
       </w:pPr>
-      <w:bookmarkStart w:id="71" w:name="_Toc521997432"/>
+      <w:bookmarkStart w:id="69" w:name="_Toc521997432"/>
       <w:r>
         <w:lastRenderedPageBreak/>
         <w:t>Appendix A –</w:t>
       </w:r>
-      <w:bookmarkEnd w:id="71"/>
+      <w:bookmarkEnd w:id="69"/>
       <w:r>
         <w:t xml:space="preserve"> </w:t>
       </w:r>
@@ -7599,11 +7830,11 @@
       <w:pPr>
         <w:pStyle w:val="TOC-NoNum1"/>
       </w:pPr>
-      <w:bookmarkStart w:id="72" w:name="_Toc521997433"/>
+      <w:bookmarkStart w:id="70" w:name="_Toc521997433"/>
       <w:r>
         <w:t>Appendix B –</w:t>
       </w:r>
-      <w:bookmarkEnd w:id="72"/>
+      <w:bookmarkEnd w:id="70"/>
       <w:r>
         <w:t xml:space="preserve"> </w:t>
       </w:r>
@@ -7770,7 +8001,7 @@
       </w:r>
     </w:p>
   </w:comment>
-  <w:comment w:id="15" w:author="Sam Artho-Bentz" w:date="2018-08-13T04:49:00Z" w:initials="SA">
+  <w:comment w:id="15" w:author="Sam Artho-Bentz" w:date="2018-11-15T11:54:00Z" w:initials="SA">
     <w:p>
       <w:pPr>
         <w:pStyle w:val="CommentText"/>
@@ -7782,7 +8013,7 @@
         <w:annotationRef/>
       </w:r>
       <w:r>
-        <w:t>What else should I say here? This section feels light. I talk more about his system in section 4.1</w:t>
+        <w:t>Define the full geometry of the mount with lots of pictures and stuff!</w:t>
       </w:r>
     </w:p>
   </w:comment>
@@ -7906,7 +8137,7 @@
       </w:r>
     </w:p>
   </w:comment>
-  <w:comment w:id="27" w:author="Sam Artho-Bentz" w:date="2018-11-15T10:18:00Z" w:initials="SA">
+  <w:comment w:id="27" w:author="Sam Artho-Bentz" w:date="2018-11-15T12:14:00Z" w:initials="SA">
     <w:p>
       <w:pPr>
         <w:pStyle w:val="CommentText"/>
@@ -7917,8 +8148,13 @@
         </w:rPr>
         <w:annotationRef/>
       </w:r>
-      <w:r>
-        <w:t>Paragraph is a little wonky feeling but conveys right idea</w:t>
+      <w:proofErr w:type="gramStart"/>
+      <w:r>
+        <w:t>full</w:t>
+      </w:r>
+      <w:proofErr w:type="gramEnd"/>
+      <w:r>
+        <w:t xml:space="preserve"> formula of rotation matrix operating on home position here</w:t>
       </w:r>
     </w:p>
   </w:comment>
@@ -8128,7 +8364,7 @@
       </w:r>
     </w:p>
   </w:comment>
-  <w:comment w:id="47" w:author="Sam Artho-Bentz" w:date="2018-11-15T10:45:00Z" w:initials="SA">
+  <w:comment w:id="47" w:author="Sam Artho-Bentz" w:date="2018-11-15T12:35:00Z" w:initials="SA">
     <w:p>
       <w:pPr>
         <w:pStyle w:val="CommentText"/>
@@ -8142,9 +8378,12 @@
       <w:r>
         <w:t>Define “rotator assembly”</w:t>
       </w:r>
+      <w:r>
+        <w:t xml:space="preserve"> – Should be clear based on section 4.1</w:t>
+      </w:r>
     </w:p>
   </w:comment>
-  <w:comment w:id="48" w:author="Sam Artho-Bentz" w:date="2018-11-15T10:45:00Z" w:initials="SA">
+  <w:comment w:id="49" w:author="Sam Artho-Bentz" w:date="2018-08-08T07:45:00Z" w:initials="SA">
     <w:p>
       <w:pPr>
         <w:pStyle w:val="CommentText"/>
@@ -8155,25 +8394,12 @@
         </w:rPr>
         <w:annotationRef/>
       </w:r>
+      <w:r>
+        <w:t>Needs significant work</w:t>
+      </w:r>
     </w:p>
   </w:comment>
-  <w:comment w:id="50" w:author="Sam Artho-Bentz" w:date="2018-08-08T07:45:00Z" w:initials="SA">
-    <w:p>
-      <w:pPr>
-        <w:pStyle w:val="CommentText"/>
-      </w:pPr>
-      <w:r>
-        <w:rPr>
-          <w:rStyle w:val="CommentReference"/>
-        </w:rPr>
-        <w:annotationRef/>
-      </w:r>
-      <w:r>
-        <w:t>Needs significant work</w:t>
-      </w:r>
-    </w:p>
-  </w:comment>
-  <w:comment w:id="52" w:author="Sam Artho-Bentz" w:date="2018-08-08T07:45:00Z" w:initials="SA">
+  <w:comment w:id="51" w:author="Sam Artho-Bentz" w:date="2018-08-08T07:45:00Z" w:initials="SA">
     <w:p>
       <w:pPr>
         <w:pStyle w:val="CommentText"/>
@@ -8222,7 +8448,7 @@
       </w:r>
     </w:p>
   </w:comment>
-  <w:comment w:id="53" w:author="Sam Artho-Bentz" w:date="2018-08-08T07:47:00Z" w:initials="SA">
+  <w:comment w:id="52" w:author="Sam Artho-Bentz" w:date="2018-08-08T07:47:00Z" w:initials="SA">
     <w:p>
       <w:pPr>
         <w:pStyle w:val="CommentText"/>
@@ -8238,7 +8464,7 @@
       </w:r>
     </w:p>
   </w:comment>
-  <w:comment w:id="55" w:author="Sam Artho-Bentz" w:date="2018-08-08T07:50:00Z" w:initials="SA">
+  <w:comment w:id="54" w:author="Sam Artho-Bentz" w:date="2018-08-08T07:50:00Z" w:initials="SA">
     <w:p>
       <w:pPr>
         <w:pStyle w:val="CommentText"/>
@@ -8258,7 +8484,7 @@
       </w:r>
     </w:p>
   </w:comment>
-  <w:comment w:id="57" w:author="Sam Artho-Bentz" w:date="2018-11-15T10:46:00Z" w:initials="SA">
+  <w:comment w:id="56" w:author="Sam Artho-Bentz" w:date="2018-11-15T10:46:00Z" w:initials="SA">
     <w:p>
       <w:pPr>
         <w:pStyle w:val="CommentText"/>
@@ -8279,7 +8505,7 @@
       <w:proofErr w:type="spellEnd"/>
     </w:p>
   </w:comment>
-  <w:comment w:id="59" w:author="Sam Artho-Bentz" w:date="2018-08-08T07:48:00Z" w:initials="SA">
+  <w:comment w:id="58" w:author="Sam Artho-Bentz" w:date="2018-08-08T07:48:00Z" w:initials="SA">
     <w:p>
       <w:pPr>
         <w:pStyle w:val="CommentText"/>
@@ -8291,11 +8517,11 @@
         <w:annotationRef/>
       </w:r>
       <w:r>
-        <w:t>In the process of processing several of the tests still. All testing is done.</w:t>
+        <w:t>Add code to appendix</w:t>
       </w:r>
     </w:p>
   </w:comment>
-  <w:comment w:id="61" w:author="Sam Artho-Bentz" w:date="2018-08-08T07:48:00Z" w:initials="SA">
+  <w:comment w:id="63" w:author="Sam Artho-Bentz" w:date="2018-08-08T07:51:00Z" w:initials="SA">
     <w:p>
       <w:pPr>
         <w:pStyle w:val="CommentText"/>
@@ -8307,27 +8533,11 @@
         <w:annotationRef/>
       </w:r>
       <w:r>
-        <w:t>Add code to appendix</w:t>
+        <w:t>Do you have any suggestions for how to refer to the fact that if you take the stationary telescope you can wiggle it around because of all the loose tolerances?</w:t>
       </w:r>
     </w:p>
   </w:comment>
-  <w:comment w:id="65" w:author="Sam Artho-Bentz" w:date="2018-08-08T07:51:00Z" w:initials="SA">
-    <w:p>
-      <w:pPr>
-        <w:pStyle w:val="CommentText"/>
-      </w:pPr>
-      <w:r>
-        <w:rPr>
-          <w:rStyle w:val="CommentReference"/>
-        </w:rPr>
-        <w:annotationRef/>
-      </w:r>
-      <w:r>
-        <w:t>Do you have any suggestions for how to refer to the fact that if you take the stationary telescope you can wiggle it around because of all the loose tolerances?</w:t>
-      </w:r>
-    </w:p>
-  </w:comment>
-  <w:comment w:id="67" w:author="Sam Artho-Bentz" w:date="2018-08-08T07:55:00Z" w:initials="SA">
+  <w:comment w:id="65" w:author="Sam Artho-Bentz" w:date="2018-08-08T07:55:00Z" w:initials="SA">
     <w:p>
       <w:pPr>
         <w:pStyle w:val="CommentText"/>
@@ -8647,7 +8857,7 @@
       <w:rPr>
         <w:noProof/>
       </w:rPr>
-      <w:t>23</w:t>
+      <w:t>24</w:t>
     </w:r>
     <w:r>
       <w:fldChar w:fldCharType="end"/>
@@ -12871,7 +13081,7 @@
 </file>
 
 <file path=customXml/itemProps1.xml><?xml version="1.0" encoding="utf-8"?>
-<ds:datastoreItem xmlns:ds="http://schemas.openxmlformats.org/officeDocument/2006/customXml" ds:itemID="{0D5DD794-B508-4837-81AC-246BECF5A62A}">
+<ds:datastoreItem xmlns:ds="http://schemas.openxmlformats.org/officeDocument/2006/customXml" ds:itemID="{A05B0244-7312-4038-A64F-2E53E8F9348D}">
   <ds:schemaRefs>
     <ds:schemaRef ds:uri="http://schemas.openxmlformats.org/officeDocument/2006/bibliography"/>
   </ds:schemaRefs>

</xml_diff>